<commit_message>
setting up lab 8
</commit_message>
<xml_diff>
--- a/assignments/machine-learning/Machine Learning - Maksymilian Drzezdzon.docx
+++ b/assignments/machine-learning/Machine Learning - Maksymilian Drzezdzon.docx
@@ -32,7 +32,7 @@
                     </pic:cNvPicPr>
                   </pic:nvPicPr>
                   <pic:blipFill>
-                    <a:blip r:embed="rId5"/>
+                    <a:blip r:embed="rId7"/>
                     <a:stretch>
                       <a:fillRect/>
                     </a:stretch>
@@ -398,13 +398,9 @@
           <w:szCs w:val="24"/>
           <w:lang w:val="en-US"/>
         </w:rPr>
-        <w:t>Date:   2020/11/09</w:t>
-      </w:r>
-    </w:p>
-    <w:p>
-      <w:pPr>
-        <w:pStyle w:val="Body"/>
-        <w:spacing w:line="276" w:lineRule="auto"/>
+        <w:t>Date:   202</w:t>
+      </w:r>
+      <w:r>
         <w:rPr>
           <w:rFonts w:ascii="Times New Roman" w:hAnsi="Times New Roman"/>
           <w:b/>
@@ -413,19 +409,1612 @@
           <w:szCs w:val="24"/>
           <w:lang w:val="en-US"/>
         </w:rPr>
-      </w:pPr>
-    </w:p>
-    <w:p>
-      <w:pPr>
-        <w:pStyle w:val="Body"/>
-        <w:spacing w:line="276" w:lineRule="auto"/>
-        <w:rPr>
-          <w:rFonts w:ascii="Times New Roman" w:eastAsia="Times New Roman" w:hAnsi="Times New Roman" w:cs="Times New Roman"/>
+        <w:t>1</w:t>
+      </w:r>
+      <w:r>
+        <w:rPr>
+          <w:rFonts w:ascii="Times New Roman" w:hAnsi="Times New Roman"/>
           <w:b/>
           <w:bCs/>
           <w:sz w:val="24"/>
           <w:szCs w:val="24"/>
-        </w:rPr>
+          <w:lang w:val="en-US"/>
+        </w:rPr>
+        <w:t>/</w:t>
+      </w:r>
+      <w:r>
+        <w:rPr>
+          <w:rFonts w:ascii="Times New Roman" w:hAnsi="Times New Roman"/>
+          <w:b/>
+          <w:bCs/>
+          <w:sz w:val="24"/>
+          <w:szCs w:val="24"/>
+          <w:lang w:val="en-US"/>
+        </w:rPr>
+        <w:t>03</w:t>
+      </w:r>
+      <w:r>
+        <w:rPr>
+          <w:rFonts w:ascii="Times New Roman" w:hAnsi="Times New Roman"/>
+          <w:b/>
+          <w:bCs/>
+          <w:sz w:val="24"/>
+          <w:szCs w:val="24"/>
+          <w:lang w:val="en-US"/>
+        </w:rPr>
+        <w:t>/</w:t>
+      </w:r>
+      <w:r>
+        <w:rPr>
+          <w:rFonts w:ascii="Times New Roman" w:hAnsi="Times New Roman"/>
+          <w:b/>
+          <w:bCs/>
+          <w:sz w:val="24"/>
+          <w:szCs w:val="24"/>
+          <w:lang w:val="en-US"/>
+        </w:rPr>
+        <w:t>21</w:t>
+      </w:r>
+    </w:p>
+    <w:p>
+      <w:pPr>
+        <w:pBdr>
+          <w:top w:val="none" w:sz="0" w:space="0" w:color="auto"/>
+          <w:left w:val="none" w:sz="0" w:space="0" w:color="auto"/>
+          <w:bottom w:val="none" w:sz="0" w:space="0" w:color="auto"/>
+          <w:right w:val="none" w:sz="0" w:space="0" w:color="auto"/>
+          <w:between w:val="none" w:sz="0" w:space="0" w:color="auto"/>
+          <w:bar w:val="none" w:sz="0" w:color="auto"/>
+        </w:pBdr>
+        <w:spacing w:after="160" w:line="259" w:lineRule="auto"/>
+        <w:rPr>
+          <w:rFonts w:eastAsia="Times New Roman"/>
+          <w:b/>
+          <w:bCs/>
+          <w:color w:val="000000"/>
+          <w:u w:color="000000"/>
+          <w:lang w:val="en-GB" w:eastAsia="en-GB"/>
+          <w14:textOutline w14:w="0" w14:cap="flat" w14:cmpd="sng" w14:algn="ctr">
+            <w14:noFill/>
+            <w14:prstDash w14:val="solid"/>
+            <w14:bevel/>
+          </w14:textOutline>
+        </w:rPr>
+      </w:pPr>
+    </w:p>
+    <w:p>
+      <w:pPr>
+        <w:pBdr>
+          <w:top w:val="none" w:sz="0" w:space="0" w:color="auto"/>
+          <w:left w:val="none" w:sz="0" w:space="0" w:color="auto"/>
+          <w:bottom w:val="none" w:sz="0" w:space="0" w:color="auto"/>
+          <w:right w:val="none" w:sz="0" w:space="0" w:color="auto"/>
+          <w:between w:val="none" w:sz="0" w:space="0" w:color="auto"/>
+          <w:bar w:val="none" w:sz="0" w:color="auto"/>
+        </w:pBdr>
+        <w:spacing w:after="160" w:line="259" w:lineRule="auto"/>
+        <w:rPr>
+          <w:rFonts w:eastAsia="Times New Roman"/>
+          <w:b/>
+          <w:bCs/>
+          <w:color w:val="000000"/>
+          <w:u w:color="000000"/>
+          <w:lang w:val="en-GB" w:eastAsia="en-GB"/>
+          <w14:textOutline w14:w="0" w14:cap="flat" w14:cmpd="sng" w14:algn="ctr">
+            <w14:noFill/>
+            <w14:prstDash w14:val="solid"/>
+            <w14:bevel/>
+          </w14:textOutline>
+        </w:rPr>
+        <w:sectPr>
+          <w:footerReference w:type="default" r:id="rId8"/>
+          <w:footerReference w:type="first" r:id="rId9"/>
+          <w:pgSz w:w="11900" w:h="16840"/>
+          <w:pgMar w:top="1440" w:right="1440" w:bottom="1440" w:left="1440" w:header="708" w:footer="708" w:gutter="0"/>
+          <w:pgNumType w:start="0"/>
+          <w:cols w:space="720"/>
+          <w:titlePg/>
+          <w:docGrid w:linePitch="326"/>
+        </w:sectPr>
+      </w:pPr>
+    </w:p>
+    <w:p>
+      <w:pPr>
+        <w:pBdr>
+          <w:top w:val="none" w:sz="0" w:space="0" w:color="auto"/>
+          <w:left w:val="none" w:sz="0" w:space="0" w:color="auto"/>
+          <w:bottom w:val="none" w:sz="0" w:space="0" w:color="auto"/>
+          <w:right w:val="none" w:sz="0" w:space="0" w:color="auto"/>
+          <w:between w:val="none" w:sz="0" w:space="0" w:color="auto"/>
+          <w:bar w:val="none" w:sz="0" w:color="auto"/>
+        </w:pBdr>
+        <w:spacing w:after="160" w:line="259" w:lineRule="auto"/>
+        <w:rPr>
+          <w:rFonts w:eastAsia="Times New Roman"/>
+          <w:b/>
+          <w:bCs/>
+          <w:color w:val="000000"/>
+          <w:u w:color="000000"/>
+          <w:lang w:val="en-GB" w:eastAsia="en-GB"/>
+          <w14:textOutline w14:w="0" w14:cap="flat" w14:cmpd="sng" w14:algn="ctr">
+            <w14:noFill/>
+            <w14:prstDash w14:val="solid"/>
+            <w14:bevel/>
+          </w14:textOutline>
+        </w:rPr>
+      </w:pPr>
+    </w:p>
+    <w:p>
+      <w:pPr>
+        <w:pBdr>
+          <w:top w:val="none" w:sz="0" w:space="0" w:color="auto"/>
+          <w:left w:val="none" w:sz="0" w:space="0" w:color="auto"/>
+          <w:bottom w:val="none" w:sz="0" w:space="0" w:color="auto"/>
+          <w:right w:val="none" w:sz="0" w:space="0" w:color="auto"/>
+          <w:between w:val="none" w:sz="0" w:space="0" w:color="auto"/>
+          <w:bar w:val="none" w:sz="0" w:color="auto"/>
+        </w:pBdr>
+        <w:spacing w:after="160" w:line="259" w:lineRule="auto"/>
+        <w:jc w:val="center"/>
+        <w:rPr>
+          <w:rFonts w:ascii="Calibri" w:eastAsia="Times New Roman" w:hAnsi="Calibri"/>
+          <w:color w:val="000000"/>
+          <w:sz w:val="40"/>
+          <w:szCs w:val="40"/>
+          <w:u w:color="000000"/>
+          <w:lang w:val="en-GB" w:eastAsia="en-GB"/>
+          <w14:textOutline w14:w="0" w14:cap="flat" w14:cmpd="sng" w14:algn="ctr">
+            <w14:noFill/>
+            <w14:prstDash w14:val="solid"/>
+            <w14:bevel/>
+          </w14:textOutline>
+        </w:rPr>
+      </w:pPr>
+      <w:r>
+        <w:rPr>
+          <w:rFonts w:ascii="Calibri" w:eastAsia="Times New Roman" w:hAnsi="Calibri"/>
+          <w:color w:val="000000"/>
+          <w:sz w:val="40"/>
+          <w:szCs w:val="40"/>
+          <w:u w:color="000000"/>
+          <w:lang w:val="en-GB" w:eastAsia="en-GB"/>
+          <w14:textOutline w14:w="0" w14:cap="flat" w14:cmpd="sng" w14:algn="ctr">
+            <w14:noFill/>
+            <w14:prstDash w14:val="solid"/>
+            <w14:bevel/>
+          </w14:textOutline>
+        </w:rPr>
+        <w:t>Acknowledgments</w:t>
+      </w:r>
+    </w:p>
+    <w:p>
+      <w:pPr>
+        <w:pBdr>
+          <w:top w:val="none" w:sz="0" w:space="0" w:color="auto"/>
+          <w:left w:val="none" w:sz="0" w:space="0" w:color="auto"/>
+          <w:bottom w:val="none" w:sz="0" w:space="0" w:color="auto"/>
+          <w:right w:val="none" w:sz="0" w:space="0" w:color="auto"/>
+          <w:between w:val="none" w:sz="0" w:space="0" w:color="auto"/>
+          <w:bar w:val="none" w:sz="0" w:color="auto"/>
+        </w:pBdr>
+        <w:spacing w:after="160" w:line="259" w:lineRule="auto"/>
+        <w:rPr>
+          <w:rFonts w:asciiTheme="minorHAnsi" w:eastAsia="Times New Roman" w:hAnsiTheme="minorHAnsi" w:cstheme="minorHAnsi"/>
+          <w:color w:val="000000"/>
+          <w:sz w:val="22"/>
+          <w:szCs w:val="22"/>
+          <w:u w:color="000000"/>
+          <w:lang w:val="en-GB" w:eastAsia="en-GB"/>
+          <w14:textOutline w14:w="0" w14:cap="flat" w14:cmpd="sng" w14:algn="ctr">
+            <w14:noFill/>
+            <w14:prstDash w14:val="solid"/>
+            <w14:bevel/>
+          </w14:textOutline>
+        </w:rPr>
+      </w:pPr>
+      <w:r>
+        <w:rPr>
+          <w:rFonts w:asciiTheme="minorHAnsi" w:eastAsia="Times New Roman" w:hAnsiTheme="minorHAnsi" w:cstheme="minorHAnsi"/>
+          <w:color w:val="000000"/>
+          <w:sz w:val="22"/>
+          <w:szCs w:val="22"/>
+          <w:u w:color="000000"/>
+          <w:lang w:val="en-GB" w:eastAsia="en-GB"/>
+          <w14:textOutline w14:w="0" w14:cap="flat" w14:cmpd="sng" w14:algn="ctr">
+            <w14:noFill/>
+            <w14:prstDash w14:val="solid"/>
+            <w14:bevel/>
+          </w14:textOutline>
+        </w:rPr>
+        <w:t>Collection of this dataset was made at the Mind Research Network under an NIH NIGMS Centers of Biomedical Research Excellence (COBRE) grant 5P20RR021938/P20GM103472 to Vince Calhoun (PI).</w:t>
+      </w:r>
+    </w:p>
+    <w:p>
+      <w:pPr>
+        <w:pBdr>
+          <w:top w:val="none" w:sz="0" w:space="0" w:color="auto"/>
+          <w:left w:val="none" w:sz="0" w:space="0" w:color="auto"/>
+          <w:bottom w:val="none" w:sz="0" w:space="0" w:color="auto"/>
+          <w:right w:val="none" w:sz="0" w:space="0" w:color="auto"/>
+          <w:between w:val="none" w:sz="0" w:space="0" w:color="auto"/>
+          <w:bar w:val="none" w:sz="0" w:color="auto"/>
+        </w:pBdr>
+        <w:spacing w:after="160" w:line="259" w:lineRule="auto"/>
+        <w:rPr>
+          <w:rFonts w:eastAsia="Times New Roman"/>
+          <w:color w:val="000000"/>
+          <w:u w:color="000000"/>
+          <w:lang w:val="en-GB" w:eastAsia="en-GB"/>
+          <w14:textOutline w14:w="0" w14:cap="flat" w14:cmpd="sng" w14:algn="ctr">
+            <w14:noFill/>
+            <w14:prstDash w14:val="solid"/>
+            <w14:bevel/>
+          </w14:textOutline>
+        </w:rPr>
+      </w:pPr>
+    </w:p>
+    <w:p>
+      <w:pPr>
+        <w:pBdr>
+          <w:top w:val="none" w:sz="0" w:space="0" w:color="auto"/>
+          <w:left w:val="none" w:sz="0" w:space="0" w:color="auto"/>
+          <w:bottom w:val="none" w:sz="0" w:space="0" w:color="auto"/>
+          <w:right w:val="none" w:sz="0" w:space="0" w:color="auto"/>
+          <w:between w:val="none" w:sz="0" w:space="0" w:color="auto"/>
+          <w:bar w:val="none" w:sz="0" w:color="auto"/>
+        </w:pBdr>
+        <w:spacing w:after="160" w:line="259" w:lineRule="auto"/>
+        <w:rPr>
+          <w:rFonts w:eastAsia="Times New Roman"/>
+          <w:color w:val="000000"/>
+          <w:u w:color="000000"/>
+          <w:lang w:val="en-GB" w:eastAsia="en-GB"/>
+          <w14:textOutline w14:w="0" w14:cap="flat" w14:cmpd="sng" w14:algn="ctr">
+            <w14:noFill/>
+            <w14:prstDash w14:val="solid"/>
+            <w14:bevel/>
+          </w14:textOutline>
+        </w:rPr>
+      </w:pPr>
+    </w:p>
+    <w:p>
+      <w:pPr>
+        <w:pBdr>
+          <w:top w:val="none" w:sz="0" w:space="0" w:color="auto"/>
+          <w:left w:val="none" w:sz="0" w:space="0" w:color="auto"/>
+          <w:bottom w:val="none" w:sz="0" w:space="0" w:color="auto"/>
+          <w:right w:val="none" w:sz="0" w:space="0" w:color="auto"/>
+          <w:between w:val="none" w:sz="0" w:space="0" w:color="auto"/>
+          <w:bar w:val="none" w:sz="0" w:color="auto"/>
+        </w:pBdr>
+        <w:spacing w:after="160" w:line="259" w:lineRule="auto"/>
+        <w:rPr>
+          <w:rFonts w:eastAsia="Times New Roman"/>
+          <w:color w:val="000000"/>
+          <w:u w:color="000000"/>
+          <w:lang w:val="en-GB" w:eastAsia="en-GB"/>
+          <w14:textOutline w14:w="0" w14:cap="flat" w14:cmpd="sng" w14:algn="ctr">
+            <w14:noFill/>
+            <w14:prstDash w14:val="solid"/>
+            <w14:bevel/>
+          </w14:textOutline>
+        </w:rPr>
+      </w:pPr>
+    </w:p>
+    <w:p>
+      <w:pPr>
+        <w:pBdr>
+          <w:top w:val="none" w:sz="0" w:space="0" w:color="auto"/>
+          <w:left w:val="none" w:sz="0" w:space="0" w:color="auto"/>
+          <w:bottom w:val="none" w:sz="0" w:space="0" w:color="auto"/>
+          <w:right w:val="none" w:sz="0" w:space="0" w:color="auto"/>
+          <w:between w:val="none" w:sz="0" w:space="0" w:color="auto"/>
+          <w:bar w:val="none" w:sz="0" w:color="auto"/>
+        </w:pBdr>
+        <w:spacing w:after="160" w:line="259" w:lineRule="auto"/>
+        <w:rPr>
+          <w:rFonts w:eastAsia="Times New Roman"/>
+          <w:color w:val="000000"/>
+          <w:u w:color="000000"/>
+          <w:lang w:val="en-GB" w:eastAsia="en-GB"/>
+          <w14:textOutline w14:w="0" w14:cap="flat" w14:cmpd="sng" w14:algn="ctr">
+            <w14:noFill/>
+            <w14:prstDash w14:val="solid"/>
+            <w14:bevel/>
+          </w14:textOutline>
+        </w:rPr>
+      </w:pPr>
+    </w:p>
+    <w:p>
+      <w:pPr>
+        <w:pBdr>
+          <w:top w:val="none" w:sz="0" w:space="0" w:color="auto"/>
+          <w:left w:val="none" w:sz="0" w:space="0" w:color="auto"/>
+          <w:bottom w:val="none" w:sz="0" w:space="0" w:color="auto"/>
+          <w:right w:val="none" w:sz="0" w:space="0" w:color="auto"/>
+          <w:between w:val="none" w:sz="0" w:space="0" w:color="auto"/>
+          <w:bar w:val="none" w:sz="0" w:color="auto"/>
+        </w:pBdr>
+        <w:spacing w:after="160" w:line="259" w:lineRule="auto"/>
+        <w:rPr>
+          <w:rFonts w:eastAsia="Times New Roman"/>
+          <w:color w:val="000000"/>
+          <w:u w:color="000000"/>
+          <w:lang w:val="en-GB" w:eastAsia="en-GB"/>
+          <w14:textOutline w14:w="0" w14:cap="flat" w14:cmpd="sng" w14:algn="ctr">
+            <w14:noFill/>
+            <w14:prstDash w14:val="solid"/>
+            <w14:bevel/>
+          </w14:textOutline>
+        </w:rPr>
+      </w:pPr>
+    </w:p>
+    <w:p>
+      <w:pPr>
+        <w:pBdr>
+          <w:top w:val="none" w:sz="0" w:space="0" w:color="auto"/>
+          <w:left w:val="none" w:sz="0" w:space="0" w:color="auto"/>
+          <w:bottom w:val="none" w:sz="0" w:space="0" w:color="auto"/>
+          <w:right w:val="none" w:sz="0" w:space="0" w:color="auto"/>
+          <w:between w:val="none" w:sz="0" w:space="0" w:color="auto"/>
+          <w:bar w:val="none" w:sz="0" w:color="auto"/>
+        </w:pBdr>
+        <w:spacing w:after="160" w:line="259" w:lineRule="auto"/>
+        <w:rPr>
+          <w:rFonts w:eastAsia="Times New Roman"/>
+          <w:color w:val="000000"/>
+          <w:u w:color="000000"/>
+          <w:lang w:val="en-GB" w:eastAsia="en-GB"/>
+          <w14:textOutline w14:w="0" w14:cap="flat" w14:cmpd="sng" w14:algn="ctr">
+            <w14:noFill/>
+            <w14:prstDash w14:val="solid"/>
+            <w14:bevel/>
+          </w14:textOutline>
+        </w:rPr>
+      </w:pPr>
+    </w:p>
+    <w:p>
+      <w:pPr>
+        <w:pBdr>
+          <w:top w:val="none" w:sz="0" w:space="0" w:color="auto"/>
+          <w:left w:val="none" w:sz="0" w:space="0" w:color="auto"/>
+          <w:bottom w:val="none" w:sz="0" w:space="0" w:color="auto"/>
+          <w:right w:val="none" w:sz="0" w:space="0" w:color="auto"/>
+          <w:between w:val="none" w:sz="0" w:space="0" w:color="auto"/>
+          <w:bar w:val="none" w:sz="0" w:color="auto"/>
+        </w:pBdr>
+        <w:spacing w:after="160" w:line="259" w:lineRule="auto"/>
+        <w:rPr>
+          <w:rFonts w:eastAsia="Times New Roman"/>
+          <w:color w:val="000000"/>
+          <w:u w:color="000000"/>
+          <w:lang w:val="en-GB" w:eastAsia="en-GB"/>
+          <w14:textOutline w14:w="0" w14:cap="flat" w14:cmpd="sng" w14:algn="ctr">
+            <w14:noFill/>
+            <w14:prstDash w14:val="solid"/>
+            <w14:bevel/>
+          </w14:textOutline>
+        </w:rPr>
+      </w:pPr>
+    </w:p>
+    <w:p>
+      <w:pPr>
+        <w:pBdr>
+          <w:top w:val="none" w:sz="0" w:space="0" w:color="auto"/>
+          <w:left w:val="none" w:sz="0" w:space="0" w:color="auto"/>
+          <w:bottom w:val="none" w:sz="0" w:space="0" w:color="auto"/>
+          <w:right w:val="none" w:sz="0" w:space="0" w:color="auto"/>
+          <w:between w:val="none" w:sz="0" w:space="0" w:color="auto"/>
+          <w:bar w:val="none" w:sz="0" w:color="auto"/>
+        </w:pBdr>
+        <w:spacing w:after="160" w:line="259" w:lineRule="auto"/>
+        <w:rPr>
+          <w:rFonts w:eastAsia="Times New Roman"/>
+          <w:color w:val="000000"/>
+          <w:u w:color="000000"/>
+          <w:lang w:val="en-GB" w:eastAsia="en-GB"/>
+          <w14:textOutline w14:w="0" w14:cap="flat" w14:cmpd="sng" w14:algn="ctr">
+            <w14:noFill/>
+            <w14:prstDash w14:val="solid"/>
+            <w14:bevel/>
+          </w14:textOutline>
+        </w:rPr>
+      </w:pPr>
+    </w:p>
+    <w:p>
+      <w:pPr>
+        <w:pBdr>
+          <w:top w:val="none" w:sz="0" w:space="0" w:color="auto"/>
+          <w:left w:val="none" w:sz="0" w:space="0" w:color="auto"/>
+          <w:bottom w:val="none" w:sz="0" w:space="0" w:color="auto"/>
+          <w:right w:val="none" w:sz="0" w:space="0" w:color="auto"/>
+          <w:between w:val="none" w:sz="0" w:space="0" w:color="auto"/>
+          <w:bar w:val="none" w:sz="0" w:color="auto"/>
+        </w:pBdr>
+        <w:spacing w:after="160" w:line="259" w:lineRule="auto"/>
+        <w:rPr>
+          <w:rFonts w:eastAsia="Times New Roman"/>
+          <w:color w:val="000000"/>
+          <w:u w:color="000000"/>
+          <w:lang w:val="en-GB" w:eastAsia="en-GB"/>
+          <w14:textOutline w14:w="0" w14:cap="flat" w14:cmpd="sng" w14:algn="ctr">
+            <w14:noFill/>
+            <w14:prstDash w14:val="solid"/>
+            <w14:bevel/>
+          </w14:textOutline>
+        </w:rPr>
+      </w:pPr>
+    </w:p>
+    <w:p>
+      <w:pPr>
+        <w:pBdr>
+          <w:top w:val="none" w:sz="0" w:space="0" w:color="auto"/>
+          <w:left w:val="none" w:sz="0" w:space="0" w:color="auto"/>
+          <w:bottom w:val="none" w:sz="0" w:space="0" w:color="auto"/>
+          <w:right w:val="none" w:sz="0" w:space="0" w:color="auto"/>
+          <w:between w:val="none" w:sz="0" w:space="0" w:color="auto"/>
+          <w:bar w:val="none" w:sz="0" w:color="auto"/>
+        </w:pBdr>
+        <w:spacing w:after="160" w:line="259" w:lineRule="auto"/>
+        <w:rPr>
+          <w:rFonts w:eastAsia="Times New Roman"/>
+          <w:color w:val="000000"/>
+          <w:u w:color="000000"/>
+          <w:lang w:val="en-GB" w:eastAsia="en-GB"/>
+          <w14:textOutline w14:w="0" w14:cap="flat" w14:cmpd="sng" w14:algn="ctr">
+            <w14:noFill/>
+            <w14:prstDash w14:val="solid"/>
+            <w14:bevel/>
+          </w14:textOutline>
+        </w:rPr>
+      </w:pPr>
+    </w:p>
+    <w:p>
+      <w:pPr>
+        <w:pBdr>
+          <w:top w:val="none" w:sz="0" w:space="0" w:color="auto"/>
+          <w:left w:val="none" w:sz="0" w:space="0" w:color="auto"/>
+          <w:bottom w:val="none" w:sz="0" w:space="0" w:color="auto"/>
+          <w:right w:val="none" w:sz="0" w:space="0" w:color="auto"/>
+          <w:between w:val="none" w:sz="0" w:space="0" w:color="auto"/>
+          <w:bar w:val="none" w:sz="0" w:color="auto"/>
+        </w:pBdr>
+        <w:spacing w:after="160" w:line="259" w:lineRule="auto"/>
+        <w:rPr>
+          <w:rFonts w:eastAsia="Times New Roman"/>
+          <w:color w:val="000000"/>
+          <w:u w:color="000000"/>
+          <w:lang w:val="en-GB" w:eastAsia="en-GB"/>
+          <w14:textOutline w14:w="0" w14:cap="flat" w14:cmpd="sng" w14:algn="ctr">
+            <w14:noFill/>
+            <w14:prstDash w14:val="solid"/>
+            <w14:bevel/>
+          </w14:textOutline>
+        </w:rPr>
+      </w:pPr>
+    </w:p>
+    <w:p>
+      <w:pPr>
+        <w:pBdr>
+          <w:top w:val="none" w:sz="0" w:space="0" w:color="auto"/>
+          <w:left w:val="none" w:sz="0" w:space="0" w:color="auto"/>
+          <w:bottom w:val="none" w:sz="0" w:space="0" w:color="auto"/>
+          <w:right w:val="none" w:sz="0" w:space="0" w:color="auto"/>
+          <w:between w:val="none" w:sz="0" w:space="0" w:color="auto"/>
+          <w:bar w:val="none" w:sz="0" w:color="auto"/>
+        </w:pBdr>
+        <w:spacing w:after="160" w:line="259" w:lineRule="auto"/>
+        <w:rPr>
+          <w:rFonts w:eastAsia="Times New Roman"/>
+          <w:color w:val="000000"/>
+          <w:u w:color="000000"/>
+          <w:lang w:val="en-GB" w:eastAsia="en-GB"/>
+          <w14:textOutline w14:w="0" w14:cap="flat" w14:cmpd="sng" w14:algn="ctr">
+            <w14:noFill/>
+            <w14:prstDash w14:val="solid"/>
+            <w14:bevel/>
+          </w14:textOutline>
+        </w:rPr>
+      </w:pPr>
+    </w:p>
+    <w:p>
+      <w:pPr>
+        <w:pBdr>
+          <w:top w:val="none" w:sz="0" w:space="0" w:color="auto"/>
+          <w:left w:val="none" w:sz="0" w:space="0" w:color="auto"/>
+          <w:bottom w:val="none" w:sz="0" w:space="0" w:color="auto"/>
+          <w:right w:val="none" w:sz="0" w:space="0" w:color="auto"/>
+          <w:between w:val="none" w:sz="0" w:space="0" w:color="auto"/>
+          <w:bar w:val="none" w:sz="0" w:color="auto"/>
+        </w:pBdr>
+        <w:spacing w:after="160" w:line="259" w:lineRule="auto"/>
+        <w:rPr>
+          <w:rFonts w:eastAsia="Times New Roman"/>
+          <w:color w:val="000000"/>
+          <w:u w:color="000000"/>
+          <w:lang w:val="en-GB" w:eastAsia="en-GB"/>
+          <w14:textOutline w14:w="0" w14:cap="flat" w14:cmpd="sng" w14:algn="ctr">
+            <w14:noFill/>
+            <w14:prstDash w14:val="solid"/>
+            <w14:bevel/>
+          </w14:textOutline>
+        </w:rPr>
+      </w:pPr>
+    </w:p>
+    <w:p>
+      <w:pPr>
+        <w:pBdr>
+          <w:top w:val="none" w:sz="0" w:space="0" w:color="auto"/>
+          <w:left w:val="none" w:sz="0" w:space="0" w:color="auto"/>
+          <w:bottom w:val="none" w:sz="0" w:space="0" w:color="auto"/>
+          <w:right w:val="none" w:sz="0" w:space="0" w:color="auto"/>
+          <w:between w:val="none" w:sz="0" w:space="0" w:color="auto"/>
+          <w:bar w:val="none" w:sz="0" w:color="auto"/>
+        </w:pBdr>
+        <w:spacing w:after="160" w:line="259" w:lineRule="auto"/>
+        <w:rPr>
+          <w:rFonts w:eastAsia="Times New Roman"/>
+          <w:color w:val="000000"/>
+          <w:u w:color="000000"/>
+          <w:lang w:val="en-GB" w:eastAsia="en-GB"/>
+          <w14:textOutline w14:w="0" w14:cap="flat" w14:cmpd="sng" w14:algn="ctr">
+            <w14:noFill/>
+            <w14:prstDash w14:val="solid"/>
+            <w14:bevel/>
+          </w14:textOutline>
+        </w:rPr>
+      </w:pPr>
+    </w:p>
+    <w:p>
+      <w:pPr>
+        <w:pBdr>
+          <w:top w:val="none" w:sz="0" w:space="0" w:color="auto"/>
+          <w:left w:val="none" w:sz="0" w:space="0" w:color="auto"/>
+          <w:bottom w:val="none" w:sz="0" w:space="0" w:color="auto"/>
+          <w:right w:val="none" w:sz="0" w:space="0" w:color="auto"/>
+          <w:between w:val="none" w:sz="0" w:space="0" w:color="auto"/>
+          <w:bar w:val="none" w:sz="0" w:color="auto"/>
+        </w:pBdr>
+        <w:spacing w:after="160" w:line="259" w:lineRule="auto"/>
+        <w:rPr>
+          <w:rFonts w:eastAsia="Times New Roman"/>
+          <w:color w:val="000000"/>
+          <w:u w:color="000000"/>
+          <w:lang w:val="en-GB" w:eastAsia="en-GB"/>
+          <w14:textOutline w14:w="0" w14:cap="flat" w14:cmpd="sng" w14:algn="ctr">
+            <w14:noFill/>
+            <w14:prstDash w14:val="solid"/>
+            <w14:bevel/>
+          </w14:textOutline>
+        </w:rPr>
+      </w:pPr>
+    </w:p>
+    <w:p>
+      <w:pPr>
+        <w:pBdr>
+          <w:top w:val="none" w:sz="0" w:space="0" w:color="auto"/>
+          <w:left w:val="none" w:sz="0" w:space="0" w:color="auto"/>
+          <w:bottom w:val="none" w:sz="0" w:space="0" w:color="auto"/>
+          <w:right w:val="none" w:sz="0" w:space="0" w:color="auto"/>
+          <w:between w:val="none" w:sz="0" w:space="0" w:color="auto"/>
+          <w:bar w:val="none" w:sz="0" w:color="auto"/>
+        </w:pBdr>
+        <w:spacing w:after="160" w:line="259" w:lineRule="auto"/>
+        <w:rPr>
+          <w:rFonts w:eastAsia="Times New Roman"/>
+          <w:color w:val="000000"/>
+          <w:u w:color="000000"/>
+          <w:lang w:val="en-GB" w:eastAsia="en-GB"/>
+          <w14:textOutline w14:w="0" w14:cap="flat" w14:cmpd="sng" w14:algn="ctr">
+            <w14:noFill/>
+            <w14:prstDash w14:val="solid"/>
+            <w14:bevel/>
+          </w14:textOutline>
+        </w:rPr>
+      </w:pPr>
+    </w:p>
+    <w:p>
+      <w:pPr>
+        <w:pBdr>
+          <w:top w:val="none" w:sz="0" w:space="0" w:color="auto"/>
+          <w:left w:val="none" w:sz="0" w:space="0" w:color="auto"/>
+          <w:bottom w:val="none" w:sz="0" w:space="0" w:color="auto"/>
+          <w:right w:val="none" w:sz="0" w:space="0" w:color="auto"/>
+          <w:between w:val="none" w:sz="0" w:space="0" w:color="auto"/>
+          <w:bar w:val="none" w:sz="0" w:color="auto"/>
+        </w:pBdr>
+        <w:spacing w:after="160" w:line="259" w:lineRule="auto"/>
+        <w:rPr>
+          <w:rFonts w:eastAsia="Times New Roman"/>
+          <w:color w:val="000000"/>
+          <w:u w:color="000000"/>
+          <w:lang w:val="en-GB" w:eastAsia="en-GB"/>
+          <w14:textOutline w14:w="0" w14:cap="flat" w14:cmpd="sng" w14:algn="ctr">
+            <w14:noFill/>
+            <w14:prstDash w14:val="solid"/>
+            <w14:bevel/>
+          </w14:textOutline>
+        </w:rPr>
+      </w:pPr>
+    </w:p>
+    <w:p>
+      <w:pPr>
+        <w:pBdr>
+          <w:top w:val="none" w:sz="0" w:space="0" w:color="auto"/>
+          <w:left w:val="none" w:sz="0" w:space="0" w:color="auto"/>
+          <w:bottom w:val="none" w:sz="0" w:space="0" w:color="auto"/>
+          <w:right w:val="none" w:sz="0" w:space="0" w:color="auto"/>
+          <w:between w:val="none" w:sz="0" w:space="0" w:color="auto"/>
+          <w:bar w:val="none" w:sz="0" w:color="auto"/>
+        </w:pBdr>
+        <w:spacing w:after="160" w:line="259" w:lineRule="auto"/>
+        <w:rPr>
+          <w:rFonts w:eastAsia="Times New Roman"/>
+          <w:color w:val="000000"/>
+          <w:u w:color="000000"/>
+          <w:lang w:val="en-GB" w:eastAsia="en-GB"/>
+          <w14:textOutline w14:w="0" w14:cap="flat" w14:cmpd="sng" w14:algn="ctr">
+            <w14:noFill/>
+            <w14:prstDash w14:val="solid"/>
+            <w14:bevel/>
+          </w14:textOutline>
+        </w:rPr>
+      </w:pPr>
+    </w:p>
+    <w:p>
+      <w:pPr>
+        <w:pBdr>
+          <w:top w:val="none" w:sz="0" w:space="0" w:color="auto"/>
+          <w:left w:val="none" w:sz="0" w:space="0" w:color="auto"/>
+          <w:bottom w:val="none" w:sz="0" w:space="0" w:color="auto"/>
+          <w:right w:val="none" w:sz="0" w:space="0" w:color="auto"/>
+          <w:between w:val="none" w:sz="0" w:space="0" w:color="auto"/>
+          <w:bar w:val="none" w:sz="0" w:color="auto"/>
+        </w:pBdr>
+        <w:spacing w:after="160" w:line="259" w:lineRule="auto"/>
+        <w:rPr>
+          <w:rFonts w:eastAsia="Times New Roman"/>
+          <w:color w:val="000000"/>
+          <w:u w:color="000000"/>
+          <w:lang w:val="en-GB" w:eastAsia="en-GB"/>
+          <w14:textOutline w14:w="0" w14:cap="flat" w14:cmpd="sng" w14:algn="ctr">
+            <w14:noFill/>
+            <w14:prstDash w14:val="solid"/>
+            <w14:bevel/>
+          </w14:textOutline>
+        </w:rPr>
+      </w:pPr>
+    </w:p>
+    <w:p>
+      <w:pPr>
+        <w:pBdr>
+          <w:top w:val="none" w:sz="0" w:space="0" w:color="auto"/>
+          <w:left w:val="none" w:sz="0" w:space="0" w:color="auto"/>
+          <w:bottom w:val="none" w:sz="0" w:space="0" w:color="auto"/>
+          <w:right w:val="none" w:sz="0" w:space="0" w:color="auto"/>
+          <w:between w:val="none" w:sz="0" w:space="0" w:color="auto"/>
+          <w:bar w:val="none" w:sz="0" w:color="auto"/>
+        </w:pBdr>
+        <w:spacing w:after="160" w:line="259" w:lineRule="auto"/>
+        <w:rPr>
+          <w:rFonts w:eastAsia="Times New Roman"/>
+          <w:color w:val="000000"/>
+          <w:u w:color="000000"/>
+          <w:lang w:val="en-GB" w:eastAsia="en-GB"/>
+          <w14:textOutline w14:w="0" w14:cap="flat" w14:cmpd="sng" w14:algn="ctr">
+            <w14:noFill/>
+            <w14:prstDash w14:val="solid"/>
+            <w14:bevel/>
+          </w14:textOutline>
+        </w:rPr>
+      </w:pPr>
+    </w:p>
+    <w:p>
+      <w:pPr>
+        <w:pBdr>
+          <w:top w:val="none" w:sz="0" w:space="0" w:color="auto"/>
+          <w:left w:val="none" w:sz="0" w:space="0" w:color="auto"/>
+          <w:bottom w:val="none" w:sz="0" w:space="0" w:color="auto"/>
+          <w:right w:val="none" w:sz="0" w:space="0" w:color="auto"/>
+          <w:between w:val="none" w:sz="0" w:space="0" w:color="auto"/>
+          <w:bar w:val="none" w:sz="0" w:color="auto"/>
+        </w:pBdr>
+        <w:spacing w:after="160" w:line="259" w:lineRule="auto"/>
+        <w:rPr>
+          <w:rFonts w:eastAsia="Times New Roman"/>
+          <w:color w:val="000000"/>
+          <w:u w:color="000000"/>
+          <w:lang w:val="en-GB" w:eastAsia="en-GB"/>
+          <w14:textOutline w14:w="0" w14:cap="flat" w14:cmpd="sng" w14:algn="ctr">
+            <w14:noFill/>
+            <w14:prstDash w14:val="solid"/>
+            <w14:bevel/>
+          </w14:textOutline>
+        </w:rPr>
+      </w:pPr>
+    </w:p>
+    <w:p>
+      <w:pPr>
+        <w:pBdr>
+          <w:top w:val="none" w:sz="0" w:space="0" w:color="auto"/>
+          <w:left w:val="none" w:sz="0" w:space="0" w:color="auto"/>
+          <w:bottom w:val="none" w:sz="0" w:space="0" w:color="auto"/>
+          <w:right w:val="none" w:sz="0" w:space="0" w:color="auto"/>
+          <w:between w:val="none" w:sz="0" w:space="0" w:color="auto"/>
+          <w:bar w:val="none" w:sz="0" w:color="auto"/>
+        </w:pBdr>
+        <w:spacing w:after="160" w:line="259" w:lineRule="auto"/>
+        <w:rPr>
+          <w:rFonts w:eastAsia="Times New Roman"/>
+          <w:color w:val="000000"/>
+          <w:u w:color="000000"/>
+          <w:lang w:val="en-GB" w:eastAsia="en-GB"/>
+          <w14:textOutline w14:w="0" w14:cap="flat" w14:cmpd="sng" w14:algn="ctr">
+            <w14:noFill/>
+            <w14:prstDash w14:val="solid"/>
+            <w14:bevel/>
+          </w14:textOutline>
+        </w:rPr>
+      </w:pPr>
+    </w:p>
+    <w:p>
+      <w:pPr>
+        <w:pBdr>
+          <w:top w:val="none" w:sz="0" w:space="0" w:color="auto"/>
+          <w:left w:val="none" w:sz="0" w:space="0" w:color="auto"/>
+          <w:bottom w:val="none" w:sz="0" w:space="0" w:color="auto"/>
+          <w:right w:val="none" w:sz="0" w:space="0" w:color="auto"/>
+          <w:between w:val="none" w:sz="0" w:space="0" w:color="auto"/>
+          <w:bar w:val="none" w:sz="0" w:color="auto"/>
+        </w:pBdr>
+        <w:spacing w:after="160" w:line="259" w:lineRule="auto"/>
+        <w:rPr>
+          <w:rFonts w:eastAsia="Times New Roman"/>
+          <w:color w:val="000000"/>
+          <w:u w:color="000000"/>
+          <w:lang w:val="en-GB" w:eastAsia="en-GB"/>
+          <w14:textOutline w14:w="0" w14:cap="flat" w14:cmpd="sng" w14:algn="ctr">
+            <w14:noFill/>
+            <w14:prstDash w14:val="solid"/>
+            <w14:bevel/>
+          </w14:textOutline>
+        </w:rPr>
+      </w:pPr>
+    </w:p>
+    <w:p>
+      <w:pPr>
+        <w:pBdr>
+          <w:top w:val="none" w:sz="0" w:space="0" w:color="auto"/>
+          <w:left w:val="none" w:sz="0" w:space="0" w:color="auto"/>
+          <w:bottom w:val="none" w:sz="0" w:space="0" w:color="auto"/>
+          <w:right w:val="none" w:sz="0" w:space="0" w:color="auto"/>
+          <w:between w:val="none" w:sz="0" w:space="0" w:color="auto"/>
+          <w:bar w:val="none" w:sz="0" w:color="auto"/>
+        </w:pBdr>
+        <w:spacing w:after="160" w:line="259" w:lineRule="auto"/>
+        <w:rPr>
+          <w:rFonts w:eastAsia="Times New Roman"/>
+          <w:color w:val="000000"/>
+          <w:u w:color="000000"/>
+          <w:lang w:val="en-GB" w:eastAsia="en-GB"/>
+          <w14:textOutline w14:w="0" w14:cap="flat" w14:cmpd="sng" w14:algn="ctr">
+            <w14:noFill/>
+            <w14:prstDash w14:val="solid"/>
+            <w14:bevel/>
+          </w14:textOutline>
+        </w:rPr>
+      </w:pPr>
+    </w:p>
+    <w:p>
+      <w:pPr>
+        <w:pBdr>
+          <w:top w:val="none" w:sz="0" w:space="0" w:color="auto"/>
+          <w:left w:val="none" w:sz="0" w:space="0" w:color="auto"/>
+          <w:bottom w:val="none" w:sz="0" w:space="0" w:color="auto"/>
+          <w:right w:val="none" w:sz="0" w:space="0" w:color="auto"/>
+          <w:between w:val="none" w:sz="0" w:space="0" w:color="auto"/>
+          <w:bar w:val="none" w:sz="0" w:color="auto"/>
+        </w:pBdr>
+        <w:spacing w:after="160" w:line="259" w:lineRule="auto"/>
+        <w:rPr>
+          <w:rFonts w:eastAsia="Times New Roman"/>
+          <w:color w:val="000000"/>
+          <w:u w:color="000000"/>
+          <w:lang w:val="en-GB" w:eastAsia="en-GB"/>
+          <w14:textOutline w14:w="0" w14:cap="flat" w14:cmpd="sng" w14:algn="ctr">
+            <w14:noFill/>
+            <w14:prstDash w14:val="solid"/>
+            <w14:bevel/>
+          </w14:textOutline>
+        </w:rPr>
+      </w:pPr>
+    </w:p>
+    <w:p>
+      <w:pPr>
+        <w:pBdr>
+          <w:top w:val="none" w:sz="0" w:space="0" w:color="auto"/>
+          <w:left w:val="none" w:sz="0" w:space="0" w:color="auto"/>
+          <w:bottom w:val="none" w:sz="0" w:space="0" w:color="auto"/>
+          <w:right w:val="none" w:sz="0" w:space="0" w:color="auto"/>
+          <w:between w:val="none" w:sz="0" w:space="0" w:color="auto"/>
+          <w:bar w:val="none" w:sz="0" w:color="auto"/>
+        </w:pBdr>
+        <w:spacing w:after="160" w:line="259" w:lineRule="auto"/>
+        <w:rPr>
+          <w:rFonts w:eastAsia="Times New Roman"/>
+          <w:color w:val="000000"/>
+          <w:u w:color="000000"/>
+          <w:lang w:val="en-GB" w:eastAsia="en-GB"/>
+          <w14:textOutline w14:w="0" w14:cap="flat" w14:cmpd="sng" w14:algn="ctr">
+            <w14:noFill/>
+            <w14:prstDash w14:val="solid"/>
+            <w14:bevel/>
+          </w14:textOutline>
+        </w:rPr>
+      </w:pPr>
+    </w:p>
+    <w:p>
+      <w:pPr>
+        <w:pBdr>
+          <w:top w:val="none" w:sz="0" w:space="0" w:color="auto"/>
+          <w:left w:val="none" w:sz="0" w:space="0" w:color="auto"/>
+          <w:bottom w:val="none" w:sz="0" w:space="0" w:color="auto"/>
+          <w:right w:val="none" w:sz="0" w:space="0" w:color="auto"/>
+          <w:between w:val="none" w:sz="0" w:space="0" w:color="auto"/>
+          <w:bar w:val="none" w:sz="0" w:color="auto"/>
+        </w:pBdr>
+        <w:spacing w:after="160" w:line="259" w:lineRule="auto"/>
+        <w:jc w:val="center"/>
+        <w:rPr>
+          <w:rFonts w:asciiTheme="minorHAnsi" w:eastAsia="Times New Roman" w:hAnsiTheme="minorHAnsi"/>
+          <w:b/>
+          <w:bCs/>
+          <w:color w:val="000000"/>
+          <w:sz w:val="40"/>
+          <w:szCs w:val="40"/>
+          <w:u w:color="000000"/>
+          <w:lang w:val="en-GB" w:eastAsia="en-GB"/>
+          <w14:textOutline w14:w="0" w14:cap="flat" w14:cmpd="sng" w14:algn="ctr">
+            <w14:noFill/>
+            <w14:prstDash w14:val="solid"/>
+            <w14:bevel/>
+          </w14:textOutline>
+        </w:rPr>
+      </w:pPr>
+      <w:r>
+        <w:rPr>
+          <w:rFonts w:asciiTheme="minorHAnsi" w:eastAsia="Times New Roman" w:hAnsiTheme="minorHAnsi"/>
+          <w:b/>
+          <w:bCs/>
+          <w:color w:val="000000"/>
+          <w:sz w:val="40"/>
+          <w:szCs w:val="40"/>
+          <w:u w:color="000000"/>
+          <w:lang w:val="en-GB" w:eastAsia="en-GB"/>
+          <w14:textOutline w14:w="0" w14:cap="flat" w14:cmpd="sng" w14:algn="ctr">
+            <w14:noFill/>
+            <w14:prstDash w14:val="solid"/>
+            <w14:bevel/>
+          </w14:textOutline>
+        </w:rPr>
+        <w:lastRenderedPageBreak/>
+        <w:t>List of Abbreviations</w:t>
+      </w:r>
+    </w:p>
+    <w:p>
+      <w:pPr>
+        <w:pBdr>
+          <w:top w:val="none" w:sz="0" w:space="0" w:color="auto"/>
+          <w:left w:val="none" w:sz="0" w:space="0" w:color="auto"/>
+          <w:bottom w:val="none" w:sz="0" w:space="0" w:color="auto"/>
+          <w:right w:val="none" w:sz="0" w:space="0" w:color="auto"/>
+          <w:between w:val="none" w:sz="0" w:space="0" w:color="auto"/>
+          <w:bar w:val="none" w:sz="0" w:color="auto"/>
+        </w:pBdr>
+        <w:spacing w:after="160" w:line="259" w:lineRule="auto"/>
+        <w:rPr>
+          <w:rFonts w:asciiTheme="minorHAnsi" w:eastAsia="Times New Roman" w:hAnsiTheme="minorHAnsi"/>
+          <w:color w:val="000000"/>
+          <w:u w:color="000000"/>
+          <w:lang w:val="en-GB" w:eastAsia="en-GB"/>
+          <w14:textOutline w14:w="0" w14:cap="flat" w14:cmpd="sng" w14:algn="ctr">
+            <w14:noFill/>
+            <w14:prstDash w14:val="solid"/>
+            <w14:bevel/>
+          </w14:textOutline>
+        </w:rPr>
+      </w:pPr>
+    </w:p>
+    <w:tbl>
+      <w:tblPr>
+        <w:tblStyle w:val="TableGrid"/>
+        <w:tblW w:w="0" w:type="auto"/>
+        <w:tblLook w:val="04A0" w:firstRow="1" w:lastRow="0" w:firstColumn="1" w:lastColumn="0" w:noHBand="0" w:noVBand="1"/>
+      </w:tblPr>
+      <w:tblGrid>
+        <w:gridCol w:w="4505"/>
+        <w:gridCol w:w="4505"/>
+      </w:tblGrid>
+      <w:tr>
+        <w:tc>
+          <w:tcPr>
+            <w:tcW w:w="4505" w:type="dxa"/>
+          </w:tcPr>
+          <w:p>
+            <w:pPr>
+              <w:pBdr>
+                <w:top w:val="none" w:sz="0" w:space="0" w:color="auto"/>
+                <w:left w:val="none" w:sz="0" w:space="0" w:color="auto"/>
+                <w:bottom w:val="none" w:sz="0" w:space="0" w:color="auto"/>
+                <w:right w:val="none" w:sz="0" w:space="0" w:color="auto"/>
+                <w:between w:val="none" w:sz="0" w:space="0" w:color="auto"/>
+                <w:bar w:val="none" w:sz="0" w:color="auto"/>
+              </w:pBdr>
+              <w:spacing w:after="160" w:line="259" w:lineRule="auto"/>
+              <w:rPr>
+                <w:rFonts w:asciiTheme="minorHAnsi" w:eastAsia="Times New Roman" w:hAnsiTheme="minorHAnsi" w:cstheme="minorHAnsi"/>
+                <w:color w:val="000000"/>
+                <w:sz w:val="22"/>
+                <w:szCs w:val="22"/>
+                <w:u w:color="000000"/>
+                <w:lang w:val="en-GB" w:eastAsia="en-GB"/>
+                <w14:textOutline w14:w="0" w14:cap="flat" w14:cmpd="sng" w14:algn="ctr">
+                  <w14:noFill/>
+                  <w14:prstDash w14:val="solid"/>
+                  <w14:bevel/>
+                </w14:textOutline>
+              </w:rPr>
+            </w:pPr>
+            <w:r>
+              <w:rPr>
+                <w:rFonts w:asciiTheme="minorHAnsi" w:eastAsia="Times New Roman" w:hAnsiTheme="minorHAnsi" w:cstheme="minorHAnsi"/>
+                <w:color w:val="000000"/>
+                <w:sz w:val="22"/>
+                <w:szCs w:val="22"/>
+                <w:u w:color="000000"/>
+                <w:lang w:val="en-GB" w:eastAsia="en-GB"/>
+                <w14:textOutline w14:w="0" w14:cap="flat" w14:cmpd="sng" w14:algn="ctr">
+                  <w14:noFill/>
+                  <w14:prstDash w14:val="solid"/>
+                  <w14:bevel/>
+                </w14:textOutline>
+              </w:rPr>
+              <w:t>ML</w:t>
+            </w:r>
+          </w:p>
+        </w:tc>
+        <w:tc>
+          <w:tcPr>
+            <w:tcW w:w="4505" w:type="dxa"/>
+          </w:tcPr>
+          <w:p>
+            <w:pPr>
+              <w:pBdr>
+                <w:top w:val="none" w:sz="0" w:space="0" w:color="auto"/>
+                <w:left w:val="none" w:sz="0" w:space="0" w:color="auto"/>
+                <w:bottom w:val="none" w:sz="0" w:space="0" w:color="auto"/>
+                <w:right w:val="none" w:sz="0" w:space="0" w:color="auto"/>
+                <w:between w:val="none" w:sz="0" w:space="0" w:color="auto"/>
+                <w:bar w:val="none" w:sz="0" w:color="auto"/>
+              </w:pBdr>
+              <w:spacing w:after="160" w:line="259" w:lineRule="auto"/>
+              <w:rPr>
+                <w:rFonts w:asciiTheme="minorHAnsi" w:eastAsia="Times New Roman" w:hAnsiTheme="minorHAnsi" w:cstheme="minorHAnsi"/>
+                <w:color w:val="000000"/>
+                <w:sz w:val="22"/>
+                <w:szCs w:val="22"/>
+                <w:u w:color="000000"/>
+                <w:lang w:val="en-GB" w:eastAsia="en-GB"/>
+                <w14:textOutline w14:w="0" w14:cap="flat" w14:cmpd="sng" w14:algn="ctr">
+                  <w14:noFill/>
+                  <w14:prstDash w14:val="solid"/>
+                  <w14:bevel/>
+                </w14:textOutline>
+              </w:rPr>
+            </w:pPr>
+            <w:r>
+              <w:rPr>
+                <w:rFonts w:asciiTheme="minorHAnsi" w:eastAsia="Times New Roman" w:hAnsiTheme="minorHAnsi" w:cstheme="minorHAnsi"/>
+                <w:color w:val="000000"/>
+                <w:sz w:val="22"/>
+                <w:szCs w:val="22"/>
+                <w:u w:color="000000"/>
+                <w:lang w:val="en-GB" w:eastAsia="en-GB"/>
+                <w14:textOutline w14:w="0" w14:cap="flat" w14:cmpd="sng" w14:algn="ctr">
+                  <w14:noFill/>
+                  <w14:prstDash w14:val="solid"/>
+                  <w14:bevel/>
+                </w14:textOutline>
+              </w:rPr>
+              <w:t xml:space="preserve">Machine </w:t>
+            </w:r>
+            <w:r>
+              <w:rPr>
+                <w:rFonts w:asciiTheme="minorHAnsi" w:eastAsia="Times New Roman" w:hAnsiTheme="minorHAnsi" w:cstheme="minorHAnsi"/>
+                <w:color w:val="000000"/>
+                <w:sz w:val="22"/>
+                <w:szCs w:val="22"/>
+                <w:u w:color="000000"/>
+                <w:lang w:val="en-GB" w:eastAsia="en-GB"/>
+                <w14:textOutline w14:w="0" w14:cap="flat" w14:cmpd="sng" w14:algn="ctr">
+                  <w14:noFill/>
+                  <w14:prstDash w14:val="solid"/>
+                  <w14:bevel/>
+                </w14:textOutline>
+              </w:rPr>
+              <w:t>L</w:t>
+            </w:r>
+            <w:r>
+              <w:rPr>
+                <w:rFonts w:asciiTheme="minorHAnsi" w:eastAsia="Times New Roman" w:hAnsiTheme="minorHAnsi" w:cstheme="minorHAnsi"/>
+                <w:color w:val="000000"/>
+                <w:sz w:val="22"/>
+                <w:szCs w:val="22"/>
+                <w:u w:color="000000"/>
+                <w:lang w:val="en-GB" w:eastAsia="en-GB"/>
+                <w14:textOutline w14:w="0" w14:cap="flat" w14:cmpd="sng" w14:algn="ctr">
+                  <w14:noFill/>
+                  <w14:prstDash w14:val="solid"/>
+                  <w14:bevel/>
+                </w14:textOutline>
+              </w:rPr>
+              <w:t xml:space="preserve">earning </w:t>
+            </w:r>
+          </w:p>
+        </w:tc>
+      </w:tr>
+      <w:tr>
+        <w:tc>
+          <w:tcPr>
+            <w:tcW w:w="4505" w:type="dxa"/>
+          </w:tcPr>
+          <w:p>
+            <w:pPr>
+              <w:pBdr>
+                <w:top w:val="none" w:sz="0" w:space="0" w:color="auto"/>
+                <w:left w:val="none" w:sz="0" w:space="0" w:color="auto"/>
+                <w:bottom w:val="none" w:sz="0" w:space="0" w:color="auto"/>
+                <w:right w:val="none" w:sz="0" w:space="0" w:color="auto"/>
+                <w:between w:val="none" w:sz="0" w:space="0" w:color="auto"/>
+                <w:bar w:val="none" w:sz="0" w:color="auto"/>
+              </w:pBdr>
+              <w:spacing w:after="160" w:line="259" w:lineRule="auto"/>
+              <w:rPr>
+                <w:rFonts w:asciiTheme="minorHAnsi" w:eastAsia="Times New Roman" w:hAnsiTheme="minorHAnsi" w:cstheme="minorHAnsi"/>
+                <w:color w:val="000000"/>
+                <w:sz w:val="22"/>
+                <w:szCs w:val="22"/>
+                <w:u w:color="000000"/>
+                <w:lang w:val="en-GB" w:eastAsia="en-GB"/>
+                <w14:textOutline w14:w="0" w14:cap="flat" w14:cmpd="sng" w14:algn="ctr">
+                  <w14:noFill/>
+                  <w14:prstDash w14:val="solid"/>
+                  <w14:bevel/>
+                </w14:textOutline>
+              </w:rPr>
+            </w:pPr>
+            <w:r>
+              <w:rPr>
+                <w:rFonts w:asciiTheme="minorHAnsi" w:eastAsia="Times New Roman" w:hAnsiTheme="minorHAnsi" w:cstheme="minorHAnsi"/>
+                <w:color w:val="000000"/>
+                <w:sz w:val="22"/>
+                <w:szCs w:val="22"/>
+                <w:u w:color="000000"/>
+                <w:lang w:val="en-GB" w:eastAsia="en-GB"/>
+                <w14:textOutline w14:w="0" w14:cap="flat" w14:cmpd="sng" w14:algn="ctr">
+                  <w14:noFill/>
+                  <w14:prstDash w14:val="solid"/>
+                  <w14:bevel/>
+                </w14:textOutline>
+              </w:rPr>
+              <w:t>D.</w:t>
+            </w:r>
+            <w:r>
+              <w:rPr>
+                <w:rFonts w:asciiTheme="minorHAnsi" w:eastAsia="Times New Roman" w:hAnsiTheme="minorHAnsi" w:cstheme="minorHAnsi"/>
+                <w:color w:val="000000"/>
+                <w:sz w:val="22"/>
+                <w:szCs w:val="22"/>
+                <w:u w:color="000000"/>
+                <w:lang w:val="en-GB" w:eastAsia="en-GB"/>
+                <w14:textOutline w14:w="0" w14:cap="flat" w14:cmpd="sng" w14:algn="ctr">
+                  <w14:noFill/>
+                  <w14:prstDash w14:val="solid"/>
+                  <w14:bevel/>
+                </w14:textOutline>
+              </w:rPr>
+              <w:t>I.D</w:t>
+            </w:r>
+          </w:p>
+        </w:tc>
+        <w:tc>
+          <w:tcPr>
+            <w:tcW w:w="4505" w:type="dxa"/>
+          </w:tcPr>
+          <w:p>
+            <w:pPr>
+              <w:pBdr>
+                <w:top w:val="none" w:sz="0" w:space="0" w:color="auto"/>
+                <w:left w:val="none" w:sz="0" w:space="0" w:color="auto"/>
+                <w:bottom w:val="none" w:sz="0" w:space="0" w:color="auto"/>
+                <w:right w:val="none" w:sz="0" w:space="0" w:color="auto"/>
+                <w:between w:val="none" w:sz="0" w:space="0" w:color="auto"/>
+                <w:bar w:val="none" w:sz="0" w:color="auto"/>
+              </w:pBdr>
+              <w:spacing w:after="160" w:line="259" w:lineRule="auto"/>
+              <w:rPr>
+                <w:rFonts w:asciiTheme="minorHAnsi" w:eastAsia="Times New Roman" w:hAnsiTheme="minorHAnsi" w:cstheme="minorHAnsi"/>
+                <w:color w:val="000000"/>
+                <w:sz w:val="22"/>
+                <w:szCs w:val="22"/>
+                <w:u w:color="000000"/>
+                <w:lang w:val="en-GB" w:eastAsia="en-GB"/>
+                <w14:textOutline w14:w="0" w14:cap="flat" w14:cmpd="sng" w14:algn="ctr">
+                  <w14:noFill/>
+                  <w14:prstDash w14:val="solid"/>
+                  <w14:bevel/>
+                </w14:textOutline>
+              </w:rPr>
+            </w:pPr>
+            <w:r>
+              <w:rPr>
+                <w:rFonts w:asciiTheme="minorHAnsi" w:eastAsia="Times New Roman" w:hAnsiTheme="minorHAnsi" w:cstheme="minorHAnsi"/>
+                <w:color w:val="000000"/>
+                <w:sz w:val="22"/>
+                <w:szCs w:val="22"/>
+                <w:u w:color="000000"/>
+                <w:lang w:val="en-GB" w:eastAsia="en-GB"/>
+                <w14:textOutline w14:w="0" w14:cap="flat" w14:cmpd="sng" w14:algn="ctr">
+                  <w14:noFill/>
+                  <w14:prstDash w14:val="solid"/>
+                  <w14:bevel/>
+                </w14:textOutline>
+              </w:rPr>
+              <w:t xml:space="preserve">Dissociative Identity </w:t>
+            </w:r>
+            <w:r>
+              <w:rPr>
+                <w:rFonts w:asciiTheme="minorHAnsi" w:eastAsia="Times New Roman" w:hAnsiTheme="minorHAnsi" w:cstheme="minorHAnsi"/>
+                <w:color w:val="000000"/>
+                <w:sz w:val="22"/>
+                <w:szCs w:val="22"/>
+                <w:u w:color="000000"/>
+                <w:lang w:val="en-GB" w:eastAsia="en-GB"/>
+                <w14:textOutline w14:w="0" w14:cap="flat" w14:cmpd="sng" w14:algn="ctr">
+                  <w14:noFill/>
+                  <w14:prstDash w14:val="solid"/>
+                  <w14:bevel/>
+                </w14:textOutline>
+              </w:rPr>
+              <w:t>D</w:t>
+            </w:r>
+            <w:r>
+              <w:rPr>
+                <w:rFonts w:asciiTheme="minorHAnsi" w:eastAsia="Times New Roman" w:hAnsiTheme="minorHAnsi" w:cstheme="minorHAnsi"/>
+                <w:color w:val="000000"/>
+                <w:sz w:val="22"/>
+                <w:szCs w:val="22"/>
+                <w:u w:color="000000"/>
+                <w:lang w:val="en-GB" w:eastAsia="en-GB"/>
+                <w14:textOutline w14:w="0" w14:cap="flat" w14:cmpd="sng" w14:algn="ctr">
+                  <w14:noFill/>
+                  <w14:prstDash w14:val="solid"/>
+                  <w14:bevel/>
+                </w14:textOutline>
+              </w:rPr>
+              <w:t>isorder</w:t>
+            </w:r>
+          </w:p>
+        </w:tc>
+      </w:tr>
+      <w:tr>
+        <w:tc>
+          <w:tcPr>
+            <w:tcW w:w="4505" w:type="dxa"/>
+          </w:tcPr>
+          <w:p>
+            <w:pPr>
+              <w:pBdr>
+                <w:top w:val="none" w:sz="0" w:space="0" w:color="auto"/>
+                <w:left w:val="none" w:sz="0" w:space="0" w:color="auto"/>
+                <w:bottom w:val="none" w:sz="0" w:space="0" w:color="auto"/>
+                <w:right w:val="none" w:sz="0" w:space="0" w:color="auto"/>
+                <w:between w:val="none" w:sz="0" w:space="0" w:color="auto"/>
+                <w:bar w:val="none" w:sz="0" w:color="auto"/>
+              </w:pBdr>
+              <w:spacing w:after="160" w:line="259" w:lineRule="auto"/>
+              <w:rPr>
+                <w:rFonts w:asciiTheme="minorHAnsi" w:eastAsia="Times New Roman" w:hAnsiTheme="minorHAnsi" w:cstheme="minorHAnsi"/>
+                <w:color w:val="000000"/>
+                <w:sz w:val="22"/>
+                <w:szCs w:val="22"/>
+                <w:u w:color="000000"/>
+                <w:lang w:val="en-GB" w:eastAsia="en-GB"/>
+                <w14:textOutline w14:w="0" w14:cap="flat" w14:cmpd="sng" w14:algn="ctr">
+                  <w14:noFill/>
+                  <w14:prstDash w14:val="solid"/>
+                  <w14:bevel/>
+                </w14:textOutline>
+              </w:rPr>
+            </w:pPr>
+            <w:r>
+              <w:rPr>
+                <w:rFonts w:asciiTheme="minorHAnsi" w:hAnsiTheme="minorHAnsi" w:cstheme="minorHAnsi"/>
+                <w:sz w:val="22"/>
+                <w:szCs w:val="22"/>
+              </w:rPr>
+              <w:t>NLP</w:t>
+            </w:r>
+          </w:p>
+        </w:tc>
+        <w:tc>
+          <w:tcPr>
+            <w:tcW w:w="4505" w:type="dxa"/>
+          </w:tcPr>
+          <w:p>
+            <w:pPr>
+              <w:pBdr>
+                <w:top w:val="none" w:sz="0" w:space="0" w:color="auto"/>
+                <w:left w:val="none" w:sz="0" w:space="0" w:color="auto"/>
+                <w:bottom w:val="none" w:sz="0" w:space="0" w:color="auto"/>
+                <w:right w:val="none" w:sz="0" w:space="0" w:color="auto"/>
+                <w:between w:val="none" w:sz="0" w:space="0" w:color="auto"/>
+                <w:bar w:val="none" w:sz="0" w:color="auto"/>
+              </w:pBdr>
+              <w:spacing w:after="160" w:line="259" w:lineRule="auto"/>
+              <w:rPr>
+                <w:rFonts w:asciiTheme="minorHAnsi" w:eastAsia="Times New Roman" w:hAnsiTheme="minorHAnsi" w:cstheme="minorHAnsi"/>
+                <w:color w:val="000000"/>
+                <w:sz w:val="22"/>
+                <w:szCs w:val="22"/>
+                <w:u w:color="000000"/>
+                <w:lang w:val="en-GB" w:eastAsia="en-GB"/>
+                <w14:textOutline w14:w="0" w14:cap="flat" w14:cmpd="sng" w14:algn="ctr">
+                  <w14:noFill/>
+                  <w14:prstDash w14:val="solid"/>
+                  <w14:bevel/>
+                </w14:textOutline>
+              </w:rPr>
+            </w:pPr>
+            <w:r>
+              <w:rPr>
+                <w:rFonts w:asciiTheme="minorHAnsi" w:eastAsia="Times New Roman" w:hAnsiTheme="minorHAnsi" w:cstheme="minorHAnsi"/>
+                <w:color w:val="000000"/>
+                <w:sz w:val="22"/>
+                <w:szCs w:val="22"/>
+                <w:u w:color="000000"/>
+                <w:lang w:val="en-GB" w:eastAsia="en-GB"/>
+                <w14:textOutline w14:w="0" w14:cap="flat" w14:cmpd="sng" w14:algn="ctr">
+                  <w14:noFill/>
+                  <w14:prstDash w14:val="solid"/>
+                  <w14:bevel/>
+                </w14:textOutline>
+              </w:rPr>
+              <w:t xml:space="preserve">Natural Language </w:t>
+            </w:r>
+            <w:r>
+              <w:rPr>
+                <w:rFonts w:asciiTheme="minorHAnsi" w:eastAsia="Times New Roman" w:hAnsiTheme="minorHAnsi" w:cstheme="minorHAnsi"/>
+                <w:color w:val="000000"/>
+                <w:sz w:val="22"/>
+                <w:szCs w:val="22"/>
+                <w:u w:color="000000"/>
+                <w:lang w:val="en-GB" w:eastAsia="en-GB"/>
+                <w14:textOutline w14:w="0" w14:cap="flat" w14:cmpd="sng" w14:algn="ctr">
+                  <w14:noFill/>
+                  <w14:prstDash w14:val="solid"/>
+                  <w14:bevel/>
+                </w14:textOutline>
+              </w:rPr>
+              <w:t>P</w:t>
+            </w:r>
+            <w:r>
+              <w:rPr>
+                <w:rFonts w:asciiTheme="minorHAnsi" w:eastAsia="Times New Roman" w:hAnsiTheme="minorHAnsi" w:cstheme="minorHAnsi"/>
+                <w:color w:val="000000"/>
+                <w:sz w:val="22"/>
+                <w:szCs w:val="22"/>
+                <w:u w:color="000000"/>
+                <w:lang w:val="en-GB" w:eastAsia="en-GB"/>
+                <w14:textOutline w14:w="0" w14:cap="flat" w14:cmpd="sng" w14:algn="ctr">
+                  <w14:noFill/>
+                  <w14:prstDash w14:val="solid"/>
+                  <w14:bevel/>
+                </w14:textOutline>
+              </w:rPr>
+              <w:t xml:space="preserve">rocessing </w:t>
+            </w:r>
+          </w:p>
+        </w:tc>
+      </w:tr>
+      <w:tr>
+        <w:tc>
+          <w:tcPr>
+            <w:tcW w:w="4505" w:type="dxa"/>
+          </w:tcPr>
+          <w:p>
+            <w:pPr>
+              <w:pBdr>
+                <w:top w:val="none" w:sz="0" w:space="0" w:color="auto"/>
+                <w:left w:val="none" w:sz="0" w:space="0" w:color="auto"/>
+                <w:bottom w:val="none" w:sz="0" w:space="0" w:color="auto"/>
+                <w:right w:val="none" w:sz="0" w:space="0" w:color="auto"/>
+                <w:between w:val="none" w:sz="0" w:space="0" w:color="auto"/>
+                <w:bar w:val="none" w:sz="0" w:color="auto"/>
+              </w:pBdr>
+              <w:spacing w:after="160" w:line="259" w:lineRule="auto"/>
+              <w:rPr>
+                <w:rFonts w:asciiTheme="minorHAnsi" w:hAnsiTheme="minorHAnsi" w:cstheme="minorHAnsi"/>
+                <w:sz w:val="22"/>
+                <w:szCs w:val="22"/>
+              </w:rPr>
+            </w:pPr>
+            <w:r>
+              <w:rPr>
+                <w:rFonts w:asciiTheme="minorHAnsi" w:hAnsiTheme="minorHAnsi" w:cstheme="minorHAnsi"/>
+                <w:sz w:val="22"/>
+                <w:szCs w:val="22"/>
+              </w:rPr>
+              <w:t>fMRI</w:t>
+            </w:r>
+          </w:p>
+        </w:tc>
+        <w:tc>
+          <w:tcPr>
+            <w:tcW w:w="4505" w:type="dxa"/>
+          </w:tcPr>
+          <w:p>
+            <w:pPr>
+              <w:pBdr>
+                <w:top w:val="none" w:sz="0" w:space="0" w:color="auto"/>
+                <w:left w:val="none" w:sz="0" w:space="0" w:color="auto"/>
+                <w:bottom w:val="none" w:sz="0" w:space="0" w:color="auto"/>
+                <w:right w:val="none" w:sz="0" w:space="0" w:color="auto"/>
+                <w:between w:val="none" w:sz="0" w:space="0" w:color="auto"/>
+                <w:bar w:val="none" w:sz="0" w:color="auto"/>
+              </w:pBdr>
+              <w:shd w:val="clear" w:color="auto" w:fill="FFFFFF"/>
+              <w:rPr>
+                <w:rFonts w:asciiTheme="minorHAnsi" w:eastAsia="Times New Roman" w:hAnsiTheme="minorHAnsi" w:cstheme="minorHAnsi"/>
+                <w:color w:val="222222"/>
+                <w:sz w:val="22"/>
+                <w:szCs w:val="22"/>
+                <w:bdr w:val="none" w:sz="0" w:space="0" w:color="auto"/>
+                <w:lang w:val="en-IE" w:eastAsia="en-GB"/>
+              </w:rPr>
+            </w:pPr>
+            <w:r>
+              <w:rPr>
+                <w:rFonts w:asciiTheme="minorHAnsi" w:eastAsia="Times New Roman" w:hAnsiTheme="minorHAnsi" w:cstheme="minorHAnsi"/>
+                <w:color w:val="222222"/>
+                <w:sz w:val="22"/>
+                <w:szCs w:val="22"/>
+                <w:bdr w:val="none" w:sz="0" w:space="0" w:color="auto"/>
+                <w:lang w:val="en-IE" w:eastAsia="en-GB"/>
+              </w:rPr>
+              <w:t>F</w:t>
+            </w:r>
+            <w:r>
+              <w:rPr>
+                <w:rFonts w:asciiTheme="minorHAnsi" w:eastAsia="Times New Roman" w:hAnsiTheme="minorHAnsi" w:cstheme="minorHAnsi"/>
+                <w:color w:val="222222"/>
+                <w:sz w:val="22"/>
+                <w:szCs w:val="22"/>
+                <w:bdr w:val="none" w:sz="0" w:space="0" w:color="auto"/>
+                <w:lang w:val="en-IE" w:eastAsia="en-GB"/>
+              </w:rPr>
+              <w:t xml:space="preserve">unctional </w:t>
+            </w:r>
+            <w:r>
+              <w:rPr>
+                <w:rFonts w:asciiTheme="minorHAnsi" w:eastAsia="Times New Roman" w:hAnsiTheme="minorHAnsi" w:cstheme="minorHAnsi"/>
+                <w:color w:val="222222"/>
+                <w:sz w:val="22"/>
+                <w:szCs w:val="22"/>
+                <w:bdr w:val="none" w:sz="0" w:space="0" w:color="auto"/>
+                <w:lang w:val="en-IE" w:eastAsia="en-GB"/>
+              </w:rPr>
+              <w:t>M</w:t>
+            </w:r>
+            <w:r>
+              <w:rPr>
+                <w:rFonts w:asciiTheme="minorHAnsi" w:eastAsia="Times New Roman" w:hAnsiTheme="minorHAnsi" w:cstheme="minorHAnsi"/>
+                <w:color w:val="222222"/>
+                <w:sz w:val="22"/>
+                <w:szCs w:val="22"/>
+                <w:bdr w:val="none" w:sz="0" w:space="0" w:color="auto"/>
+                <w:lang w:val="en-IE" w:eastAsia="en-GB"/>
+              </w:rPr>
+              <w:t xml:space="preserve">agnetic </w:t>
+            </w:r>
+            <w:r>
+              <w:rPr>
+                <w:rFonts w:asciiTheme="minorHAnsi" w:eastAsia="Times New Roman" w:hAnsiTheme="minorHAnsi" w:cstheme="minorHAnsi"/>
+                <w:color w:val="222222"/>
+                <w:sz w:val="22"/>
+                <w:szCs w:val="22"/>
+                <w:bdr w:val="none" w:sz="0" w:space="0" w:color="auto"/>
+                <w:lang w:val="en-IE" w:eastAsia="en-GB"/>
+              </w:rPr>
+              <w:t>R</w:t>
+            </w:r>
+            <w:r>
+              <w:rPr>
+                <w:rFonts w:asciiTheme="minorHAnsi" w:eastAsia="Times New Roman" w:hAnsiTheme="minorHAnsi" w:cstheme="minorHAnsi"/>
+                <w:color w:val="222222"/>
+                <w:sz w:val="22"/>
+                <w:szCs w:val="22"/>
+                <w:bdr w:val="none" w:sz="0" w:space="0" w:color="auto"/>
+                <w:lang w:val="en-IE" w:eastAsia="en-GB"/>
+              </w:rPr>
+              <w:t xml:space="preserve">esonance </w:t>
+            </w:r>
+            <w:r>
+              <w:rPr>
+                <w:rFonts w:asciiTheme="minorHAnsi" w:eastAsia="Times New Roman" w:hAnsiTheme="minorHAnsi" w:cstheme="minorHAnsi"/>
+                <w:color w:val="222222"/>
+                <w:sz w:val="22"/>
+                <w:szCs w:val="22"/>
+                <w:bdr w:val="none" w:sz="0" w:space="0" w:color="auto"/>
+                <w:lang w:val="en-IE" w:eastAsia="en-GB"/>
+              </w:rPr>
+              <w:t>I</w:t>
+            </w:r>
+            <w:r>
+              <w:rPr>
+                <w:rFonts w:asciiTheme="minorHAnsi" w:eastAsia="Times New Roman" w:hAnsiTheme="minorHAnsi" w:cstheme="minorHAnsi"/>
+                <w:color w:val="222222"/>
+                <w:sz w:val="22"/>
+                <w:szCs w:val="22"/>
+                <w:bdr w:val="none" w:sz="0" w:space="0" w:color="auto"/>
+                <w:lang w:val="en-IE" w:eastAsia="en-GB"/>
+              </w:rPr>
+              <w:t>maging</w:t>
+            </w:r>
+          </w:p>
+        </w:tc>
+      </w:tr>
+      <w:tr>
+        <w:tc>
+          <w:tcPr>
+            <w:tcW w:w="4505" w:type="dxa"/>
+          </w:tcPr>
+          <w:p>
+            <w:pPr>
+              <w:pBdr>
+                <w:top w:val="none" w:sz="0" w:space="0" w:color="auto"/>
+                <w:left w:val="none" w:sz="0" w:space="0" w:color="auto"/>
+                <w:bottom w:val="none" w:sz="0" w:space="0" w:color="auto"/>
+                <w:right w:val="none" w:sz="0" w:space="0" w:color="auto"/>
+                <w:between w:val="none" w:sz="0" w:space="0" w:color="auto"/>
+                <w:bar w:val="none" w:sz="0" w:color="auto"/>
+              </w:pBdr>
+              <w:spacing w:after="160" w:line="259" w:lineRule="auto"/>
+              <w:rPr>
+                <w:rFonts w:asciiTheme="minorHAnsi" w:hAnsiTheme="minorHAnsi" w:cstheme="minorHAnsi"/>
+                <w:sz w:val="22"/>
+                <w:szCs w:val="22"/>
+              </w:rPr>
+            </w:pPr>
+            <w:r>
+              <w:rPr>
+                <w:rFonts w:asciiTheme="minorHAnsi" w:hAnsiTheme="minorHAnsi" w:cstheme="minorHAnsi"/>
+                <w:sz w:val="22"/>
+                <w:szCs w:val="22"/>
+              </w:rPr>
+              <w:t>MRI</w:t>
+            </w:r>
+          </w:p>
+        </w:tc>
+        <w:tc>
+          <w:tcPr>
+            <w:tcW w:w="4505" w:type="dxa"/>
+          </w:tcPr>
+          <w:p>
+            <w:pPr>
+              <w:pBdr>
+                <w:top w:val="none" w:sz="0" w:space="0" w:color="auto"/>
+                <w:left w:val="none" w:sz="0" w:space="0" w:color="auto"/>
+                <w:bottom w:val="none" w:sz="0" w:space="0" w:color="auto"/>
+                <w:right w:val="none" w:sz="0" w:space="0" w:color="auto"/>
+                <w:between w:val="none" w:sz="0" w:space="0" w:color="auto"/>
+                <w:bar w:val="none" w:sz="0" w:color="auto"/>
+              </w:pBdr>
+              <w:shd w:val="clear" w:color="auto" w:fill="FFFFFF"/>
+              <w:rPr>
+                <w:rFonts w:asciiTheme="minorHAnsi" w:eastAsia="Times New Roman" w:hAnsiTheme="minorHAnsi" w:cstheme="minorHAnsi"/>
+                <w:color w:val="222222"/>
+                <w:sz w:val="22"/>
+                <w:szCs w:val="22"/>
+                <w:bdr w:val="none" w:sz="0" w:space="0" w:color="auto"/>
+                <w:lang w:val="en-IE" w:eastAsia="en-GB"/>
+              </w:rPr>
+            </w:pPr>
+            <w:r>
+              <w:rPr>
+                <w:rFonts w:asciiTheme="minorHAnsi" w:eastAsia="Times New Roman" w:hAnsiTheme="minorHAnsi" w:cstheme="minorHAnsi"/>
+                <w:color w:val="222222"/>
+                <w:sz w:val="22"/>
+                <w:szCs w:val="22"/>
+                <w:bdr w:val="none" w:sz="0" w:space="0" w:color="auto"/>
+                <w:lang w:val="en-IE" w:eastAsia="en-GB"/>
+              </w:rPr>
+              <w:t>M</w:t>
+            </w:r>
+            <w:r>
+              <w:rPr>
+                <w:rFonts w:asciiTheme="minorHAnsi" w:eastAsia="Times New Roman" w:hAnsiTheme="minorHAnsi" w:cstheme="minorHAnsi"/>
+                <w:color w:val="222222"/>
+                <w:sz w:val="22"/>
+                <w:szCs w:val="22"/>
+                <w:bdr w:val="none" w:sz="0" w:space="0" w:color="auto"/>
+                <w:lang w:val="en-IE" w:eastAsia="en-GB"/>
+              </w:rPr>
+              <w:t xml:space="preserve">agnetic </w:t>
+            </w:r>
+            <w:r>
+              <w:rPr>
+                <w:rFonts w:asciiTheme="minorHAnsi" w:eastAsia="Times New Roman" w:hAnsiTheme="minorHAnsi" w:cstheme="minorHAnsi"/>
+                <w:color w:val="222222"/>
+                <w:sz w:val="22"/>
+                <w:szCs w:val="22"/>
+                <w:bdr w:val="none" w:sz="0" w:space="0" w:color="auto"/>
+                <w:lang w:val="en-IE" w:eastAsia="en-GB"/>
+              </w:rPr>
+              <w:t>R</w:t>
+            </w:r>
+            <w:r>
+              <w:rPr>
+                <w:rFonts w:asciiTheme="minorHAnsi" w:eastAsia="Times New Roman" w:hAnsiTheme="minorHAnsi" w:cstheme="minorHAnsi"/>
+                <w:color w:val="222222"/>
+                <w:sz w:val="22"/>
+                <w:szCs w:val="22"/>
+                <w:bdr w:val="none" w:sz="0" w:space="0" w:color="auto"/>
+                <w:lang w:val="en-IE" w:eastAsia="en-GB"/>
+              </w:rPr>
+              <w:t xml:space="preserve">esonance </w:t>
+            </w:r>
+            <w:r>
+              <w:rPr>
+                <w:rFonts w:asciiTheme="minorHAnsi" w:eastAsia="Times New Roman" w:hAnsiTheme="minorHAnsi" w:cstheme="minorHAnsi"/>
+                <w:color w:val="222222"/>
+                <w:sz w:val="22"/>
+                <w:szCs w:val="22"/>
+                <w:bdr w:val="none" w:sz="0" w:space="0" w:color="auto"/>
+                <w:lang w:val="en-IE" w:eastAsia="en-GB"/>
+              </w:rPr>
+              <w:t>I</w:t>
+            </w:r>
+            <w:r>
+              <w:rPr>
+                <w:rFonts w:asciiTheme="minorHAnsi" w:eastAsia="Times New Roman" w:hAnsiTheme="minorHAnsi" w:cstheme="minorHAnsi"/>
+                <w:color w:val="222222"/>
+                <w:sz w:val="22"/>
+                <w:szCs w:val="22"/>
+                <w:bdr w:val="none" w:sz="0" w:space="0" w:color="auto"/>
+                <w:lang w:val="en-IE" w:eastAsia="en-GB"/>
+              </w:rPr>
+              <w:t>maging</w:t>
+            </w:r>
+          </w:p>
+        </w:tc>
+      </w:tr>
+    </w:tbl>
+    <w:p>
+      <w:pPr>
+        <w:rPr>
+          <w:lang w:val="en-GB"/>
+        </w:rPr>
+        <w:sectPr>
+          <w:headerReference w:type="first" r:id="rId10"/>
+          <w:footerReference w:type="first" r:id="rId11"/>
+          <w:pgSz w:w="11900" w:h="16840"/>
+          <w:pgMar w:top="1440" w:right="1440" w:bottom="1440" w:left="1440" w:header="708" w:footer="708" w:gutter="0"/>
+          <w:pgNumType w:fmt="lowerRoman" w:start="1"/>
+          <w:cols w:space="720"/>
+          <w:titlePg/>
+          <w:docGrid w:linePitch="326"/>
+        </w:sectPr>
       </w:pPr>
     </w:p>
     <w:p>
@@ -576,10 +2165,7 @@
         <w:t xml:space="preserve"> </w:t>
       </w:r>
       <w:r>
-        <w:t>school</w:t>
-      </w:r>
-      <w:r>
-        <w:t xml:space="preserve"> performance</w:t>
+        <w:t>school performance</w:t>
       </w:r>
       <w:r>
         <w:t>.</w:t>
@@ -639,7 +2225,13 @@
         <w:spacing w:line="276" w:lineRule="auto"/>
       </w:pPr>
       <w:r>
-        <w:t xml:space="preserve">Having said that, there are other areas such as using NLP for diagnosing </w:t>
+        <w:t>Having said that, there are other areas such as using NLP for diagnosing</w:t>
+      </w:r>
+      <w:r>
+        <w:t>/detecting</w:t>
+      </w:r>
+      <w:r>
+        <w:t xml:space="preserve"> </w:t>
       </w:r>
       <w:r>
         <w:t xml:space="preserve">the onset of </w:t>
@@ -672,7 +2264,10 @@
         <w:t xml:space="preserve">spend time </w:t>
       </w:r>
       <w:r>
-        <w:t>and develop</w:t>
+        <w:t>to</w:t>
+      </w:r>
+      <w:r>
+        <w:t xml:space="preserve"> develop</w:t>
       </w:r>
       <w:r>
         <w:t xml:space="preserve"> skills </w:t>
@@ -681,7 +2276,19 @@
         <w:t xml:space="preserve">and knowledge </w:t>
       </w:r>
       <w:r>
-        <w:t>in machine learning, leveraging my engineering experience and move into ML in mental health</w:t>
+        <w:t xml:space="preserve">in machine learning, leveraging my engineering experience </w:t>
+      </w:r>
+      <w:r>
+        <w:t>in order to</w:t>
+      </w:r>
+      <w:r>
+        <w:t xml:space="preserve"> </w:t>
+      </w:r>
+      <w:r>
+        <w:t xml:space="preserve">transition </w:t>
+      </w:r>
+      <w:r>
+        <w:t>into ML in mental health</w:t>
       </w:r>
       <w:r>
         <w:t xml:space="preserve">, </w:t>
@@ -706,36 +2313,16 @@
       <w:pPr>
         <w:pStyle w:val="Body"/>
         <w:spacing w:line="276" w:lineRule="auto"/>
-        <w:rPr>
-          <w:b/>
-          <w:bCs/>
-        </w:rPr>
-      </w:pPr>
-      <w:r>
-        <w:rPr>
-          <w:b/>
-          <w:bCs/>
-        </w:rPr>
-        <w:t xml:space="preserve">This project hopefully will be an introduction to that, the dataset used in this project is in a different format. </w:t>
-      </w:r>
-    </w:p>
-    <w:p>
-      <w:pPr>
-        <w:pStyle w:val="Body"/>
-        <w:spacing w:line="276" w:lineRule="auto"/>
-      </w:pPr>
-    </w:p>
-    <w:p>
-      <w:pPr>
-        <w:pStyle w:val="Body"/>
-        <w:spacing w:line="276" w:lineRule="auto"/>
-      </w:pPr>
-    </w:p>
-    <w:p>
-      <w:pPr>
-        <w:pStyle w:val="Body"/>
-        <w:spacing w:line="276" w:lineRule="auto"/>
-      </w:pPr>
+      </w:pPr>
+      <w:r>
+        <w:t>This project hopefully will be an introduction to that, the dataset used in this project is in a different format</w:t>
+      </w:r>
+      <w:r>
+        <w:t xml:space="preserve"> then what I expected, I approach it as a learning opportunity for the future.</w:t>
+      </w:r>
+      <w:r>
+        <w:t xml:space="preserve"> </w:t>
+      </w:r>
     </w:p>
     <w:p>
       <w:pPr>
@@ -783,6 +2370,7 @@
           <w:sz w:val="28"/>
           <w:szCs w:val="28"/>
         </w:rPr>
+        <w:lastRenderedPageBreak/>
         <w:t xml:space="preserve">Justification – Model Configuration </w:t>
       </w:r>
     </w:p>
@@ -791,34 +2379,8 @@
         <w:pStyle w:val="Body"/>
         <w:spacing w:line="276" w:lineRule="auto"/>
       </w:pPr>
-      <w:proofErr w:type="gramStart"/>
-      <w:r>
-        <w:t xml:space="preserve">Test  </w:t>
-      </w:r>
-      <w:proofErr w:type="spellStart"/>
-      <w:r>
-        <w:t>test</w:t>
-      </w:r>
-      <w:proofErr w:type="spellEnd"/>
-      <w:proofErr w:type="gramEnd"/>
-      <w:r>
-        <w:t xml:space="preserve"> </w:t>
-      </w:r>
-      <w:proofErr w:type="spellStart"/>
-      <w:r>
-        <w:t>test</w:t>
-      </w:r>
-      <w:proofErr w:type="spellEnd"/>
-      <w:r>
-        <w:t xml:space="preserve"> </w:t>
-      </w:r>
-      <w:proofErr w:type="spellStart"/>
-      <w:r>
-        <w:t>test</w:t>
-      </w:r>
-      <w:proofErr w:type="spellEnd"/>
-      <w:r>
-        <w:t xml:space="preserve"> </w:t>
+      <w:r>
+        <w:t xml:space="preserve">Test  test test test </w:t>
       </w:r>
     </w:p>
     <w:p>
@@ -905,34 +2467,8 @@
         <w:pStyle w:val="Body"/>
         <w:spacing w:line="276" w:lineRule="auto"/>
       </w:pPr>
-      <w:proofErr w:type="gramStart"/>
-      <w:r>
-        <w:t xml:space="preserve">Test  </w:t>
-      </w:r>
-      <w:proofErr w:type="spellStart"/>
-      <w:r>
-        <w:t>test</w:t>
-      </w:r>
-      <w:proofErr w:type="spellEnd"/>
-      <w:proofErr w:type="gramEnd"/>
-      <w:r>
-        <w:t xml:space="preserve"> </w:t>
-      </w:r>
-      <w:proofErr w:type="spellStart"/>
-      <w:r>
-        <w:t>test</w:t>
-      </w:r>
-      <w:proofErr w:type="spellEnd"/>
-      <w:r>
-        <w:t xml:space="preserve"> </w:t>
-      </w:r>
-      <w:proofErr w:type="spellStart"/>
-      <w:r>
-        <w:t>test</w:t>
-      </w:r>
-      <w:proofErr w:type="spellEnd"/>
-      <w:r>
-        <w:t xml:space="preserve"> </w:t>
+      <w:r>
+        <w:t xml:space="preserve">Test  test test test </w:t>
       </w:r>
     </w:p>
     <w:p>
@@ -999,7 +2535,6 @@
           <w:sz w:val="28"/>
           <w:szCs w:val="28"/>
         </w:rPr>
-        <w:lastRenderedPageBreak/>
         <w:t xml:space="preserve">Local Evaluation – Results Critique </w:t>
       </w:r>
     </w:p>
@@ -1008,34 +2543,8 @@
         <w:pStyle w:val="Body"/>
         <w:spacing w:line="276" w:lineRule="auto"/>
       </w:pPr>
-      <w:proofErr w:type="gramStart"/>
-      <w:r>
-        <w:t xml:space="preserve">Test  </w:t>
-      </w:r>
-      <w:proofErr w:type="spellStart"/>
-      <w:r>
-        <w:t>test</w:t>
-      </w:r>
-      <w:proofErr w:type="spellEnd"/>
-      <w:proofErr w:type="gramEnd"/>
-      <w:r>
-        <w:t xml:space="preserve"> </w:t>
-      </w:r>
-      <w:proofErr w:type="spellStart"/>
-      <w:r>
-        <w:t>test</w:t>
-      </w:r>
-      <w:proofErr w:type="spellEnd"/>
-      <w:r>
-        <w:t xml:space="preserve"> </w:t>
-      </w:r>
-      <w:proofErr w:type="spellStart"/>
-      <w:r>
-        <w:t>test</w:t>
-      </w:r>
-      <w:proofErr w:type="spellEnd"/>
-      <w:r>
-        <w:t xml:space="preserve"> </w:t>
+      <w:r>
+        <w:t xml:space="preserve">Test  test test test </w:t>
       </w:r>
     </w:p>
     <w:p>
@@ -1122,34 +2631,8 @@
         <w:pStyle w:val="Body"/>
         <w:spacing w:line="276" w:lineRule="auto"/>
       </w:pPr>
-      <w:proofErr w:type="gramStart"/>
-      <w:r>
-        <w:t xml:space="preserve">Test  </w:t>
-      </w:r>
-      <w:proofErr w:type="spellStart"/>
-      <w:r>
-        <w:t>test</w:t>
-      </w:r>
-      <w:proofErr w:type="spellEnd"/>
-      <w:proofErr w:type="gramEnd"/>
-      <w:r>
-        <w:t xml:space="preserve"> </w:t>
-      </w:r>
-      <w:proofErr w:type="spellStart"/>
-      <w:r>
-        <w:t>test</w:t>
-      </w:r>
-      <w:proofErr w:type="spellEnd"/>
-      <w:r>
-        <w:t xml:space="preserve"> </w:t>
-      </w:r>
-      <w:proofErr w:type="spellStart"/>
-      <w:r>
-        <w:t>test</w:t>
-      </w:r>
-      <w:proofErr w:type="spellEnd"/>
-      <w:r>
-        <w:t xml:space="preserve"> </w:t>
+      <w:r>
+        <w:t xml:space="preserve">Test  test test test </w:t>
       </w:r>
     </w:p>
     <w:p>
@@ -1230,7 +2713,7 @@
         <w:pStyle w:val="Body"/>
         <w:spacing w:line="276" w:lineRule="auto"/>
       </w:pPr>
-      <w:hyperlink r:id="rId6" w:history="1">
+      <w:hyperlink r:id="rId12" w:history="1">
         <w:r>
           <w:rPr>
             <w:rStyle w:val="Hyperlink"/>
@@ -1242,40 +2725,25 @@
         <w:t>.</w:t>
       </w:r>
     </w:p>
-    <w:p>
-      <w:pPr>
-        <w:pStyle w:val="Body"/>
-        <w:spacing w:line="276" w:lineRule="auto"/>
-      </w:pPr>
-      <w:hyperlink r:id="rId7" w:history="1">
-        <w:r>
-          <w:rPr>
-            <w:rStyle w:val="Hyperlink"/>
-          </w:rPr>
-          <w:t>https://www.kaggle.com/c/mlsp-2014-mri</w:t>
-        </w:r>
-      </w:hyperlink>
-      <w:bookmarkEnd w:id="1"/>
-    </w:p>
+    <w:bookmarkEnd w:id="1"/>
     <w:p/>
     <w:p/>
     <w:sdt>
       <w:sdtPr>
+        <w:rPr>
+          <w:rFonts w:ascii="Times New Roman" w:eastAsia="Arial Unicode MS" w:hAnsi="Times New Roman" w:cs="Times New Roman"/>
+          <w:color w:val="auto"/>
+          <w:sz w:val="24"/>
+          <w:szCs w:val="24"/>
+          <w:bdr w:val="nil"/>
+        </w:rPr>
         <w:id w:val="980969886"/>
         <w:docPartObj>
           <w:docPartGallery w:val="Bibliographies"/>
           <w:docPartUnique/>
         </w:docPartObj>
       </w:sdtPr>
-      <w:sdtEndPr>
-        <w:rPr>
-          <w:rFonts w:ascii="Times New Roman" w:eastAsia="Arial Unicode MS" w:hAnsi="Times New Roman" w:cs="Times New Roman"/>
-          <w:color w:val="auto"/>
-          <w:sz w:val="24"/>
-          <w:szCs w:val="24"/>
-          <w:bdr w:val="nil"/>
-        </w:rPr>
-      </w:sdtEndPr>
+      <w:sdtEndPr/>
       <w:sdtContent>
         <w:p>
           <w:pPr>
@@ -1290,8 +2758,16 @@
             <w:id w:val="-573587230"/>
             <w:bibliography/>
           </w:sdtPr>
+          <w:sdtEndPr/>
           <w:sdtContent>
             <w:p>
+              <w:pPr>
+                <w:pStyle w:val="Bibliography"/>
+                <w:ind w:left="720" w:hanging="720"/>
+                <w:rPr>
+                  <w:noProof/>
+                </w:rPr>
+              </w:pPr>
               <w:r>
                 <w:fldChar w:fldCharType="begin"/>
               </w:r>
@@ -1303,12 +2779,113 @@
               </w:r>
               <w:r>
                 <w:rPr>
-                  <w:b/>
-                  <w:bCs/>
                   <w:noProof/>
                 </w:rPr>
-                <w:t>There are no sources in the current document.</w:t>
+                <w:t xml:space="preserve">[1]Network, M. R. (2014). </w:t>
               </w:r>
+              <w:r>
+                <w:rPr>
+                  <w:i/>
+                  <w:iCs/>
+                  <w:noProof/>
+                </w:rPr>
+                <w:t>MLSP 2014 Schizophrenia Classification Challenge - Diagnose schizophrenia using multimodal features from MRI scans</w:t>
+              </w:r>
+              <w:r>
+                <w:rPr>
+                  <w:noProof/>
+                </w:rPr>
+                <w:t>. Retrieved from Kaggle: https://www.kaggle.com/c/mlsp-2014-mri</w:t>
+              </w:r>
+            </w:p>
+            <w:p>
+              <w:pPr>
+                <w:pStyle w:val="Bibliography"/>
+                <w:ind w:left="720" w:hanging="720"/>
+                <w:rPr>
+                  <w:noProof/>
+                </w:rPr>
+              </w:pPr>
+              <w:r>
+                <w:rPr>
+                  <w:noProof/>
+                </w:rPr>
+                <w:t xml:space="preserve">[2]David Blihar, E. D. (2020). A systematic review of the neuroanatomy of dissociative identity disorder. </w:t>
+              </w:r>
+              <w:r>
+                <w:rPr>
+                  <w:i/>
+                  <w:iCs/>
+                  <w:noProof/>
+                </w:rPr>
+                <w:t>Elsevier</w:t>
+              </w:r>
+              <w:r>
+                <w:rPr>
+                  <w:noProof/>
+                </w:rPr>
+                <w:t>, https://doi.org/10.1016/j.ejtd.2020.100148.</w:t>
+              </w:r>
+            </w:p>
+            <w:p>
+              <w:pPr>
+                <w:pStyle w:val="Bibliography"/>
+                <w:ind w:left="720" w:hanging="720"/>
+                <w:rPr>
+                  <w:noProof/>
+                </w:rPr>
+              </w:pPr>
+              <w:r>
+                <w:rPr>
+                  <w:noProof/>
+                </w:rPr>
+                <w:t xml:space="preserve">[3]CONNOLLY, M. (2020, Jan 17). </w:t>
+              </w:r>
+              <w:r>
+                <w:rPr>
+                  <w:i/>
+                  <w:iCs/>
+                  <w:noProof/>
+                </w:rPr>
+                <w:t>adhdireland</w:t>
+              </w:r>
+              <w:r>
+                <w:rPr>
+                  <w:noProof/>
+                </w:rPr>
+                <w:t>. Retrieved from Easy-to-Miss ADHD Symptoms in Girls: https://adhdireland.ie/what-adhd-looks-like-in-girls/</w:t>
+              </w:r>
+            </w:p>
+            <w:p>
+              <w:pPr>
+                <w:pStyle w:val="Bibliography"/>
+                <w:ind w:left="720" w:hanging="720"/>
+                <w:rPr>
+                  <w:noProof/>
+                </w:rPr>
+              </w:pPr>
+              <w:r>
+                <w:rPr>
+                  <w:noProof/>
+                </w:rPr>
+                <w:t xml:space="preserve">[4]Elif Eyigoza, S. M. (2020). Linguistic markers predict onset of Alzheimer's disease. </w:t>
+              </w:r>
+              <w:r>
+                <w:rPr>
+                  <w:i/>
+                  <w:iCs/>
+                  <w:noProof/>
+                </w:rPr>
+                <w:t>Elsevier</w:t>
+              </w:r>
+              <w:r>
+                <w:rPr>
+                  <w:noProof/>
+                </w:rPr>
+                <w:t>, 10.1016/j.eclinm.2020.100583.</w:t>
+              </w:r>
+            </w:p>
+            <w:p>
               <w:r>
                 <w:rPr>
                   <w:b/>
@@ -1324,19 +2901,82 @@
     </w:sdt>
     <w:p/>
     <w:sectPr>
-      <w:footerReference w:type="default" r:id="rId8"/>
+      <w:headerReference w:type="first" r:id="rId13"/>
       <w:pgSz w:w="11900" w:h="16840"/>
       <w:pgMar w:top="1440" w:right="1440" w:bottom="1440" w:left="1440" w:header="708" w:footer="708" w:gutter="0"/>
-      <w:pgNumType w:start="0"/>
+      <w:pgNumType w:start="1"/>
       <w:cols w:space="720"/>
       <w:titlePg/>
+      <w:docGrid w:linePitch="326"/>
     </w:sectPr>
   </w:body>
 </w:document>
 </file>
 
+<file path=word/endnotes.xml><?xml version="1.0" encoding="utf-8"?>
+<w:endnotes xmlns:wpc="http://schemas.microsoft.com/office/word/2010/wordprocessingCanvas" xmlns:cx="http://schemas.microsoft.com/office/drawing/2014/chartex" xmlns:cx1="http://schemas.microsoft.com/office/drawing/2015/9/8/chartex" xmlns:cx2="http://schemas.microsoft.com/office/drawing/2015/10/21/chartex" xmlns:cx3="http://schemas.microsoft.com/office/drawing/2016/5/9/chartex" xmlns:cx4="http://schemas.microsoft.com/office/drawing/2016/5/10/chartex" xmlns:cx5="http://schemas.microsoft.com/office/drawing/2016/5/11/chartex" xmlns:cx6="http://schemas.microsoft.com/office/drawing/2016/5/12/chartex" xmlns:cx7="http://schemas.microsoft.com/office/drawing/2016/5/13/chartex" xmlns:cx8="http://schemas.microsoft.com/office/drawing/2016/5/14/chartex" xmlns:mc="http://schemas.openxmlformats.org/markup-compatibility/2006" xmlns:aink="http://schemas.microsoft.com/office/drawing/2016/ink" xmlns:am3d="http://schemas.microsoft.com/office/drawing/2017/model3d" xmlns:o="urn:schemas-microsoft-com:office:office" xmlns:r="http://schemas.openxmlformats.org/officeDocument/2006/relationships" xmlns:m="http://schemas.openxmlformats.org/officeDocument/2006/math" xmlns:v="urn:schemas-microsoft-com:vml" xmlns:wp14="http://schemas.microsoft.com/office/word/2010/wordprocessingDrawing" xmlns:wp="http://schemas.openxmlformats.org/drawingml/2006/wordprocessingDrawing" xmlns:w10="urn:schemas-microsoft-com:office:word" xmlns:w="http://schemas.openxmlformats.org/wordprocessingml/2006/main" xmlns:w14="http://schemas.microsoft.com/office/word/2010/wordml" xmlns:w15="http://schemas.microsoft.com/office/word/2012/wordml" xmlns:w16cex="http://schemas.microsoft.com/office/word/2018/wordml/cex" xmlns:w16cid="http://schemas.microsoft.com/office/word/2016/wordml/cid" xmlns:w16="http://schemas.microsoft.com/office/word/2018/wordml" xmlns:w16se="http://schemas.microsoft.com/office/word/2015/wordml/symex" xmlns:wpg="http://schemas.microsoft.com/office/word/2010/wordprocessingGroup" xmlns:wpi="http://schemas.microsoft.com/office/word/2010/wordprocessingInk" xmlns:wne="http://schemas.microsoft.com/office/word/2006/wordml" xmlns:wps="http://schemas.microsoft.com/office/word/2010/wordprocessingShape" mc:Ignorable="w14 w15 w16se w16cid w16 w16cex wp14">
+  <w:endnote w:type="separator" w:id="-1">
+    <w:p>
+      <w:r>
+        <w:separator/>
+      </w:r>
+    </w:p>
+  </w:endnote>
+  <w:endnote w:type="continuationSeparator" w:id="0">
+    <w:p>
+      <w:r>
+        <w:continuationSeparator/>
+      </w:r>
+    </w:p>
+  </w:endnote>
+</w:endnotes>
+</file>
+
 <file path=word/footer1.xml><?xml version="1.0" encoding="utf-8"?>
 <w:ftr xmlns:wpc="http://schemas.microsoft.com/office/word/2010/wordprocessingCanvas" xmlns:cx="http://schemas.microsoft.com/office/drawing/2014/chartex" xmlns:cx1="http://schemas.microsoft.com/office/drawing/2015/9/8/chartex" xmlns:cx2="http://schemas.microsoft.com/office/drawing/2015/10/21/chartex" xmlns:cx3="http://schemas.microsoft.com/office/drawing/2016/5/9/chartex" xmlns:cx4="http://schemas.microsoft.com/office/drawing/2016/5/10/chartex" xmlns:cx5="http://schemas.microsoft.com/office/drawing/2016/5/11/chartex" xmlns:cx6="http://schemas.microsoft.com/office/drawing/2016/5/12/chartex" xmlns:cx7="http://schemas.microsoft.com/office/drawing/2016/5/13/chartex" xmlns:cx8="http://schemas.microsoft.com/office/drawing/2016/5/14/chartex" xmlns:mc="http://schemas.openxmlformats.org/markup-compatibility/2006" xmlns:aink="http://schemas.microsoft.com/office/drawing/2016/ink" xmlns:am3d="http://schemas.microsoft.com/office/drawing/2017/model3d" xmlns:o="urn:schemas-microsoft-com:office:office" xmlns:r="http://schemas.openxmlformats.org/officeDocument/2006/relationships" xmlns:m="http://schemas.openxmlformats.org/officeDocument/2006/math" xmlns:v="urn:schemas-microsoft-com:vml" xmlns:wp14="http://schemas.microsoft.com/office/word/2010/wordprocessingDrawing" xmlns:wp="http://schemas.openxmlformats.org/drawingml/2006/wordprocessingDrawing" xmlns:w10="urn:schemas-microsoft-com:office:word" xmlns:w="http://schemas.openxmlformats.org/wordprocessingml/2006/main" xmlns:w14="http://schemas.microsoft.com/office/word/2010/wordml" xmlns:w15="http://schemas.microsoft.com/office/word/2012/wordml" xmlns:w16cex="http://schemas.microsoft.com/office/word/2018/wordml/cex" xmlns:w16cid="http://schemas.microsoft.com/office/word/2016/wordml/cid" xmlns:w16="http://schemas.microsoft.com/office/word/2018/wordml" xmlns:w16se="http://schemas.microsoft.com/office/word/2015/wordml/symex" xmlns:wpg="http://schemas.microsoft.com/office/word/2010/wordprocessingGroup" xmlns:wpi="http://schemas.microsoft.com/office/word/2010/wordprocessingInk" xmlns:wne="http://schemas.microsoft.com/office/word/2006/wordml" xmlns:wps="http://schemas.microsoft.com/office/word/2010/wordprocessingShape" mc:Ignorable="w14 w15 w16se w16cid w16 w16cex wp14">
+  <w:sdt>
+    <w:sdtPr>
+      <w:id w:val="-1028795442"/>
+      <w:docPartObj>
+        <w:docPartGallery w:val="Page Numbers (Bottom of Page)"/>
+        <w:docPartUnique/>
+      </w:docPartObj>
+    </w:sdtPr>
+    <w:sdtEndPr>
+      <w:rPr>
+        <w:noProof/>
+      </w:rPr>
+    </w:sdtEndPr>
+    <w:sdtContent>
+      <w:p>
+        <w:pPr>
+          <w:pStyle w:val="Footer"/>
+          <w:jc w:val="center"/>
+        </w:pPr>
+        <w:r>
+          <w:fldChar w:fldCharType="begin"/>
+        </w:r>
+        <w:r>
+          <w:instrText xml:space="preserve"> PAGE   \* MERGEFORMAT </w:instrText>
+        </w:r>
+        <w:r>
+          <w:fldChar w:fldCharType="separate"/>
+        </w:r>
+        <w:r>
+          <w:rPr>
+            <w:noProof/>
+          </w:rPr>
+          <w:t>2</w:t>
+        </w:r>
+        <w:r>
+          <w:rPr>
+            <w:noProof/>
+          </w:rPr>
+          <w:fldChar w:fldCharType="end"/>
+        </w:r>
+      </w:p>
+    </w:sdtContent>
+  </w:sdt>
   <w:p>
     <w:pPr>
       <w:pStyle w:val="Footer"/>
@@ -1349,36 +2989,133 @@
       </w:tabs>
       <w:jc w:val="right"/>
     </w:pPr>
-    <w:r>
-      <w:fldChar w:fldCharType="begin"/>
-    </w:r>
-    <w:r>
-      <w:instrText xml:space="preserve"> PAGE </w:instrText>
-    </w:r>
-    <w:r>
-      <w:fldChar w:fldCharType="separate"/>
-    </w:r>
-    <w:r>
-      <w:rPr>
-        <w:noProof/>
-      </w:rPr>
-      <w:t>1</w:t>
-    </w:r>
-    <w:r>
-      <w:fldChar w:fldCharType="end"/>
-    </w:r>
-    <w:r>
-      <w:t xml:space="preserve"> | </w:t>
-    </w:r>
-    <w:r>
-      <w:rPr>
-        <w:color w:val="7F7F7F"/>
-        <w:u w:color="7F7F7F"/>
-      </w:rPr>
-      <w:t>Page</w:t>
-    </w:r>
   </w:p>
 </w:ftr>
+</file>
+
+<file path=word/footer2.xml><?xml version="1.0" encoding="utf-8"?>
+<w:ftr xmlns:wpc="http://schemas.microsoft.com/office/word/2010/wordprocessingCanvas" xmlns:cx="http://schemas.microsoft.com/office/drawing/2014/chartex" xmlns:cx1="http://schemas.microsoft.com/office/drawing/2015/9/8/chartex" xmlns:cx2="http://schemas.microsoft.com/office/drawing/2015/10/21/chartex" xmlns:cx3="http://schemas.microsoft.com/office/drawing/2016/5/9/chartex" xmlns:cx4="http://schemas.microsoft.com/office/drawing/2016/5/10/chartex" xmlns:cx5="http://schemas.microsoft.com/office/drawing/2016/5/11/chartex" xmlns:cx6="http://schemas.microsoft.com/office/drawing/2016/5/12/chartex" xmlns:cx7="http://schemas.microsoft.com/office/drawing/2016/5/13/chartex" xmlns:cx8="http://schemas.microsoft.com/office/drawing/2016/5/14/chartex" xmlns:mc="http://schemas.openxmlformats.org/markup-compatibility/2006" xmlns:aink="http://schemas.microsoft.com/office/drawing/2016/ink" xmlns:am3d="http://schemas.microsoft.com/office/drawing/2017/model3d" xmlns:o="urn:schemas-microsoft-com:office:office" xmlns:r="http://schemas.openxmlformats.org/officeDocument/2006/relationships" xmlns:m="http://schemas.openxmlformats.org/officeDocument/2006/math" xmlns:v="urn:schemas-microsoft-com:vml" xmlns:wp14="http://schemas.microsoft.com/office/word/2010/wordprocessingDrawing" xmlns:wp="http://schemas.openxmlformats.org/drawingml/2006/wordprocessingDrawing" xmlns:w10="urn:schemas-microsoft-com:office:word" xmlns:w="http://schemas.openxmlformats.org/wordprocessingml/2006/main" xmlns:w14="http://schemas.microsoft.com/office/word/2010/wordml" xmlns:w15="http://schemas.microsoft.com/office/word/2012/wordml" xmlns:w16cex="http://schemas.microsoft.com/office/word/2018/wordml/cex" xmlns:w16cid="http://schemas.microsoft.com/office/word/2016/wordml/cid" xmlns:w16="http://schemas.microsoft.com/office/word/2018/wordml" xmlns:w16se="http://schemas.microsoft.com/office/word/2015/wordml/symex" xmlns:wpg="http://schemas.microsoft.com/office/word/2010/wordprocessingGroup" xmlns:wpi="http://schemas.microsoft.com/office/word/2010/wordprocessingInk" xmlns:wne="http://schemas.microsoft.com/office/word/2006/wordml" xmlns:wps="http://schemas.microsoft.com/office/word/2010/wordprocessingShape" mc:Ignorable="w14 w15 w16se w16cid w16 w16cex wp14">
+  <w:p>
+    <w:pPr>
+      <w:pStyle w:val="Footer"/>
+      <w:pBdr>
+        <w:top w:val="single" w:sz="4" w:space="1" w:color="D9D9D9" w:themeColor="background1" w:themeShade="D9"/>
+      </w:pBdr>
+      <w:jc w:val="right"/>
+    </w:pPr>
+  </w:p>
+  <w:p>
+    <w:pPr>
+      <w:pStyle w:val="Footer"/>
+    </w:pPr>
+  </w:p>
+</w:ftr>
+</file>
+
+<file path=word/footer3.xml><?xml version="1.0" encoding="utf-8"?>
+<w:ftr xmlns:wpc="http://schemas.microsoft.com/office/word/2010/wordprocessingCanvas" xmlns:cx="http://schemas.microsoft.com/office/drawing/2014/chartex" xmlns:cx1="http://schemas.microsoft.com/office/drawing/2015/9/8/chartex" xmlns:cx2="http://schemas.microsoft.com/office/drawing/2015/10/21/chartex" xmlns:cx3="http://schemas.microsoft.com/office/drawing/2016/5/9/chartex" xmlns:cx4="http://schemas.microsoft.com/office/drawing/2016/5/10/chartex" xmlns:cx5="http://schemas.microsoft.com/office/drawing/2016/5/11/chartex" xmlns:cx6="http://schemas.microsoft.com/office/drawing/2016/5/12/chartex" xmlns:cx7="http://schemas.microsoft.com/office/drawing/2016/5/13/chartex" xmlns:cx8="http://schemas.microsoft.com/office/drawing/2016/5/14/chartex" xmlns:mc="http://schemas.openxmlformats.org/markup-compatibility/2006" xmlns:aink="http://schemas.microsoft.com/office/drawing/2016/ink" xmlns:am3d="http://schemas.microsoft.com/office/drawing/2017/model3d" xmlns:o="urn:schemas-microsoft-com:office:office" xmlns:r="http://schemas.openxmlformats.org/officeDocument/2006/relationships" xmlns:m="http://schemas.openxmlformats.org/officeDocument/2006/math" xmlns:v="urn:schemas-microsoft-com:vml" xmlns:wp14="http://schemas.microsoft.com/office/word/2010/wordprocessingDrawing" xmlns:wp="http://schemas.openxmlformats.org/drawingml/2006/wordprocessingDrawing" xmlns:w10="urn:schemas-microsoft-com:office:word" xmlns:w="http://schemas.openxmlformats.org/wordprocessingml/2006/main" xmlns:w14="http://schemas.microsoft.com/office/word/2010/wordml" xmlns:w15="http://schemas.microsoft.com/office/word/2012/wordml" xmlns:w16cex="http://schemas.microsoft.com/office/word/2018/wordml/cex" xmlns:w16cid="http://schemas.microsoft.com/office/word/2016/wordml/cid" xmlns:w16="http://schemas.microsoft.com/office/word/2018/wordml" xmlns:w16se="http://schemas.microsoft.com/office/word/2015/wordml/symex" xmlns:wpg="http://schemas.microsoft.com/office/word/2010/wordprocessingGroup" xmlns:wpi="http://schemas.microsoft.com/office/word/2010/wordprocessingInk" xmlns:wne="http://schemas.microsoft.com/office/word/2006/wordml" xmlns:wps="http://schemas.microsoft.com/office/word/2010/wordprocessingShape" mc:Ignorable="w14 w15 w16se w16cid w16 w16cex wp14">
+  <w:sdt>
+    <w:sdtPr>
+      <w:id w:val="778530589"/>
+      <w:docPartObj>
+        <w:docPartGallery w:val="Page Numbers (Bottom of Page)"/>
+        <w:docPartUnique/>
+      </w:docPartObj>
+    </w:sdtPr>
+    <w:sdtEndPr>
+      <w:rPr>
+        <w:color w:val="7F7F7F" w:themeColor="background1" w:themeShade="7F"/>
+        <w:spacing w:val="60"/>
+      </w:rPr>
+    </w:sdtEndPr>
+    <w:sdtContent>
+      <w:p>
+        <w:pPr>
+          <w:pStyle w:val="Footer"/>
+          <w:pBdr>
+            <w:top w:val="single" w:sz="4" w:space="1" w:color="D9D9D9" w:themeColor="background1" w:themeShade="D9"/>
+          </w:pBdr>
+          <w:jc w:val="right"/>
+        </w:pPr>
+        <w:r>
+          <w:fldChar w:fldCharType="begin"/>
+        </w:r>
+        <w:r>
+          <w:instrText xml:space="preserve"> PAGE   \* MERGEFORMAT </w:instrText>
+        </w:r>
+        <w:r>
+          <w:fldChar w:fldCharType="separate"/>
+        </w:r>
+        <w:r>
+          <w:rPr>
+            <w:noProof/>
+          </w:rPr>
+          <w:t>2</w:t>
+        </w:r>
+        <w:r>
+          <w:rPr>
+            <w:noProof/>
+          </w:rPr>
+          <w:fldChar w:fldCharType="end"/>
+        </w:r>
+        <w:r>
+          <w:t xml:space="preserve"> | </w:t>
+        </w:r>
+        <w:r>
+          <w:rPr>
+            <w:color w:val="7F7F7F" w:themeColor="background1" w:themeShade="7F"/>
+            <w:spacing w:val="60"/>
+          </w:rPr>
+          <w:t>Page</w:t>
+        </w:r>
+      </w:p>
+    </w:sdtContent>
+  </w:sdt>
+  <w:p>
+    <w:pPr>
+      <w:pStyle w:val="Footer"/>
+    </w:pPr>
+  </w:p>
+</w:ftr>
+</file>
+
+<file path=word/footnotes.xml><?xml version="1.0" encoding="utf-8"?>
+<w:footnotes xmlns:wpc="http://schemas.microsoft.com/office/word/2010/wordprocessingCanvas" xmlns:cx="http://schemas.microsoft.com/office/drawing/2014/chartex" xmlns:cx1="http://schemas.microsoft.com/office/drawing/2015/9/8/chartex" xmlns:cx2="http://schemas.microsoft.com/office/drawing/2015/10/21/chartex" xmlns:cx3="http://schemas.microsoft.com/office/drawing/2016/5/9/chartex" xmlns:cx4="http://schemas.microsoft.com/office/drawing/2016/5/10/chartex" xmlns:cx5="http://schemas.microsoft.com/office/drawing/2016/5/11/chartex" xmlns:cx6="http://schemas.microsoft.com/office/drawing/2016/5/12/chartex" xmlns:cx7="http://schemas.microsoft.com/office/drawing/2016/5/13/chartex" xmlns:cx8="http://schemas.microsoft.com/office/drawing/2016/5/14/chartex" xmlns:mc="http://schemas.openxmlformats.org/markup-compatibility/2006" xmlns:aink="http://schemas.microsoft.com/office/drawing/2016/ink" xmlns:am3d="http://schemas.microsoft.com/office/drawing/2017/model3d" xmlns:o="urn:schemas-microsoft-com:office:office" xmlns:r="http://schemas.openxmlformats.org/officeDocument/2006/relationships" xmlns:m="http://schemas.openxmlformats.org/officeDocument/2006/math" xmlns:v="urn:schemas-microsoft-com:vml" xmlns:wp14="http://schemas.microsoft.com/office/word/2010/wordprocessingDrawing" xmlns:wp="http://schemas.openxmlformats.org/drawingml/2006/wordprocessingDrawing" xmlns:w10="urn:schemas-microsoft-com:office:word" xmlns:w="http://schemas.openxmlformats.org/wordprocessingml/2006/main" xmlns:w14="http://schemas.microsoft.com/office/word/2010/wordml" xmlns:w15="http://schemas.microsoft.com/office/word/2012/wordml" xmlns:w16cex="http://schemas.microsoft.com/office/word/2018/wordml/cex" xmlns:w16cid="http://schemas.microsoft.com/office/word/2016/wordml/cid" xmlns:w16="http://schemas.microsoft.com/office/word/2018/wordml" xmlns:w16se="http://schemas.microsoft.com/office/word/2015/wordml/symex" xmlns:wpg="http://schemas.microsoft.com/office/word/2010/wordprocessingGroup" xmlns:wpi="http://schemas.microsoft.com/office/word/2010/wordprocessingInk" xmlns:wne="http://schemas.microsoft.com/office/word/2006/wordml" xmlns:wps="http://schemas.microsoft.com/office/word/2010/wordprocessingShape" mc:Ignorable="w14 w15 w16se w16cid w16 w16cex wp14">
+  <w:footnote w:type="separator" w:id="-1">
+    <w:p>
+      <w:r>
+        <w:separator/>
+      </w:r>
+    </w:p>
+  </w:footnote>
+  <w:footnote w:type="continuationSeparator" w:id="0">
+    <w:p>
+      <w:r>
+        <w:continuationSeparator/>
+      </w:r>
+    </w:p>
+  </w:footnote>
+</w:footnotes>
+</file>
+
+<file path=word/header1.xml><?xml version="1.0" encoding="utf-8"?>
+<w:hdr xmlns:wpc="http://schemas.microsoft.com/office/word/2010/wordprocessingCanvas" xmlns:cx="http://schemas.microsoft.com/office/drawing/2014/chartex" xmlns:cx1="http://schemas.microsoft.com/office/drawing/2015/9/8/chartex" xmlns:cx2="http://schemas.microsoft.com/office/drawing/2015/10/21/chartex" xmlns:cx3="http://schemas.microsoft.com/office/drawing/2016/5/9/chartex" xmlns:cx4="http://schemas.microsoft.com/office/drawing/2016/5/10/chartex" xmlns:cx5="http://schemas.microsoft.com/office/drawing/2016/5/11/chartex" xmlns:cx6="http://schemas.microsoft.com/office/drawing/2016/5/12/chartex" xmlns:cx7="http://schemas.microsoft.com/office/drawing/2016/5/13/chartex" xmlns:cx8="http://schemas.microsoft.com/office/drawing/2016/5/14/chartex" xmlns:mc="http://schemas.openxmlformats.org/markup-compatibility/2006" xmlns:aink="http://schemas.microsoft.com/office/drawing/2016/ink" xmlns:am3d="http://schemas.microsoft.com/office/drawing/2017/model3d" xmlns:o="urn:schemas-microsoft-com:office:office" xmlns:r="http://schemas.openxmlformats.org/officeDocument/2006/relationships" xmlns:m="http://schemas.openxmlformats.org/officeDocument/2006/math" xmlns:v="urn:schemas-microsoft-com:vml" xmlns:wp14="http://schemas.microsoft.com/office/word/2010/wordprocessingDrawing" xmlns:wp="http://schemas.openxmlformats.org/drawingml/2006/wordprocessingDrawing" xmlns:w10="urn:schemas-microsoft-com:office:word" xmlns:w="http://schemas.openxmlformats.org/wordprocessingml/2006/main" xmlns:w14="http://schemas.microsoft.com/office/word/2010/wordml" xmlns:w15="http://schemas.microsoft.com/office/word/2012/wordml" xmlns:w16cex="http://schemas.microsoft.com/office/word/2018/wordml/cex" xmlns:w16cid="http://schemas.microsoft.com/office/word/2016/wordml/cid" xmlns:w16="http://schemas.microsoft.com/office/word/2018/wordml" xmlns:w16se="http://schemas.microsoft.com/office/word/2015/wordml/symex" xmlns:wpg="http://schemas.microsoft.com/office/word/2010/wordprocessingGroup" xmlns:wpi="http://schemas.microsoft.com/office/word/2010/wordprocessingInk" xmlns:wne="http://schemas.microsoft.com/office/word/2006/wordml" xmlns:wps="http://schemas.microsoft.com/office/word/2010/wordprocessingShape" mc:Ignorable="w14 w15 w16se w16cid w16 w16cex wp14">
+  <w:p>
+    <w:pPr>
+      <w:pStyle w:val="Header"/>
+    </w:pPr>
+  </w:p>
+</w:hdr>
+</file>
+
+<file path=word/header2.xml><?xml version="1.0" encoding="utf-8"?>
+<w:hdr xmlns:wpc="http://schemas.microsoft.com/office/word/2010/wordprocessingCanvas" xmlns:cx="http://schemas.microsoft.com/office/drawing/2014/chartex" xmlns:cx1="http://schemas.microsoft.com/office/drawing/2015/9/8/chartex" xmlns:cx2="http://schemas.microsoft.com/office/drawing/2015/10/21/chartex" xmlns:cx3="http://schemas.microsoft.com/office/drawing/2016/5/9/chartex" xmlns:cx4="http://schemas.microsoft.com/office/drawing/2016/5/10/chartex" xmlns:cx5="http://schemas.microsoft.com/office/drawing/2016/5/11/chartex" xmlns:cx6="http://schemas.microsoft.com/office/drawing/2016/5/12/chartex" xmlns:cx7="http://schemas.microsoft.com/office/drawing/2016/5/13/chartex" xmlns:cx8="http://schemas.microsoft.com/office/drawing/2016/5/14/chartex" xmlns:mc="http://schemas.openxmlformats.org/markup-compatibility/2006" xmlns:aink="http://schemas.microsoft.com/office/drawing/2016/ink" xmlns:am3d="http://schemas.microsoft.com/office/drawing/2017/model3d" xmlns:o="urn:schemas-microsoft-com:office:office" xmlns:r="http://schemas.openxmlformats.org/officeDocument/2006/relationships" xmlns:m="http://schemas.openxmlformats.org/officeDocument/2006/math" xmlns:v="urn:schemas-microsoft-com:vml" xmlns:wp14="http://schemas.microsoft.com/office/word/2010/wordprocessingDrawing" xmlns:wp="http://schemas.openxmlformats.org/drawingml/2006/wordprocessingDrawing" xmlns:w10="urn:schemas-microsoft-com:office:word" xmlns:w="http://schemas.openxmlformats.org/wordprocessingml/2006/main" xmlns:w14="http://schemas.microsoft.com/office/word/2010/wordml" xmlns:w15="http://schemas.microsoft.com/office/word/2012/wordml" xmlns:w16cex="http://schemas.microsoft.com/office/word/2018/wordml/cex" xmlns:w16cid="http://schemas.microsoft.com/office/word/2016/wordml/cid" xmlns:w16="http://schemas.microsoft.com/office/word/2018/wordml" xmlns:w16se="http://schemas.microsoft.com/office/word/2015/wordml/symex" xmlns:wpg="http://schemas.microsoft.com/office/word/2010/wordprocessingGroup" xmlns:wpi="http://schemas.microsoft.com/office/word/2010/wordprocessingInk" xmlns:wne="http://schemas.microsoft.com/office/word/2006/wordml" xmlns:wps="http://schemas.microsoft.com/office/word/2010/wordprocessingShape" mc:Ignorable="w14 w15 w16se w16cid w16 w16cex wp14">
+  <w:p>
+    <w:pPr>
+      <w:pStyle w:val="Header"/>
+    </w:pPr>
+  </w:p>
+</w:hdr>
 </file>
 
 <file path=word/styles.xml><?xml version="1.0" encoding="utf-8"?>
@@ -1431,7 +3168,7 @@
     <w:lsdException w:name="footnote text" w:semiHidden="1" w:unhideWhenUsed="1"/>
     <w:lsdException w:name="annotation text" w:semiHidden="1" w:unhideWhenUsed="1"/>
     <w:lsdException w:name="header" w:semiHidden="1" w:unhideWhenUsed="1"/>
-    <w:lsdException w:name="footer" w:semiHidden="1" w:uiPriority="0" w:unhideWhenUsed="1"/>
+    <w:lsdException w:name="footer" w:semiHidden="1" w:unhideWhenUsed="1"/>
     <w:lsdException w:name="index heading" w:semiHidden="1" w:unhideWhenUsed="1"/>
     <w:lsdException w:name="caption" w:semiHidden="1" w:uiPriority="35" w:unhideWhenUsed="1" w:qFormat="1"/>
     <w:lsdException w:name="table of figures" w:semiHidden="1" w:unhideWhenUsed="1"/>
@@ -1866,6 +3603,7 @@
   <w:style w:type="paragraph" w:styleId="Footer">
     <w:name w:val="footer"/>
     <w:link w:val="FooterChar"/>
+    <w:uiPriority w:val="99"/>
     <w:rsid w:val="00DA2A50"/>
     <w:pPr>
       <w:pBdr>
@@ -1894,6 +3632,7 @@
     <w:name w:val="Footer Char"/>
     <w:basedOn w:val="DefaultParagraphFont"/>
     <w:link w:val="Footer"/>
+    <w:uiPriority w:val="99"/>
     <w:rsid w:val="00DA2A50"/>
     <w:rPr>
       <w:rFonts w:ascii="Calibri" w:eastAsia="Arial Unicode MS" w:hAnsi="Calibri" w:cs="Arial Unicode MS"/>
@@ -2042,6 +3781,85 @@
       <w:szCs w:val="32"/>
       <w:lang w:val="en-US"/>
     </w:rPr>
+  </w:style>
+  <w:style w:type="character" w:styleId="FollowedHyperlink">
+    <w:name w:val="FollowedHyperlink"/>
+    <w:basedOn w:val="DefaultParagraphFont"/>
+    <w:uiPriority w:val="99"/>
+    <w:semiHidden/>
+    <w:unhideWhenUsed/>
+    <w:rsid w:val="000F2FEC"/>
+    <w:rPr>
+      <w:color w:val="954F72" w:themeColor="followedHyperlink"/>
+      <w:u w:val="single"/>
+    </w:rPr>
+  </w:style>
+  <w:style w:type="paragraph" w:styleId="Bibliography">
+    <w:name w:val="Bibliography"/>
+    <w:basedOn w:val="Normal"/>
+    <w:next w:val="Normal"/>
+    <w:uiPriority w:val="37"/>
+    <w:unhideWhenUsed/>
+    <w:rsid w:val="000F2FEC"/>
+  </w:style>
+  <w:style w:type="character" w:styleId="UnresolvedMention">
+    <w:name w:val="Unresolved Mention"/>
+    <w:basedOn w:val="DefaultParagraphFont"/>
+    <w:uiPriority w:val="99"/>
+    <w:semiHidden/>
+    <w:unhideWhenUsed/>
+    <w:rsid w:val="000F2FEC"/>
+    <w:rPr>
+      <w:color w:val="605E5C"/>
+      <w:shd w:val="clear" w:color="auto" w:fill="E1DFDD"/>
+    </w:rPr>
+  </w:style>
+  <w:style w:type="paragraph" w:styleId="Header">
+    <w:name w:val="header"/>
+    <w:basedOn w:val="Normal"/>
+    <w:link w:val="HeaderChar"/>
+    <w:uiPriority w:val="99"/>
+    <w:unhideWhenUsed/>
+    <w:rsid w:val="007F69FF"/>
+    <w:pPr>
+      <w:tabs>
+        <w:tab w:val="center" w:pos="4513"/>
+        <w:tab w:val="right" w:pos="9026"/>
+      </w:tabs>
+    </w:pPr>
+  </w:style>
+  <w:style w:type="character" w:customStyle="1" w:styleId="HeaderChar">
+    <w:name w:val="Header Char"/>
+    <w:basedOn w:val="DefaultParagraphFont"/>
+    <w:link w:val="Header"/>
+    <w:uiPriority w:val="99"/>
+    <w:rsid w:val="007F69FF"/>
+    <w:rPr>
+      <w:rFonts w:ascii="Times New Roman" w:eastAsia="Arial Unicode MS" w:hAnsi="Times New Roman" w:cs="Times New Roman"/>
+      <w:sz w:val="24"/>
+      <w:szCs w:val="24"/>
+      <w:bdr w:val="nil"/>
+      <w:lang w:val="en-US"/>
+    </w:rPr>
+  </w:style>
+  <w:style w:type="table" w:styleId="TableGrid">
+    <w:name w:val="Table Grid"/>
+    <w:basedOn w:val="TableNormal"/>
+    <w:uiPriority w:val="39"/>
+    <w:rsid w:val="002673EA"/>
+    <w:pPr>
+      <w:spacing w:after="0" w:line="240" w:lineRule="auto"/>
+    </w:pPr>
+    <w:tblPr>
+      <w:tblBorders>
+        <w:top w:val="single" w:sz="4" w:space="0" w:color="auto"/>
+        <w:left w:val="single" w:sz="4" w:space="0" w:color="auto"/>
+        <w:bottom w:val="single" w:sz="4" w:space="0" w:color="auto"/>
+        <w:right w:val="single" w:sz="4" w:space="0" w:color="auto"/>
+        <w:insideH w:val="single" w:sz="4" w:space="0" w:color="auto"/>
+        <w:insideV w:val="single" w:sz="4" w:space="0" w:color="auto"/>
+      </w:tblBorders>
+    </w:tblPr>
   </w:style>
 </w:styles>
 </file>
@@ -2342,11 +4160,98 @@
 </file>
 
 <file path=customXml/item1.xml><?xml version="1.0" encoding="utf-8"?>
-<b:Sources xmlns:b="http://schemas.openxmlformats.org/officeDocument/2006/bibliography" xmlns="http://schemas.openxmlformats.org/officeDocument/2006/bibliography" SelectedStyle="\APASixthEditionOfficeOnline.xsl" StyleName="APA" Version="6"/>
+<b:Sources xmlns:b="http://schemas.openxmlformats.org/officeDocument/2006/bibliography" xmlns="http://schemas.openxmlformats.org/officeDocument/2006/bibliography" SelectedStyle="\APASixthEditionOfficeOnline.xsl" StyleName="APA" Version="6">
+  <b:Source>
+    <b:Tag>Min14</b:Tag>
+    <b:SourceType>InternetSite</b:SourceType>
+    <b:Guid>{625E3A56-0473-4024-B076-B0CC59024E27}</b:Guid>
+    <b:Title>MLSP 2014 Schizophrenia Classification Challenge - Diagnose schizophrenia using multimodal features from MRI scans</b:Title>
+    <b:JournalName>Kaggle</b:JournalName>
+    <b:Year>2014</b:Year>
+    <b:Author>
+      <b:Author>
+        <b:NameList>
+          <b:Person>
+            <b:Last>[1]Network</b:Last>
+            <b:First>Mind</b:First>
+            <b:Middle>Research</b:Middle>
+          </b:Person>
+        </b:NameList>
+      </b:Author>
+    </b:Author>
+    <b:InternetSiteTitle>Kaggle</b:InternetSiteTitle>
+    <b:URL>https://www.kaggle.com/c/mlsp-2014-mri</b:URL>
+    <b:RefOrder>1</b:RefOrder>
+  </b:Source>
+  <b:Source>
+    <b:Tag>2Da20</b:Tag>
+    <b:SourceType>JournalArticle</b:SourceType>
+    <b:Guid>{84DD7E90-8F81-4AB7-B36C-35D758C18EF1}</b:Guid>
+    <b:Title>A systematic review of the neuroanatomy of dissociative identity disorder</b:Title>
+    <b:Year>2020</b:Year>
+    <b:Author>
+      <b:Author>
+        <b:NameList>
+          <b:Person>
+            <b:Last>[2]David Blihar</b:Last>
+            <b:First>Elliott</b:First>
+            <b:Middle>Delgado, Marina Buryak, Michael Gonzalez, Randall Waechter</b:Middle>
+          </b:Person>
+        </b:NameList>
+      </b:Author>
+    </b:Author>
+    <b:JournalName>Elsevier</b:JournalName>
+    <b:Pages>https://doi.org/10.1016/j.ejtd.2020.100148.</b:Pages>
+    <b:RefOrder>2</b:RefOrder>
+  </b:Source>
+  <b:Source>
+    <b:Tag>3El20</b:Tag>
+    <b:SourceType>JournalArticle</b:SourceType>
+    <b:Guid>{FC714528-9189-4658-A0C3-DCC2CFF68BCD}</b:Guid>
+    <b:Author>
+      <b:Author>
+        <b:NameList>
+          <b:Person>
+            <b:Last>[4]Elif Eyigoza</b:Last>
+            <b:First>Sachin</b:First>
+            <b:Middle>Mathurb, Mar Santamariab, Guillermo Cecchia, Melissa Naylorb,</b:Middle>
+          </b:Person>
+        </b:NameList>
+      </b:Author>
+    </b:Author>
+    <b:Title>Linguistic markers predict onset of Alzheimer's disease</b:Title>
+    <b:JournalName>Elsevier</b:JournalName>
+    <b:Year>2020</b:Year>
+    <b:Pages>10.1016/j.eclinm.2020.100583</b:Pages>
+    <b:RefOrder>3</b:RefOrder>
+  </b:Source>
+  <b:Source>
+    <b:Tag>3MA20</b:Tag>
+    <b:SourceType>InternetSite</b:SourceType>
+    <b:Guid>{2D8782C1-545B-4CC5-848D-BC9E064A6B07}</b:Guid>
+    <b:Title>adhdireland</b:Title>
+    <b:Year>2020</b:Year>
+    <b:Author>
+      <b:Author>
+        <b:NameList>
+          <b:Person>
+            <b:Last>[3]CONNOLLY</b:Last>
+            <b:First>MAUREEN</b:First>
+          </b:Person>
+        </b:NameList>
+      </b:Author>
+    </b:Author>
+    <b:InternetSiteTitle>Easy-to-Miss ADHD Symptoms in Girls</b:InternetSiteTitle>
+    <b:Month>Jan</b:Month>
+    <b:Day>17</b:Day>
+    <b:URL>https://adhdireland.ie/what-adhd-looks-like-in-girls/</b:URL>
+    <b:RefOrder>4</b:RefOrder>
+  </b:Source>
+</b:Sources>
 </file>
 
 <file path=customXml/itemProps1.xml><?xml version="1.0" encoding="utf-8"?>
-<ds:datastoreItem xmlns:ds="http://schemas.openxmlformats.org/officeDocument/2006/customXml" ds:itemID="{4A95FB08-BE0A-4893-8D05-28237D1535A1}">
+<ds:datastoreItem xmlns:ds="http://schemas.openxmlformats.org/officeDocument/2006/customXml" ds:itemID="{EF860FA0-BC0F-43BA-9EA6-9173CE73C597}">
   <ds:schemaRefs>
     <ds:schemaRef ds:uri="http://schemas.openxmlformats.org/officeDocument/2006/bibliography"/>
   </ds:schemaRefs>

</xml_diff>

<commit_message>
did some work on assign
</commit_message>
<xml_diff>
--- a/assignments/machine-learning/Machine Learning - Maksymilian Drzezdzon.docx
+++ b/assignments/machine-learning/Machine Learning - Maksymilian Drzezdzon.docx
@@ -1,6 +1,6 @@
 
 <file path=word/document.xml><?xml version="1.0" encoding="utf-8"?>
-<w:document xmlns:wpc="http://schemas.microsoft.com/office/word/2010/wordprocessingCanvas" xmlns:cx="http://schemas.microsoft.com/office/drawing/2014/chartex" xmlns:cx1="http://schemas.microsoft.com/office/drawing/2015/9/8/chartex" xmlns:cx2="http://schemas.microsoft.com/office/drawing/2015/10/21/chartex" xmlns:cx3="http://schemas.microsoft.com/office/drawing/2016/5/9/chartex" xmlns:cx4="http://schemas.microsoft.com/office/drawing/2016/5/10/chartex" xmlns:cx5="http://schemas.microsoft.com/office/drawing/2016/5/11/chartex" xmlns:cx6="http://schemas.microsoft.com/office/drawing/2016/5/12/chartex" xmlns:cx7="http://schemas.microsoft.com/office/drawing/2016/5/13/chartex" xmlns:cx8="http://schemas.microsoft.com/office/drawing/2016/5/14/chartex" xmlns:mc="http://schemas.openxmlformats.org/markup-compatibility/2006" xmlns:aink="http://schemas.microsoft.com/office/drawing/2016/ink" xmlns:am3d="http://schemas.microsoft.com/office/drawing/2017/model3d" xmlns:o="urn:schemas-microsoft-com:office:office" xmlns:r="http://schemas.openxmlformats.org/officeDocument/2006/relationships" xmlns:m="http://schemas.openxmlformats.org/officeDocument/2006/math" xmlns:v="urn:schemas-microsoft-com:vml" xmlns:wp14="http://schemas.microsoft.com/office/word/2010/wordprocessingDrawing" xmlns:wp="http://schemas.openxmlformats.org/drawingml/2006/wordprocessingDrawing" xmlns:w10="urn:schemas-microsoft-com:office:word" xmlns:w="http://schemas.openxmlformats.org/wordprocessingml/2006/main" xmlns:w14="http://schemas.microsoft.com/office/word/2010/wordml" xmlns:w15="http://schemas.microsoft.com/office/word/2012/wordml" xmlns:w16cex="http://schemas.microsoft.com/office/word/2018/wordml/cex" xmlns:w16cid="http://schemas.microsoft.com/office/word/2016/wordml/cid" xmlns:w16="http://schemas.microsoft.com/office/word/2018/wordml" xmlns:w16se="http://schemas.microsoft.com/office/word/2015/wordml/symex" xmlns:wpg="http://schemas.microsoft.com/office/word/2010/wordprocessingGroup" xmlns:wpi="http://schemas.microsoft.com/office/word/2010/wordprocessingInk" xmlns:wne="http://schemas.microsoft.com/office/word/2006/wordml" xmlns:wps="http://schemas.microsoft.com/office/word/2010/wordprocessingShape" mc:Ignorable="w14 w15 w16se w16cid w16 w16cex wp14">
+<w:document xmlns:wpc="http://schemas.microsoft.com/office/word/2010/wordprocessingCanvas" xmlns:cx="http://schemas.microsoft.com/office/drawing/2014/chartex" xmlns:cx1="http://schemas.microsoft.com/office/drawing/2015/9/8/chartex" xmlns:cx2="http://schemas.microsoft.com/office/drawing/2015/10/21/chartex" xmlns:cx3="http://schemas.microsoft.com/office/drawing/2016/5/9/chartex" xmlns:cx4="http://schemas.microsoft.com/office/drawing/2016/5/10/chartex" xmlns:cx5="http://schemas.microsoft.com/office/drawing/2016/5/11/chartex" xmlns:cx6="http://schemas.microsoft.com/office/drawing/2016/5/12/chartex" xmlns:cx7="http://schemas.microsoft.com/office/drawing/2016/5/13/chartex" xmlns:cx8="http://schemas.microsoft.com/office/drawing/2016/5/14/chartex" xmlns:mc="http://schemas.openxmlformats.org/markup-compatibility/2006" xmlns:aink="http://schemas.microsoft.com/office/drawing/2016/ink" xmlns:am3d="http://schemas.microsoft.com/office/drawing/2017/model3d" xmlns:o="urn:schemas-microsoft-com:office:office" xmlns:r="http://schemas.openxmlformats.org/officeDocument/2006/relationships" xmlns:m="http://schemas.openxmlformats.org/officeDocument/2006/math" xmlns:v="urn:schemas-microsoft-com:vml" xmlns:wp14="http://schemas.microsoft.com/office/word/2010/wordprocessingDrawing" xmlns:wp="http://schemas.openxmlformats.org/drawingml/2006/wordprocessingDrawing" xmlns:w10="urn:schemas-microsoft-com:office:word" xmlns:w="http://schemas.openxmlformats.org/wordprocessingml/2006/main" xmlns:w14="http://schemas.microsoft.com/office/word/2010/wordml" xmlns:w15="http://schemas.microsoft.com/office/word/2012/wordml" xmlns:w16cex="http://schemas.microsoft.com/office/word/2018/wordml/cex" xmlns:w16cid="http://schemas.microsoft.com/office/word/2016/wordml/cid" xmlns:w16="http://schemas.microsoft.com/office/word/2018/wordml" xmlns:w16sdtdh="http://schemas.microsoft.com/office/word/2020/wordml/sdtdatahash" xmlns:w16se="http://schemas.microsoft.com/office/word/2015/wordml/symex" xmlns:wpg="http://schemas.microsoft.com/office/word/2010/wordprocessingGroup" xmlns:wpi="http://schemas.microsoft.com/office/word/2010/wordprocessingInk" xmlns:wne="http://schemas.microsoft.com/office/word/2006/wordml" xmlns:wps="http://schemas.microsoft.com/office/word/2010/wordprocessingShape" mc:Ignorable="w14 w15 w16se w16cid w16 w16cex w16sdtdh wp14">
   <w:body>
     <w:p>
       <w:pPr>
@@ -1275,753 +1275,6 @@
     </w:p>
     <w:p>
       <w:pPr>
-        <w:pBdr>
-          <w:top w:val="none" w:sz="0" w:space="0" w:color="auto"/>
-          <w:left w:val="none" w:sz="0" w:space="0" w:color="auto"/>
-          <w:bottom w:val="none" w:sz="0" w:space="0" w:color="auto"/>
-          <w:right w:val="none" w:sz="0" w:space="0" w:color="auto"/>
-          <w:between w:val="none" w:sz="0" w:space="0" w:color="auto"/>
-          <w:bar w:val="none" w:sz="0" w:color="auto"/>
-        </w:pBdr>
-        <w:spacing w:after="160" w:line="259" w:lineRule="auto"/>
-        <w:jc w:val="center"/>
-        <w:rPr>
-          <w:rFonts w:asciiTheme="minorHAnsi" w:eastAsia="Times New Roman" w:hAnsiTheme="minorHAnsi"/>
-          <w:b/>
-          <w:bCs/>
-          <w:color w:val="000000"/>
-          <w:sz w:val="40"/>
-          <w:szCs w:val="40"/>
-          <w:u w:color="000000"/>
-          <w:lang w:val="en-GB" w:eastAsia="en-GB"/>
-          <w14:textOutline w14:w="0" w14:cap="flat" w14:cmpd="sng" w14:algn="ctr">
-            <w14:noFill/>
-            <w14:prstDash w14:val="solid"/>
-            <w14:bevel/>
-          </w14:textOutline>
-        </w:rPr>
-      </w:pPr>
-      <w:r>
-        <w:rPr>
-          <w:rFonts w:asciiTheme="minorHAnsi" w:eastAsia="Times New Roman" w:hAnsiTheme="minorHAnsi"/>
-          <w:b/>
-          <w:bCs/>
-          <w:color w:val="000000"/>
-          <w:sz w:val="40"/>
-          <w:szCs w:val="40"/>
-          <w:u w:color="000000"/>
-          <w:lang w:val="en-GB" w:eastAsia="en-GB"/>
-          <w14:textOutline w14:w="0" w14:cap="flat" w14:cmpd="sng" w14:algn="ctr">
-            <w14:noFill/>
-            <w14:prstDash w14:val="solid"/>
-            <w14:bevel/>
-          </w14:textOutline>
-        </w:rPr>
-        <w:lastRenderedPageBreak/>
-        <w:t>List of Abbreviations</w:t>
-      </w:r>
-    </w:p>
-    <w:p>
-      <w:pPr>
-        <w:pBdr>
-          <w:top w:val="none" w:sz="0" w:space="0" w:color="auto"/>
-          <w:left w:val="none" w:sz="0" w:space="0" w:color="auto"/>
-          <w:bottom w:val="none" w:sz="0" w:space="0" w:color="auto"/>
-          <w:right w:val="none" w:sz="0" w:space="0" w:color="auto"/>
-          <w:between w:val="none" w:sz="0" w:space="0" w:color="auto"/>
-          <w:bar w:val="none" w:sz="0" w:color="auto"/>
-        </w:pBdr>
-        <w:spacing w:after="160" w:line="259" w:lineRule="auto"/>
-        <w:rPr>
-          <w:rFonts w:asciiTheme="minorHAnsi" w:eastAsia="Times New Roman" w:hAnsiTheme="minorHAnsi"/>
-          <w:color w:val="000000"/>
-          <w:u w:color="000000"/>
-          <w:lang w:val="en-GB" w:eastAsia="en-GB"/>
-          <w14:textOutline w14:w="0" w14:cap="flat" w14:cmpd="sng" w14:algn="ctr">
-            <w14:noFill/>
-            <w14:prstDash w14:val="solid"/>
-            <w14:bevel/>
-          </w14:textOutline>
-        </w:rPr>
-      </w:pPr>
-    </w:p>
-    <w:tbl>
-      <w:tblPr>
-        <w:tblStyle w:val="TableGrid"/>
-        <w:tblW w:w="0" w:type="auto"/>
-        <w:tblLook w:val="04A0" w:firstRow="1" w:lastRow="0" w:firstColumn="1" w:lastColumn="0" w:noHBand="0" w:noVBand="1"/>
-      </w:tblPr>
-      <w:tblGrid>
-        <w:gridCol w:w="4505"/>
-        <w:gridCol w:w="4505"/>
-      </w:tblGrid>
-      <w:tr>
-        <w:tc>
-          <w:tcPr>
-            <w:tcW w:w="4505" w:type="dxa"/>
-          </w:tcPr>
-          <w:p>
-            <w:pPr>
-              <w:pBdr>
-                <w:top w:val="none" w:sz="0" w:space="0" w:color="auto"/>
-                <w:left w:val="none" w:sz="0" w:space="0" w:color="auto"/>
-                <w:bottom w:val="none" w:sz="0" w:space="0" w:color="auto"/>
-                <w:right w:val="none" w:sz="0" w:space="0" w:color="auto"/>
-                <w:between w:val="none" w:sz="0" w:space="0" w:color="auto"/>
-                <w:bar w:val="none" w:sz="0" w:color="auto"/>
-              </w:pBdr>
-              <w:spacing w:after="160" w:line="259" w:lineRule="auto"/>
-              <w:rPr>
-                <w:rFonts w:asciiTheme="minorHAnsi" w:eastAsia="Times New Roman" w:hAnsiTheme="minorHAnsi" w:cstheme="minorHAnsi"/>
-                <w:color w:val="000000"/>
-                <w:sz w:val="22"/>
-                <w:szCs w:val="22"/>
-                <w:u w:color="000000"/>
-                <w:lang w:val="en-GB" w:eastAsia="en-GB"/>
-                <w14:textOutline w14:w="0" w14:cap="flat" w14:cmpd="sng" w14:algn="ctr">
-                  <w14:noFill/>
-                  <w14:prstDash w14:val="solid"/>
-                  <w14:bevel/>
-                </w14:textOutline>
-              </w:rPr>
-            </w:pPr>
-            <w:r>
-              <w:rPr>
-                <w:rFonts w:asciiTheme="minorHAnsi" w:eastAsia="Times New Roman" w:hAnsiTheme="minorHAnsi" w:cstheme="minorHAnsi"/>
-                <w:color w:val="000000"/>
-                <w:sz w:val="22"/>
-                <w:szCs w:val="22"/>
-                <w:u w:color="000000"/>
-                <w:lang w:val="en-GB" w:eastAsia="en-GB"/>
-                <w14:textOutline w14:w="0" w14:cap="flat" w14:cmpd="sng" w14:algn="ctr">
-                  <w14:noFill/>
-                  <w14:prstDash w14:val="solid"/>
-                  <w14:bevel/>
-                </w14:textOutline>
-              </w:rPr>
-              <w:t>ML</w:t>
-            </w:r>
-          </w:p>
-        </w:tc>
-        <w:tc>
-          <w:tcPr>
-            <w:tcW w:w="4505" w:type="dxa"/>
-          </w:tcPr>
-          <w:p>
-            <w:pPr>
-              <w:pBdr>
-                <w:top w:val="none" w:sz="0" w:space="0" w:color="auto"/>
-                <w:left w:val="none" w:sz="0" w:space="0" w:color="auto"/>
-                <w:bottom w:val="none" w:sz="0" w:space="0" w:color="auto"/>
-                <w:right w:val="none" w:sz="0" w:space="0" w:color="auto"/>
-                <w:between w:val="none" w:sz="0" w:space="0" w:color="auto"/>
-                <w:bar w:val="none" w:sz="0" w:color="auto"/>
-              </w:pBdr>
-              <w:spacing w:after="160" w:line="259" w:lineRule="auto"/>
-              <w:rPr>
-                <w:rFonts w:asciiTheme="minorHAnsi" w:eastAsia="Times New Roman" w:hAnsiTheme="minorHAnsi" w:cstheme="minorHAnsi"/>
-                <w:color w:val="000000"/>
-                <w:sz w:val="22"/>
-                <w:szCs w:val="22"/>
-                <w:u w:color="000000"/>
-                <w:lang w:val="en-GB" w:eastAsia="en-GB"/>
-                <w14:textOutline w14:w="0" w14:cap="flat" w14:cmpd="sng" w14:algn="ctr">
-                  <w14:noFill/>
-                  <w14:prstDash w14:val="solid"/>
-                  <w14:bevel/>
-                </w14:textOutline>
-              </w:rPr>
-            </w:pPr>
-            <w:r>
-              <w:rPr>
-                <w:rFonts w:asciiTheme="minorHAnsi" w:eastAsia="Times New Roman" w:hAnsiTheme="minorHAnsi" w:cstheme="minorHAnsi"/>
-                <w:color w:val="000000"/>
-                <w:sz w:val="22"/>
-                <w:szCs w:val="22"/>
-                <w:u w:color="000000"/>
-                <w:lang w:val="en-GB" w:eastAsia="en-GB"/>
-                <w14:textOutline w14:w="0" w14:cap="flat" w14:cmpd="sng" w14:algn="ctr">
-                  <w14:noFill/>
-                  <w14:prstDash w14:val="solid"/>
-                  <w14:bevel/>
-                </w14:textOutline>
-              </w:rPr>
-              <w:t xml:space="preserve">Machine </w:t>
-            </w:r>
-            <w:r>
-              <w:rPr>
-                <w:rFonts w:asciiTheme="minorHAnsi" w:eastAsia="Times New Roman" w:hAnsiTheme="minorHAnsi" w:cstheme="minorHAnsi"/>
-                <w:color w:val="000000"/>
-                <w:sz w:val="22"/>
-                <w:szCs w:val="22"/>
-                <w:u w:color="000000"/>
-                <w:lang w:val="en-GB" w:eastAsia="en-GB"/>
-                <w14:textOutline w14:w="0" w14:cap="flat" w14:cmpd="sng" w14:algn="ctr">
-                  <w14:noFill/>
-                  <w14:prstDash w14:val="solid"/>
-                  <w14:bevel/>
-                </w14:textOutline>
-              </w:rPr>
-              <w:t>L</w:t>
-            </w:r>
-            <w:r>
-              <w:rPr>
-                <w:rFonts w:asciiTheme="minorHAnsi" w:eastAsia="Times New Roman" w:hAnsiTheme="minorHAnsi" w:cstheme="minorHAnsi"/>
-                <w:color w:val="000000"/>
-                <w:sz w:val="22"/>
-                <w:szCs w:val="22"/>
-                <w:u w:color="000000"/>
-                <w:lang w:val="en-GB" w:eastAsia="en-GB"/>
-                <w14:textOutline w14:w="0" w14:cap="flat" w14:cmpd="sng" w14:algn="ctr">
-                  <w14:noFill/>
-                  <w14:prstDash w14:val="solid"/>
-                  <w14:bevel/>
-                </w14:textOutline>
-              </w:rPr>
-              <w:t xml:space="preserve">earning </w:t>
-            </w:r>
-          </w:p>
-        </w:tc>
-      </w:tr>
-      <w:tr>
-        <w:tc>
-          <w:tcPr>
-            <w:tcW w:w="4505" w:type="dxa"/>
-          </w:tcPr>
-          <w:p>
-            <w:pPr>
-              <w:pBdr>
-                <w:top w:val="none" w:sz="0" w:space="0" w:color="auto"/>
-                <w:left w:val="none" w:sz="0" w:space="0" w:color="auto"/>
-                <w:bottom w:val="none" w:sz="0" w:space="0" w:color="auto"/>
-                <w:right w:val="none" w:sz="0" w:space="0" w:color="auto"/>
-                <w:between w:val="none" w:sz="0" w:space="0" w:color="auto"/>
-                <w:bar w:val="none" w:sz="0" w:color="auto"/>
-              </w:pBdr>
-              <w:spacing w:after="160" w:line="259" w:lineRule="auto"/>
-              <w:rPr>
-                <w:rFonts w:asciiTheme="minorHAnsi" w:eastAsia="Times New Roman" w:hAnsiTheme="minorHAnsi" w:cstheme="minorHAnsi"/>
-                <w:color w:val="000000"/>
-                <w:sz w:val="22"/>
-                <w:szCs w:val="22"/>
-                <w:u w:color="000000"/>
-                <w:lang w:val="en-GB" w:eastAsia="en-GB"/>
-                <w14:textOutline w14:w="0" w14:cap="flat" w14:cmpd="sng" w14:algn="ctr">
-                  <w14:noFill/>
-                  <w14:prstDash w14:val="solid"/>
-                  <w14:bevel/>
-                </w14:textOutline>
-              </w:rPr>
-            </w:pPr>
-            <w:r>
-              <w:rPr>
-                <w:rFonts w:asciiTheme="minorHAnsi" w:eastAsia="Times New Roman" w:hAnsiTheme="minorHAnsi" w:cstheme="minorHAnsi"/>
-                <w:color w:val="000000"/>
-                <w:sz w:val="22"/>
-                <w:szCs w:val="22"/>
-                <w:u w:color="000000"/>
-                <w:lang w:val="en-GB" w:eastAsia="en-GB"/>
-                <w14:textOutline w14:w="0" w14:cap="flat" w14:cmpd="sng" w14:algn="ctr">
-                  <w14:noFill/>
-                  <w14:prstDash w14:val="solid"/>
-                  <w14:bevel/>
-                </w14:textOutline>
-              </w:rPr>
-              <w:t>D.</w:t>
-            </w:r>
-            <w:r>
-              <w:rPr>
-                <w:rFonts w:asciiTheme="minorHAnsi" w:eastAsia="Times New Roman" w:hAnsiTheme="minorHAnsi" w:cstheme="minorHAnsi"/>
-                <w:color w:val="000000"/>
-                <w:sz w:val="22"/>
-                <w:szCs w:val="22"/>
-                <w:u w:color="000000"/>
-                <w:lang w:val="en-GB" w:eastAsia="en-GB"/>
-                <w14:textOutline w14:w="0" w14:cap="flat" w14:cmpd="sng" w14:algn="ctr">
-                  <w14:noFill/>
-                  <w14:prstDash w14:val="solid"/>
-                  <w14:bevel/>
-                </w14:textOutline>
-              </w:rPr>
-              <w:t>I.D</w:t>
-            </w:r>
-          </w:p>
-        </w:tc>
-        <w:tc>
-          <w:tcPr>
-            <w:tcW w:w="4505" w:type="dxa"/>
-          </w:tcPr>
-          <w:p>
-            <w:pPr>
-              <w:pBdr>
-                <w:top w:val="none" w:sz="0" w:space="0" w:color="auto"/>
-                <w:left w:val="none" w:sz="0" w:space="0" w:color="auto"/>
-                <w:bottom w:val="none" w:sz="0" w:space="0" w:color="auto"/>
-                <w:right w:val="none" w:sz="0" w:space="0" w:color="auto"/>
-                <w:between w:val="none" w:sz="0" w:space="0" w:color="auto"/>
-                <w:bar w:val="none" w:sz="0" w:color="auto"/>
-              </w:pBdr>
-              <w:spacing w:after="160" w:line="259" w:lineRule="auto"/>
-              <w:rPr>
-                <w:rFonts w:asciiTheme="minorHAnsi" w:eastAsia="Times New Roman" w:hAnsiTheme="minorHAnsi" w:cstheme="minorHAnsi"/>
-                <w:color w:val="000000"/>
-                <w:sz w:val="22"/>
-                <w:szCs w:val="22"/>
-                <w:u w:color="000000"/>
-                <w:lang w:val="en-GB" w:eastAsia="en-GB"/>
-                <w14:textOutline w14:w="0" w14:cap="flat" w14:cmpd="sng" w14:algn="ctr">
-                  <w14:noFill/>
-                  <w14:prstDash w14:val="solid"/>
-                  <w14:bevel/>
-                </w14:textOutline>
-              </w:rPr>
-            </w:pPr>
-            <w:r>
-              <w:rPr>
-                <w:rFonts w:asciiTheme="minorHAnsi" w:eastAsia="Times New Roman" w:hAnsiTheme="minorHAnsi" w:cstheme="minorHAnsi"/>
-                <w:color w:val="000000"/>
-                <w:sz w:val="22"/>
-                <w:szCs w:val="22"/>
-                <w:u w:color="000000"/>
-                <w:lang w:val="en-GB" w:eastAsia="en-GB"/>
-                <w14:textOutline w14:w="0" w14:cap="flat" w14:cmpd="sng" w14:algn="ctr">
-                  <w14:noFill/>
-                  <w14:prstDash w14:val="solid"/>
-                  <w14:bevel/>
-                </w14:textOutline>
-              </w:rPr>
-              <w:t xml:space="preserve">Dissociative Identity </w:t>
-            </w:r>
-            <w:r>
-              <w:rPr>
-                <w:rFonts w:asciiTheme="minorHAnsi" w:eastAsia="Times New Roman" w:hAnsiTheme="minorHAnsi" w:cstheme="minorHAnsi"/>
-                <w:color w:val="000000"/>
-                <w:sz w:val="22"/>
-                <w:szCs w:val="22"/>
-                <w:u w:color="000000"/>
-                <w:lang w:val="en-GB" w:eastAsia="en-GB"/>
-                <w14:textOutline w14:w="0" w14:cap="flat" w14:cmpd="sng" w14:algn="ctr">
-                  <w14:noFill/>
-                  <w14:prstDash w14:val="solid"/>
-                  <w14:bevel/>
-                </w14:textOutline>
-              </w:rPr>
-              <w:t>D</w:t>
-            </w:r>
-            <w:r>
-              <w:rPr>
-                <w:rFonts w:asciiTheme="minorHAnsi" w:eastAsia="Times New Roman" w:hAnsiTheme="minorHAnsi" w:cstheme="minorHAnsi"/>
-                <w:color w:val="000000"/>
-                <w:sz w:val="22"/>
-                <w:szCs w:val="22"/>
-                <w:u w:color="000000"/>
-                <w:lang w:val="en-GB" w:eastAsia="en-GB"/>
-                <w14:textOutline w14:w="0" w14:cap="flat" w14:cmpd="sng" w14:algn="ctr">
-                  <w14:noFill/>
-                  <w14:prstDash w14:val="solid"/>
-                  <w14:bevel/>
-                </w14:textOutline>
-              </w:rPr>
-              <w:t>isorder</w:t>
-            </w:r>
-          </w:p>
-        </w:tc>
-      </w:tr>
-      <w:tr>
-        <w:tc>
-          <w:tcPr>
-            <w:tcW w:w="4505" w:type="dxa"/>
-          </w:tcPr>
-          <w:p>
-            <w:pPr>
-              <w:pBdr>
-                <w:top w:val="none" w:sz="0" w:space="0" w:color="auto"/>
-                <w:left w:val="none" w:sz="0" w:space="0" w:color="auto"/>
-                <w:bottom w:val="none" w:sz="0" w:space="0" w:color="auto"/>
-                <w:right w:val="none" w:sz="0" w:space="0" w:color="auto"/>
-                <w:between w:val="none" w:sz="0" w:space="0" w:color="auto"/>
-                <w:bar w:val="none" w:sz="0" w:color="auto"/>
-              </w:pBdr>
-              <w:spacing w:after="160" w:line="259" w:lineRule="auto"/>
-              <w:rPr>
-                <w:rFonts w:asciiTheme="minorHAnsi" w:eastAsia="Times New Roman" w:hAnsiTheme="minorHAnsi" w:cstheme="minorHAnsi"/>
-                <w:color w:val="000000"/>
-                <w:sz w:val="22"/>
-                <w:szCs w:val="22"/>
-                <w:u w:color="000000"/>
-                <w:lang w:val="en-GB" w:eastAsia="en-GB"/>
-                <w14:textOutline w14:w="0" w14:cap="flat" w14:cmpd="sng" w14:algn="ctr">
-                  <w14:noFill/>
-                  <w14:prstDash w14:val="solid"/>
-                  <w14:bevel/>
-                </w14:textOutline>
-              </w:rPr>
-            </w:pPr>
-            <w:r>
-              <w:rPr>
-                <w:rFonts w:asciiTheme="minorHAnsi" w:hAnsiTheme="minorHAnsi" w:cstheme="minorHAnsi"/>
-                <w:sz w:val="22"/>
-                <w:szCs w:val="22"/>
-              </w:rPr>
-              <w:t>NLP</w:t>
-            </w:r>
-          </w:p>
-        </w:tc>
-        <w:tc>
-          <w:tcPr>
-            <w:tcW w:w="4505" w:type="dxa"/>
-          </w:tcPr>
-          <w:p>
-            <w:pPr>
-              <w:pBdr>
-                <w:top w:val="none" w:sz="0" w:space="0" w:color="auto"/>
-                <w:left w:val="none" w:sz="0" w:space="0" w:color="auto"/>
-                <w:bottom w:val="none" w:sz="0" w:space="0" w:color="auto"/>
-                <w:right w:val="none" w:sz="0" w:space="0" w:color="auto"/>
-                <w:between w:val="none" w:sz="0" w:space="0" w:color="auto"/>
-                <w:bar w:val="none" w:sz="0" w:color="auto"/>
-              </w:pBdr>
-              <w:spacing w:after="160" w:line="259" w:lineRule="auto"/>
-              <w:rPr>
-                <w:rFonts w:asciiTheme="minorHAnsi" w:eastAsia="Times New Roman" w:hAnsiTheme="minorHAnsi" w:cstheme="minorHAnsi"/>
-                <w:color w:val="000000"/>
-                <w:sz w:val="22"/>
-                <w:szCs w:val="22"/>
-                <w:u w:color="000000"/>
-                <w:lang w:val="en-GB" w:eastAsia="en-GB"/>
-                <w14:textOutline w14:w="0" w14:cap="flat" w14:cmpd="sng" w14:algn="ctr">
-                  <w14:noFill/>
-                  <w14:prstDash w14:val="solid"/>
-                  <w14:bevel/>
-                </w14:textOutline>
-              </w:rPr>
-            </w:pPr>
-            <w:r>
-              <w:rPr>
-                <w:rFonts w:asciiTheme="minorHAnsi" w:eastAsia="Times New Roman" w:hAnsiTheme="minorHAnsi" w:cstheme="minorHAnsi"/>
-                <w:color w:val="000000"/>
-                <w:sz w:val="22"/>
-                <w:szCs w:val="22"/>
-                <w:u w:color="000000"/>
-                <w:lang w:val="en-GB" w:eastAsia="en-GB"/>
-                <w14:textOutline w14:w="0" w14:cap="flat" w14:cmpd="sng" w14:algn="ctr">
-                  <w14:noFill/>
-                  <w14:prstDash w14:val="solid"/>
-                  <w14:bevel/>
-                </w14:textOutline>
-              </w:rPr>
-              <w:t xml:space="preserve">Natural Language </w:t>
-            </w:r>
-            <w:r>
-              <w:rPr>
-                <w:rFonts w:asciiTheme="minorHAnsi" w:eastAsia="Times New Roman" w:hAnsiTheme="minorHAnsi" w:cstheme="minorHAnsi"/>
-                <w:color w:val="000000"/>
-                <w:sz w:val="22"/>
-                <w:szCs w:val="22"/>
-                <w:u w:color="000000"/>
-                <w:lang w:val="en-GB" w:eastAsia="en-GB"/>
-                <w14:textOutline w14:w="0" w14:cap="flat" w14:cmpd="sng" w14:algn="ctr">
-                  <w14:noFill/>
-                  <w14:prstDash w14:val="solid"/>
-                  <w14:bevel/>
-                </w14:textOutline>
-              </w:rPr>
-              <w:t>P</w:t>
-            </w:r>
-            <w:r>
-              <w:rPr>
-                <w:rFonts w:asciiTheme="minorHAnsi" w:eastAsia="Times New Roman" w:hAnsiTheme="minorHAnsi" w:cstheme="minorHAnsi"/>
-                <w:color w:val="000000"/>
-                <w:sz w:val="22"/>
-                <w:szCs w:val="22"/>
-                <w:u w:color="000000"/>
-                <w:lang w:val="en-GB" w:eastAsia="en-GB"/>
-                <w14:textOutline w14:w="0" w14:cap="flat" w14:cmpd="sng" w14:algn="ctr">
-                  <w14:noFill/>
-                  <w14:prstDash w14:val="solid"/>
-                  <w14:bevel/>
-                </w14:textOutline>
-              </w:rPr>
-              <w:t xml:space="preserve">rocessing </w:t>
-            </w:r>
-          </w:p>
-        </w:tc>
-      </w:tr>
-      <w:tr>
-        <w:tc>
-          <w:tcPr>
-            <w:tcW w:w="4505" w:type="dxa"/>
-          </w:tcPr>
-          <w:p>
-            <w:pPr>
-              <w:pBdr>
-                <w:top w:val="none" w:sz="0" w:space="0" w:color="auto"/>
-                <w:left w:val="none" w:sz="0" w:space="0" w:color="auto"/>
-                <w:bottom w:val="none" w:sz="0" w:space="0" w:color="auto"/>
-                <w:right w:val="none" w:sz="0" w:space="0" w:color="auto"/>
-                <w:between w:val="none" w:sz="0" w:space="0" w:color="auto"/>
-                <w:bar w:val="none" w:sz="0" w:color="auto"/>
-              </w:pBdr>
-              <w:spacing w:after="160" w:line="259" w:lineRule="auto"/>
-              <w:rPr>
-                <w:rFonts w:asciiTheme="minorHAnsi" w:hAnsiTheme="minorHAnsi" w:cstheme="minorHAnsi"/>
-                <w:sz w:val="22"/>
-                <w:szCs w:val="22"/>
-              </w:rPr>
-            </w:pPr>
-            <w:r>
-              <w:rPr>
-                <w:rFonts w:asciiTheme="minorHAnsi" w:hAnsiTheme="minorHAnsi" w:cstheme="minorHAnsi"/>
-                <w:sz w:val="22"/>
-                <w:szCs w:val="22"/>
-              </w:rPr>
-              <w:t>fMRI</w:t>
-            </w:r>
-          </w:p>
-        </w:tc>
-        <w:tc>
-          <w:tcPr>
-            <w:tcW w:w="4505" w:type="dxa"/>
-          </w:tcPr>
-          <w:p>
-            <w:pPr>
-              <w:pBdr>
-                <w:top w:val="none" w:sz="0" w:space="0" w:color="auto"/>
-                <w:left w:val="none" w:sz="0" w:space="0" w:color="auto"/>
-                <w:bottom w:val="none" w:sz="0" w:space="0" w:color="auto"/>
-                <w:right w:val="none" w:sz="0" w:space="0" w:color="auto"/>
-                <w:between w:val="none" w:sz="0" w:space="0" w:color="auto"/>
-                <w:bar w:val="none" w:sz="0" w:color="auto"/>
-              </w:pBdr>
-              <w:shd w:val="clear" w:color="auto" w:fill="FFFFFF"/>
-              <w:rPr>
-                <w:rFonts w:asciiTheme="minorHAnsi" w:eastAsia="Times New Roman" w:hAnsiTheme="minorHAnsi" w:cstheme="minorHAnsi"/>
-                <w:color w:val="222222"/>
-                <w:sz w:val="22"/>
-                <w:szCs w:val="22"/>
-                <w:bdr w:val="none" w:sz="0" w:space="0" w:color="auto"/>
-                <w:lang w:val="en-IE" w:eastAsia="en-GB"/>
-              </w:rPr>
-            </w:pPr>
-            <w:r>
-              <w:rPr>
-                <w:rFonts w:asciiTheme="minorHAnsi" w:eastAsia="Times New Roman" w:hAnsiTheme="minorHAnsi" w:cstheme="minorHAnsi"/>
-                <w:color w:val="222222"/>
-                <w:sz w:val="22"/>
-                <w:szCs w:val="22"/>
-                <w:bdr w:val="none" w:sz="0" w:space="0" w:color="auto"/>
-                <w:lang w:val="en-IE" w:eastAsia="en-GB"/>
-              </w:rPr>
-              <w:t>F</w:t>
-            </w:r>
-            <w:r>
-              <w:rPr>
-                <w:rFonts w:asciiTheme="minorHAnsi" w:eastAsia="Times New Roman" w:hAnsiTheme="minorHAnsi" w:cstheme="minorHAnsi"/>
-                <w:color w:val="222222"/>
-                <w:sz w:val="22"/>
-                <w:szCs w:val="22"/>
-                <w:bdr w:val="none" w:sz="0" w:space="0" w:color="auto"/>
-                <w:lang w:val="en-IE" w:eastAsia="en-GB"/>
-              </w:rPr>
-              <w:t xml:space="preserve">unctional </w:t>
-            </w:r>
-            <w:r>
-              <w:rPr>
-                <w:rFonts w:asciiTheme="minorHAnsi" w:eastAsia="Times New Roman" w:hAnsiTheme="minorHAnsi" w:cstheme="minorHAnsi"/>
-                <w:color w:val="222222"/>
-                <w:sz w:val="22"/>
-                <w:szCs w:val="22"/>
-                <w:bdr w:val="none" w:sz="0" w:space="0" w:color="auto"/>
-                <w:lang w:val="en-IE" w:eastAsia="en-GB"/>
-              </w:rPr>
-              <w:t>M</w:t>
-            </w:r>
-            <w:r>
-              <w:rPr>
-                <w:rFonts w:asciiTheme="minorHAnsi" w:eastAsia="Times New Roman" w:hAnsiTheme="minorHAnsi" w:cstheme="minorHAnsi"/>
-                <w:color w:val="222222"/>
-                <w:sz w:val="22"/>
-                <w:szCs w:val="22"/>
-                <w:bdr w:val="none" w:sz="0" w:space="0" w:color="auto"/>
-                <w:lang w:val="en-IE" w:eastAsia="en-GB"/>
-              </w:rPr>
-              <w:t xml:space="preserve">agnetic </w:t>
-            </w:r>
-            <w:r>
-              <w:rPr>
-                <w:rFonts w:asciiTheme="minorHAnsi" w:eastAsia="Times New Roman" w:hAnsiTheme="minorHAnsi" w:cstheme="minorHAnsi"/>
-                <w:color w:val="222222"/>
-                <w:sz w:val="22"/>
-                <w:szCs w:val="22"/>
-                <w:bdr w:val="none" w:sz="0" w:space="0" w:color="auto"/>
-                <w:lang w:val="en-IE" w:eastAsia="en-GB"/>
-              </w:rPr>
-              <w:t>R</w:t>
-            </w:r>
-            <w:r>
-              <w:rPr>
-                <w:rFonts w:asciiTheme="minorHAnsi" w:eastAsia="Times New Roman" w:hAnsiTheme="minorHAnsi" w:cstheme="minorHAnsi"/>
-                <w:color w:val="222222"/>
-                <w:sz w:val="22"/>
-                <w:szCs w:val="22"/>
-                <w:bdr w:val="none" w:sz="0" w:space="0" w:color="auto"/>
-                <w:lang w:val="en-IE" w:eastAsia="en-GB"/>
-              </w:rPr>
-              <w:t xml:space="preserve">esonance </w:t>
-            </w:r>
-            <w:r>
-              <w:rPr>
-                <w:rFonts w:asciiTheme="minorHAnsi" w:eastAsia="Times New Roman" w:hAnsiTheme="minorHAnsi" w:cstheme="minorHAnsi"/>
-                <w:color w:val="222222"/>
-                <w:sz w:val="22"/>
-                <w:szCs w:val="22"/>
-                <w:bdr w:val="none" w:sz="0" w:space="0" w:color="auto"/>
-                <w:lang w:val="en-IE" w:eastAsia="en-GB"/>
-              </w:rPr>
-              <w:t>I</w:t>
-            </w:r>
-            <w:r>
-              <w:rPr>
-                <w:rFonts w:asciiTheme="minorHAnsi" w:eastAsia="Times New Roman" w:hAnsiTheme="minorHAnsi" w:cstheme="minorHAnsi"/>
-                <w:color w:val="222222"/>
-                <w:sz w:val="22"/>
-                <w:szCs w:val="22"/>
-                <w:bdr w:val="none" w:sz="0" w:space="0" w:color="auto"/>
-                <w:lang w:val="en-IE" w:eastAsia="en-GB"/>
-              </w:rPr>
-              <w:t>maging</w:t>
-            </w:r>
-          </w:p>
-        </w:tc>
-      </w:tr>
-      <w:tr>
-        <w:tc>
-          <w:tcPr>
-            <w:tcW w:w="4505" w:type="dxa"/>
-          </w:tcPr>
-          <w:p>
-            <w:pPr>
-              <w:pBdr>
-                <w:top w:val="none" w:sz="0" w:space="0" w:color="auto"/>
-                <w:left w:val="none" w:sz="0" w:space="0" w:color="auto"/>
-                <w:bottom w:val="none" w:sz="0" w:space="0" w:color="auto"/>
-                <w:right w:val="none" w:sz="0" w:space="0" w:color="auto"/>
-                <w:between w:val="none" w:sz="0" w:space="0" w:color="auto"/>
-                <w:bar w:val="none" w:sz="0" w:color="auto"/>
-              </w:pBdr>
-              <w:spacing w:after="160" w:line="259" w:lineRule="auto"/>
-              <w:rPr>
-                <w:rFonts w:asciiTheme="minorHAnsi" w:hAnsiTheme="minorHAnsi" w:cstheme="minorHAnsi"/>
-                <w:sz w:val="22"/>
-                <w:szCs w:val="22"/>
-              </w:rPr>
-            </w:pPr>
-            <w:r>
-              <w:rPr>
-                <w:rFonts w:asciiTheme="minorHAnsi" w:hAnsiTheme="minorHAnsi" w:cstheme="minorHAnsi"/>
-                <w:sz w:val="22"/>
-                <w:szCs w:val="22"/>
-              </w:rPr>
-              <w:t>MRI</w:t>
-            </w:r>
-          </w:p>
-        </w:tc>
-        <w:tc>
-          <w:tcPr>
-            <w:tcW w:w="4505" w:type="dxa"/>
-          </w:tcPr>
-          <w:p>
-            <w:pPr>
-              <w:pBdr>
-                <w:top w:val="none" w:sz="0" w:space="0" w:color="auto"/>
-                <w:left w:val="none" w:sz="0" w:space="0" w:color="auto"/>
-                <w:bottom w:val="none" w:sz="0" w:space="0" w:color="auto"/>
-                <w:right w:val="none" w:sz="0" w:space="0" w:color="auto"/>
-                <w:between w:val="none" w:sz="0" w:space="0" w:color="auto"/>
-                <w:bar w:val="none" w:sz="0" w:color="auto"/>
-              </w:pBdr>
-              <w:shd w:val="clear" w:color="auto" w:fill="FFFFFF"/>
-              <w:rPr>
-                <w:rFonts w:asciiTheme="minorHAnsi" w:eastAsia="Times New Roman" w:hAnsiTheme="minorHAnsi" w:cstheme="minorHAnsi"/>
-                <w:color w:val="222222"/>
-                <w:sz w:val="22"/>
-                <w:szCs w:val="22"/>
-                <w:bdr w:val="none" w:sz="0" w:space="0" w:color="auto"/>
-                <w:lang w:val="en-IE" w:eastAsia="en-GB"/>
-              </w:rPr>
-            </w:pPr>
-            <w:r>
-              <w:rPr>
-                <w:rFonts w:asciiTheme="minorHAnsi" w:eastAsia="Times New Roman" w:hAnsiTheme="minorHAnsi" w:cstheme="minorHAnsi"/>
-                <w:color w:val="222222"/>
-                <w:sz w:val="22"/>
-                <w:szCs w:val="22"/>
-                <w:bdr w:val="none" w:sz="0" w:space="0" w:color="auto"/>
-                <w:lang w:val="en-IE" w:eastAsia="en-GB"/>
-              </w:rPr>
-              <w:t>M</w:t>
-            </w:r>
-            <w:r>
-              <w:rPr>
-                <w:rFonts w:asciiTheme="minorHAnsi" w:eastAsia="Times New Roman" w:hAnsiTheme="minorHAnsi" w:cstheme="minorHAnsi"/>
-                <w:color w:val="222222"/>
-                <w:sz w:val="22"/>
-                <w:szCs w:val="22"/>
-                <w:bdr w:val="none" w:sz="0" w:space="0" w:color="auto"/>
-                <w:lang w:val="en-IE" w:eastAsia="en-GB"/>
-              </w:rPr>
-              <w:t xml:space="preserve">agnetic </w:t>
-            </w:r>
-            <w:r>
-              <w:rPr>
-                <w:rFonts w:asciiTheme="minorHAnsi" w:eastAsia="Times New Roman" w:hAnsiTheme="minorHAnsi" w:cstheme="minorHAnsi"/>
-                <w:color w:val="222222"/>
-                <w:sz w:val="22"/>
-                <w:szCs w:val="22"/>
-                <w:bdr w:val="none" w:sz="0" w:space="0" w:color="auto"/>
-                <w:lang w:val="en-IE" w:eastAsia="en-GB"/>
-              </w:rPr>
-              <w:t>R</w:t>
-            </w:r>
-            <w:r>
-              <w:rPr>
-                <w:rFonts w:asciiTheme="minorHAnsi" w:eastAsia="Times New Roman" w:hAnsiTheme="minorHAnsi" w:cstheme="minorHAnsi"/>
-                <w:color w:val="222222"/>
-                <w:sz w:val="22"/>
-                <w:szCs w:val="22"/>
-                <w:bdr w:val="none" w:sz="0" w:space="0" w:color="auto"/>
-                <w:lang w:val="en-IE" w:eastAsia="en-GB"/>
-              </w:rPr>
-              <w:t xml:space="preserve">esonance </w:t>
-            </w:r>
-            <w:r>
-              <w:rPr>
-                <w:rFonts w:asciiTheme="minorHAnsi" w:eastAsia="Times New Roman" w:hAnsiTheme="minorHAnsi" w:cstheme="minorHAnsi"/>
-                <w:color w:val="222222"/>
-                <w:sz w:val="22"/>
-                <w:szCs w:val="22"/>
-                <w:bdr w:val="none" w:sz="0" w:space="0" w:color="auto"/>
-                <w:lang w:val="en-IE" w:eastAsia="en-GB"/>
-              </w:rPr>
-              <w:t>I</w:t>
-            </w:r>
-            <w:r>
-              <w:rPr>
-                <w:rFonts w:asciiTheme="minorHAnsi" w:eastAsia="Times New Roman" w:hAnsiTheme="minorHAnsi" w:cstheme="minorHAnsi"/>
-                <w:color w:val="222222"/>
-                <w:sz w:val="22"/>
-                <w:szCs w:val="22"/>
-                <w:bdr w:val="none" w:sz="0" w:space="0" w:color="auto"/>
-                <w:lang w:val="en-IE" w:eastAsia="en-GB"/>
-              </w:rPr>
-              <w:t>maging</w:t>
-            </w:r>
-          </w:p>
-        </w:tc>
-      </w:tr>
-    </w:tbl>
-    <w:p>
-      <w:pPr>
         <w:rPr>
           <w:lang w:val="en-GB"/>
         </w:rPr>
@@ -2558,22 +1811,49 @@
         <w:spacing w:line="276" w:lineRule="auto"/>
       </w:pPr>
       <w:r>
-        <w:t xml:space="preserve">Dataset used explained: </w:t>
-      </w:r>
-    </w:p>
-    <w:p>
-      <w:pPr>
-        <w:pStyle w:val="Body"/>
-        <w:spacing w:line="276" w:lineRule="auto"/>
-      </w:pPr>
-      <w:r>
         <w:t xml:space="preserve">There was very little required to prepare data for this assignment. </w:t>
       </w:r>
       <w:r>
         <w:t>Originally,</w:t>
       </w:r>
       <w:r>
-        <w:t xml:space="preserve"> I was under the impression  </w:t>
+        <w:t xml:space="preserve"> I was under the </w:t>
+      </w:r>
+      <w:r>
+        <w:t>impression that</w:t>
+      </w:r>
+      <w:r>
+        <w:t xml:space="preserve"> the data consisted of MRI images, however it’s a set of correlation values and xxx</w:t>
+      </w:r>
+    </w:p>
+    <w:p>
+      <w:pPr>
+        <w:pStyle w:val="Body"/>
+        <w:spacing w:line="276" w:lineRule="auto"/>
+      </w:pPr>
+      <w:r>
+        <w:t>There are no missing or incomplete records in this dataset otherwise they would need to be removed or filled in if possible.</w:t>
+      </w:r>
+      <w:r>
+        <w:t xml:space="preserve"> There is an option to use a scalar to reduce the gaps between values however these values are already very small.</w:t>
+      </w:r>
+    </w:p>
+    <w:p>
+      <w:pPr>
+        <w:pStyle w:val="Body"/>
+        <w:spacing w:line="276" w:lineRule="auto"/>
+      </w:pPr>
+      <w:r>
+        <w:t>One way of working with MRI images when there is a shortage of data is to rotate them a few times to synthesis more data points for a machine learning algorithm to pick up on.</w:t>
+      </w:r>
+    </w:p>
+    <w:p>
+      <w:pPr>
+        <w:pStyle w:val="Body"/>
+        <w:spacing w:line="276" w:lineRule="auto"/>
+      </w:pPr>
+      <w:r>
+        <w:t>List other ways you can prepare data here</w:t>
       </w:r>
     </w:p>
     <w:p>
@@ -2826,6 +2106,7 @@
           <w:sz w:val="20"/>
           <w:szCs w:val="20"/>
         </w:rPr>
+        <w:lastRenderedPageBreak/>
         <w:t>X_train</w:t>
       </w:r>
       <w:proofErr w:type="spellEnd"/>
@@ -3313,7 +2594,6 @@
         <w:spacing w:line="276" w:lineRule="auto"/>
       </w:pPr>
       <w:r>
-        <w:lastRenderedPageBreak/>
         <w:t>Here data was split in a ratio of 3:7 test/training, random state is variable used how data will be randomly mixed</w:t>
       </w:r>
       <w:r>
@@ -3639,6 +2919,12 @@
     </w:p>
     <w:p>
       <w:pPr>
+        <w:pStyle w:val="Body"/>
+        <w:spacing w:line="276" w:lineRule="auto"/>
+      </w:pPr>
+    </w:p>
+    <w:p>
+      <w:pPr>
         <w:pStyle w:val="IntenseQuote"/>
         <w:spacing w:line="276" w:lineRule="auto"/>
         <w:rPr>
@@ -3653,6 +2939,7 @@
           <w:sz w:val="28"/>
           <w:szCs w:val="28"/>
         </w:rPr>
+        <w:lastRenderedPageBreak/>
         <w:t xml:space="preserve">Local Evaluation – Evaluation Strategy </w:t>
       </w:r>
     </w:p>
@@ -3705,7 +2992,6 @@
         <w:spacing w:line="276" w:lineRule="auto"/>
       </w:pPr>
       <w:r>
-        <w:lastRenderedPageBreak/>
         <w:t xml:space="preserve">Model evaluation </w:t>
       </w:r>
       <w:r>
@@ -3803,6 +3089,120 @@
       <w:r>
         <w:t xml:space="preserve"> Portion of instances that are correctly predicted. </w:t>
       </w:r>
+    </w:p>
+    <w:p>
+      <w:pPr>
+        <w:pStyle w:val="Body"/>
+        <w:spacing w:line="276" w:lineRule="auto"/>
+      </w:pPr>
+      <w:r>
+        <w:t xml:space="preserve">Cohen’s Kappa </w:t>
+      </w:r>
+      <w:r>
+        <w:sym w:font="Wingdings" w:char="F0E0"/>
+      </w:r>
+      <w:r>
+        <w:t xml:space="preserve"> </w:t>
+      </w:r>
+      <w:r>
+        <w:t xml:space="preserve">This is a metric used to assess percent agreement, this is a useful metric because it also takes into account the possibility of said agreement occurring by chance. </w:t>
+      </w:r>
+      <w:sdt>
+        <w:sdtPr>
+          <w:id w:val="-665775806"/>
+          <w:citation/>
+        </w:sdtPr>
+        <w:sdtContent>
+          <w:r>
+            <w:fldChar w:fldCharType="begin"/>
+          </w:r>
+          <w:r>
+            <w:rPr>
+              <w:lang w:val="en-US"/>
+            </w:rPr>
+            <w:instrText xml:space="preserve"> CITATION Mar12 \l 1033 </w:instrText>
+          </w:r>
+          <w:r>
+            <w:fldChar w:fldCharType="separate"/>
+          </w:r>
+          <w:r>
+            <w:rPr>
+              <w:noProof/>
+              <w:lang w:val="en-US"/>
+            </w:rPr>
+            <w:t>(McHugh, 2012)</w:t>
+          </w:r>
+          <w:r>
+            <w:fldChar w:fldCharType="end"/>
+          </w:r>
+        </w:sdtContent>
+      </w:sdt>
+    </w:p>
+    <w:p>
+      <w:pPr>
+        <w:pStyle w:val="Body"/>
+        <w:spacing w:line="276" w:lineRule="auto"/>
+      </w:pPr>
+      <w:r>
+        <w:t xml:space="preserve">ROC </w:t>
+      </w:r>
+      <w:r>
+        <w:sym w:font="Wingdings" w:char="F0E0"/>
+      </w:r>
+    </w:p>
+    <w:p>
+      <w:pPr>
+        <w:pStyle w:val="Body"/>
+        <w:spacing w:line="276" w:lineRule="auto"/>
+      </w:pPr>
+      <w:r>
+        <w:t xml:space="preserve">AUC </w:t>
+      </w:r>
+      <w:r>
+        <w:sym w:font="Wingdings" w:char="F0E0"/>
+      </w:r>
+    </w:p>
+    <w:p>
+      <w:pPr>
+        <w:pStyle w:val="Body"/>
+        <w:spacing w:line="276" w:lineRule="auto"/>
+      </w:pPr>
+    </w:p>
+    <w:p>
+      <w:pPr>
+        <w:pStyle w:val="Body"/>
+        <w:spacing w:line="276" w:lineRule="auto"/>
+      </w:pPr>
+    </w:p>
+    <w:p>
+      <w:pPr>
+        <w:pStyle w:val="Body"/>
+        <w:spacing w:line="276" w:lineRule="auto"/>
+      </w:pPr>
+    </w:p>
+    <w:p>
+      <w:pPr>
+        <w:pStyle w:val="Body"/>
+        <w:spacing w:line="276" w:lineRule="auto"/>
+      </w:pPr>
+    </w:p>
+    <w:p>
+      <w:pPr>
+        <w:pStyle w:val="Body"/>
+        <w:spacing w:line="276" w:lineRule="auto"/>
+      </w:pPr>
+    </w:p>
+    <w:p>
+      <w:pPr>
+        <w:pStyle w:val="Body"/>
+        <w:spacing w:line="276" w:lineRule="auto"/>
+      </w:pPr>
+    </w:p>
+    <w:p>
+      <w:pPr>
+        <w:pStyle w:val="Body"/>
+        <w:spacing w:line="276" w:lineRule="auto"/>
+      </w:pPr>
     </w:p>
     <w:p>
       <w:pPr>
@@ -3868,38 +3268,57 @@
           <w:sz w:val="28"/>
           <w:szCs w:val="28"/>
         </w:rPr>
-        <w:t xml:space="preserve">Local Evaluation – Results Critique </w:t>
-      </w:r>
-    </w:p>
-    <w:p>
-      <w:pPr>
-        <w:pStyle w:val="Body"/>
-        <w:spacing w:line="276" w:lineRule="auto"/>
-      </w:pPr>
-      <w:r>
-        <w:t xml:space="preserve">Test  </w:t>
-      </w:r>
-      <w:proofErr w:type="spellStart"/>
-      <w:r>
-        <w:t>test</w:t>
-      </w:r>
-      <w:proofErr w:type="spellEnd"/>
+        <w:lastRenderedPageBreak/>
+        <w:t xml:space="preserve">Kaggle – Performance Report </w:t>
+      </w:r>
+    </w:p>
+    <w:p>
+      <w:pPr>
+        <w:pStyle w:val="Body"/>
+        <w:spacing w:line="276" w:lineRule="auto"/>
+      </w:pPr>
+      <w:r>
+        <w:t>This competition closed 7 years ago, with 313 participants.</w:t>
+      </w:r>
+    </w:p>
+    <w:p>
+      <w:pPr>
+        <w:pStyle w:val="Body"/>
+        <w:spacing w:line="276" w:lineRule="auto"/>
+      </w:pPr>
+      <w:r>
+        <w:t>Best attempt with</w:t>
+      </w:r>
+      <w:r>
+        <w:t xml:space="preserve"> SVM</w:t>
+      </w:r>
+      <w:r>
+        <w:t>:</w:t>
+      </w:r>
       <w:r>
         <w:t xml:space="preserve"> </w:t>
       </w:r>
-      <w:proofErr w:type="spellStart"/>
-      <w:r>
-        <w:t>test</w:t>
-      </w:r>
-      <w:proofErr w:type="spellEnd"/>
+    </w:p>
+    <w:p>
+      <w:pPr>
+        <w:pStyle w:val="Body"/>
+        <w:spacing w:line="276" w:lineRule="auto"/>
+      </w:pPr>
+      <w:r>
+        <w:t>Public</w:t>
+      </w:r>
+      <w:r>
+        <w:t>:</w:t>
+      </w:r>
       <w:r>
         <w:t xml:space="preserve"> </w:t>
       </w:r>
-      <w:proofErr w:type="spellStart"/>
-      <w:r>
-        <w:t>test</w:t>
-      </w:r>
-      <w:proofErr w:type="spellEnd"/>
+      <w:r>
+        <w:t>220</w:t>
+      </w:r>
+      <w:r>
+        <w:t>/313</w:t>
+      </w:r>
       <w:r>
         <w:t xml:space="preserve"> </w:t>
       </w:r>
@@ -3909,100 +3328,8 @@
         <w:pStyle w:val="Body"/>
         <w:spacing w:line="276" w:lineRule="auto"/>
       </w:pPr>
-    </w:p>
-    <w:p>
-      <w:pPr>
-        <w:pStyle w:val="Body"/>
-        <w:spacing w:line="276" w:lineRule="auto"/>
-      </w:pPr>
-    </w:p>
-    <w:p>
-      <w:pPr>
-        <w:pStyle w:val="Body"/>
-        <w:spacing w:line="276" w:lineRule="auto"/>
-      </w:pPr>
-    </w:p>
-    <w:p>
-      <w:pPr>
-        <w:pStyle w:val="Body"/>
-        <w:spacing w:line="276" w:lineRule="auto"/>
-      </w:pPr>
-    </w:p>
-    <w:p>
-      <w:pPr>
-        <w:pStyle w:val="Body"/>
-        <w:spacing w:line="276" w:lineRule="auto"/>
-      </w:pPr>
-    </w:p>
-    <w:p>
-      <w:pPr>
-        <w:pStyle w:val="Body"/>
-        <w:spacing w:line="276" w:lineRule="auto"/>
-      </w:pPr>
-    </w:p>
-    <w:p>
-      <w:pPr>
-        <w:pStyle w:val="Body"/>
-        <w:spacing w:line="276" w:lineRule="auto"/>
-      </w:pPr>
-    </w:p>
-    <w:p>
-      <w:pPr>
-        <w:pStyle w:val="Body"/>
-        <w:spacing w:line="276" w:lineRule="auto"/>
-      </w:pPr>
-    </w:p>
-    <w:p>
-      <w:pPr>
-        <w:pStyle w:val="Body"/>
-        <w:spacing w:line="276" w:lineRule="auto"/>
-      </w:pPr>
-    </w:p>
-    <w:p>
-      <w:pPr>
-        <w:pStyle w:val="Body"/>
-        <w:spacing w:line="276" w:lineRule="auto"/>
-      </w:pPr>
-    </w:p>
-    <w:p>
-      <w:pPr>
-        <w:pStyle w:val="IntenseQuote"/>
-        <w:spacing w:line="276" w:lineRule="auto"/>
-        <w:rPr>
-          <w:rFonts w:ascii="Times Roman" w:eastAsia="Times Roman" w:hAnsi="Times Roman" w:cs="Times Roman"/>
-          <w:sz w:val="28"/>
-          <w:szCs w:val="28"/>
-        </w:rPr>
-      </w:pPr>
-      <w:r>
-        <w:rPr>
-          <w:rFonts w:ascii="Times Roman" w:hAnsi="Times Roman"/>
-          <w:sz w:val="28"/>
-          <w:szCs w:val="28"/>
-        </w:rPr>
-        <w:t xml:space="preserve">Kaggle – Performance Report </w:t>
-      </w:r>
-    </w:p>
-    <w:p>
-      <w:pPr>
-        <w:pStyle w:val="Body"/>
-        <w:spacing w:line="276" w:lineRule="auto"/>
-      </w:pPr>
-      <w:r>
-        <w:lastRenderedPageBreak/>
-        <w:t>This competition closed 7 years ago, with 313 participants.</w:t>
-      </w:r>
-    </w:p>
-    <w:p>
-      <w:pPr>
-        <w:pStyle w:val="Body"/>
-        <w:spacing w:line="276" w:lineRule="auto"/>
-      </w:pPr>
-      <w:r>
-        <w:t>Best attempt with</w:t>
-      </w:r>
-      <w:r>
-        <w:t xml:space="preserve"> SVM</w:t>
+      <w:r>
+        <w:t>Private</w:t>
       </w:r>
       <w:r>
         <w:t>:</w:t>
@@ -4010,53 +3337,14 @@
       <w:r>
         <w:t xml:space="preserve"> </w:t>
       </w:r>
-    </w:p>
-    <w:p>
-      <w:pPr>
-        <w:pStyle w:val="Body"/>
-        <w:spacing w:line="276" w:lineRule="auto"/>
-      </w:pPr>
-      <w:r>
-        <w:t>Public</w:t>
-      </w:r>
-      <w:r>
-        <w:t>:</w:t>
+      <w:r>
+        <w:t>217</w:t>
+      </w:r>
+      <w:r>
+        <w:t>/313</w:t>
       </w:r>
       <w:r>
         <w:t xml:space="preserve"> </w:t>
-      </w:r>
-      <w:r>
-        <w:t>220</w:t>
-      </w:r>
-      <w:r>
-        <w:t>/313</w:t>
-      </w:r>
-      <w:r>
-        <w:t xml:space="preserve"> bottom 30%</w:t>
-      </w:r>
-    </w:p>
-    <w:p>
-      <w:pPr>
-        <w:pStyle w:val="Body"/>
-        <w:spacing w:line="276" w:lineRule="auto"/>
-      </w:pPr>
-      <w:r>
-        <w:t>Private</w:t>
-      </w:r>
-      <w:r>
-        <w:t>:</w:t>
-      </w:r>
-      <w:r>
-        <w:t xml:space="preserve"> </w:t>
-      </w:r>
-      <w:r>
-        <w:t>217</w:t>
-      </w:r>
-      <w:r>
-        <w:t>/313</w:t>
-      </w:r>
-      <w:r>
-        <w:t xml:space="preserve"> bottom 32%</w:t>
       </w:r>
     </w:p>
     <w:p>
@@ -4178,36 +3466,43 @@
         <w:spacing w:line="276" w:lineRule="auto"/>
       </w:pPr>
       <w:r>
-        <w:t xml:space="preserve">A better understanding of how to pre-process data for </w:t>
-      </w:r>
-    </w:p>
-    <w:p>
-      <w:pPr>
-        <w:pStyle w:val="Body"/>
-        <w:spacing w:line="276" w:lineRule="auto"/>
-      </w:pPr>
-      <w:hyperlink r:id="rId15" w:anchor=":~:text=The%20list%20of%20abbreviations%20should,define%20abbreviations%20within%20the%20text" w:history="1">
-        <w:r>
-          <w:rPr>
-            <w:rStyle w:val="Hyperlink"/>
-          </w:rPr>
-          <w:t>https://www.scribbr.com/dissertation/list-of-abbreviations/#:~:text=The%20list%20of%20abbreviations%20should,define%20abbreviations%20within%20the%20text</w:t>
-        </w:r>
-      </w:hyperlink>
+        <w:t xml:space="preserve">More time invested in understanding other methods of assessing model performances, similar to Cohens Kappa. Investigating </w:t>
+      </w:r>
+      <w:r>
+        <w:t>other methods for handling multimodal data</w:t>
+      </w:r>
+      <w:r>
+        <w:t>, along with allocating more time for feature selection. There is a lot of space for improvement which is something I’d how to achieve in my thesis using this dataset.</w:t>
+      </w:r>
+      <w:r>
+        <w:t xml:space="preserve"> Some methods to research later would be </w:t>
+      </w:r>
+      <w:r>
+        <w:t>d</w:t>
+      </w:r>
+      <w:r>
+        <w:t xml:space="preserve">istance weighted </w:t>
+      </w:r>
+      <w:r>
+        <w:t>d</w:t>
+      </w:r>
+      <w:r>
+        <w:t xml:space="preserve">iscrimination function, </w:t>
+      </w:r>
+      <w:r>
+        <w:t xml:space="preserve">other ways of using SVM, this can be accomplished by reading more research papers. Trying multi-layer neural networks using the previously used sigmoid function as an activation </w:t>
+      </w:r>
+      <w:r>
+        <w:t>method</w:t>
+      </w:r>
       <w:r>
         <w:t>.</w:t>
       </w:r>
     </w:p>
-    <w:p>
-      <w:pPr>
-        <w:pStyle w:val="Body"/>
-        <w:spacing w:line="276" w:lineRule="auto"/>
-      </w:pPr>
-      <w:r>
-        <w:t>https://radiant-brushlands-42789.herokuapp.com/towardsdatascience.com/multi-layer-neural-networks-with-sigmoid-function-deep-learning-for-rookies-2-bf464f09eb7f</w:t>
-      </w:r>
-    </w:p>
     <w:bookmarkEnd w:id="0"/>
+    <w:p/>
+    <w:p/>
+    <w:p/>
     <w:p/>
     <w:p/>
     <w:sdt>
@@ -4350,7 +3645,6 @@
                 <w:rPr>
                   <w:noProof/>
                 </w:rPr>
-                <w:lastRenderedPageBreak/>
                 <w:t xml:space="preserve">Kumawat, D. (2019, August 22). </w:t>
               </w:r>
               <w:r>
@@ -4442,7 +3736,7 @@
     </w:sdt>
     <w:p/>
     <w:sectPr>
-      <w:headerReference w:type="first" r:id="rId16"/>
+      <w:headerReference w:type="first" r:id="rId15"/>
       <w:pgSz w:w="11900" w:h="16840"/>
       <w:pgMar w:top="1440" w:right="1440" w:bottom="1440" w:left="1440" w:header="708" w:footer="708" w:gutter="0"/>
       <w:pgNumType w:start="1"/>
@@ -4455,7 +3749,7 @@
 </file>
 
 <file path=word/endnotes.xml><?xml version="1.0" encoding="utf-8"?>
-<w:endnotes xmlns:wpc="http://schemas.microsoft.com/office/word/2010/wordprocessingCanvas" xmlns:cx="http://schemas.microsoft.com/office/drawing/2014/chartex" xmlns:cx1="http://schemas.microsoft.com/office/drawing/2015/9/8/chartex" xmlns:cx2="http://schemas.microsoft.com/office/drawing/2015/10/21/chartex" xmlns:cx3="http://schemas.microsoft.com/office/drawing/2016/5/9/chartex" xmlns:cx4="http://schemas.microsoft.com/office/drawing/2016/5/10/chartex" xmlns:cx5="http://schemas.microsoft.com/office/drawing/2016/5/11/chartex" xmlns:cx6="http://schemas.microsoft.com/office/drawing/2016/5/12/chartex" xmlns:cx7="http://schemas.microsoft.com/office/drawing/2016/5/13/chartex" xmlns:cx8="http://schemas.microsoft.com/office/drawing/2016/5/14/chartex" xmlns:mc="http://schemas.openxmlformats.org/markup-compatibility/2006" xmlns:aink="http://schemas.microsoft.com/office/drawing/2016/ink" xmlns:am3d="http://schemas.microsoft.com/office/drawing/2017/model3d" xmlns:o="urn:schemas-microsoft-com:office:office" xmlns:r="http://schemas.openxmlformats.org/officeDocument/2006/relationships" xmlns:m="http://schemas.openxmlformats.org/officeDocument/2006/math" xmlns:v="urn:schemas-microsoft-com:vml" xmlns:wp14="http://schemas.microsoft.com/office/word/2010/wordprocessingDrawing" xmlns:wp="http://schemas.openxmlformats.org/drawingml/2006/wordprocessingDrawing" xmlns:w10="urn:schemas-microsoft-com:office:word" xmlns:w="http://schemas.openxmlformats.org/wordprocessingml/2006/main" xmlns:w14="http://schemas.microsoft.com/office/word/2010/wordml" xmlns:w15="http://schemas.microsoft.com/office/word/2012/wordml" xmlns:w16cex="http://schemas.microsoft.com/office/word/2018/wordml/cex" xmlns:w16cid="http://schemas.microsoft.com/office/word/2016/wordml/cid" xmlns:w16="http://schemas.microsoft.com/office/word/2018/wordml" xmlns:w16se="http://schemas.microsoft.com/office/word/2015/wordml/symex" xmlns:wpg="http://schemas.microsoft.com/office/word/2010/wordprocessingGroup" xmlns:wpi="http://schemas.microsoft.com/office/word/2010/wordprocessingInk" xmlns:wne="http://schemas.microsoft.com/office/word/2006/wordml" xmlns:wps="http://schemas.microsoft.com/office/word/2010/wordprocessingShape" mc:Ignorable="w14 w15 w16se w16cid w16 w16cex wp14">
+<w:endnotes xmlns:wpc="http://schemas.microsoft.com/office/word/2010/wordprocessingCanvas" xmlns:cx="http://schemas.microsoft.com/office/drawing/2014/chartex" xmlns:cx1="http://schemas.microsoft.com/office/drawing/2015/9/8/chartex" xmlns:cx2="http://schemas.microsoft.com/office/drawing/2015/10/21/chartex" xmlns:cx3="http://schemas.microsoft.com/office/drawing/2016/5/9/chartex" xmlns:cx4="http://schemas.microsoft.com/office/drawing/2016/5/10/chartex" xmlns:cx5="http://schemas.microsoft.com/office/drawing/2016/5/11/chartex" xmlns:cx6="http://schemas.microsoft.com/office/drawing/2016/5/12/chartex" xmlns:cx7="http://schemas.microsoft.com/office/drawing/2016/5/13/chartex" xmlns:cx8="http://schemas.microsoft.com/office/drawing/2016/5/14/chartex" xmlns:mc="http://schemas.openxmlformats.org/markup-compatibility/2006" xmlns:aink="http://schemas.microsoft.com/office/drawing/2016/ink" xmlns:am3d="http://schemas.microsoft.com/office/drawing/2017/model3d" xmlns:o="urn:schemas-microsoft-com:office:office" xmlns:r="http://schemas.openxmlformats.org/officeDocument/2006/relationships" xmlns:m="http://schemas.openxmlformats.org/officeDocument/2006/math" xmlns:v="urn:schemas-microsoft-com:vml" xmlns:wp14="http://schemas.microsoft.com/office/word/2010/wordprocessingDrawing" xmlns:wp="http://schemas.openxmlformats.org/drawingml/2006/wordprocessingDrawing" xmlns:w10="urn:schemas-microsoft-com:office:word" xmlns:w="http://schemas.openxmlformats.org/wordprocessingml/2006/main" xmlns:w14="http://schemas.microsoft.com/office/word/2010/wordml" xmlns:w15="http://schemas.microsoft.com/office/word/2012/wordml" xmlns:w16cex="http://schemas.microsoft.com/office/word/2018/wordml/cex" xmlns:w16cid="http://schemas.microsoft.com/office/word/2016/wordml/cid" xmlns:w16="http://schemas.microsoft.com/office/word/2018/wordml" xmlns:w16sdtdh="http://schemas.microsoft.com/office/word/2020/wordml/sdtdatahash" xmlns:w16se="http://schemas.microsoft.com/office/word/2015/wordml/symex" xmlns:wpg="http://schemas.microsoft.com/office/word/2010/wordprocessingGroup" xmlns:wpi="http://schemas.microsoft.com/office/word/2010/wordprocessingInk" xmlns:wne="http://schemas.microsoft.com/office/word/2006/wordml" xmlns:wps="http://schemas.microsoft.com/office/word/2010/wordprocessingShape" mc:Ignorable="w14 w15 w16se w16cid w16 w16cex w16sdtdh wp14">
   <w:endnote w:type="separator" w:id="-1">
     <w:p>
       <w:r>
@@ -4474,7 +3768,7 @@
 </file>
 
 <file path=word/footer1.xml><?xml version="1.0" encoding="utf-8"?>
-<w:ftr xmlns:wpc="http://schemas.microsoft.com/office/word/2010/wordprocessingCanvas" xmlns:cx="http://schemas.microsoft.com/office/drawing/2014/chartex" xmlns:cx1="http://schemas.microsoft.com/office/drawing/2015/9/8/chartex" xmlns:cx2="http://schemas.microsoft.com/office/drawing/2015/10/21/chartex" xmlns:cx3="http://schemas.microsoft.com/office/drawing/2016/5/9/chartex" xmlns:cx4="http://schemas.microsoft.com/office/drawing/2016/5/10/chartex" xmlns:cx5="http://schemas.microsoft.com/office/drawing/2016/5/11/chartex" xmlns:cx6="http://schemas.microsoft.com/office/drawing/2016/5/12/chartex" xmlns:cx7="http://schemas.microsoft.com/office/drawing/2016/5/13/chartex" xmlns:cx8="http://schemas.microsoft.com/office/drawing/2016/5/14/chartex" xmlns:mc="http://schemas.openxmlformats.org/markup-compatibility/2006" xmlns:aink="http://schemas.microsoft.com/office/drawing/2016/ink" xmlns:am3d="http://schemas.microsoft.com/office/drawing/2017/model3d" xmlns:o="urn:schemas-microsoft-com:office:office" xmlns:r="http://schemas.openxmlformats.org/officeDocument/2006/relationships" xmlns:m="http://schemas.openxmlformats.org/officeDocument/2006/math" xmlns:v="urn:schemas-microsoft-com:vml" xmlns:wp14="http://schemas.microsoft.com/office/word/2010/wordprocessingDrawing" xmlns:wp="http://schemas.openxmlformats.org/drawingml/2006/wordprocessingDrawing" xmlns:w10="urn:schemas-microsoft-com:office:word" xmlns:w="http://schemas.openxmlformats.org/wordprocessingml/2006/main" xmlns:w14="http://schemas.microsoft.com/office/word/2010/wordml" xmlns:w15="http://schemas.microsoft.com/office/word/2012/wordml" xmlns:w16cex="http://schemas.microsoft.com/office/word/2018/wordml/cex" xmlns:w16cid="http://schemas.microsoft.com/office/word/2016/wordml/cid" xmlns:w16="http://schemas.microsoft.com/office/word/2018/wordml" xmlns:w16se="http://schemas.microsoft.com/office/word/2015/wordml/symex" xmlns:wpg="http://schemas.microsoft.com/office/word/2010/wordprocessingGroup" xmlns:wpi="http://schemas.microsoft.com/office/word/2010/wordprocessingInk" xmlns:wne="http://schemas.microsoft.com/office/word/2006/wordml" xmlns:wps="http://schemas.microsoft.com/office/word/2010/wordprocessingShape" mc:Ignorable="w14 w15 w16se w16cid w16 w16cex wp14">
+<w:ftr xmlns:wpc="http://schemas.microsoft.com/office/word/2010/wordprocessingCanvas" xmlns:cx="http://schemas.microsoft.com/office/drawing/2014/chartex" xmlns:cx1="http://schemas.microsoft.com/office/drawing/2015/9/8/chartex" xmlns:cx2="http://schemas.microsoft.com/office/drawing/2015/10/21/chartex" xmlns:cx3="http://schemas.microsoft.com/office/drawing/2016/5/9/chartex" xmlns:cx4="http://schemas.microsoft.com/office/drawing/2016/5/10/chartex" xmlns:cx5="http://schemas.microsoft.com/office/drawing/2016/5/11/chartex" xmlns:cx6="http://schemas.microsoft.com/office/drawing/2016/5/12/chartex" xmlns:cx7="http://schemas.microsoft.com/office/drawing/2016/5/13/chartex" xmlns:cx8="http://schemas.microsoft.com/office/drawing/2016/5/14/chartex" xmlns:mc="http://schemas.openxmlformats.org/markup-compatibility/2006" xmlns:aink="http://schemas.microsoft.com/office/drawing/2016/ink" xmlns:am3d="http://schemas.microsoft.com/office/drawing/2017/model3d" xmlns:o="urn:schemas-microsoft-com:office:office" xmlns:r="http://schemas.openxmlformats.org/officeDocument/2006/relationships" xmlns:m="http://schemas.openxmlformats.org/officeDocument/2006/math" xmlns:v="urn:schemas-microsoft-com:vml" xmlns:wp14="http://schemas.microsoft.com/office/word/2010/wordprocessingDrawing" xmlns:wp="http://schemas.openxmlformats.org/drawingml/2006/wordprocessingDrawing" xmlns:w10="urn:schemas-microsoft-com:office:word" xmlns:w="http://schemas.openxmlformats.org/wordprocessingml/2006/main" xmlns:w14="http://schemas.microsoft.com/office/word/2010/wordml" xmlns:w15="http://schemas.microsoft.com/office/word/2012/wordml" xmlns:w16cex="http://schemas.microsoft.com/office/word/2018/wordml/cex" xmlns:w16cid="http://schemas.microsoft.com/office/word/2016/wordml/cid" xmlns:w16="http://schemas.microsoft.com/office/word/2018/wordml" xmlns:w16sdtdh="http://schemas.microsoft.com/office/word/2020/wordml/sdtdatahash" xmlns:w16se="http://schemas.microsoft.com/office/word/2015/wordml/symex" xmlns:wpg="http://schemas.microsoft.com/office/word/2010/wordprocessingGroup" xmlns:wpi="http://schemas.microsoft.com/office/word/2010/wordprocessingInk" xmlns:wne="http://schemas.microsoft.com/office/word/2006/wordml" xmlns:wps="http://schemas.microsoft.com/office/word/2010/wordprocessingShape" mc:Ignorable="w14 w15 w16se w16cid w16 w16cex w16sdtdh wp14">
   <w:sdt>
     <w:sdtPr>
       <w:id w:val="-1028795442"/>
@@ -4535,7 +3829,7 @@
 </file>
 
 <file path=word/footer2.xml><?xml version="1.0" encoding="utf-8"?>
-<w:ftr xmlns:wpc="http://schemas.microsoft.com/office/word/2010/wordprocessingCanvas" xmlns:cx="http://schemas.microsoft.com/office/drawing/2014/chartex" xmlns:cx1="http://schemas.microsoft.com/office/drawing/2015/9/8/chartex" xmlns:cx2="http://schemas.microsoft.com/office/drawing/2015/10/21/chartex" xmlns:cx3="http://schemas.microsoft.com/office/drawing/2016/5/9/chartex" xmlns:cx4="http://schemas.microsoft.com/office/drawing/2016/5/10/chartex" xmlns:cx5="http://schemas.microsoft.com/office/drawing/2016/5/11/chartex" xmlns:cx6="http://schemas.microsoft.com/office/drawing/2016/5/12/chartex" xmlns:cx7="http://schemas.microsoft.com/office/drawing/2016/5/13/chartex" xmlns:cx8="http://schemas.microsoft.com/office/drawing/2016/5/14/chartex" xmlns:mc="http://schemas.openxmlformats.org/markup-compatibility/2006" xmlns:aink="http://schemas.microsoft.com/office/drawing/2016/ink" xmlns:am3d="http://schemas.microsoft.com/office/drawing/2017/model3d" xmlns:o="urn:schemas-microsoft-com:office:office" xmlns:r="http://schemas.openxmlformats.org/officeDocument/2006/relationships" xmlns:m="http://schemas.openxmlformats.org/officeDocument/2006/math" xmlns:v="urn:schemas-microsoft-com:vml" xmlns:wp14="http://schemas.microsoft.com/office/word/2010/wordprocessingDrawing" xmlns:wp="http://schemas.openxmlformats.org/drawingml/2006/wordprocessingDrawing" xmlns:w10="urn:schemas-microsoft-com:office:word" xmlns:w="http://schemas.openxmlformats.org/wordprocessingml/2006/main" xmlns:w14="http://schemas.microsoft.com/office/word/2010/wordml" xmlns:w15="http://schemas.microsoft.com/office/word/2012/wordml" xmlns:w16cex="http://schemas.microsoft.com/office/word/2018/wordml/cex" xmlns:w16cid="http://schemas.microsoft.com/office/word/2016/wordml/cid" xmlns:w16="http://schemas.microsoft.com/office/word/2018/wordml" xmlns:w16se="http://schemas.microsoft.com/office/word/2015/wordml/symex" xmlns:wpg="http://schemas.microsoft.com/office/word/2010/wordprocessingGroup" xmlns:wpi="http://schemas.microsoft.com/office/word/2010/wordprocessingInk" xmlns:wne="http://schemas.microsoft.com/office/word/2006/wordml" xmlns:wps="http://schemas.microsoft.com/office/word/2010/wordprocessingShape" mc:Ignorable="w14 w15 w16se w16cid w16 w16cex wp14">
+<w:ftr xmlns:wpc="http://schemas.microsoft.com/office/word/2010/wordprocessingCanvas" xmlns:cx="http://schemas.microsoft.com/office/drawing/2014/chartex" xmlns:cx1="http://schemas.microsoft.com/office/drawing/2015/9/8/chartex" xmlns:cx2="http://schemas.microsoft.com/office/drawing/2015/10/21/chartex" xmlns:cx3="http://schemas.microsoft.com/office/drawing/2016/5/9/chartex" xmlns:cx4="http://schemas.microsoft.com/office/drawing/2016/5/10/chartex" xmlns:cx5="http://schemas.microsoft.com/office/drawing/2016/5/11/chartex" xmlns:cx6="http://schemas.microsoft.com/office/drawing/2016/5/12/chartex" xmlns:cx7="http://schemas.microsoft.com/office/drawing/2016/5/13/chartex" xmlns:cx8="http://schemas.microsoft.com/office/drawing/2016/5/14/chartex" xmlns:mc="http://schemas.openxmlformats.org/markup-compatibility/2006" xmlns:aink="http://schemas.microsoft.com/office/drawing/2016/ink" xmlns:am3d="http://schemas.microsoft.com/office/drawing/2017/model3d" xmlns:o="urn:schemas-microsoft-com:office:office" xmlns:r="http://schemas.openxmlformats.org/officeDocument/2006/relationships" xmlns:m="http://schemas.openxmlformats.org/officeDocument/2006/math" xmlns:v="urn:schemas-microsoft-com:vml" xmlns:wp14="http://schemas.microsoft.com/office/word/2010/wordprocessingDrawing" xmlns:wp="http://schemas.openxmlformats.org/drawingml/2006/wordprocessingDrawing" xmlns:w10="urn:schemas-microsoft-com:office:word" xmlns:w="http://schemas.openxmlformats.org/wordprocessingml/2006/main" xmlns:w14="http://schemas.microsoft.com/office/word/2010/wordml" xmlns:w15="http://schemas.microsoft.com/office/word/2012/wordml" xmlns:w16cex="http://schemas.microsoft.com/office/word/2018/wordml/cex" xmlns:w16cid="http://schemas.microsoft.com/office/word/2016/wordml/cid" xmlns:w16="http://schemas.microsoft.com/office/word/2018/wordml" xmlns:w16sdtdh="http://schemas.microsoft.com/office/word/2020/wordml/sdtdatahash" xmlns:w16se="http://schemas.microsoft.com/office/word/2015/wordml/symex" xmlns:wpg="http://schemas.microsoft.com/office/word/2010/wordprocessingGroup" xmlns:wpi="http://schemas.microsoft.com/office/word/2010/wordprocessingInk" xmlns:wne="http://schemas.microsoft.com/office/word/2006/wordml" xmlns:wps="http://schemas.microsoft.com/office/word/2010/wordprocessingShape" mc:Ignorable="w14 w15 w16se w16cid w16 w16cex w16sdtdh wp14">
   <w:p>
     <w:pPr>
       <w:pStyle w:val="Footer"/>
@@ -4554,10 +3848,10 @@
 </file>
 
 <file path=word/footer3.xml><?xml version="1.0" encoding="utf-8"?>
-<w:ftr xmlns:wpc="http://schemas.microsoft.com/office/word/2010/wordprocessingCanvas" xmlns:cx="http://schemas.microsoft.com/office/drawing/2014/chartex" xmlns:cx1="http://schemas.microsoft.com/office/drawing/2015/9/8/chartex" xmlns:cx2="http://schemas.microsoft.com/office/drawing/2015/10/21/chartex" xmlns:cx3="http://schemas.microsoft.com/office/drawing/2016/5/9/chartex" xmlns:cx4="http://schemas.microsoft.com/office/drawing/2016/5/10/chartex" xmlns:cx5="http://schemas.microsoft.com/office/drawing/2016/5/11/chartex" xmlns:cx6="http://schemas.microsoft.com/office/drawing/2016/5/12/chartex" xmlns:cx7="http://schemas.microsoft.com/office/drawing/2016/5/13/chartex" xmlns:cx8="http://schemas.microsoft.com/office/drawing/2016/5/14/chartex" xmlns:mc="http://schemas.openxmlformats.org/markup-compatibility/2006" xmlns:aink="http://schemas.microsoft.com/office/drawing/2016/ink" xmlns:am3d="http://schemas.microsoft.com/office/drawing/2017/model3d" xmlns:o="urn:schemas-microsoft-com:office:office" xmlns:r="http://schemas.openxmlformats.org/officeDocument/2006/relationships" xmlns:m="http://schemas.openxmlformats.org/officeDocument/2006/math" xmlns:v="urn:schemas-microsoft-com:vml" xmlns:wp14="http://schemas.microsoft.com/office/word/2010/wordprocessingDrawing" xmlns:wp="http://schemas.openxmlformats.org/drawingml/2006/wordprocessingDrawing" xmlns:w10="urn:schemas-microsoft-com:office:word" xmlns:w="http://schemas.openxmlformats.org/wordprocessingml/2006/main" xmlns:w14="http://schemas.microsoft.com/office/word/2010/wordml" xmlns:w15="http://schemas.microsoft.com/office/word/2012/wordml" xmlns:w16cex="http://schemas.microsoft.com/office/word/2018/wordml/cex" xmlns:w16cid="http://schemas.microsoft.com/office/word/2016/wordml/cid" xmlns:w16="http://schemas.microsoft.com/office/word/2018/wordml" xmlns:w16se="http://schemas.microsoft.com/office/word/2015/wordml/symex" xmlns:wpg="http://schemas.microsoft.com/office/word/2010/wordprocessingGroup" xmlns:wpi="http://schemas.microsoft.com/office/word/2010/wordprocessingInk" xmlns:wne="http://schemas.microsoft.com/office/word/2006/wordml" xmlns:wps="http://schemas.microsoft.com/office/word/2010/wordprocessingShape" mc:Ignorable="w14 w15 w16se w16cid w16 w16cex wp14">
+<w:ftr xmlns:wpc="http://schemas.microsoft.com/office/word/2010/wordprocessingCanvas" xmlns:cx="http://schemas.microsoft.com/office/drawing/2014/chartex" xmlns:cx1="http://schemas.microsoft.com/office/drawing/2015/9/8/chartex" xmlns:cx2="http://schemas.microsoft.com/office/drawing/2015/10/21/chartex" xmlns:cx3="http://schemas.microsoft.com/office/drawing/2016/5/9/chartex" xmlns:cx4="http://schemas.microsoft.com/office/drawing/2016/5/10/chartex" xmlns:cx5="http://schemas.microsoft.com/office/drawing/2016/5/11/chartex" xmlns:cx6="http://schemas.microsoft.com/office/drawing/2016/5/12/chartex" xmlns:cx7="http://schemas.microsoft.com/office/drawing/2016/5/13/chartex" xmlns:cx8="http://schemas.microsoft.com/office/drawing/2016/5/14/chartex" xmlns:mc="http://schemas.openxmlformats.org/markup-compatibility/2006" xmlns:aink="http://schemas.microsoft.com/office/drawing/2016/ink" xmlns:am3d="http://schemas.microsoft.com/office/drawing/2017/model3d" xmlns:o="urn:schemas-microsoft-com:office:office" xmlns:r="http://schemas.openxmlformats.org/officeDocument/2006/relationships" xmlns:m="http://schemas.openxmlformats.org/officeDocument/2006/math" xmlns:v="urn:schemas-microsoft-com:vml" xmlns:wp14="http://schemas.microsoft.com/office/word/2010/wordprocessingDrawing" xmlns:wp="http://schemas.openxmlformats.org/drawingml/2006/wordprocessingDrawing" xmlns:w10="urn:schemas-microsoft-com:office:word" xmlns:w="http://schemas.openxmlformats.org/wordprocessingml/2006/main" xmlns:w14="http://schemas.microsoft.com/office/word/2010/wordml" xmlns:w15="http://schemas.microsoft.com/office/word/2012/wordml" xmlns:w16cex="http://schemas.microsoft.com/office/word/2018/wordml/cex" xmlns:w16cid="http://schemas.microsoft.com/office/word/2016/wordml/cid" xmlns:w16="http://schemas.microsoft.com/office/word/2018/wordml" xmlns:w16sdtdh="http://schemas.microsoft.com/office/word/2020/wordml/sdtdatahash" xmlns:w16se="http://schemas.microsoft.com/office/word/2015/wordml/symex" xmlns:wpg="http://schemas.microsoft.com/office/word/2010/wordprocessingGroup" xmlns:wpi="http://schemas.microsoft.com/office/word/2010/wordprocessingInk" xmlns:wne="http://schemas.microsoft.com/office/word/2006/wordml" xmlns:wps="http://schemas.microsoft.com/office/word/2010/wordprocessingShape" mc:Ignorable="w14 w15 w16se w16cid w16 w16cex w16sdtdh wp14">
   <w:sdt>
     <w:sdtPr>
-      <w:id w:val="778530589"/>
+      <w:id w:val="-524010361"/>
       <w:docPartObj>
         <w:docPartGallery w:val="Page Numbers (Bottom of Page)"/>
         <w:docPartUnique/>
@@ -4565,18 +3859,14 @@
     </w:sdtPr>
     <w:sdtEndPr>
       <w:rPr>
-        <w:color w:val="7F7F7F" w:themeColor="background1" w:themeShade="7F"/>
-        <w:spacing w:val="60"/>
+        <w:noProof/>
       </w:rPr>
     </w:sdtEndPr>
     <w:sdtContent>
       <w:p>
         <w:pPr>
           <w:pStyle w:val="Footer"/>
-          <w:pBdr>
-            <w:top w:val="single" w:sz="4" w:space="1" w:color="D9D9D9" w:themeColor="background1" w:themeShade="D9"/>
-          </w:pBdr>
-          <w:jc w:val="right"/>
+          <w:jc w:val="center"/>
         </w:pPr>
         <w:r>
           <w:fldChar w:fldCharType="begin"/>
@@ -4599,16 +3889,6 @@
           </w:rPr>
           <w:fldChar w:fldCharType="end"/>
         </w:r>
-        <w:r>
-          <w:t xml:space="preserve"> | </w:t>
-        </w:r>
-        <w:r>
-          <w:rPr>
-            <w:color w:val="7F7F7F" w:themeColor="background1" w:themeShade="7F"/>
-            <w:spacing w:val="60"/>
-          </w:rPr>
-          <w:t>Page</w:t>
-        </w:r>
       </w:p>
     </w:sdtContent>
   </w:sdt>
@@ -4621,7 +3901,7 @@
 </file>
 
 <file path=word/footnotes.xml><?xml version="1.0" encoding="utf-8"?>
-<w:footnotes xmlns:wpc="http://schemas.microsoft.com/office/word/2010/wordprocessingCanvas" xmlns:cx="http://schemas.microsoft.com/office/drawing/2014/chartex" xmlns:cx1="http://schemas.microsoft.com/office/drawing/2015/9/8/chartex" xmlns:cx2="http://schemas.microsoft.com/office/drawing/2015/10/21/chartex" xmlns:cx3="http://schemas.microsoft.com/office/drawing/2016/5/9/chartex" xmlns:cx4="http://schemas.microsoft.com/office/drawing/2016/5/10/chartex" xmlns:cx5="http://schemas.microsoft.com/office/drawing/2016/5/11/chartex" xmlns:cx6="http://schemas.microsoft.com/office/drawing/2016/5/12/chartex" xmlns:cx7="http://schemas.microsoft.com/office/drawing/2016/5/13/chartex" xmlns:cx8="http://schemas.microsoft.com/office/drawing/2016/5/14/chartex" xmlns:mc="http://schemas.openxmlformats.org/markup-compatibility/2006" xmlns:aink="http://schemas.microsoft.com/office/drawing/2016/ink" xmlns:am3d="http://schemas.microsoft.com/office/drawing/2017/model3d" xmlns:o="urn:schemas-microsoft-com:office:office" xmlns:r="http://schemas.openxmlformats.org/officeDocument/2006/relationships" xmlns:m="http://schemas.openxmlformats.org/officeDocument/2006/math" xmlns:v="urn:schemas-microsoft-com:vml" xmlns:wp14="http://schemas.microsoft.com/office/word/2010/wordprocessingDrawing" xmlns:wp="http://schemas.openxmlformats.org/drawingml/2006/wordprocessingDrawing" xmlns:w10="urn:schemas-microsoft-com:office:word" xmlns:w="http://schemas.openxmlformats.org/wordprocessingml/2006/main" xmlns:w14="http://schemas.microsoft.com/office/word/2010/wordml" xmlns:w15="http://schemas.microsoft.com/office/word/2012/wordml" xmlns:w16cex="http://schemas.microsoft.com/office/word/2018/wordml/cex" xmlns:w16cid="http://schemas.microsoft.com/office/word/2016/wordml/cid" xmlns:w16="http://schemas.microsoft.com/office/word/2018/wordml" xmlns:w16se="http://schemas.microsoft.com/office/word/2015/wordml/symex" xmlns:wpg="http://schemas.microsoft.com/office/word/2010/wordprocessingGroup" xmlns:wpi="http://schemas.microsoft.com/office/word/2010/wordprocessingInk" xmlns:wne="http://schemas.microsoft.com/office/word/2006/wordml" xmlns:wps="http://schemas.microsoft.com/office/word/2010/wordprocessingShape" mc:Ignorable="w14 w15 w16se w16cid w16 w16cex wp14">
+<w:footnotes xmlns:wpc="http://schemas.microsoft.com/office/word/2010/wordprocessingCanvas" xmlns:cx="http://schemas.microsoft.com/office/drawing/2014/chartex" xmlns:cx1="http://schemas.microsoft.com/office/drawing/2015/9/8/chartex" xmlns:cx2="http://schemas.microsoft.com/office/drawing/2015/10/21/chartex" xmlns:cx3="http://schemas.microsoft.com/office/drawing/2016/5/9/chartex" xmlns:cx4="http://schemas.microsoft.com/office/drawing/2016/5/10/chartex" xmlns:cx5="http://schemas.microsoft.com/office/drawing/2016/5/11/chartex" xmlns:cx6="http://schemas.microsoft.com/office/drawing/2016/5/12/chartex" xmlns:cx7="http://schemas.microsoft.com/office/drawing/2016/5/13/chartex" xmlns:cx8="http://schemas.microsoft.com/office/drawing/2016/5/14/chartex" xmlns:mc="http://schemas.openxmlformats.org/markup-compatibility/2006" xmlns:aink="http://schemas.microsoft.com/office/drawing/2016/ink" xmlns:am3d="http://schemas.microsoft.com/office/drawing/2017/model3d" xmlns:o="urn:schemas-microsoft-com:office:office" xmlns:r="http://schemas.openxmlformats.org/officeDocument/2006/relationships" xmlns:m="http://schemas.openxmlformats.org/officeDocument/2006/math" xmlns:v="urn:schemas-microsoft-com:vml" xmlns:wp14="http://schemas.microsoft.com/office/word/2010/wordprocessingDrawing" xmlns:wp="http://schemas.openxmlformats.org/drawingml/2006/wordprocessingDrawing" xmlns:w10="urn:schemas-microsoft-com:office:word" xmlns:w="http://schemas.openxmlformats.org/wordprocessingml/2006/main" xmlns:w14="http://schemas.microsoft.com/office/word/2010/wordml" xmlns:w15="http://schemas.microsoft.com/office/word/2012/wordml" xmlns:w16cex="http://schemas.microsoft.com/office/word/2018/wordml/cex" xmlns:w16cid="http://schemas.microsoft.com/office/word/2016/wordml/cid" xmlns:w16="http://schemas.microsoft.com/office/word/2018/wordml" xmlns:w16sdtdh="http://schemas.microsoft.com/office/word/2020/wordml/sdtdatahash" xmlns:w16se="http://schemas.microsoft.com/office/word/2015/wordml/symex" xmlns:wpg="http://schemas.microsoft.com/office/word/2010/wordprocessingGroup" xmlns:wpi="http://schemas.microsoft.com/office/word/2010/wordprocessingInk" xmlns:wne="http://schemas.microsoft.com/office/word/2006/wordml" xmlns:wps="http://schemas.microsoft.com/office/word/2010/wordprocessingShape" mc:Ignorable="w14 w15 w16se w16cid w16 w16cex w16sdtdh wp14">
   <w:footnote w:type="separator" w:id="-1">
     <w:p>
       <w:r>
@@ -4640,7 +3920,7 @@
 </file>
 
 <file path=word/header1.xml><?xml version="1.0" encoding="utf-8"?>
-<w:hdr xmlns:wpc="http://schemas.microsoft.com/office/word/2010/wordprocessingCanvas" xmlns:cx="http://schemas.microsoft.com/office/drawing/2014/chartex" xmlns:cx1="http://schemas.microsoft.com/office/drawing/2015/9/8/chartex" xmlns:cx2="http://schemas.microsoft.com/office/drawing/2015/10/21/chartex" xmlns:cx3="http://schemas.microsoft.com/office/drawing/2016/5/9/chartex" xmlns:cx4="http://schemas.microsoft.com/office/drawing/2016/5/10/chartex" xmlns:cx5="http://schemas.microsoft.com/office/drawing/2016/5/11/chartex" xmlns:cx6="http://schemas.microsoft.com/office/drawing/2016/5/12/chartex" xmlns:cx7="http://schemas.microsoft.com/office/drawing/2016/5/13/chartex" xmlns:cx8="http://schemas.microsoft.com/office/drawing/2016/5/14/chartex" xmlns:mc="http://schemas.openxmlformats.org/markup-compatibility/2006" xmlns:aink="http://schemas.microsoft.com/office/drawing/2016/ink" xmlns:am3d="http://schemas.microsoft.com/office/drawing/2017/model3d" xmlns:o="urn:schemas-microsoft-com:office:office" xmlns:r="http://schemas.openxmlformats.org/officeDocument/2006/relationships" xmlns:m="http://schemas.openxmlformats.org/officeDocument/2006/math" xmlns:v="urn:schemas-microsoft-com:vml" xmlns:wp14="http://schemas.microsoft.com/office/word/2010/wordprocessingDrawing" xmlns:wp="http://schemas.openxmlformats.org/drawingml/2006/wordprocessingDrawing" xmlns:w10="urn:schemas-microsoft-com:office:word" xmlns:w="http://schemas.openxmlformats.org/wordprocessingml/2006/main" xmlns:w14="http://schemas.microsoft.com/office/word/2010/wordml" xmlns:w15="http://schemas.microsoft.com/office/word/2012/wordml" xmlns:w16cex="http://schemas.microsoft.com/office/word/2018/wordml/cex" xmlns:w16cid="http://schemas.microsoft.com/office/word/2016/wordml/cid" xmlns:w16="http://schemas.microsoft.com/office/word/2018/wordml" xmlns:w16se="http://schemas.microsoft.com/office/word/2015/wordml/symex" xmlns:wpg="http://schemas.microsoft.com/office/word/2010/wordprocessingGroup" xmlns:wpi="http://schemas.microsoft.com/office/word/2010/wordprocessingInk" xmlns:wne="http://schemas.microsoft.com/office/word/2006/wordml" xmlns:wps="http://schemas.microsoft.com/office/word/2010/wordprocessingShape" mc:Ignorable="w14 w15 w16se w16cid w16 w16cex wp14">
+<w:hdr xmlns:wpc="http://schemas.microsoft.com/office/word/2010/wordprocessingCanvas" xmlns:cx="http://schemas.microsoft.com/office/drawing/2014/chartex" xmlns:cx1="http://schemas.microsoft.com/office/drawing/2015/9/8/chartex" xmlns:cx2="http://schemas.microsoft.com/office/drawing/2015/10/21/chartex" xmlns:cx3="http://schemas.microsoft.com/office/drawing/2016/5/9/chartex" xmlns:cx4="http://schemas.microsoft.com/office/drawing/2016/5/10/chartex" xmlns:cx5="http://schemas.microsoft.com/office/drawing/2016/5/11/chartex" xmlns:cx6="http://schemas.microsoft.com/office/drawing/2016/5/12/chartex" xmlns:cx7="http://schemas.microsoft.com/office/drawing/2016/5/13/chartex" xmlns:cx8="http://schemas.microsoft.com/office/drawing/2016/5/14/chartex" xmlns:mc="http://schemas.openxmlformats.org/markup-compatibility/2006" xmlns:aink="http://schemas.microsoft.com/office/drawing/2016/ink" xmlns:am3d="http://schemas.microsoft.com/office/drawing/2017/model3d" xmlns:o="urn:schemas-microsoft-com:office:office" xmlns:r="http://schemas.openxmlformats.org/officeDocument/2006/relationships" xmlns:m="http://schemas.openxmlformats.org/officeDocument/2006/math" xmlns:v="urn:schemas-microsoft-com:vml" xmlns:wp14="http://schemas.microsoft.com/office/word/2010/wordprocessingDrawing" xmlns:wp="http://schemas.openxmlformats.org/drawingml/2006/wordprocessingDrawing" xmlns:w10="urn:schemas-microsoft-com:office:word" xmlns:w="http://schemas.openxmlformats.org/wordprocessingml/2006/main" xmlns:w14="http://schemas.microsoft.com/office/word/2010/wordml" xmlns:w15="http://schemas.microsoft.com/office/word/2012/wordml" xmlns:w16cex="http://schemas.microsoft.com/office/word/2018/wordml/cex" xmlns:w16cid="http://schemas.microsoft.com/office/word/2016/wordml/cid" xmlns:w16="http://schemas.microsoft.com/office/word/2018/wordml" xmlns:w16sdtdh="http://schemas.microsoft.com/office/word/2020/wordml/sdtdatahash" xmlns:w16se="http://schemas.microsoft.com/office/word/2015/wordml/symex" xmlns:wpg="http://schemas.microsoft.com/office/word/2010/wordprocessingGroup" xmlns:wpi="http://schemas.microsoft.com/office/word/2010/wordprocessingInk" xmlns:wne="http://schemas.microsoft.com/office/word/2006/wordml" xmlns:wps="http://schemas.microsoft.com/office/word/2010/wordprocessingShape" mc:Ignorable="w14 w15 w16se w16cid w16 w16cex w16sdtdh wp14">
   <w:p>
     <w:pPr>
       <w:pStyle w:val="Header"/>
@@ -4650,7 +3930,7 @@
 </file>
 
 <file path=word/header2.xml><?xml version="1.0" encoding="utf-8"?>
-<w:hdr xmlns:wpc="http://schemas.microsoft.com/office/word/2010/wordprocessingCanvas" xmlns:cx="http://schemas.microsoft.com/office/drawing/2014/chartex" xmlns:cx1="http://schemas.microsoft.com/office/drawing/2015/9/8/chartex" xmlns:cx2="http://schemas.microsoft.com/office/drawing/2015/10/21/chartex" xmlns:cx3="http://schemas.microsoft.com/office/drawing/2016/5/9/chartex" xmlns:cx4="http://schemas.microsoft.com/office/drawing/2016/5/10/chartex" xmlns:cx5="http://schemas.microsoft.com/office/drawing/2016/5/11/chartex" xmlns:cx6="http://schemas.microsoft.com/office/drawing/2016/5/12/chartex" xmlns:cx7="http://schemas.microsoft.com/office/drawing/2016/5/13/chartex" xmlns:cx8="http://schemas.microsoft.com/office/drawing/2016/5/14/chartex" xmlns:mc="http://schemas.openxmlformats.org/markup-compatibility/2006" xmlns:aink="http://schemas.microsoft.com/office/drawing/2016/ink" xmlns:am3d="http://schemas.microsoft.com/office/drawing/2017/model3d" xmlns:o="urn:schemas-microsoft-com:office:office" xmlns:r="http://schemas.openxmlformats.org/officeDocument/2006/relationships" xmlns:m="http://schemas.openxmlformats.org/officeDocument/2006/math" xmlns:v="urn:schemas-microsoft-com:vml" xmlns:wp14="http://schemas.microsoft.com/office/word/2010/wordprocessingDrawing" xmlns:wp="http://schemas.openxmlformats.org/drawingml/2006/wordprocessingDrawing" xmlns:w10="urn:schemas-microsoft-com:office:word" xmlns:w="http://schemas.openxmlformats.org/wordprocessingml/2006/main" xmlns:w14="http://schemas.microsoft.com/office/word/2010/wordml" xmlns:w15="http://schemas.microsoft.com/office/word/2012/wordml" xmlns:w16cex="http://schemas.microsoft.com/office/word/2018/wordml/cex" xmlns:w16cid="http://schemas.microsoft.com/office/word/2016/wordml/cid" xmlns:w16="http://schemas.microsoft.com/office/word/2018/wordml" xmlns:w16se="http://schemas.microsoft.com/office/word/2015/wordml/symex" xmlns:wpg="http://schemas.microsoft.com/office/word/2010/wordprocessingGroup" xmlns:wpi="http://schemas.microsoft.com/office/word/2010/wordprocessingInk" xmlns:wne="http://schemas.microsoft.com/office/word/2006/wordml" xmlns:wps="http://schemas.microsoft.com/office/word/2010/wordprocessingShape" mc:Ignorable="w14 w15 w16se w16cid w16 w16cex wp14">
+<w:hdr xmlns:wpc="http://schemas.microsoft.com/office/word/2010/wordprocessingCanvas" xmlns:cx="http://schemas.microsoft.com/office/drawing/2014/chartex" xmlns:cx1="http://schemas.microsoft.com/office/drawing/2015/9/8/chartex" xmlns:cx2="http://schemas.microsoft.com/office/drawing/2015/10/21/chartex" xmlns:cx3="http://schemas.microsoft.com/office/drawing/2016/5/9/chartex" xmlns:cx4="http://schemas.microsoft.com/office/drawing/2016/5/10/chartex" xmlns:cx5="http://schemas.microsoft.com/office/drawing/2016/5/11/chartex" xmlns:cx6="http://schemas.microsoft.com/office/drawing/2016/5/12/chartex" xmlns:cx7="http://schemas.microsoft.com/office/drawing/2016/5/13/chartex" xmlns:cx8="http://schemas.microsoft.com/office/drawing/2016/5/14/chartex" xmlns:mc="http://schemas.openxmlformats.org/markup-compatibility/2006" xmlns:aink="http://schemas.microsoft.com/office/drawing/2016/ink" xmlns:am3d="http://schemas.microsoft.com/office/drawing/2017/model3d" xmlns:o="urn:schemas-microsoft-com:office:office" xmlns:r="http://schemas.openxmlformats.org/officeDocument/2006/relationships" xmlns:m="http://schemas.openxmlformats.org/officeDocument/2006/math" xmlns:v="urn:schemas-microsoft-com:vml" xmlns:wp14="http://schemas.microsoft.com/office/word/2010/wordprocessingDrawing" xmlns:wp="http://schemas.openxmlformats.org/drawingml/2006/wordprocessingDrawing" xmlns:w10="urn:schemas-microsoft-com:office:word" xmlns:w="http://schemas.openxmlformats.org/wordprocessingml/2006/main" xmlns:w14="http://schemas.microsoft.com/office/word/2010/wordml" xmlns:w15="http://schemas.microsoft.com/office/word/2012/wordml" xmlns:w16cex="http://schemas.microsoft.com/office/word/2018/wordml/cex" xmlns:w16cid="http://schemas.microsoft.com/office/word/2016/wordml/cid" xmlns:w16="http://schemas.microsoft.com/office/word/2018/wordml" xmlns:w16sdtdh="http://schemas.microsoft.com/office/word/2020/wordml/sdtdatahash" xmlns:w16se="http://schemas.microsoft.com/office/word/2015/wordml/symex" xmlns:wpg="http://schemas.microsoft.com/office/word/2010/wordprocessingGroup" xmlns:wpi="http://schemas.microsoft.com/office/word/2010/wordprocessingInk" xmlns:wne="http://schemas.microsoft.com/office/word/2006/wordml" xmlns:wps="http://schemas.microsoft.com/office/word/2010/wordprocessingShape" mc:Ignorable="w14 w15 w16se w16cid w16 w16cex w16sdtdh wp14">
   <w:p>
     <w:pPr>
       <w:pStyle w:val="Header"/>
@@ -4660,7 +3940,7 @@
 </file>
 
 <file path=word/styles.xml><?xml version="1.0" encoding="utf-8"?>
-<w:styles xmlns:mc="http://schemas.openxmlformats.org/markup-compatibility/2006" xmlns:r="http://schemas.openxmlformats.org/officeDocument/2006/relationships" xmlns:w="http://schemas.openxmlformats.org/wordprocessingml/2006/main" xmlns:w14="http://schemas.microsoft.com/office/word/2010/wordml" xmlns:w15="http://schemas.microsoft.com/office/word/2012/wordml" xmlns:w16cex="http://schemas.microsoft.com/office/word/2018/wordml/cex" xmlns:w16cid="http://schemas.microsoft.com/office/word/2016/wordml/cid" xmlns:w16="http://schemas.microsoft.com/office/word/2018/wordml" xmlns:w16se="http://schemas.microsoft.com/office/word/2015/wordml/symex" mc:Ignorable="w14 w15 w16se w16cid w16 w16cex">
+<w:styles xmlns:mc="http://schemas.openxmlformats.org/markup-compatibility/2006" xmlns:r="http://schemas.openxmlformats.org/officeDocument/2006/relationships" xmlns:w="http://schemas.openxmlformats.org/wordprocessingml/2006/main" xmlns:w14="http://schemas.microsoft.com/office/word/2010/wordml" xmlns:w15="http://schemas.microsoft.com/office/word/2012/wordml" xmlns:w16cex="http://schemas.microsoft.com/office/word/2018/wordml/cex" xmlns:w16cid="http://schemas.microsoft.com/office/word/2016/wordml/cid" xmlns:w16="http://schemas.microsoft.com/office/word/2018/wordml" xmlns:w16sdtdh="http://schemas.microsoft.com/office/word/2020/wordml/sdtdatahash" xmlns:w16se="http://schemas.microsoft.com/office/word/2015/wordml/symex" mc:Ignorable="w14 w15 w16se w16cid w16 w16cex w16sdtdh">
   <w:docDefaults>
     <w:rPrDefault>
       <w:rPr>
@@ -5876,11 +5156,32 @@
     <b:URL>https://www.analyticssteps.com/blogs/7-types-activation-functions-neural-network</b:URL>
     <b:RefOrder>5</b:RefOrder>
   </b:Source>
+  <b:Source>
+    <b:Tag>Mar12</b:Tag>
+    <b:SourceType>JournalArticle</b:SourceType>
+    <b:Guid>{24E13F04-3D7D-4E6A-AFC6-167DC01BB24D}</b:Guid>
+    <b:Title>Interrater reliability: the kappa statistic</b:Title>
+    <b:Year>2012</b:Year>
+    <b:Author>
+      <b:Author>
+        <b:NameList>
+          <b:Person>
+            <b:Last>McHugh</b:Last>
+            <b:First>Mary</b:First>
+            <b:Middle>L.</b:Middle>
+          </b:Person>
+        </b:NameList>
+      </b:Author>
+    </b:Author>
+    <b:JournalName>Biochemia medica</b:JournalName>
+    <b:Pages>22(3), 276–282.</b:Pages>
+    <b:RefOrder>7</b:RefOrder>
+  </b:Source>
 </b:Sources>
 </file>
 
 <file path=customXml/itemProps1.xml><?xml version="1.0" encoding="utf-8"?>
-<ds:datastoreItem xmlns:ds="http://schemas.openxmlformats.org/officeDocument/2006/customXml" ds:itemID="{3EE792BE-4D47-4699-9354-8D4030D699DF}">
+<ds:datastoreItem xmlns:ds="http://schemas.openxmlformats.org/officeDocument/2006/customXml" ds:itemID="{70A29162-62DD-4B42-B8ED-B740EB5A94C2}">
   <ds:schemaRefs>
     <ds:schemaRef ds:uri="http://schemas.openxmlformats.org/officeDocument/2006/bibliography"/>
   </ds:schemaRefs>

</xml_diff>

<commit_message>
done for now, first draft
</commit_message>
<xml_diff>
--- a/assignments/machine-learning/Machine Learning - Maksymilian Drzezdzon.docx
+++ b/assignments/machine-learning/Machine Learning - Maksymilian Drzezdzon.docx
@@ -367,131 +367,6 @@
           <w:szCs w:val="24"/>
           <w:lang w:val="en-US"/>
         </w:rPr>
-      </w:pPr>
-      <w:r>
-        <w:rPr>
-          <w:rFonts w:ascii="Times New Roman" w:eastAsia="Times New Roman" w:hAnsi="Times New Roman" w:cs="Times New Roman"/>
-          <w:lang w:val="en-US"/>
-        </w:rPr>
-        <w:br/>
-      </w:r>
-      <w:r>
-        <w:rPr>
-          <w:rFonts w:ascii="Times New Roman" w:hAnsi="Times New Roman"/>
-          <w:b/>
-          <w:bCs/>
-          <w:sz w:val="24"/>
-          <w:szCs w:val="24"/>
-          <w:lang w:val="en-US"/>
-        </w:rPr>
-        <w:t>Date:   202</w:t>
-      </w:r>
-      <w:r>
-        <w:rPr>
-          <w:rFonts w:ascii="Times New Roman" w:hAnsi="Times New Roman"/>
-          <w:b/>
-          <w:bCs/>
-          <w:sz w:val="24"/>
-          <w:szCs w:val="24"/>
-          <w:lang w:val="en-US"/>
-        </w:rPr>
-        <w:t>1</w:t>
-      </w:r>
-      <w:r>
-        <w:rPr>
-          <w:rFonts w:ascii="Times New Roman" w:hAnsi="Times New Roman"/>
-          <w:b/>
-          <w:bCs/>
-          <w:sz w:val="24"/>
-          <w:szCs w:val="24"/>
-          <w:lang w:val="en-US"/>
-        </w:rPr>
-        <w:t>/</w:t>
-      </w:r>
-      <w:r>
-        <w:rPr>
-          <w:rFonts w:ascii="Times New Roman" w:hAnsi="Times New Roman"/>
-          <w:b/>
-          <w:bCs/>
-          <w:sz w:val="24"/>
-          <w:szCs w:val="24"/>
-          <w:lang w:val="en-US"/>
-        </w:rPr>
-        <w:t>03</w:t>
-      </w:r>
-      <w:r>
-        <w:rPr>
-          <w:rFonts w:ascii="Times New Roman" w:hAnsi="Times New Roman"/>
-          <w:b/>
-          <w:bCs/>
-          <w:sz w:val="24"/>
-          <w:szCs w:val="24"/>
-          <w:lang w:val="en-US"/>
-        </w:rPr>
-        <w:t>/</w:t>
-      </w:r>
-      <w:r>
-        <w:rPr>
-          <w:rFonts w:ascii="Times New Roman" w:hAnsi="Times New Roman"/>
-          <w:b/>
-          <w:bCs/>
-          <w:sz w:val="24"/>
-          <w:szCs w:val="24"/>
-          <w:lang w:val="en-US"/>
-        </w:rPr>
-        <w:t>21</w:t>
-      </w:r>
-    </w:p>
-    <w:p>
-      <w:pPr>
-        <w:pBdr>
-          <w:top w:val="none" w:sz="0" w:space="0" w:color="auto"/>
-          <w:left w:val="none" w:sz="0" w:space="0" w:color="auto"/>
-          <w:bottom w:val="none" w:sz="0" w:space="0" w:color="auto"/>
-          <w:right w:val="none" w:sz="0" w:space="0" w:color="auto"/>
-          <w:between w:val="none" w:sz="0" w:space="0" w:color="auto"/>
-          <w:bar w:val="none" w:sz="0" w:color="auto"/>
-        </w:pBdr>
-        <w:spacing w:after="160" w:line="259" w:lineRule="auto"/>
-        <w:rPr>
-          <w:rFonts w:eastAsia="Times New Roman"/>
-          <w:b/>
-          <w:bCs/>
-          <w:color w:val="000000"/>
-          <w:u w:color="000000"/>
-          <w:lang w:val="en-GB" w:eastAsia="en-GB"/>
-          <w14:textOutline w14:w="0" w14:cap="flat" w14:cmpd="sng" w14:algn="ctr">
-            <w14:noFill/>
-            <w14:prstDash w14:val="solid"/>
-            <w14:bevel/>
-          </w14:textOutline>
-        </w:rPr>
-      </w:pPr>
-    </w:p>
-    <w:p>
-      <w:pPr>
-        <w:pBdr>
-          <w:top w:val="none" w:sz="0" w:space="0" w:color="auto"/>
-          <w:left w:val="none" w:sz="0" w:space="0" w:color="auto"/>
-          <w:bottom w:val="none" w:sz="0" w:space="0" w:color="auto"/>
-          <w:right w:val="none" w:sz="0" w:space="0" w:color="auto"/>
-          <w:between w:val="none" w:sz="0" w:space="0" w:color="auto"/>
-          <w:bar w:val="none" w:sz="0" w:color="auto"/>
-        </w:pBdr>
-        <w:spacing w:after="160" w:line="259" w:lineRule="auto"/>
-        <w:rPr>
-          <w:rFonts w:eastAsia="Times New Roman"/>
-          <w:b/>
-          <w:bCs/>
-          <w:color w:val="000000"/>
-          <w:u w:color="000000"/>
-          <w:lang w:val="en-GB" w:eastAsia="en-GB"/>
-          <w14:textOutline w14:w="0" w14:cap="flat" w14:cmpd="sng" w14:algn="ctr">
-            <w14:noFill/>
-            <w14:prstDash w14:val="solid"/>
-            <w14:bevel/>
-          </w14:textOutline>
-        </w:rPr>
         <w:sectPr>
           <w:footerReference w:type="default" r:id="rId8"/>
           <w:footerReference w:type="first" r:id="rId9"/>
@@ -503,32 +378,90 @@
           <w:docGrid w:linePitch="326"/>
         </w:sectPr>
       </w:pPr>
-    </w:p>
-    <w:p>
-      <w:pPr>
-        <w:pBdr>
-          <w:top w:val="none" w:sz="0" w:space="0" w:color="auto"/>
-          <w:left w:val="none" w:sz="0" w:space="0" w:color="auto"/>
-          <w:bottom w:val="none" w:sz="0" w:space="0" w:color="auto"/>
-          <w:right w:val="none" w:sz="0" w:space="0" w:color="auto"/>
-          <w:between w:val="none" w:sz="0" w:space="0" w:color="auto"/>
-          <w:bar w:val="none" w:sz="0" w:color="auto"/>
-        </w:pBdr>
-        <w:spacing w:after="160" w:line="259" w:lineRule="auto"/>
-        <w:rPr>
-          <w:rFonts w:eastAsia="Times New Roman"/>
+      <w:r>
+        <w:rPr>
+          <w:rFonts w:ascii="Times New Roman" w:eastAsia="Times New Roman" w:hAnsi="Times New Roman" w:cs="Times New Roman"/>
+          <w:lang w:val="en-US"/>
+        </w:rPr>
+        <w:br/>
+      </w:r>
+      <w:r>
+        <w:rPr>
+          <w:rFonts w:ascii="Times New Roman" w:hAnsi="Times New Roman"/>
           <w:b/>
           <w:bCs/>
-          <w:color w:val="000000"/>
-          <w:u w:color="000000"/>
-          <w:lang w:val="en-GB" w:eastAsia="en-GB"/>
-          <w14:textOutline w14:w="0" w14:cap="flat" w14:cmpd="sng" w14:algn="ctr">
-            <w14:noFill/>
-            <w14:prstDash w14:val="solid"/>
-            <w14:bevel/>
-          </w14:textOutline>
-        </w:rPr>
-      </w:pPr>
+          <w:sz w:val="24"/>
+          <w:szCs w:val="24"/>
+          <w:lang w:val="en-US"/>
+        </w:rPr>
+        <w:t>Date:   202</w:t>
+      </w:r>
+      <w:r>
+        <w:rPr>
+          <w:rFonts w:ascii="Times New Roman" w:hAnsi="Times New Roman"/>
+          <w:b/>
+          <w:bCs/>
+          <w:sz w:val="24"/>
+          <w:szCs w:val="24"/>
+          <w:lang w:val="en-US"/>
+        </w:rPr>
+        <w:t>1</w:t>
+      </w:r>
+      <w:r>
+        <w:rPr>
+          <w:rFonts w:ascii="Times New Roman" w:hAnsi="Times New Roman"/>
+          <w:b/>
+          <w:bCs/>
+          <w:sz w:val="24"/>
+          <w:szCs w:val="24"/>
+          <w:lang w:val="en-US"/>
+        </w:rPr>
+        <w:t>/</w:t>
+      </w:r>
+      <w:r>
+        <w:rPr>
+          <w:rFonts w:ascii="Times New Roman" w:hAnsi="Times New Roman"/>
+          <w:b/>
+          <w:bCs/>
+          <w:sz w:val="24"/>
+          <w:szCs w:val="24"/>
+          <w:lang w:val="en-US"/>
+        </w:rPr>
+        <w:t>03</w:t>
+      </w:r>
+      <w:r>
+        <w:rPr>
+          <w:rFonts w:ascii="Times New Roman" w:hAnsi="Times New Roman"/>
+          <w:b/>
+          <w:bCs/>
+          <w:sz w:val="24"/>
+          <w:szCs w:val="24"/>
+          <w:lang w:val="en-US"/>
+        </w:rPr>
+        <w:t>/</w:t>
+      </w:r>
+      <w:r>
+        <w:rPr>
+          <w:rFonts w:ascii="Times New Roman" w:hAnsi="Times New Roman"/>
+          <w:b/>
+          <w:bCs/>
+          <w:sz w:val="24"/>
+          <w:szCs w:val="24"/>
+          <w:lang w:val="en-US"/>
+        </w:rPr>
+        <w:t>2</w:t>
+      </w:r>
+      <w:r>
+        <w:rPr>
+          <w:rFonts w:ascii="Times New Roman" w:hAnsi="Times New Roman"/>
+          <w:b/>
+          <w:bCs/>
+          <w:sz w:val="24"/>
+          <w:szCs w:val="24"/>
+          <w:lang w:val="en-US"/>
+        </w:rPr>
+        <w:t>1</w:t>
+      </w:r>
     </w:p>
     <w:p>
       <w:pPr>
@@ -570,6 +503,7 @@
             <w14:bevel/>
           </w14:textOutline>
         </w:rPr>
+        <w:lastRenderedPageBreak/>
         <w:t>Acknowledgments</w:t>
       </w:r>
     </w:p>
@@ -586,6 +520,8 @@
         <w:spacing w:after="160" w:line="259" w:lineRule="auto"/>
         <w:rPr>
           <w:rFonts w:asciiTheme="minorHAnsi" w:eastAsia="Times New Roman" w:hAnsiTheme="minorHAnsi" w:cstheme="minorHAnsi"/>
+          <w:i/>
+          <w:iCs/>
           <w:color w:val="000000"/>
           <w:sz w:val="22"/>
           <w:szCs w:val="22"/>
@@ -601,6 +537,8 @@
       <w:r>
         <w:rPr>
           <w:rFonts w:asciiTheme="minorHAnsi" w:eastAsia="Times New Roman" w:hAnsiTheme="minorHAnsi" w:cstheme="minorHAnsi"/>
+          <w:i/>
+          <w:iCs/>
           <w:color w:val="000000"/>
           <w:sz w:val="22"/>
           <w:szCs w:val="22"/>
@@ -612,41 +550,7 @@
             <w14:bevel/>
           </w14:textOutline>
         </w:rPr>
-        <w:t xml:space="preserve">Collection of this dataset was made at the Mind Research Network under an NIH NIGMS </w:t>
-      </w:r>
-      <w:proofErr w:type="spellStart"/>
-      <w:r>
-        <w:rPr>
-          <w:rFonts w:asciiTheme="minorHAnsi" w:eastAsia="Times New Roman" w:hAnsiTheme="minorHAnsi" w:cstheme="minorHAnsi"/>
-          <w:color w:val="000000"/>
-          <w:sz w:val="22"/>
-          <w:szCs w:val="22"/>
-          <w:u w:color="000000"/>
-          <w:lang w:val="en-GB" w:eastAsia="en-GB"/>
-          <w14:textOutline w14:w="0" w14:cap="flat" w14:cmpd="sng" w14:algn="ctr">
-            <w14:noFill/>
-            <w14:prstDash w14:val="solid"/>
-            <w14:bevel/>
-          </w14:textOutline>
-        </w:rPr>
-        <w:t>Centers</w:t>
-      </w:r>
-      <w:proofErr w:type="spellEnd"/>
-      <w:r>
-        <w:rPr>
-          <w:rFonts w:asciiTheme="minorHAnsi" w:eastAsia="Times New Roman" w:hAnsiTheme="minorHAnsi" w:cstheme="minorHAnsi"/>
-          <w:color w:val="000000"/>
-          <w:sz w:val="22"/>
-          <w:szCs w:val="22"/>
-          <w:u w:color="000000"/>
-          <w:lang w:val="en-GB" w:eastAsia="en-GB"/>
-          <w14:textOutline w14:w="0" w14:cap="flat" w14:cmpd="sng" w14:algn="ctr">
-            <w14:noFill/>
-            <w14:prstDash w14:val="solid"/>
-            <w14:bevel/>
-          </w14:textOutline>
-        </w:rPr>
-        <w:t xml:space="preserve"> of Biomedical Research Excellence (COBRE) grant 5P20RR021938/P20GM103472 to Vince Calhoun (PI).</w:t>
+        <w:t>Collection of this dataset was made at the Mind Research Network under an NIH NIGMS Centers of Biomedical Research Excellence (COBRE) grant 5P20RR021938/P20GM103472 to Vince Calhoun (PI).</w:t>
       </w:r>
     </w:p>
     <w:p>
@@ -675,623 +579,6 @@
     </w:p>
     <w:p>
       <w:pPr>
-        <w:pBdr>
-          <w:top w:val="none" w:sz="0" w:space="0" w:color="auto"/>
-          <w:left w:val="none" w:sz="0" w:space="0" w:color="auto"/>
-          <w:bottom w:val="none" w:sz="0" w:space="0" w:color="auto"/>
-          <w:right w:val="none" w:sz="0" w:space="0" w:color="auto"/>
-          <w:between w:val="none" w:sz="0" w:space="0" w:color="auto"/>
-          <w:bar w:val="none" w:sz="0" w:color="auto"/>
-        </w:pBdr>
-        <w:spacing w:after="160" w:line="259" w:lineRule="auto"/>
-        <w:rPr>
-          <w:rFonts w:eastAsia="Times New Roman"/>
-          <w:color w:val="000000"/>
-          <w:u w:color="000000"/>
-          <w:lang w:val="en-GB" w:eastAsia="en-GB"/>
-          <w14:textOutline w14:w="0" w14:cap="flat" w14:cmpd="sng" w14:algn="ctr">
-            <w14:noFill/>
-            <w14:prstDash w14:val="solid"/>
-            <w14:bevel/>
-          </w14:textOutline>
-        </w:rPr>
-      </w:pPr>
-    </w:p>
-    <w:p>
-      <w:pPr>
-        <w:pBdr>
-          <w:top w:val="none" w:sz="0" w:space="0" w:color="auto"/>
-          <w:left w:val="none" w:sz="0" w:space="0" w:color="auto"/>
-          <w:bottom w:val="none" w:sz="0" w:space="0" w:color="auto"/>
-          <w:right w:val="none" w:sz="0" w:space="0" w:color="auto"/>
-          <w:between w:val="none" w:sz="0" w:space="0" w:color="auto"/>
-          <w:bar w:val="none" w:sz="0" w:color="auto"/>
-        </w:pBdr>
-        <w:spacing w:after="160" w:line="259" w:lineRule="auto"/>
-        <w:rPr>
-          <w:rFonts w:eastAsia="Times New Roman"/>
-          <w:color w:val="000000"/>
-          <w:u w:color="000000"/>
-          <w:lang w:val="en-GB" w:eastAsia="en-GB"/>
-          <w14:textOutline w14:w="0" w14:cap="flat" w14:cmpd="sng" w14:algn="ctr">
-            <w14:noFill/>
-            <w14:prstDash w14:val="solid"/>
-            <w14:bevel/>
-          </w14:textOutline>
-        </w:rPr>
-      </w:pPr>
-    </w:p>
-    <w:p>
-      <w:pPr>
-        <w:pBdr>
-          <w:top w:val="none" w:sz="0" w:space="0" w:color="auto"/>
-          <w:left w:val="none" w:sz="0" w:space="0" w:color="auto"/>
-          <w:bottom w:val="none" w:sz="0" w:space="0" w:color="auto"/>
-          <w:right w:val="none" w:sz="0" w:space="0" w:color="auto"/>
-          <w:between w:val="none" w:sz="0" w:space="0" w:color="auto"/>
-          <w:bar w:val="none" w:sz="0" w:color="auto"/>
-        </w:pBdr>
-        <w:spacing w:after="160" w:line="259" w:lineRule="auto"/>
-        <w:rPr>
-          <w:rFonts w:eastAsia="Times New Roman"/>
-          <w:color w:val="000000"/>
-          <w:u w:color="000000"/>
-          <w:lang w:val="en-GB" w:eastAsia="en-GB"/>
-          <w14:textOutline w14:w="0" w14:cap="flat" w14:cmpd="sng" w14:algn="ctr">
-            <w14:noFill/>
-            <w14:prstDash w14:val="solid"/>
-            <w14:bevel/>
-          </w14:textOutline>
-        </w:rPr>
-      </w:pPr>
-    </w:p>
-    <w:p>
-      <w:pPr>
-        <w:pBdr>
-          <w:top w:val="none" w:sz="0" w:space="0" w:color="auto"/>
-          <w:left w:val="none" w:sz="0" w:space="0" w:color="auto"/>
-          <w:bottom w:val="none" w:sz="0" w:space="0" w:color="auto"/>
-          <w:right w:val="none" w:sz="0" w:space="0" w:color="auto"/>
-          <w:between w:val="none" w:sz="0" w:space="0" w:color="auto"/>
-          <w:bar w:val="none" w:sz="0" w:color="auto"/>
-        </w:pBdr>
-        <w:spacing w:after="160" w:line="259" w:lineRule="auto"/>
-        <w:rPr>
-          <w:rFonts w:eastAsia="Times New Roman"/>
-          <w:color w:val="000000"/>
-          <w:u w:color="000000"/>
-          <w:lang w:val="en-GB" w:eastAsia="en-GB"/>
-          <w14:textOutline w14:w="0" w14:cap="flat" w14:cmpd="sng" w14:algn="ctr">
-            <w14:noFill/>
-            <w14:prstDash w14:val="solid"/>
-            <w14:bevel/>
-          </w14:textOutline>
-        </w:rPr>
-      </w:pPr>
-    </w:p>
-    <w:p>
-      <w:pPr>
-        <w:pBdr>
-          <w:top w:val="none" w:sz="0" w:space="0" w:color="auto"/>
-          <w:left w:val="none" w:sz="0" w:space="0" w:color="auto"/>
-          <w:bottom w:val="none" w:sz="0" w:space="0" w:color="auto"/>
-          <w:right w:val="none" w:sz="0" w:space="0" w:color="auto"/>
-          <w:between w:val="none" w:sz="0" w:space="0" w:color="auto"/>
-          <w:bar w:val="none" w:sz="0" w:color="auto"/>
-        </w:pBdr>
-        <w:spacing w:after="160" w:line="259" w:lineRule="auto"/>
-        <w:rPr>
-          <w:rFonts w:eastAsia="Times New Roman"/>
-          <w:color w:val="000000"/>
-          <w:u w:color="000000"/>
-          <w:lang w:val="en-GB" w:eastAsia="en-GB"/>
-          <w14:textOutline w14:w="0" w14:cap="flat" w14:cmpd="sng" w14:algn="ctr">
-            <w14:noFill/>
-            <w14:prstDash w14:val="solid"/>
-            <w14:bevel/>
-          </w14:textOutline>
-        </w:rPr>
-      </w:pPr>
-    </w:p>
-    <w:p>
-      <w:pPr>
-        <w:pBdr>
-          <w:top w:val="none" w:sz="0" w:space="0" w:color="auto"/>
-          <w:left w:val="none" w:sz="0" w:space="0" w:color="auto"/>
-          <w:bottom w:val="none" w:sz="0" w:space="0" w:color="auto"/>
-          <w:right w:val="none" w:sz="0" w:space="0" w:color="auto"/>
-          <w:between w:val="none" w:sz="0" w:space="0" w:color="auto"/>
-          <w:bar w:val="none" w:sz="0" w:color="auto"/>
-        </w:pBdr>
-        <w:spacing w:after="160" w:line="259" w:lineRule="auto"/>
-        <w:rPr>
-          <w:rFonts w:eastAsia="Times New Roman"/>
-          <w:color w:val="000000"/>
-          <w:u w:color="000000"/>
-          <w:lang w:val="en-GB" w:eastAsia="en-GB"/>
-          <w14:textOutline w14:w="0" w14:cap="flat" w14:cmpd="sng" w14:algn="ctr">
-            <w14:noFill/>
-            <w14:prstDash w14:val="solid"/>
-            <w14:bevel/>
-          </w14:textOutline>
-        </w:rPr>
-      </w:pPr>
-    </w:p>
-    <w:p>
-      <w:pPr>
-        <w:pBdr>
-          <w:top w:val="none" w:sz="0" w:space="0" w:color="auto"/>
-          <w:left w:val="none" w:sz="0" w:space="0" w:color="auto"/>
-          <w:bottom w:val="none" w:sz="0" w:space="0" w:color="auto"/>
-          <w:right w:val="none" w:sz="0" w:space="0" w:color="auto"/>
-          <w:between w:val="none" w:sz="0" w:space="0" w:color="auto"/>
-          <w:bar w:val="none" w:sz="0" w:color="auto"/>
-        </w:pBdr>
-        <w:spacing w:after="160" w:line="259" w:lineRule="auto"/>
-        <w:rPr>
-          <w:rFonts w:eastAsia="Times New Roman"/>
-          <w:color w:val="000000"/>
-          <w:u w:color="000000"/>
-          <w:lang w:val="en-GB" w:eastAsia="en-GB"/>
-          <w14:textOutline w14:w="0" w14:cap="flat" w14:cmpd="sng" w14:algn="ctr">
-            <w14:noFill/>
-            <w14:prstDash w14:val="solid"/>
-            <w14:bevel/>
-          </w14:textOutline>
-        </w:rPr>
-      </w:pPr>
-    </w:p>
-    <w:p>
-      <w:pPr>
-        <w:pBdr>
-          <w:top w:val="none" w:sz="0" w:space="0" w:color="auto"/>
-          <w:left w:val="none" w:sz="0" w:space="0" w:color="auto"/>
-          <w:bottom w:val="none" w:sz="0" w:space="0" w:color="auto"/>
-          <w:right w:val="none" w:sz="0" w:space="0" w:color="auto"/>
-          <w:between w:val="none" w:sz="0" w:space="0" w:color="auto"/>
-          <w:bar w:val="none" w:sz="0" w:color="auto"/>
-        </w:pBdr>
-        <w:spacing w:after="160" w:line="259" w:lineRule="auto"/>
-        <w:rPr>
-          <w:rFonts w:eastAsia="Times New Roman"/>
-          <w:color w:val="000000"/>
-          <w:u w:color="000000"/>
-          <w:lang w:val="en-GB" w:eastAsia="en-GB"/>
-          <w14:textOutline w14:w="0" w14:cap="flat" w14:cmpd="sng" w14:algn="ctr">
-            <w14:noFill/>
-            <w14:prstDash w14:val="solid"/>
-            <w14:bevel/>
-          </w14:textOutline>
-        </w:rPr>
-      </w:pPr>
-    </w:p>
-    <w:p>
-      <w:pPr>
-        <w:pBdr>
-          <w:top w:val="none" w:sz="0" w:space="0" w:color="auto"/>
-          <w:left w:val="none" w:sz="0" w:space="0" w:color="auto"/>
-          <w:bottom w:val="none" w:sz="0" w:space="0" w:color="auto"/>
-          <w:right w:val="none" w:sz="0" w:space="0" w:color="auto"/>
-          <w:between w:val="none" w:sz="0" w:space="0" w:color="auto"/>
-          <w:bar w:val="none" w:sz="0" w:color="auto"/>
-        </w:pBdr>
-        <w:spacing w:after="160" w:line="259" w:lineRule="auto"/>
-        <w:rPr>
-          <w:rFonts w:eastAsia="Times New Roman"/>
-          <w:color w:val="000000"/>
-          <w:u w:color="000000"/>
-          <w:lang w:val="en-GB" w:eastAsia="en-GB"/>
-          <w14:textOutline w14:w="0" w14:cap="flat" w14:cmpd="sng" w14:algn="ctr">
-            <w14:noFill/>
-            <w14:prstDash w14:val="solid"/>
-            <w14:bevel/>
-          </w14:textOutline>
-        </w:rPr>
-      </w:pPr>
-    </w:p>
-    <w:p>
-      <w:pPr>
-        <w:pBdr>
-          <w:top w:val="none" w:sz="0" w:space="0" w:color="auto"/>
-          <w:left w:val="none" w:sz="0" w:space="0" w:color="auto"/>
-          <w:bottom w:val="none" w:sz="0" w:space="0" w:color="auto"/>
-          <w:right w:val="none" w:sz="0" w:space="0" w:color="auto"/>
-          <w:between w:val="none" w:sz="0" w:space="0" w:color="auto"/>
-          <w:bar w:val="none" w:sz="0" w:color="auto"/>
-        </w:pBdr>
-        <w:spacing w:after="160" w:line="259" w:lineRule="auto"/>
-        <w:rPr>
-          <w:rFonts w:eastAsia="Times New Roman"/>
-          <w:color w:val="000000"/>
-          <w:u w:color="000000"/>
-          <w:lang w:val="en-GB" w:eastAsia="en-GB"/>
-          <w14:textOutline w14:w="0" w14:cap="flat" w14:cmpd="sng" w14:algn="ctr">
-            <w14:noFill/>
-            <w14:prstDash w14:val="solid"/>
-            <w14:bevel/>
-          </w14:textOutline>
-        </w:rPr>
-      </w:pPr>
-    </w:p>
-    <w:p>
-      <w:pPr>
-        <w:pBdr>
-          <w:top w:val="none" w:sz="0" w:space="0" w:color="auto"/>
-          <w:left w:val="none" w:sz="0" w:space="0" w:color="auto"/>
-          <w:bottom w:val="none" w:sz="0" w:space="0" w:color="auto"/>
-          <w:right w:val="none" w:sz="0" w:space="0" w:color="auto"/>
-          <w:between w:val="none" w:sz="0" w:space="0" w:color="auto"/>
-          <w:bar w:val="none" w:sz="0" w:color="auto"/>
-        </w:pBdr>
-        <w:spacing w:after="160" w:line="259" w:lineRule="auto"/>
-        <w:rPr>
-          <w:rFonts w:eastAsia="Times New Roman"/>
-          <w:color w:val="000000"/>
-          <w:u w:color="000000"/>
-          <w:lang w:val="en-GB" w:eastAsia="en-GB"/>
-          <w14:textOutline w14:w="0" w14:cap="flat" w14:cmpd="sng" w14:algn="ctr">
-            <w14:noFill/>
-            <w14:prstDash w14:val="solid"/>
-            <w14:bevel/>
-          </w14:textOutline>
-        </w:rPr>
-      </w:pPr>
-    </w:p>
-    <w:p>
-      <w:pPr>
-        <w:pBdr>
-          <w:top w:val="none" w:sz="0" w:space="0" w:color="auto"/>
-          <w:left w:val="none" w:sz="0" w:space="0" w:color="auto"/>
-          <w:bottom w:val="none" w:sz="0" w:space="0" w:color="auto"/>
-          <w:right w:val="none" w:sz="0" w:space="0" w:color="auto"/>
-          <w:between w:val="none" w:sz="0" w:space="0" w:color="auto"/>
-          <w:bar w:val="none" w:sz="0" w:color="auto"/>
-        </w:pBdr>
-        <w:spacing w:after="160" w:line="259" w:lineRule="auto"/>
-        <w:rPr>
-          <w:rFonts w:eastAsia="Times New Roman"/>
-          <w:color w:val="000000"/>
-          <w:u w:color="000000"/>
-          <w:lang w:val="en-GB" w:eastAsia="en-GB"/>
-          <w14:textOutline w14:w="0" w14:cap="flat" w14:cmpd="sng" w14:algn="ctr">
-            <w14:noFill/>
-            <w14:prstDash w14:val="solid"/>
-            <w14:bevel/>
-          </w14:textOutline>
-        </w:rPr>
-      </w:pPr>
-    </w:p>
-    <w:p>
-      <w:pPr>
-        <w:pBdr>
-          <w:top w:val="none" w:sz="0" w:space="0" w:color="auto"/>
-          <w:left w:val="none" w:sz="0" w:space="0" w:color="auto"/>
-          <w:bottom w:val="none" w:sz="0" w:space="0" w:color="auto"/>
-          <w:right w:val="none" w:sz="0" w:space="0" w:color="auto"/>
-          <w:between w:val="none" w:sz="0" w:space="0" w:color="auto"/>
-          <w:bar w:val="none" w:sz="0" w:color="auto"/>
-        </w:pBdr>
-        <w:spacing w:after="160" w:line="259" w:lineRule="auto"/>
-        <w:rPr>
-          <w:rFonts w:eastAsia="Times New Roman"/>
-          <w:color w:val="000000"/>
-          <w:u w:color="000000"/>
-          <w:lang w:val="en-GB" w:eastAsia="en-GB"/>
-          <w14:textOutline w14:w="0" w14:cap="flat" w14:cmpd="sng" w14:algn="ctr">
-            <w14:noFill/>
-            <w14:prstDash w14:val="solid"/>
-            <w14:bevel/>
-          </w14:textOutline>
-        </w:rPr>
-      </w:pPr>
-    </w:p>
-    <w:p>
-      <w:pPr>
-        <w:pBdr>
-          <w:top w:val="none" w:sz="0" w:space="0" w:color="auto"/>
-          <w:left w:val="none" w:sz="0" w:space="0" w:color="auto"/>
-          <w:bottom w:val="none" w:sz="0" w:space="0" w:color="auto"/>
-          <w:right w:val="none" w:sz="0" w:space="0" w:color="auto"/>
-          <w:between w:val="none" w:sz="0" w:space="0" w:color="auto"/>
-          <w:bar w:val="none" w:sz="0" w:color="auto"/>
-        </w:pBdr>
-        <w:spacing w:after="160" w:line="259" w:lineRule="auto"/>
-        <w:rPr>
-          <w:rFonts w:eastAsia="Times New Roman"/>
-          <w:color w:val="000000"/>
-          <w:u w:color="000000"/>
-          <w:lang w:val="en-GB" w:eastAsia="en-GB"/>
-          <w14:textOutline w14:w="0" w14:cap="flat" w14:cmpd="sng" w14:algn="ctr">
-            <w14:noFill/>
-            <w14:prstDash w14:val="solid"/>
-            <w14:bevel/>
-          </w14:textOutline>
-        </w:rPr>
-      </w:pPr>
-    </w:p>
-    <w:p>
-      <w:pPr>
-        <w:pBdr>
-          <w:top w:val="none" w:sz="0" w:space="0" w:color="auto"/>
-          <w:left w:val="none" w:sz="0" w:space="0" w:color="auto"/>
-          <w:bottom w:val="none" w:sz="0" w:space="0" w:color="auto"/>
-          <w:right w:val="none" w:sz="0" w:space="0" w:color="auto"/>
-          <w:between w:val="none" w:sz="0" w:space="0" w:color="auto"/>
-          <w:bar w:val="none" w:sz="0" w:color="auto"/>
-        </w:pBdr>
-        <w:spacing w:after="160" w:line="259" w:lineRule="auto"/>
-        <w:rPr>
-          <w:rFonts w:eastAsia="Times New Roman"/>
-          <w:color w:val="000000"/>
-          <w:u w:color="000000"/>
-          <w:lang w:val="en-GB" w:eastAsia="en-GB"/>
-          <w14:textOutline w14:w="0" w14:cap="flat" w14:cmpd="sng" w14:algn="ctr">
-            <w14:noFill/>
-            <w14:prstDash w14:val="solid"/>
-            <w14:bevel/>
-          </w14:textOutline>
-        </w:rPr>
-      </w:pPr>
-    </w:p>
-    <w:p>
-      <w:pPr>
-        <w:pBdr>
-          <w:top w:val="none" w:sz="0" w:space="0" w:color="auto"/>
-          <w:left w:val="none" w:sz="0" w:space="0" w:color="auto"/>
-          <w:bottom w:val="none" w:sz="0" w:space="0" w:color="auto"/>
-          <w:right w:val="none" w:sz="0" w:space="0" w:color="auto"/>
-          <w:between w:val="none" w:sz="0" w:space="0" w:color="auto"/>
-          <w:bar w:val="none" w:sz="0" w:color="auto"/>
-        </w:pBdr>
-        <w:spacing w:after="160" w:line="259" w:lineRule="auto"/>
-        <w:rPr>
-          <w:rFonts w:eastAsia="Times New Roman"/>
-          <w:color w:val="000000"/>
-          <w:u w:color="000000"/>
-          <w:lang w:val="en-GB" w:eastAsia="en-GB"/>
-          <w14:textOutline w14:w="0" w14:cap="flat" w14:cmpd="sng" w14:algn="ctr">
-            <w14:noFill/>
-            <w14:prstDash w14:val="solid"/>
-            <w14:bevel/>
-          </w14:textOutline>
-        </w:rPr>
-      </w:pPr>
-    </w:p>
-    <w:p>
-      <w:pPr>
-        <w:pBdr>
-          <w:top w:val="none" w:sz="0" w:space="0" w:color="auto"/>
-          <w:left w:val="none" w:sz="0" w:space="0" w:color="auto"/>
-          <w:bottom w:val="none" w:sz="0" w:space="0" w:color="auto"/>
-          <w:right w:val="none" w:sz="0" w:space="0" w:color="auto"/>
-          <w:between w:val="none" w:sz="0" w:space="0" w:color="auto"/>
-          <w:bar w:val="none" w:sz="0" w:color="auto"/>
-        </w:pBdr>
-        <w:spacing w:after="160" w:line="259" w:lineRule="auto"/>
-        <w:rPr>
-          <w:rFonts w:eastAsia="Times New Roman"/>
-          <w:color w:val="000000"/>
-          <w:u w:color="000000"/>
-          <w:lang w:val="en-GB" w:eastAsia="en-GB"/>
-          <w14:textOutline w14:w="0" w14:cap="flat" w14:cmpd="sng" w14:algn="ctr">
-            <w14:noFill/>
-            <w14:prstDash w14:val="solid"/>
-            <w14:bevel/>
-          </w14:textOutline>
-        </w:rPr>
-      </w:pPr>
-    </w:p>
-    <w:p>
-      <w:pPr>
-        <w:pBdr>
-          <w:top w:val="none" w:sz="0" w:space="0" w:color="auto"/>
-          <w:left w:val="none" w:sz="0" w:space="0" w:color="auto"/>
-          <w:bottom w:val="none" w:sz="0" w:space="0" w:color="auto"/>
-          <w:right w:val="none" w:sz="0" w:space="0" w:color="auto"/>
-          <w:between w:val="none" w:sz="0" w:space="0" w:color="auto"/>
-          <w:bar w:val="none" w:sz="0" w:color="auto"/>
-        </w:pBdr>
-        <w:spacing w:after="160" w:line="259" w:lineRule="auto"/>
-        <w:rPr>
-          <w:rFonts w:eastAsia="Times New Roman"/>
-          <w:color w:val="000000"/>
-          <w:u w:color="000000"/>
-          <w:lang w:val="en-GB" w:eastAsia="en-GB"/>
-          <w14:textOutline w14:w="0" w14:cap="flat" w14:cmpd="sng" w14:algn="ctr">
-            <w14:noFill/>
-            <w14:prstDash w14:val="solid"/>
-            <w14:bevel/>
-          </w14:textOutline>
-        </w:rPr>
-      </w:pPr>
-    </w:p>
-    <w:p>
-      <w:pPr>
-        <w:pBdr>
-          <w:top w:val="none" w:sz="0" w:space="0" w:color="auto"/>
-          <w:left w:val="none" w:sz="0" w:space="0" w:color="auto"/>
-          <w:bottom w:val="none" w:sz="0" w:space="0" w:color="auto"/>
-          <w:right w:val="none" w:sz="0" w:space="0" w:color="auto"/>
-          <w:between w:val="none" w:sz="0" w:space="0" w:color="auto"/>
-          <w:bar w:val="none" w:sz="0" w:color="auto"/>
-        </w:pBdr>
-        <w:spacing w:after="160" w:line="259" w:lineRule="auto"/>
-        <w:rPr>
-          <w:rFonts w:eastAsia="Times New Roman"/>
-          <w:color w:val="000000"/>
-          <w:u w:color="000000"/>
-          <w:lang w:val="en-GB" w:eastAsia="en-GB"/>
-          <w14:textOutline w14:w="0" w14:cap="flat" w14:cmpd="sng" w14:algn="ctr">
-            <w14:noFill/>
-            <w14:prstDash w14:val="solid"/>
-            <w14:bevel/>
-          </w14:textOutline>
-        </w:rPr>
-      </w:pPr>
-    </w:p>
-    <w:p>
-      <w:pPr>
-        <w:pBdr>
-          <w:top w:val="none" w:sz="0" w:space="0" w:color="auto"/>
-          <w:left w:val="none" w:sz="0" w:space="0" w:color="auto"/>
-          <w:bottom w:val="none" w:sz="0" w:space="0" w:color="auto"/>
-          <w:right w:val="none" w:sz="0" w:space="0" w:color="auto"/>
-          <w:between w:val="none" w:sz="0" w:space="0" w:color="auto"/>
-          <w:bar w:val="none" w:sz="0" w:color="auto"/>
-        </w:pBdr>
-        <w:spacing w:after="160" w:line="259" w:lineRule="auto"/>
-        <w:rPr>
-          <w:rFonts w:eastAsia="Times New Roman"/>
-          <w:color w:val="000000"/>
-          <w:u w:color="000000"/>
-          <w:lang w:val="en-GB" w:eastAsia="en-GB"/>
-          <w14:textOutline w14:w="0" w14:cap="flat" w14:cmpd="sng" w14:algn="ctr">
-            <w14:noFill/>
-            <w14:prstDash w14:val="solid"/>
-            <w14:bevel/>
-          </w14:textOutline>
-        </w:rPr>
-      </w:pPr>
-    </w:p>
-    <w:p>
-      <w:pPr>
-        <w:pBdr>
-          <w:top w:val="none" w:sz="0" w:space="0" w:color="auto"/>
-          <w:left w:val="none" w:sz="0" w:space="0" w:color="auto"/>
-          <w:bottom w:val="none" w:sz="0" w:space="0" w:color="auto"/>
-          <w:right w:val="none" w:sz="0" w:space="0" w:color="auto"/>
-          <w:between w:val="none" w:sz="0" w:space="0" w:color="auto"/>
-          <w:bar w:val="none" w:sz="0" w:color="auto"/>
-        </w:pBdr>
-        <w:spacing w:after="160" w:line="259" w:lineRule="auto"/>
-        <w:rPr>
-          <w:rFonts w:eastAsia="Times New Roman"/>
-          <w:color w:val="000000"/>
-          <w:u w:color="000000"/>
-          <w:lang w:val="en-GB" w:eastAsia="en-GB"/>
-          <w14:textOutline w14:w="0" w14:cap="flat" w14:cmpd="sng" w14:algn="ctr">
-            <w14:noFill/>
-            <w14:prstDash w14:val="solid"/>
-            <w14:bevel/>
-          </w14:textOutline>
-        </w:rPr>
-      </w:pPr>
-    </w:p>
-    <w:p>
-      <w:pPr>
-        <w:pBdr>
-          <w:top w:val="none" w:sz="0" w:space="0" w:color="auto"/>
-          <w:left w:val="none" w:sz="0" w:space="0" w:color="auto"/>
-          <w:bottom w:val="none" w:sz="0" w:space="0" w:color="auto"/>
-          <w:right w:val="none" w:sz="0" w:space="0" w:color="auto"/>
-          <w:between w:val="none" w:sz="0" w:space="0" w:color="auto"/>
-          <w:bar w:val="none" w:sz="0" w:color="auto"/>
-        </w:pBdr>
-        <w:spacing w:after="160" w:line="259" w:lineRule="auto"/>
-        <w:rPr>
-          <w:rFonts w:eastAsia="Times New Roman"/>
-          <w:color w:val="000000"/>
-          <w:u w:color="000000"/>
-          <w:lang w:val="en-GB" w:eastAsia="en-GB"/>
-          <w14:textOutline w14:w="0" w14:cap="flat" w14:cmpd="sng" w14:algn="ctr">
-            <w14:noFill/>
-            <w14:prstDash w14:val="solid"/>
-            <w14:bevel/>
-          </w14:textOutline>
-        </w:rPr>
-      </w:pPr>
-    </w:p>
-    <w:p>
-      <w:pPr>
-        <w:pBdr>
-          <w:top w:val="none" w:sz="0" w:space="0" w:color="auto"/>
-          <w:left w:val="none" w:sz="0" w:space="0" w:color="auto"/>
-          <w:bottom w:val="none" w:sz="0" w:space="0" w:color="auto"/>
-          <w:right w:val="none" w:sz="0" w:space="0" w:color="auto"/>
-          <w:between w:val="none" w:sz="0" w:space="0" w:color="auto"/>
-          <w:bar w:val="none" w:sz="0" w:color="auto"/>
-        </w:pBdr>
-        <w:spacing w:after="160" w:line="259" w:lineRule="auto"/>
-        <w:rPr>
-          <w:rFonts w:eastAsia="Times New Roman"/>
-          <w:color w:val="000000"/>
-          <w:u w:color="000000"/>
-          <w:lang w:val="en-GB" w:eastAsia="en-GB"/>
-          <w14:textOutline w14:w="0" w14:cap="flat" w14:cmpd="sng" w14:algn="ctr">
-            <w14:noFill/>
-            <w14:prstDash w14:val="solid"/>
-            <w14:bevel/>
-          </w14:textOutline>
-        </w:rPr>
-      </w:pPr>
-    </w:p>
-    <w:p>
-      <w:pPr>
-        <w:pBdr>
-          <w:top w:val="none" w:sz="0" w:space="0" w:color="auto"/>
-          <w:left w:val="none" w:sz="0" w:space="0" w:color="auto"/>
-          <w:bottom w:val="none" w:sz="0" w:space="0" w:color="auto"/>
-          <w:right w:val="none" w:sz="0" w:space="0" w:color="auto"/>
-          <w:between w:val="none" w:sz="0" w:space="0" w:color="auto"/>
-          <w:bar w:val="none" w:sz="0" w:color="auto"/>
-        </w:pBdr>
-        <w:spacing w:after="160" w:line="259" w:lineRule="auto"/>
-        <w:rPr>
-          <w:rFonts w:eastAsia="Times New Roman"/>
-          <w:color w:val="000000"/>
-          <w:u w:color="000000"/>
-          <w:lang w:val="en-GB" w:eastAsia="en-GB"/>
-          <w14:textOutline w14:w="0" w14:cap="flat" w14:cmpd="sng" w14:algn="ctr">
-            <w14:noFill/>
-            <w14:prstDash w14:val="solid"/>
-            <w14:bevel/>
-          </w14:textOutline>
-        </w:rPr>
-      </w:pPr>
-    </w:p>
-    <w:p>
-      <w:pPr>
-        <w:pBdr>
-          <w:top w:val="none" w:sz="0" w:space="0" w:color="auto"/>
-          <w:left w:val="none" w:sz="0" w:space="0" w:color="auto"/>
-          <w:bottom w:val="none" w:sz="0" w:space="0" w:color="auto"/>
-          <w:right w:val="none" w:sz="0" w:space="0" w:color="auto"/>
-          <w:between w:val="none" w:sz="0" w:space="0" w:color="auto"/>
-          <w:bar w:val="none" w:sz="0" w:color="auto"/>
-        </w:pBdr>
-        <w:spacing w:after="160" w:line="259" w:lineRule="auto"/>
-        <w:rPr>
-          <w:rFonts w:eastAsia="Times New Roman"/>
-          <w:color w:val="000000"/>
-          <w:u w:color="000000"/>
-          <w:lang w:val="en-GB" w:eastAsia="en-GB"/>
-          <w14:textOutline w14:w="0" w14:cap="flat" w14:cmpd="sng" w14:algn="ctr">
-            <w14:noFill/>
-            <w14:prstDash w14:val="solid"/>
-            <w14:bevel/>
-          </w14:textOutline>
-        </w:rPr>
-      </w:pPr>
-    </w:p>
-    <w:p>
-      <w:pPr>
-        <w:rPr>
-          <w:lang w:val="en-GB"/>
-        </w:rPr>
-        <w:sectPr>
-          <w:headerReference w:type="first" r:id="rId10"/>
-          <w:footerReference w:type="first" r:id="rId11"/>
-          <w:pgSz w:w="11900" w:h="16840"/>
-          <w:pgMar w:top="1440" w:right="1440" w:bottom="1440" w:left="1440" w:header="708" w:footer="708" w:gutter="0"/>
-          <w:pgNumType w:fmt="lowerRoman" w:start="1"/>
-          <w:cols w:space="720"/>
-          <w:titlePg/>
-          <w:docGrid w:linePitch="326"/>
-        </w:sectPr>
-      </w:pPr>
-    </w:p>
-    <w:p>
-      <w:pPr>
         <w:pStyle w:val="IntenseQuote"/>
         <w:spacing w:line="276" w:lineRule="auto"/>
         <w:rPr>
@@ -1306,7 +593,6 @@
           <w:sz w:val="28"/>
           <w:szCs w:val="28"/>
         </w:rPr>
-        <w:lastRenderedPageBreak/>
         <w:t xml:space="preserve">Definition of problem – Kaggle Contest Entered </w:t>
       </w:r>
     </w:p>
@@ -1382,6 +668,18 @@
       <w:r>
         <w:t xml:space="preserve">, although the competition is over it is still possible to submit work and receive an evaluation. My reasoning for picking this competition is that I wanted to study psychology and go into research particularly in dissociative disorders and schizophrenia, however due to personal circumstances at the time I went with engineering. </w:t>
       </w:r>
+      <w:r>
+        <w:t>Data provided are two sets of multimodal features derived from MRI images</w:t>
+      </w:r>
+      <w:r>
+        <w:t>. Two modalities are used to obtain said features, functional and structural</w:t>
+      </w:r>
+      <w:r>
+        <w:t xml:space="preserve"> MRI</w:t>
+      </w:r>
+      <w:r>
+        <w:t>.</w:t>
+      </w:r>
     </w:p>
     <w:p>
       <w:pPr>
@@ -1718,30 +1016,6 @@
     </w:p>
     <w:p>
       <w:pPr>
-        <w:pStyle w:val="Body"/>
-        <w:spacing w:line="276" w:lineRule="auto"/>
-      </w:pPr>
-    </w:p>
-    <w:p>
-      <w:pPr>
-        <w:pStyle w:val="Body"/>
-        <w:spacing w:line="276" w:lineRule="auto"/>
-      </w:pPr>
-    </w:p>
-    <w:p>
-      <w:pPr>
-        <w:pStyle w:val="Body"/>
-        <w:spacing w:line="276" w:lineRule="auto"/>
-      </w:pPr>
-    </w:p>
-    <w:p>
-      <w:pPr>
-        <w:pStyle w:val="Body"/>
-        <w:spacing w:line="276" w:lineRule="auto"/>
-      </w:pPr>
-    </w:p>
-    <w:p>
-      <w:pPr>
         <w:pStyle w:val="IntenseQuote"/>
         <w:spacing w:line="276" w:lineRule="auto"/>
         <w:rPr>
@@ -1756,7 +1030,6 @@
           <w:sz w:val="28"/>
           <w:szCs w:val="28"/>
         </w:rPr>
-        <w:lastRenderedPageBreak/>
         <w:t xml:space="preserve">Models </w:t>
       </w:r>
       <w:r>
@@ -1791,16 +1064,16 @@
         <w:rPr>
           <w:b/>
           <w:bCs/>
-          <w:sz w:val="36"/>
-          <w:szCs w:val="36"/>
+          <w:sz w:val="40"/>
+          <w:szCs w:val="40"/>
         </w:rPr>
       </w:pPr>
       <w:r>
         <w:rPr>
           <w:b/>
           <w:bCs/>
-          <w:sz w:val="36"/>
-          <w:szCs w:val="36"/>
+          <w:sz w:val="40"/>
+          <w:szCs w:val="40"/>
         </w:rPr>
         <w:t xml:space="preserve">Data preparation </w:t>
       </w:r>
@@ -1811,7 +1084,16 @@
         <w:spacing w:line="276" w:lineRule="auto"/>
       </w:pPr>
       <w:r>
-        <w:t xml:space="preserve">There was very little required to prepare data for this assignment. </w:t>
+        <w:t>There was very little required to prepare data for this assignment</w:t>
+      </w:r>
+      <w:r>
+        <w:t xml:space="preserve"> on the </w:t>
+      </w:r>
+      <w:r>
+        <w:t>surface level</w:t>
+      </w:r>
+      <w:r>
+        <w:t xml:space="preserve">. </w:t>
       </w:r>
       <w:r>
         <w:t>Originally,</w:t>
@@ -1823,7 +1105,40 @@
         <w:t>impression that</w:t>
       </w:r>
       <w:r>
-        <w:t xml:space="preserve"> the data consisted of MRI images, however it’s a set of correlation values and xxx</w:t>
+        <w:t xml:space="preserve"> the data consisted of MRI images, however it’s a set of correlation values and </w:t>
+      </w:r>
+      <w:r>
+        <w:t>other extracted multimodal features derived from MRI scans.</w:t>
+      </w:r>
+      <w:r>
+        <w:t xml:space="preserve"> </w:t>
+      </w:r>
+      <w:r>
+        <w:t>D</w:t>
+      </w:r>
+      <w:r>
+        <w:t xml:space="preserve">atasets were combined to form one in an attempt to encompass correlation between features </w:t>
+      </w:r>
+      <w:r>
+        <w:t>during</w:t>
+      </w:r>
+      <w:r>
+        <w:t xml:space="preserve"> </w:t>
+      </w:r>
+      <w:r>
+        <w:t>feature</w:t>
+      </w:r>
+      <w:r>
+        <w:t xml:space="preserve"> </w:t>
+      </w:r>
+      <w:r>
+        <w:t>selecti</w:t>
+      </w:r>
+      <w:r>
+        <w:t>on</w:t>
+      </w:r>
+      <w:r>
+        <w:t>.</w:t>
       </w:r>
     </w:p>
     <w:p>
@@ -1835,30 +1150,61 @@
         <w:t>There are no missing or incomplete records in this dataset otherwise they would need to be removed or filled in if possible.</w:t>
       </w:r>
       <w:r>
-        <w:t xml:space="preserve"> There is an option to use a scalar to reduce the gaps between values however these values are already very small</w:t>
+        <w:t xml:space="preserve"> There is an option to use a scalar to reduce gaps between values however these values are already very small</w:t>
       </w:r>
       <w:r>
         <w:t xml:space="preserve"> and close together</w:t>
       </w:r>
       <w:r>
-        <w:t>.</w:t>
-      </w:r>
-    </w:p>
-    <w:p>
-      <w:pPr>
-        <w:pStyle w:val="Body"/>
-        <w:spacing w:line="276" w:lineRule="auto"/>
-      </w:pPr>
-      <w:r>
-        <w:t xml:space="preserve">The use of visualisations could be used to see the distribution of data and a boxplot to get a </w:t>
-      </w:r>
-      <w:proofErr w:type="gramStart"/>
-      <w:r>
-        <w:t>five number</w:t>
-      </w:r>
-      <w:proofErr w:type="gramEnd"/>
-      <w:r>
-        <w:t xml:space="preserve"> summary for a quick evaluation.</w:t>
+        <w:t xml:space="preserve">, from running models with and without the use of scalars it has made little to no difference. </w:t>
+      </w:r>
+    </w:p>
+    <w:p>
+      <w:pPr>
+        <w:pStyle w:val="Body"/>
+        <w:spacing w:line="276" w:lineRule="auto"/>
+      </w:pPr>
+      <w:r>
+        <w:t>Using</w:t>
+      </w:r>
+      <w:r>
+        <w:t xml:space="preserve"> visualisations to see the distribution of data and a boxplot to get a </w:t>
+      </w:r>
+      <w:r>
+        <w:t>five-number</w:t>
+      </w:r>
+      <w:r>
+        <w:t xml:space="preserve"> summary for a quick evaluation</w:t>
+      </w:r>
+      <w:r>
+        <w:t xml:space="preserve"> could also be used, but in the current state of this assignment there wouldn’t be much value of doing that.</w:t>
+      </w:r>
+    </w:p>
+    <w:p>
+      <w:pPr>
+        <w:pStyle w:val="Body"/>
+        <w:spacing w:line="276" w:lineRule="auto"/>
+      </w:pPr>
+      <w:r>
+        <w:t xml:space="preserve">The reasoning behind there being very little data preparation on the surface level is that this data set came in two files. Finding ways to </w:t>
+      </w:r>
+      <w:r>
+        <w:t xml:space="preserve">better </w:t>
+      </w:r>
+      <w:r>
+        <w:t>extract features</w:t>
+      </w:r>
+      <w:r>
+        <w:t xml:space="preserve"> would be a major </w:t>
+      </w:r>
+      <w:r>
+        <w:t>To-do</w:t>
+      </w:r>
+      <w:r>
+        <w:t xml:space="preserve"> for future work</w:t>
+      </w:r>
+      <w:r>
+        <w:t xml:space="preserve">, especially because some of these features can correlate with other illnesses </w:t>
       </w:r>
     </w:p>
     <w:p>
@@ -1869,27 +1215,6 @@
       <w:r>
         <w:t>One way of working with MRI images when there is a shortage of data is to rotate them a few times to synthesis more data points for a machine learning algorithm to pick up on.</w:t>
       </w:r>
-    </w:p>
-    <w:p>
-      <w:pPr>
-        <w:pStyle w:val="Body"/>
-        <w:spacing w:line="276" w:lineRule="auto"/>
-      </w:pPr>
-      <w:r>
-        <w:t>List other ways you can prepare data here</w:t>
-      </w:r>
-    </w:p>
-    <w:p>
-      <w:pPr>
-        <w:pStyle w:val="Body"/>
-        <w:spacing w:line="276" w:lineRule="auto"/>
-      </w:pPr>
-    </w:p>
-    <w:p>
-      <w:pPr>
-        <w:pStyle w:val="Body"/>
-        <w:spacing w:line="276" w:lineRule="auto"/>
-      </w:pPr>
     </w:p>
     <w:p>
       <w:pPr>
@@ -1898,39 +1223,18 @@
         <w:rPr>
           <w:b/>
           <w:bCs/>
-          <w:sz w:val="36"/>
-          <w:szCs w:val="36"/>
+          <w:sz w:val="40"/>
+          <w:szCs w:val="40"/>
         </w:rPr>
       </w:pPr>
       <w:r>
         <w:rPr>
           <w:b/>
           <w:bCs/>
-          <w:sz w:val="36"/>
-          <w:szCs w:val="36"/>
+          <w:sz w:val="40"/>
+          <w:szCs w:val="40"/>
         </w:rPr>
         <w:t>Implementation</w:t>
-      </w:r>
-    </w:p>
-    <w:p>
-      <w:pPr>
-        <w:pStyle w:val="Body"/>
-        <w:spacing w:line="276" w:lineRule="auto"/>
-      </w:pPr>
-      <w:r>
-        <w:t xml:space="preserve">Models used in this report are </w:t>
-      </w:r>
-      <w:r>
-        <w:rPr>
-          <w:u w:val="single"/>
-        </w:rPr>
-        <w:t>Support vector machine</w:t>
-      </w:r>
-      <w:r>
-        <w:t>, as it was very popular in research papers I’ve read cited in at the beginning of this paper, most of which scoped the application of machine learning methods to mental health diagnosis.</w:t>
-      </w:r>
-      <w:r>
-        <w:t xml:space="preserve"> </w:t>
       </w:r>
     </w:p>
     <w:p>
@@ -1940,29 +1244,25 @@
         <w:rPr>
           <w:b/>
           <w:bCs/>
-        </w:rPr>
-      </w:pPr>
-    </w:p>
-    <w:p>
-      <w:pPr>
-        <w:pStyle w:val="Body"/>
-        <w:spacing w:line="276" w:lineRule="auto"/>
+          <w:sz w:val="28"/>
+          <w:szCs w:val="28"/>
+        </w:rPr>
+      </w:pPr>
+      <w:r>
         <w:rPr>
           <w:b/>
           <w:bCs/>
-        </w:rPr>
-      </w:pPr>
+          <w:sz w:val="28"/>
+          <w:szCs w:val="28"/>
+        </w:rPr>
+        <w:t>SVM</w:t>
+      </w:r>
       <w:r>
         <w:rPr>
           <w:b/>
           <w:bCs/>
-        </w:rPr>
-        <w:t>SVM</w:t>
-      </w:r>
-      <w:r>
-        <w:rPr>
-          <w:b/>
-          <w:bCs/>
+          <w:sz w:val="28"/>
+          <w:szCs w:val="28"/>
         </w:rPr>
         <w:t>/SVC</w:t>
       </w:r>
@@ -1971,790 +1271,19 @@
       <w:pPr>
         <w:pStyle w:val="Body"/>
         <w:spacing w:line="276" w:lineRule="auto"/>
-      </w:pPr>
-      <w:r>
-        <w:t>SV</w:t>
-      </w:r>
-      <w:r>
-        <w:t>M</w:t>
-      </w:r>
-      <w:r>
-        <w:t xml:space="preserve"> </w:t>
-      </w:r>
-      <w:r>
-        <w:t xml:space="preserve">uses something called a support vector classifier in machine learning which has </w:t>
-      </w:r>
-      <w:r>
-        <w:t>worked the best without any hyperparameter tuning</w:t>
-      </w:r>
-      <w:r>
-        <w:t xml:space="preserve"> and </w:t>
-      </w:r>
-      <w:r>
-        <w:t>only improved</w:t>
-      </w:r>
-      <w:r>
-        <w:t xml:space="preserve"> once a better kernel was adopted. </w:t>
-      </w:r>
-      <w:r>
-        <w:t xml:space="preserve">SVM preforms very well even when there is limited data available, this is probably why it’s used for mental illness classification. </w:t>
-      </w:r>
-    </w:p>
-    <w:p>
-      <w:pPr>
-        <w:pStyle w:val="Body"/>
-        <w:spacing w:line="276" w:lineRule="auto"/>
-      </w:pPr>
-      <w:r>
-        <w:t>There’s usually very limited data with potential for a lot of noise. Th</w:t>
-      </w:r>
-      <w:r>
-        <w:t>at</w:t>
-      </w:r>
-      <w:r>
-        <w:t xml:space="preserve"> noise being overlapping conditions that are known to coexist with certain disorders like D.I.D or schizophrenia. </w:t>
-      </w:r>
-      <w:r>
-        <w:t xml:space="preserve">This </w:t>
-      </w:r>
-      <w:r>
-        <w:t xml:space="preserve">is further supported </w:t>
-      </w:r>
-      <w:r>
-        <w:t>when comparing results for public and private leader boards, there is only a 2</w:t>
-      </w:r>
-      <w:r>
-        <w:t>.2</w:t>
-      </w:r>
-      <w:r>
-        <w:t>% difference between scores, yet, the public leader board uses 1% of data</w:t>
-      </w:r>
-      <w:r>
-        <w:t>.</w:t>
-      </w:r>
-      <w:r>
-        <w:t xml:space="preserve"> </w:t>
-      </w:r>
-    </w:p>
-    <w:p>
-      <w:pPr>
-        <w:pStyle w:val="Body"/>
-        <w:spacing w:line="276" w:lineRule="auto"/>
-      </w:pPr>
-      <w:r>
-        <w:t>SVM uses a hyperplane to divide data points, a hyperplane is a line that measures the distance between all points</w:t>
-      </w:r>
-      <w:r>
-        <w:t xml:space="preserve">, this distance is referred to as a margin, for multimodal data SVM will add another dimension to better separate groups. To my understanding this is why it </w:t>
-      </w:r>
-      <w:proofErr w:type="spellStart"/>
-      <w:r>
-        <w:t>preformed</w:t>
-      </w:r>
-      <w:proofErr w:type="spellEnd"/>
-      <w:r>
-        <w:t xml:space="preserve"> so well without any optimisation. </w:t>
-      </w:r>
-    </w:p>
-    <w:p>
-      <w:pPr>
-        <w:pStyle w:val="Body"/>
-        <w:spacing w:line="276" w:lineRule="auto"/>
-      </w:pPr>
-      <w:r>
-        <w:t xml:space="preserve"> </w:t>
-      </w:r>
-    </w:p>
-    <w:p>
-      <w:pPr>
-        <w:pStyle w:val="Body"/>
-        <w:spacing w:line="276" w:lineRule="auto"/>
-      </w:pPr>
-      <w:r>
-        <w:lastRenderedPageBreak/>
-        <w:t xml:space="preserve">This model was </w:t>
-      </w:r>
-      <w:r>
-        <w:t xml:space="preserve">trained </w:t>
-      </w:r>
-      <w:r>
-        <w:t>using the</w:t>
-      </w:r>
-      <w:r>
-        <w:t xml:space="preserve"> following configs</w:t>
-      </w:r>
-      <w:r>
-        <w:t>:</w:t>
-      </w:r>
-    </w:p>
-    <w:p>
-      <w:pPr>
-        <w:pStyle w:val="NormalWeb"/>
-        <w:pBdr>
-          <w:top w:val="single" w:sz="6" w:space="2" w:color="888888"/>
-          <w:left w:val="single" w:sz="6" w:space="2" w:color="888888"/>
-          <w:bottom w:val="single" w:sz="6" w:space="2" w:color="888888"/>
-          <w:right w:val="single" w:sz="6" w:space="2" w:color="888888"/>
-        </w:pBdr>
-        <w:tabs>
-          <w:tab w:val="left" w:pos="916"/>
-          <w:tab w:val="left" w:pos="1832"/>
-          <w:tab w:val="left" w:pos="2748"/>
-          <w:tab w:val="left" w:pos="3664"/>
-          <w:tab w:val="left" w:pos="4580"/>
-          <w:tab w:val="left" w:pos="5496"/>
-          <w:tab w:val="left" w:pos="6412"/>
-          <w:tab w:val="left" w:pos="7328"/>
-          <w:tab w:val="left" w:pos="8244"/>
-          <w:tab w:val="left" w:pos="9160"/>
-          <w:tab w:val="left" w:pos="10076"/>
-          <w:tab w:val="left" w:pos="10992"/>
-          <w:tab w:val="left" w:pos="11908"/>
-          <w:tab w:val="left" w:pos="12824"/>
-          <w:tab w:val="left" w:pos="13740"/>
-          <w:tab w:val="left" w:pos="14656"/>
-        </w:tabs>
-        <w:spacing w:before="0" w:beforeAutospacing="0" w:after="0" w:afterAutospacing="0"/>
-        <w:divId w:val="1842548113"/>
-        <w:rPr>
-          <w:rFonts w:ascii="Courier New" w:hAnsi="Courier New" w:cs="Courier New"/>
-          <w:sz w:val="20"/>
-          <w:szCs w:val="20"/>
-        </w:rPr>
-      </w:pPr>
-      <w:proofErr w:type="spellStart"/>
-      <w:r>
-        <w:rPr>
-          <w:rFonts w:ascii="Courier New" w:hAnsi="Courier New" w:cs="Courier New"/>
-          <w:color w:val="000000"/>
-          <w:sz w:val="20"/>
-          <w:szCs w:val="20"/>
-        </w:rPr>
-        <w:t>X_train</w:t>
-      </w:r>
-      <w:proofErr w:type="spellEnd"/>
-      <w:r>
-        <w:rPr>
-          <w:rFonts w:ascii="Courier New" w:hAnsi="Courier New" w:cs="Courier New"/>
-          <w:color w:val="666600"/>
-          <w:sz w:val="20"/>
-          <w:szCs w:val="20"/>
-        </w:rPr>
-        <w:t>,</w:t>
-      </w:r>
-      <w:r>
-        <w:rPr>
-          <w:rFonts w:ascii="Courier New" w:hAnsi="Courier New" w:cs="Courier New"/>
-          <w:color w:val="000000"/>
-          <w:sz w:val="20"/>
-          <w:szCs w:val="20"/>
-        </w:rPr>
-        <w:t xml:space="preserve"> </w:t>
-      </w:r>
-      <w:proofErr w:type="spellStart"/>
-      <w:r>
-        <w:rPr>
-          <w:rFonts w:ascii="Courier New" w:hAnsi="Courier New" w:cs="Courier New"/>
-          <w:color w:val="000000"/>
-          <w:sz w:val="20"/>
-          <w:szCs w:val="20"/>
-        </w:rPr>
-        <w:t>X_test</w:t>
-      </w:r>
-      <w:proofErr w:type="spellEnd"/>
-      <w:r>
-        <w:rPr>
-          <w:rFonts w:ascii="Courier New" w:hAnsi="Courier New" w:cs="Courier New"/>
-          <w:color w:val="666600"/>
-          <w:sz w:val="20"/>
-          <w:szCs w:val="20"/>
-        </w:rPr>
-        <w:t>,</w:t>
-      </w:r>
-      <w:r>
-        <w:rPr>
-          <w:rFonts w:ascii="Courier New" w:hAnsi="Courier New" w:cs="Courier New"/>
-          <w:color w:val="000000"/>
-          <w:sz w:val="20"/>
-          <w:szCs w:val="20"/>
-        </w:rPr>
-        <w:t xml:space="preserve"> </w:t>
-      </w:r>
-      <w:proofErr w:type="spellStart"/>
-      <w:r>
-        <w:rPr>
-          <w:rFonts w:ascii="Courier New" w:hAnsi="Courier New" w:cs="Courier New"/>
-          <w:color w:val="000000"/>
-          <w:sz w:val="20"/>
-          <w:szCs w:val="20"/>
-        </w:rPr>
-        <w:t>y_train</w:t>
-      </w:r>
-      <w:proofErr w:type="spellEnd"/>
-      <w:r>
-        <w:rPr>
-          <w:rFonts w:ascii="Courier New" w:hAnsi="Courier New" w:cs="Courier New"/>
-          <w:color w:val="666600"/>
-          <w:sz w:val="20"/>
-          <w:szCs w:val="20"/>
-        </w:rPr>
-        <w:t>,</w:t>
-      </w:r>
-      <w:r>
-        <w:rPr>
-          <w:rFonts w:ascii="Courier New" w:hAnsi="Courier New" w:cs="Courier New"/>
-          <w:color w:val="000000"/>
-          <w:sz w:val="20"/>
-          <w:szCs w:val="20"/>
-        </w:rPr>
-        <w:t xml:space="preserve"> </w:t>
-      </w:r>
-      <w:proofErr w:type="spellStart"/>
-      <w:r>
-        <w:rPr>
-          <w:rFonts w:ascii="Courier New" w:hAnsi="Courier New" w:cs="Courier New"/>
-          <w:color w:val="000000"/>
-          <w:sz w:val="20"/>
-          <w:szCs w:val="20"/>
-        </w:rPr>
-        <w:t>y_test</w:t>
-      </w:r>
-      <w:proofErr w:type="spellEnd"/>
-      <w:r>
-        <w:rPr>
-          <w:rFonts w:ascii="Courier New" w:hAnsi="Courier New" w:cs="Courier New"/>
-          <w:color w:val="000000"/>
-          <w:sz w:val="20"/>
-          <w:szCs w:val="20"/>
-        </w:rPr>
-        <w:t xml:space="preserve"> </w:t>
-      </w:r>
-      <w:r>
-        <w:rPr>
-          <w:rFonts w:ascii="Courier New" w:hAnsi="Courier New" w:cs="Courier New"/>
-          <w:color w:val="666600"/>
-          <w:sz w:val="20"/>
-          <w:szCs w:val="20"/>
-        </w:rPr>
-        <w:t>=</w:t>
-      </w:r>
-      <w:r>
-        <w:rPr>
-          <w:rFonts w:ascii="Courier New" w:hAnsi="Courier New" w:cs="Courier New"/>
-          <w:color w:val="000000"/>
-          <w:sz w:val="20"/>
-          <w:szCs w:val="20"/>
-        </w:rPr>
-        <w:t xml:space="preserve"> </w:t>
-      </w:r>
-      <w:proofErr w:type="spellStart"/>
-      <w:r>
-        <w:rPr>
-          <w:rFonts w:ascii="Courier New" w:hAnsi="Courier New" w:cs="Courier New"/>
-          <w:color w:val="000000"/>
-          <w:sz w:val="20"/>
-          <w:szCs w:val="20"/>
-        </w:rPr>
-        <w:t>train_test_</w:t>
-      </w:r>
-      <w:r>
-        <w:rPr>
-          <w:rFonts w:ascii="Courier New" w:hAnsi="Courier New" w:cs="Courier New"/>
-          <w:color w:val="000000"/>
-          <w:sz w:val="20"/>
-          <w:szCs w:val="20"/>
-        </w:rPr>
-        <w:t>split</w:t>
-      </w:r>
-      <w:proofErr w:type="spellEnd"/>
-      <w:r>
-        <w:rPr>
-          <w:rFonts w:ascii="Courier New" w:hAnsi="Courier New" w:cs="Courier New"/>
-          <w:color w:val="666600"/>
-          <w:sz w:val="20"/>
-          <w:szCs w:val="20"/>
-        </w:rPr>
-        <w:t xml:space="preserve"> (</w:t>
-      </w:r>
-      <w:r>
-        <w:rPr>
-          <w:rFonts w:ascii="Courier New" w:hAnsi="Courier New" w:cs="Courier New"/>
-          <w:color w:val="000000"/>
-          <w:sz w:val="20"/>
-          <w:szCs w:val="20"/>
-        </w:rPr>
-        <w:t>data</w:t>
-      </w:r>
-      <w:r>
-        <w:rPr>
-          <w:rFonts w:ascii="Courier New" w:hAnsi="Courier New" w:cs="Courier New"/>
-          <w:color w:val="666600"/>
-          <w:sz w:val="20"/>
-          <w:szCs w:val="20"/>
-        </w:rPr>
-        <w:t>,</w:t>
-      </w:r>
-      <w:r>
-        <w:rPr>
-          <w:rFonts w:ascii="Courier New" w:hAnsi="Courier New" w:cs="Courier New"/>
-          <w:color w:val="000000"/>
-          <w:sz w:val="20"/>
-          <w:szCs w:val="20"/>
-        </w:rPr>
-        <w:t xml:space="preserve"> labels</w:t>
-      </w:r>
-      <w:r>
-        <w:rPr>
-          <w:rFonts w:ascii="Courier New" w:hAnsi="Courier New" w:cs="Courier New"/>
-          <w:color w:val="666600"/>
-          <w:sz w:val="20"/>
-          <w:szCs w:val="20"/>
-        </w:rPr>
-        <w:t>,</w:t>
-      </w:r>
-      <w:r>
-        <w:rPr>
-          <w:rFonts w:ascii="Courier New" w:hAnsi="Courier New" w:cs="Courier New"/>
-          <w:color w:val="000000"/>
-          <w:sz w:val="20"/>
-          <w:szCs w:val="20"/>
-        </w:rPr>
-        <w:t xml:space="preserve"> </w:t>
-      </w:r>
-      <w:proofErr w:type="spellStart"/>
-      <w:r>
-        <w:rPr>
-          <w:rFonts w:ascii="Courier New" w:hAnsi="Courier New" w:cs="Courier New"/>
-          <w:color w:val="000000"/>
-          <w:sz w:val="20"/>
-          <w:szCs w:val="20"/>
-        </w:rPr>
-        <w:t>test_size</w:t>
-      </w:r>
-      <w:proofErr w:type="spellEnd"/>
-      <w:r>
-        <w:rPr>
-          <w:rFonts w:ascii="Courier New" w:hAnsi="Courier New" w:cs="Courier New"/>
-          <w:color w:val="666600"/>
-          <w:sz w:val="20"/>
-          <w:szCs w:val="20"/>
-        </w:rPr>
-        <w:t>=</w:t>
-      </w:r>
-      <w:r>
-        <w:rPr>
-          <w:rFonts w:ascii="Courier New" w:hAnsi="Courier New" w:cs="Courier New"/>
-          <w:color w:val="006666"/>
-          <w:sz w:val="20"/>
-          <w:szCs w:val="20"/>
-        </w:rPr>
-        <w:t>0.3</w:t>
-      </w:r>
-      <w:r>
-        <w:rPr>
-          <w:rFonts w:ascii="Courier New" w:hAnsi="Courier New" w:cs="Courier New"/>
-          <w:color w:val="666600"/>
-          <w:sz w:val="20"/>
-          <w:szCs w:val="20"/>
-        </w:rPr>
-        <w:t>,</w:t>
-      </w:r>
-      <w:r>
-        <w:rPr>
-          <w:rFonts w:ascii="Courier New" w:hAnsi="Courier New" w:cs="Courier New"/>
-          <w:color w:val="000000"/>
-          <w:sz w:val="20"/>
-          <w:szCs w:val="20"/>
-        </w:rPr>
-        <w:t xml:space="preserve"> </w:t>
-      </w:r>
-      <w:proofErr w:type="spellStart"/>
-      <w:r>
-        <w:rPr>
-          <w:rFonts w:ascii="Courier New" w:hAnsi="Courier New" w:cs="Courier New"/>
-          <w:color w:val="000000"/>
-          <w:sz w:val="20"/>
-          <w:szCs w:val="20"/>
-        </w:rPr>
-        <w:t>random_state</w:t>
-      </w:r>
-      <w:proofErr w:type="spellEnd"/>
-      <w:r>
-        <w:rPr>
-          <w:rFonts w:ascii="Courier New" w:hAnsi="Courier New" w:cs="Courier New"/>
-          <w:color w:val="666600"/>
-          <w:sz w:val="20"/>
-          <w:szCs w:val="20"/>
-        </w:rPr>
-        <w:t>=</w:t>
-      </w:r>
-      <w:r>
-        <w:rPr>
-          <w:rFonts w:ascii="Courier New" w:hAnsi="Courier New" w:cs="Courier New"/>
-          <w:color w:val="006666"/>
-          <w:sz w:val="20"/>
-          <w:szCs w:val="20"/>
-        </w:rPr>
-        <w:t>109</w:t>
-      </w:r>
-      <w:r>
-        <w:rPr>
-          <w:rFonts w:ascii="Courier New" w:hAnsi="Courier New" w:cs="Courier New"/>
-          <w:color w:val="666600"/>
-          <w:sz w:val="20"/>
-          <w:szCs w:val="20"/>
-        </w:rPr>
-        <w:t>)</w:t>
-      </w:r>
-      <w:r>
-        <w:rPr>
-          <w:rFonts w:ascii="Courier New" w:hAnsi="Courier New" w:cs="Courier New"/>
-          <w:color w:val="000000"/>
-          <w:sz w:val="20"/>
-          <w:szCs w:val="20"/>
-        </w:rPr>
-        <w:t xml:space="preserve"> </w:t>
-      </w:r>
-    </w:p>
-    <w:p>
-      <w:pPr>
-        <w:pStyle w:val="NormalWeb"/>
-        <w:pBdr>
-          <w:top w:val="single" w:sz="6" w:space="2" w:color="888888"/>
-          <w:left w:val="single" w:sz="6" w:space="2" w:color="888888"/>
-          <w:bottom w:val="single" w:sz="6" w:space="2" w:color="888888"/>
-          <w:right w:val="single" w:sz="6" w:space="2" w:color="888888"/>
-        </w:pBdr>
-        <w:tabs>
-          <w:tab w:val="left" w:pos="916"/>
-          <w:tab w:val="left" w:pos="1832"/>
-          <w:tab w:val="left" w:pos="2748"/>
-          <w:tab w:val="left" w:pos="3664"/>
-          <w:tab w:val="left" w:pos="4580"/>
-          <w:tab w:val="left" w:pos="5496"/>
-          <w:tab w:val="left" w:pos="6412"/>
-          <w:tab w:val="left" w:pos="7328"/>
-          <w:tab w:val="left" w:pos="8244"/>
-          <w:tab w:val="left" w:pos="9160"/>
-          <w:tab w:val="left" w:pos="10076"/>
-          <w:tab w:val="left" w:pos="10992"/>
-          <w:tab w:val="left" w:pos="11908"/>
-          <w:tab w:val="left" w:pos="12824"/>
-          <w:tab w:val="left" w:pos="13740"/>
-          <w:tab w:val="left" w:pos="14656"/>
-        </w:tabs>
-        <w:spacing w:before="0" w:beforeAutospacing="0" w:after="0" w:afterAutospacing="0"/>
-        <w:divId w:val="1842548113"/>
-        <w:rPr>
-          <w:rFonts w:ascii="Courier New" w:hAnsi="Courier New" w:cs="Courier New"/>
-          <w:sz w:val="20"/>
-          <w:szCs w:val="20"/>
-        </w:rPr>
-      </w:pPr>
-      <w:proofErr w:type="spellStart"/>
-      <w:r>
-        <w:rPr>
-          <w:rFonts w:ascii="Courier New" w:hAnsi="Courier New" w:cs="Courier New"/>
-          <w:color w:val="000000"/>
-          <w:sz w:val="20"/>
-          <w:szCs w:val="20"/>
-        </w:rPr>
-        <w:t>clf</w:t>
-      </w:r>
-      <w:proofErr w:type="spellEnd"/>
-      <w:r>
-        <w:rPr>
-          <w:rFonts w:ascii="Courier New" w:hAnsi="Courier New" w:cs="Courier New"/>
-          <w:color w:val="000000"/>
-          <w:sz w:val="20"/>
-          <w:szCs w:val="20"/>
-        </w:rPr>
-        <w:t xml:space="preserve"> </w:t>
-      </w:r>
-      <w:r>
-        <w:rPr>
-          <w:rFonts w:ascii="Courier New" w:hAnsi="Courier New" w:cs="Courier New"/>
-          <w:color w:val="666600"/>
-          <w:sz w:val="20"/>
-          <w:szCs w:val="20"/>
-        </w:rPr>
-        <w:t>=</w:t>
-      </w:r>
-      <w:r>
-        <w:rPr>
-          <w:rFonts w:ascii="Courier New" w:hAnsi="Courier New" w:cs="Courier New"/>
-          <w:color w:val="000000"/>
-          <w:sz w:val="20"/>
-          <w:szCs w:val="20"/>
-        </w:rPr>
-        <w:t xml:space="preserve"> </w:t>
-      </w:r>
-      <w:proofErr w:type="spellStart"/>
-      <w:r>
-        <w:rPr>
-          <w:rFonts w:ascii="Courier New" w:hAnsi="Courier New" w:cs="Courier New"/>
-          <w:color w:val="000000"/>
-          <w:sz w:val="20"/>
-          <w:szCs w:val="20"/>
-        </w:rPr>
-        <w:t>svm</w:t>
-      </w:r>
-      <w:r>
-        <w:rPr>
-          <w:rFonts w:ascii="Courier New" w:hAnsi="Courier New" w:cs="Courier New"/>
-          <w:color w:val="666600"/>
-          <w:sz w:val="20"/>
-          <w:szCs w:val="20"/>
-        </w:rPr>
-        <w:t>.</w:t>
-      </w:r>
-      <w:r>
-        <w:rPr>
-          <w:rFonts w:ascii="Courier New" w:hAnsi="Courier New" w:cs="Courier New"/>
-          <w:color w:val="000000"/>
-          <w:sz w:val="20"/>
-          <w:szCs w:val="20"/>
-        </w:rPr>
-        <w:t>SVC</w:t>
-      </w:r>
-      <w:proofErr w:type="spellEnd"/>
-      <w:r>
-        <w:rPr>
-          <w:rFonts w:ascii="Courier New" w:hAnsi="Courier New" w:cs="Courier New"/>
-          <w:color w:val="666600"/>
-          <w:sz w:val="20"/>
-          <w:szCs w:val="20"/>
-        </w:rPr>
-        <w:t>(</w:t>
-      </w:r>
-      <w:r>
-        <w:rPr>
-          <w:rFonts w:ascii="Courier New" w:hAnsi="Courier New" w:cs="Courier New"/>
-          <w:color w:val="000000"/>
-          <w:sz w:val="20"/>
-          <w:szCs w:val="20"/>
-        </w:rPr>
-        <w:t>kernel</w:t>
-      </w:r>
-      <w:r>
-        <w:rPr>
-          <w:rFonts w:ascii="Courier New" w:hAnsi="Courier New" w:cs="Courier New"/>
-          <w:color w:val="666600"/>
-          <w:sz w:val="20"/>
-          <w:szCs w:val="20"/>
-        </w:rPr>
-        <w:t>=</w:t>
-      </w:r>
-      <w:r>
-        <w:rPr>
-          <w:rFonts w:ascii="Courier New" w:hAnsi="Courier New" w:cs="Courier New"/>
-          <w:color w:val="008800"/>
-          <w:sz w:val="20"/>
-          <w:szCs w:val="20"/>
-        </w:rPr>
-        <w:t>'sigmoid'</w:t>
-      </w:r>
-      <w:r>
-        <w:rPr>
-          <w:rFonts w:ascii="Courier New" w:hAnsi="Courier New" w:cs="Courier New"/>
-          <w:color w:val="666600"/>
-          <w:sz w:val="20"/>
-          <w:szCs w:val="20"/>
-        </w:rPr>
-        <w:t>)</w:t>
-      </w:r>
-      <w:r>
-        <w:rPr>
-          <w:rFonts w:ascii="Courier New" w:hAnsi="Courier New" w:cs="Courier New"/>
-          <w:color w:val="000000"/>
-          <w:sz w:val="20"/>
-          <w:szCs w:val="20"/>
-        </w:rPr>
-        <w:t xml:space="preserve"> </w:t>
-      </w:r>
-      <w:r>
-        <w:rPr>
-          <w:rFonts w:ascii="Courier New" w:hAnsi="Courier New" w:cs="Courier New"/>
-          <w:color w:val="880000"/>
-          <w:sz w:val="20"/>
-          <w:szCs w:val="20"/>
-        </w:rPr>
-        <w:t># Best Kernel was Sigmoid</w:t>
-      </w:r>
-    </w:p>
-    <w:p>
-      <w:pPr>
-        <w:pStyle w:val="Body"/>
-        <w:spacing w:line="276" w:lineRule="auto"/>
-      </w:pPr>
-    </w:p>
-    <w:p>
-      <w:pPr>
-        <w:pStyle w:val="Body"/>
-        <w:spacing w:line="276" w:lineRule="auto"/>
-      </w:pPr>
-      <w:r>
-        <w:t xml:space="preserve">explain params used in </w:t>
-      </w:r>
-      <w:proofErr w:type="spellStart"/>
-      <w:r>
-        <w:t>svm.SV</w:t>
-      </w:r>
-      <w:r>
-        <w:t>C</w:t>
-      </w:r>
-      <w:proofErr w:type="spellEnd"/>
-      <w:r>
-        <w:t xml:space="preserve"> </w:t>
-      </w:r>
-      <w:r>
-        <w:t>https://scikit-learn.org/stable/modules/generated/sklearn.svm.SVC.html</w:t>
-      </w:r>
-    </w:p>
-    <w:p>
-      <w:pPr>
-        <w:pStyle w:val="Body"/>
-        <w:spacing w:line="276" w:lineRule="auto"/>
-      </w:pPr>
-      <w:r>
-        <w:t>Here data was split in a ratio of 3:7 test/training, random state is variable used how data will be randomly mixed</w:t>
-      </w:r>
-      <w:r>
-        <w:t>/split</w:t>
-      </w:r>
-      <w:r>
-        <w:t xml:space="preserve">, </w:t>
-      </w:r>
-      <w:r>
-        <w:t>choosing a number will make it consistent, 109 produced the best result</w:t>
-      </w:r>
-      <w:r>
-        <w:t>, if this variable is not set to a number model results will be different each time.</w:t>
-      </w:r>
-    </w:p>
-    <w:p>
-      <w:pPr>
-        <w:pStyle w:val="Body"/>
-        <w:spacing w:line="276" w:lineRule="auto"/>
-      </w:pPr>
-      <w:r>
-        <w:t xml:space="preserve">When creating machine learning models for healthcare its rather difficult to interpret a probability </w:t>
-      </w:r>
-      <w:r>
-        <w:t>value, for instance if</w:t>
-      </w:r>
-      <w:r>
-        <w:t xml:space="preserve"> a </w:t>
-      </w:r>
-      <w:r>
-        <w:t xml:space="preserve">patient has </w:t>
-      </w:r>
-      <w:r>
-        <w:t xml:space="preserve">cancer </w:t>
-      </w:r>
-      <w:r>
-        <w:t>and its probability of</w:t>
-      </w:r>
-      <w:r>
-        <w:t xml:space="preserve"> </w:t>
-      </w:r>
-      <w:r>
-        <w:t xml:space="preserve">being </w:t>
-      </w:r>
-      <w:r>
-        <w:t>malignant is</w:t>
-      </w:r>
-      <w:r>
-        <w:t xml:space="preserve"> 40%.</w:t>
-      </w:r>
-      <w:r>
-        <w:t xml:space="preserve"> </w:t>
-      </w:r>
-      <w:r>
-        <w:t>The sigmoid kernel returns a binary value similarly to a logistic regression.</w:t>
-      </w:r>
-      <w:r>
-        <w:t xml:space="preserve"> </w:t>
-      </w:r>
-      <w:r>
-        <w:t>https://dataaspirant.com/svm-kernels/</w:t>
-      </w:r>
-    </w:p>
-    <w:p>
-      <w:pPr>
-        <w:pStyle w:val="Body"/>
-        <w:spacing w:line="276" w:lineRule="auto"/>
         <w:rPr>
           <w:noProof/>
         </w:rPr>
       </w:pPr>
       <w:r>
-        <w:t>When trying the linear kernel and with the probability function</w:t>
+        <w:t>The sigmoid kernel returns a binary value similarly to a logistic regression</w:t>
       </w:r>
       <w:r>
         <w:rPr>
           <w:noProof/>
         </w:rPr>
-        <w:t xml:space="preserve"> </w:t>
-      </w:r>
-      <w:r>
-        <w:rPr>
-          <w:noProof/>
-        </w:rPr>
-        <w:drawing>
-          <wp:inline distT="0" distB="0" distL="0" distR="0" wp14:anchorId="35E94093" wp14:editId="5E6C7405">
-            <wp:extent cx="5727700" cy="610235"/>
-            <wp:effectExtent l="0" t="0" r="6350" b="0"/>
-            <wp:docPr id="2" name="Picture 2"/>
-            <wp:cNvGraphicFramePr>
-              <a:graphicFrameLocks xmlns:a="http://schemas.openxmlformats.org/drawingml/2006/main" noChangeAspect="1"/>
-            </wp:cNvGraphicFramePr>
-            <a:graphic xmlns:a="http://schemas.openxmlformats.org/drawingml/2006/main">
-              <a:graphicData uri="http://schemas.openxmlformats.org/drawingml/2006/picture">
-                <pic:pic xmlns:pic="http://schemas.openxmlformats.org/drawingml/2006/picture">
-                  <pic:nvPicPr>
-                    <pic:cNvPr id="1" name=""/>
-                    <pic:cNvPicPr/>
-                  </pic:nvPicPr>
-                  <pic:blipFill>
-                    <a:blip r:embed="rId12"/>
-                    <a:stretch>
-                      <a:fillRect/>
-                    </a:stretch>
-                  </pic:blipFill>
-                  <pic:spPr>
-                    <a:xfrm>
-                      <a:off x="0" y="0"/>
-                      <a:ext cx="5727700" cy="610235"/>
-                    </a:xfrm>
-                    <a:prstGeom prst="rect">
-                      <a:avLst/>
-                    </a:prstGeom>
-                  </pic:spPr>
-                </pic:pic>
-              </a:graphicData>
-            </a:graphic>
-          </wp:inline>
-        </w:drawing>
-      </w:r>
-    </w:p>
-    <w:p>
-      <w:pPr>
-        <w:pStyle w:val="Body"/>
-        <w:spacing w:line="276" w:lineRule="auto"/>
-      </w:pPr>
-      <w:r>
-        <w:rPr>
-          <w:noProof/>
-        </w:rPr>
-        <w:t>Its very clear that binary values are expected.</w:t>
-      </w:r>
-    </w:p>
-    <w:p>
-      <w:pPr>
-        <w:pStyle w:val="Body"/>
-        <w:spacing w:line="276" w:lineRule="auto"/>
-      </w:pPr>
+        <w:t xml:space="preserve">. </w:t>
+      </w:r>
       <w:r>
         <w:t xml:space="preserve">The sigmoid kernel </w:t>
       </w:r>
@@ -2807,126 +1336,156 @@
           </w:r>
         </w:sdtContent>
       </w:sdt>
+    </w:p>
+    <w:p>
+      <w:pPr>
+        <w:pStyle w:val="Body"/>
+        <w:spacing w:line="276" w:lineRule="auto"/>
+      </w:pPr>
+      <w:r>
+        <w:t>Following that I’ve created a loop in which the model is built without setting a random_state. Once run it would select a model with the highest accuracy and store it in a variable, this loop was set to 100 iterations. If this variable is not set the models results will be different each time because a randomly seeded number will be chosen.</w:t>
+      </w:r>
+      <w:r>
+        <w:t xml:space="preserve"> The idea behind this was to brute force an optimal random_state, however I was unable to then retrieve the number that was assigned to the model build call. I ended up settling for 104 as it preformed best from manual testing.</w:t>
+      </w:r>
+      <w:r>
+        <w:t xml:space="preserve"> I would use the same approach one would when using binary search, altering values and seeing the performance gains from the metrics described in the evaluation section.</w:t>
+      </w:r>
+    </w:p>
+    <w:p>
+      <w:pPr>
+        <w:pStyle w:val="Body"/>
+        <w:spacing w:line="276" w:lineRule="auto"/>
+      </w:pPr>
+    </w:p>
+    <w:p>
+      <w:pPr>
+        <w:pStyle w:val="Body"/>
+        <w:spacing w:line="276" w:lineRule="auto"/>
+      </w:pPr>
+    </w:p>
+    <w:p>
+      <w:pPr>
+        <w:pStyle w:val="Body"/>
+        <w:spacing w:line="276" w:lineRule="auto"/>
+        <w:rPr>
+          <w:b/>
+          <w:bCs/>
+          <w:sz w:val="28"/>
+          <w:szCs w:val="28"/>
+        </w:rPr>
+      </w:pPr>
+      <w:r>
+        <w:rPr>
+          <w:b/>
+          <w:bCs/>
+          <w:sz w:val="28"/>
+          <w:szCs w:val="28"/>
+        </w:rPr>
+        <w:t xml:space="preserve">Random </w:t>
+      </w:r>
+      <w:r>
+        <w:rPr>
+          <w:b/>
+          <w:bCs/>
+          <w:sz w:val="28"/>
+          <w:szCs w:val="28"/>
+        </w:rPr>
+        <w:t>F</w:t>
+      </w:r>
+      <w:r>
+        <w:rPr>
+          <w:b/>
+          <w:bCs/>
+          <w:sz w:val="28"/>
+          <w:szCs w:val="28"/>
+        </w:rPr>
+        <w:t>orest</w:t>
+      </w:r>
+    </w:p>
+    <w:p>
+      <w:pPr>
+        <w:pStyle w:val="Body"/>
+        <w:spacing w:line="276" w:lineRule="auto"/>
+      </w:pPr>
+      <w:r>
+        <w:t xml:space="preserve">The only parameter that was changed is the criterion, entropy was chosen because the information gain metric is a lot more valuable than the </w:t>
+      </w:r>
+      <w:r>
+        <w:t>Gini</w:t>
+      </w:r>
+      <w:r>
+        <w:t xml:space="preserve"> index. Having said that, the performance difference currently is not big, ~2%.</w:t>
+      </w:r>
+      <w:r>
+        <w:t xml:space="preserve"> Other decision made when building this model is the use of a plot to show feature importance, however this was not </w:t>
+      </w:r>
+      <w:r>
+        <w:t xml:space="preserve">fully </w:t>
+      </w:r>
+      <w:r>
+        <w:t>implemented because of time constraints on my end.</w:t>
+      </w:r>
       <w:r>
         <w:t xml:space="preserve"> </w:t>
       </w:r>
       <w:r>
-        <w:t xml:space="preserve">It yielded </w:t>
-      </w:r>
-    </w:p>
-    <w:p>
-      <w:pPr>
-        <w:pStyle w:val="Body"/>
-        <w:spacing w:line="276" w:lineRule="auto"/>
-      </w:pPr>
-      <w:r>
-        <w:rPr>
-          <w:noProof/>
-        </w:rPr>
-        <w:drawing>
-          <wp:inline distT="0" distB="0" distL="0" distR="0" wp14:anchorId="1A2FE690" wp14:editId="28E1DC02">
-            <wp:extent cx="5727700" cy="537845"/>
-            <wp:effectExtent l="0" t="0" r="6350" b="0"/>
-            <wp:docPr id="3" name="Picture 3"/>
-            <wp:cNvGraphicFramePr>
-              <a:graphicFrameLocks xmlns:a="http://schemas.openxmlformats.org/drawingml/2006/main" noChangeAspect="1"/>
-            </wp:cNvGraphicFramePr>
-            <a:graphic xmlns:a="http://schemas.openxmlformats.org/drawingml/2006/main">
-              <a:graphicData uri="http://schemas.openxmlformats.org/drawingml/2006/picture">
-                <pic:pic xmlns:pic="http://schemas.openxmlformats.org/drawingml/2006/picture">
-                  <pic:nvPicPr>
-                    <pic:cNvPr id="1" name=""/>
-                    <pic:cNvPicPr/>
-                  </pic:nvPicPr>
-                  <pic:blipFill>
-                    <a:blip r:embed="rId13"/>
-                    <a:stretch>
-                      <a:fillRect/>
-                    </a:stretch>
-                  </pic:blipFill>
-                  <pic:spPr>
-                    <a:xfrm>
-                      <a:off x="0" y="0"/>
-                      <a:ext cx="5727700" cy="537845"/>
-                    </a:xfrm>
-                    <a:prstGeom prst="rect">
-                      <a:avLst/>
-                    </a:prstGeom>
-                  </pic:spPr>
-                </pic:pic>
-              </a:graphicData>
-            </a:graphic>
-          </wp:inline>
-        </w:drawing>
-      </w:r>
-    </w:p>
-    <w:p>
-      <w:pPr>
-        <w:pStyle w:val="Body"/>
-        <w:spacing w:line="276" w:lineRule="auto"/>
-      </w:pPr>
-    </w:p>
-    <w:p>
-      <w:pPr>
-        <w:pStyle w:val="Body"/>
-        <w:spacing w:line="276" w:lineRule="auto"/>
-      </w:pPr>
-    </w:p>
-    <w:p>
-      <w:pPr>
-        <w:pStyle w:val="Body"/>
-        <w:spacing w:line="276" w:lineRule="auto"/>
-      </w:pPr>
-      <w:r>
-        <w:t xml:space="preserve">Random </w:t>
-      </w:r>
-      <w:r>
-        <w:t>F</w:t>
-      </w:r>
-      <w:r>
-        <w:t>orest</w:t>
-      </w:r>
-    </w:p>
-    <w:p>
-      <w:pPr>
-        <w:pStyle w:val="Body"/>
-        <w:spacing w:line="276" w:lineRule="auto"/>
-      </w:pPr>
-      <w:hyperlink r:id="rId14" w:history="1">
-        <w:r>
-          <w:rPr>
-            <w:rStyle w:val="Hyperlink"/>
-          </w:rPr>
-          <w:t>https://datascience.stackexchange.com/questions/6838/when-to-use-random-forest-over-svm-and-vice-versa</w:t>
-        </w:r>
-      </w:hyperlink>
-    </w:p>
-    <w:p>
-      <w:pPr>
-        <w:pStyle w:val="Body"/>
-        <w:spacing w:line="276" w:lineRule="auto"/>
-      </w:pPr>
-    </w:p>
-    <w:p>
-      <w:pPr>
-        <w:pStyle w:val="Body"/>
-        <w:spacing w:line="276" w:lineRule="auto"/>
-      </w:pPr>
-      <w:r>
-        <w:t xml:space="preserve">Neural </w:t>
-      </w:r>
-      <w:r>
-        <w:t>N</w:t>
-      </w:r>
-      <w:r>
-        <w:t>etwork</w:t>
-      </w:r>
-    </w:p>
-    <w:p>
-      <w:pPr>
-        <w:pStyle w:val="Body"/>
-        <w:spacing w:line="276" w:lineRule="auto"/>
-      </w:pPr>
+        <w:t xml:space="preserve">After trying and reading up on different params for each model iteration, </w:t>
+      </w:r>
+      <w:r>
+        <w:t>other than the Gini index</w:t>
+      </w:r>
+      <w:r>
+        <w:t xml:space="preserve"> default</w:t>
+      </w:r>
+      <w:r>
+        <w:t xml:space="preserve"> </w:t>
+      </w:r>
+      <w:r>
+        <w:t xml:space="preserve">configuration </w:t>
+      </w:r>
+      <w:r>
+        <w:t>values</w:t>
+      </w:r>
+      <w:r>
+        <w:t xml:space="preserve"> seemed to work best.</w:t>
+      </w:r>
+    </w:p>
+    <w:p>
+      <w:pPr>
+        <w:pStyle w:val="Body"/>
+        <w:spacing w:line="276" w:lineRule="auto"/>
+        <w:rPr>
+          <w:b/>
+          <w:bCs/>
+          <w:sz w:val="28"/>
+          <w:szCs w:val="28"/>
+        </w:rPr>
+      </w:pPr>
+      <w:r>
+        <w:rPr>
+          <w:b/>
+          <w:bCs/>
+          <w:sz w:val="28"/>
+          <w:szCs w:val="28"/>
+        </w:rPr>
+        <w:t>Linear Discriminant Analysis</w:t>
+      </w:r>
+    </w:p>
+    <w:p>
+      <w:pPr>
+        <w:pStyle w:val="Body"/>
+        <w:spacing w:line="276" w:lineRule="auto"/>
+      </w:pPr>
+      <w:r>
+        <w:t>The reasoning behind using this model is that it has similar properties to SVM when using the sigmoid kernel, which has showed</w:t>
+      </w:r>
+      <w:r>
+        <w:t xml:space="preserve"> good results, at least when compared to other models.</w:t>
+      </w:r>
+      <w:r>
+        <w:t xml:space="preserve"> After trying and reading up on different params for each model iteration, the defaults seemed to work best.</w:t>
+      </w:r>
     </w:p>
     <w:p>
       <w:pPr>
@@ -2962,7 +1521,6 @@
           <w:sz w:val="28"/>
           <w:szCs w:val="28"/>
         </w:rPr>
-        <w:lastRenderedPageBreak/>
         <w:t xml:space="preserve">Local Evaluation – Evaluation Strategy </w:t>
       </w:r>
     </w:p>
@@ -3169,24 +1727,55 @@
         <w:t>.</w:t>
       </w:r>
       <w:r>
+        <w:t xml:space="preserve"> Its an informative way to </w:t>
+      </w:r>
+      <w:r>
+        <w:t xml:space="preserve">if the dataset is unbalanced or not as unbalanced datasets will </w:t>
+      </w:r>
+      <w:r>
+        <w:t>produce</w:t>
+      </w:r>
+      <w:r>
+        <w:t xml:space="preserve"> a lower value</w:t>
+      </w:r>
+      <w:r>
+        <w:t>.</w:t>
+      </w:r>
+    </w:p>
+    <w:p>
+      <w:pPr>
+        <w:pStyle w:val="Body"/>
+        <w:spacing w:line="276" w:lineRule="auto"/>
+      </w:pPr>
+      <w:r>
+        <w:t xml:space="preserve">Log Loss/Cross-Entropy </w:t>
+      </w:r>
+      <w:r>
+        <w:sym w:font="Wingdings" w:char="F0E0"/>
+      </w:r>
+      <w:r>
+        <w:t xml:space="preserve"> measures the performance of a classification model, however it requires probability values rather than binary values, for the current setup this metric was not used buts its worth mentioning as it seems popular and useful for models</w:t>
+      </w:r>
+      <w:r>
+        <w:t xml:space="preserve"> where probability</w:t>
+      </w:r>
+      <w:r>
         <w:t xml:space="preserve"> </w:t>
       </w:r>
-      <w:proofErr w:type="spellStart"/>
-      <w:r>
-        <w:t>Its</w:t>
-      </w:r>
-      <w:proofErr w:type="spellEnd"/>
-      <w:r>
-        <w:t xml:space="preserve"> an informative way to </w:t>
-      </w:r>
-      <w:r>
-        <w:t xml:space="preserve">if the dataset is unbalanced or not as unbalanced datasets will </w:t>
-      </w:r>
-      <w:r>
-        <w:t>produce</w:t>
-      </w:r>
-      <w:r>
-        <w:t xml:space="preserve"> a lower value</w:t>
+      <w:r>
+        <w:t>value</w:t>
+      </w:r>
+      <w:r>
+        <w:t>s</w:t>
+      </w:r>
+      <w:r>
+        <w:t xml:space="preserve"> can</w:t>
+      </w:r>
+      <w:r>
+        <w:t xml:space="preserve"> </w:t>
+      </w:r>
+      <w:r>
+        <w:t>be used</w:t>
       </w:r>
       <w:r>
         <w:t>.</w:t>
@@ -3198,45 +1787,7 @@
         <w:spacing w:line="276" w:lineRule="auto"/>
       </w:pPr>
       <w:r>
-        <w:t xml:space="preserve">Log Loss/Cross-Entropy </w:t>
-      </w:r>
-      <w:r>
-        <w:sym w:font="Wingdings" w:char="F0E0"/>
-      </w:r>
-      <w:r>
-        <w:t xml:space="preserve"> measures the performance of a classification model, however it requires probability values rather than binary values, for the current setup this metric was not used buts its worth mentioning as it seems popular and useful for models</w:t>
-      </w:r>
-      <w:r>
-        <w:t xml:space="preserve"> where probability</w:t>
-      </w:r>
-      <w:r>
-        <w:t xml:space="preserve"> </w:t>
-      </w:r>
-      <w:r>
-        <w:t>value</w:t>
-      </w:r>
-      <w:r>
-        <w:t>s</w:t>
-      </w:r>
-      <w:r>
-        <w:t xml:space="preserve"> can</w:t>
-      </w:r>
-      <w:r>
-        <w:t xml:space="preserve"> </w:t>
-      </w:r>
-      <w:r>
-        <w:t>be used</w:t>
-      </w:r>
-      <w:r>
-        <w:t>.</w:t>
-      </w:r>
-    </w:p>
-    <w:p>
-      <w:pPr>
-        <w:pStyle w:val="Body"/>
-        <w:spacing w:line="276" w:lineRule="auto"/>
-      </w:pPr>
-      <w:r>
+        <w:lastRenderedPageBreak/>
         <w:t xml:space="preserve">Learning Curve </w:t>
       </w:r>
       <w:r>
@@ -3387,12 +1938,6 @@
     </w:p>
     <w:p>
       <w:pPr>
-        <w:pStyle w:val="Body"/>
-        <w:spacing w:line="276" w:lineRule="auto"/>
-      </w:pPr>
-    </w:p>
-    <w:p>
-      <w:pPr>
         <w:pStyle w:val="IntenseQuote"/>
         <w:spacing w:line="276" w:lineRule="auto"/>
         <w:rPr>
@@ -3410,23 +1955,1061 @@
         <w:t xml:space="preserve">Local Evaluation – Evaluation Results </w:t>
       </w:r>
     </w:p>
-    <w:p>
-      <w:pPr>
-        <w:pStyle w:val="Body"/>
-        <w:spacing w:line="276" w:lineRule="auto"/>
-      </w:pPr>
-    </w:p>
-    <w:p>
-      <w:pPr>
-        <w:pStyle w:val="Body"/>
-        <w:spacing w:line="276" w:lineRule="auto"/>
-      </w:pPr>
-    </w:p>
-    <w:p>
-      <w:pPr>
-        <w:pStyle w:val="Body"/>
-        <w:spacing w:line="276" w:lineRule="auto"/>
-      </w:pPr>
+    <w:tbl>
+      <w:tblPr>
+        <w:tblStyle w:val="TableGrid"/>
+        <w:tblW w:w="9758" w:type="dxa"/>
+        <w:tblLook w:val="04A0" w:firstRow="1" w:lastRow="0" w:firstColumn="1" w:lastColumn="0" w:noHBand="0" w:noVBand="1"/>
+      </w:tblPr>
+      <w:tblGrid>
+        <w:gridCol w:w="1052"/>
+        <w:gridCol w:w="1222"/>
+        <w:gridCol w:w="1232"/>
+        <w:gridCol w:w="1041"/>
+        <w:gridCol w:w="1033"/>
+        <w:gridCol w:w="1073"/>
+        <w:gridCol w:w="1066"/>
+        <w:gridCol w:w="1033"/>
+        <w:gridCol w:w="1006"/>
+      </w:tblGrid>
+      <w:tr>
+        <w:trPr>
+          <w:trHeight w:val="914"/>
+        </w:trPr>
+        <w:tc>
+          <w:tcPr>
+            <w:tcW w:w="1052" w:type="dxa"/>
+          </w:tcPr>
+          <w:p>
+            <w:pPr>
+              <w:pStyle w:val="Body"/>
+              <w:pBdr>
+                <w:top w:val="none" w:sz="0" w:space="0" w:color="auto"/>
+                <w:left w:val="none" w:sz="0" w:space="0" w:color="auto"/>
+                <w:bottom w:val="none" w:sz="0" w:space="0" w:color="auto"/>
+                <w:right w:val="none" w:sz="0" w:space="0" w:color="auto"/>
+                <w:between w:val="none" w:sz="0" w:space="0" w:color="auto"/>
+                <w:bar w:val="none" w:sz="0" w:color="auto"/>
+              </w:pBdr>
+              <w:spacing w:line="276" w:lineRule="auto"/>
+            </w:pPr>
+            <w:r>
+              <w:t>Model</w:t>
+            </w:r>
+          </w:p>
+        </w:tc>
+        <w:tc>
+          <w:tcPr>
+            <w:tcW w:w="1222" w:type="dxa"/>
+          </w:tcPr>
+          <w:p>
+            <w:pPr>
+              <w:pStyle w:val="Body"/>
+              <w:pBdr>
+                <w:top w:val="none" w:sz="0" w:space="0" w:color="auto"/>
+                <w:left w:val="none" w:sz="0" w:space="0" w:color="auto"/>
+                <w:bottom w:val="none" w:sz="0" w:space="0" w:color="auto"/>
+                <w:right w:val="none" w:sz="0" w:space="0" w:color="auto"/>
+                <w:between w:val="none" w:sz="0" w:space="0" w:color="auto"/>
+                <w:bar w:val="none" w:sz="0" w:color="auto"/>
+              </w:pBdr>
+              <w:spacing w:line="276" w:lineRule="auto"/>
+            </w:pPr>
+            <w:r>
+              <w:t>Accuracy</w:t>
+            </w:r>
+          </w:p>
+        </w:tc>
+        <w:tc>
+          <w:tcPr>
+            <w:tcW w:w="1232" w:type="dxa"/>
+          </w:tcPr>
+          <w:p>
+            <w:pPr>
+              <w:pStyle w:val="Body"/>
+              <w:pBdr>
+                <w:top w:val="none" w:sz="0" w:space="0" w:color="auto"/>
+                <w:left w:val="none" w:sz="0" w:space="0" w:color="auto"/>
+                <w:bottom w:val="none" w:sz="0" w:space="0" w:color="auto"/>
+                <w:right w:val="none" w:sz="0" w:space="0" w:color="auto"/>
+                <w:between w:val="none" w:sz="0" w:space="0" w:color="auto"/>
+                <w:bar w:val="none" w:sz="0" w:color="auto"/>
+              </w:pBdr>
+              <w:spacing w:line="276" w:lineRule="auto"/>
+            </w:pPr>
+            <w:r>
+              <w:t>Precision</w:t>
+            </w:r>
+          </w:p>
+        </w:tc>
+        <w:tc>
+          <w:tcPr>
+            <w:tcW w:w="1041" w:type="dxa"/>
+          </w:tcPr>
+          <w:p>
+            <w:pPr>
+              <w:pStyle w:val="Body"/>
+              <w:pBdr>
+                <w:top w:val="none" w:sz="0" w:space="0" w:color="auto"/>
+                <w:left w:val="none" w:sz="0" w:space="0" w:color="auto"/>
+                <w:bottom w:val="none" w:sz="0" w:space="0" w:color="auto"/>
+                <w:right w:val="none" w:sz="0" w:space="0" w:color="auto"/>
+                <w:between w:val="none" w:sz="0" w:space="0" w:color="auto"/>
+                <w:bar w:val="none" w:sz="0" w:color="auto"/>
+              </w:pBdr>
+              <w:spacing w:line="276" w:lineRule="auto"/>
+            </w:pPr>
+            <w:r>
+              <w:t>Recall</w:t>
+            </w:r>
+          </w:p>
+        </w:tc>
+        <w:tc>
+          <w:tcPr>
+            <w:tcW w:w="1033" w:type="dxa"/>
+          </w:tcPr>
+          <w:p>
+            <w:pPr>
+              <w:pStyle w:val="Body"/>
+              <w:pBdr>
+                <w:top w:val="none" w:sz="0" w:space="0" w:color="auto"/>
+                <w:left w:val="none" w:sz="0" w:space="0" w:color="auto"/>
+                <w:bottom w:val="none" w:sz="0" w:space="0" w:color="auto"/>
+                <w:right w:val="none" w:sz="0" w:space="0" w:color="auto"/>
+                <w:between w:val="none" w:sz="0" w:space="0" w:color="auto"/>
+                <w:bar w:val="none" w:sz="0" w:color="auto"/>
+              </w:pBdr>
+              <w:spacing w:line="276" w:lineRule="auto"/>
+            </w:pPr>
+            <w:r>
+              <w:t>F1 Score</w:t>
+            </w:r>
+          </w:p>
+        </w:tc>
+        <w:tc>
+          <w:tcPr>
+            <w:tcW w:w="1073" w:type="dxa"/>
+          </w:tcPr>
+          <w:p>
+            <w:pPr>
+              <w:pStyle w:val="Body"/>
+              <w:pBdr>
+                <w:top w:val="none" w:sz="0" w:space="0" w:color="auto"/>
+                <w:left w:val="none" w:sz="0" w:space="0" w:color="auto"/>
+                <w:bottom w:val="none" w:sz="0" w:space="0" w:color="auto"/>
+                <w:right w:val="none" w:sz="0" w:space="0" w:color="auto"/>
+                <w:between w:val="none" w:sz="0" w:space="0" w:color="auto"/>
+                <w:bar w:val="none" w:sz="0" w:color="auto"/>
+              </w:pBdr>
+              <w:spacing w:line="276" w:lineRule="auto"/>
+            </w:pPr>
+            <w:r>
+              <w:t>Cohens Kappa</w:t>
+            </w:r>
+          </w:p>
+        </w:tc>
+        <w:tc>
+          <w:tcPr>
+            <w:tcW w:w="1066" w:type="dxa"/>
+          </w:tcPr>
+          <w:p>
+            <w:pPr>
+              <w:pStyle w:val="Body"/>
+              <w:pBdr>
+                <w:top w:val="none" w:sz="0" w:space="0" w:color="auto"/>
+                <w:left w:val="none" w:sz="0" w:space="0" w:color="auto"/>
+                <w:bottom w:val="none" w:sz="0" w:space="0" w:color="auto"/>
+                <w:right w:val="none" w:sz="0" w:space="0" w:color="auto"/>
+                <w:between w:val="none" w:sz="0" w:space="0" w:color="auto"/>
+                <w:bar w:val="none" w:sz="0" w:color="auto"/>
+              </w:pBdr>
+              <w:spacing w:line="276" w:lineRule="auto"/>
+            </w:pPr>
+            <w:r>
+              <w:t xml:space="preserve">Kaggle private </w:t>
+            </w:r>
+            <w:r>
+              <w:t>score</w:t>
+            </w:r>
+          </w:p>
+        </w:tc>
+        <w:tc>
+          <w:tcPr>
+            <w:tcW w:w="1033" w:type="dxa"/>
+          </w:tcPr>
+          <w:p>
+            <w:pPr>
+              <w:pStyle w:val="Body"/>
+              <w:pBdr>
+                <w:top w:val="none" w:sz="0" w:space="0" w:color="auto"/>
+                <w:left w:val="none" w:sz="0" w:space="0" w:color="auto"/>
+                <w:bottom w:val="none" w:sz="0" w:space="0" w:color="auto"/>
+                <w:right w:val="none" w:sz="0" w:space="0" w:color="auto"/>
+                <w:between w:val="none" w:sz="0" w:space="0" w:color="auto"/>
+                <w:bar w:val="none" w:sz="0" w:color="auto"/>
+              </w:pBdr>
+              <w:spacing w:line="276" w:lineRule="auto"/>
+            </w:pPr>
+            <w:r>
+              <w:t>Learn</w:t>
+            </w:r>
+            <w:r>
+              <w:t>-R</w:t>
+            </w:r>
+            <w:r>
+              <w:t xml:space="preserve"> </w:t>
+            </w:r>
+            <w:r>
+              <w:t>pos or neg</w:t>
+            </w:r>
+          </w:p>
+        </w:tc>
+        <w:tc>
+          <w:tcPr>
+            <w:tcW w:w="1006" w:type="dxa"/>
+          </w:tcPr>
+          <w:p>
+            <w:pPr>
+              <w:pStyle w:val="Body"/>
+              <w:pBdr>
+                <w:top w:val="none" w:sz="0" w:space="0" w:color="auto"/>
+                <w:left w:val="none" w:sz="0" w:space="0" w:color="auto"/>
+                <w:bottom w:val="none" w:sz="0" w:space="0" w:color="auto"/>
+                <w:right w:val="none" w:sz="0" w:space="0" w:color="auto"/>
+                <w:between w:val="none" w:sz="0" w:space="0" w:color="auto"/>
+                <w:bar w:val="none" w:sz="0" w:color="auto"/>
+              </w:pBdr>
+              <w:spacing w:line="276" w:lineRule="auto"/>
+            </w:pPr>
+            <w:r>
+              <w:t>AUC</w:t>
+            </w:r>
+          </w:p>
+        </w:tc>
+      </w:tr>
+      <w:tr>
+        <w:trPr>
+          <w:trHeight w:val="314"/>
+        </w:trPr>
+        <w:tc>
+          <w:tcPr>
+            <w:tcW w:w="1052" w:type="dxa"/>
+          </w:tcPr>
+          <w:p>
+            <w:pPr>
+              <w:pStyle w:val="Body"/>
+              <w:pBdr>
+                <w:top w:val="none" w:sz="0" w:space="0" w:color="auto"/>
+                <w:left w:val="none" w:sz="0" w:space="0" w:color="auto"/>
+                <w:bottom w:val="none" w:sz="0" w:space="0" w:color="auto"/>
+                <w:right w:val="none" w:sz="0" w:space="0" w:color="auto"/>
+                <w:between w:val="none" w:sz="0" w:space="0" w:color="auto"/>
+                <w:bar w:val="none" w:sz="0" w:color="auto"/>
+              </w:pBdr>
+              <w:spacing w:line="276" w:lineRule="auto"/>
+            </w:pPr>
+            <w:r>
+              <w:t>SVM</w:t>
+            </w:r>
+          </w:p>
+        </w:tc>
+        <w:tc>
+          <w:tcPr>
+            <w:tcW w:w="1222" w:type="dxa"/>
+          </w:tcPr>
+          <w:p>
+            <w:pPr>
+              <w:pStyle w:val="Body"/>
+              <w:pBdr>
+                <w:top w:val="none" w:sz="0" w:space="0" w:color="auto"/>
+                <w:left w:val="none" w:sz="0" w:space="0" w:color="auto"/>
+                <w:bottom w:val="none" w:sz="0" w:space="0" w:color="auto"/>
+                <w:right w:val="none" w:sz="0" w:space="0" w:color="auto"/>
+                <w:between w:val="none" w:sz="0" w:space="0" w:color="auto"/>
+                <w:bar w:val="none" w:sz="0" w:color="auto"/>
+              </w:pBdr>
+              <w:spacing w:line="276" w:lineRule="auto"/>
+            </w:pPr>
+            <w:r>
+              <w:t>0.808</w:t>
+            </w:r>
+          </w:p>
+        </w:tc>
+        <w:tc>
+          <w:tcPr>
+            <w:tcW w:w="1232" w:type="dxa"/>
+          </w:tcPr>
+          <w:p>
+            <w:pPr>
+              <w:pStyle w:val="Body"/>
+              <w:pBdr>
+                <w:top w:val="none" w:sz="0" w:space="0" w:color="auto"/>
+                <w:left w:val="none" w:sz="0" w:space="0" w:color="auto"/>
+                <w:bottom w:val="none" w:sz="0" w:space="0" w:color="auto"/>
+                <w:right w:val="none" w:sz="0" w:space="0" w:color="auto"/>
+                <w:between w:val="none" w:sz="0" w:space="0" w:color="auto"/>
+                <w:bar w:val="none" w:sz="0" w:color="auto"/>
+              </w:pBdr>
+              <w:spacing w:line="276" w:lineRule="auto"/>
+            </w:pPr>
+            <w:r>
+              <w:t>0.9</w:t>
+            </w:r>
+          </w:p>
+        </w:tc>
+        <w:tc>
+          <w:tcPr>
+            <w:tcW w:w="1041" w:type="dxa"/>
+          </w:tcPr>
+          <w:p>
+            <w:pPr>
+              <w:pStyle w:val="Body"/>
+              <w:pBdr>
+                <w:top w:val="none" w:sz="0" w:space="0" w:color="auto"/>
+                <w:left w:val="none" w:sz="0" w:space="0" w:color="auto"/>
+                <w:bottom w:val="none" w:sz="0" w:space="0" w:color="auto"/>
+                <w:right w:val="none" w:sz="0" w:space="0" w:color="auto"/>
+                <w:between w:val="none" w:sz="0" w:space="0" w:color="auto"/>
+                <w:bar w:val="none" w:sz="0" w:color="auto"/>
+              </w:pBdr>
+              <w:spacing w:line="276" w:lineRule="auto"/>
+            </w:pPr>
+            <w:r>
+              <w:t>0.692</w:t>
+            </w:r>
+          </w:p>
+        </w:tc>
+        <w:tc>
+          <w:tcPr>
+            <w:tcW w:w="1033" w:type="dxa"/>
+          </w:tcPr>
+          <w:p>
+            <w:pPr>
+              <w:pStyle w:val="Body"/>
+              <w:pBdr>
+                <w:top w:val="none" w:sz="0" w:space="0" w:color="auto"/>
+                <w:left w:val="none" w:sz="0" w:space="0" w:color="auto"/>
+                <w:bottom w:val="none" w:sz="0" w:space="0" w:color="auto"/>
+                <w:right w:val="none" w:sz="0" w:space="0" w:color="auto"/>
+                <w:between w:val="none" w:sz="0" w:space="0" w:color="auto"/>
+                <w:bar w:val="none" w:sz="0" w:color="auto"/>
+              </w:pBdr>
+              <w:spacing w:line="276" w:lineRule="auto"/>
+            </w:pPr>
+            <w:r>
+              <w:t>0.805</w:t>
+            </w:r>
+          </w:p>
+        </w:tc>
+        <w:tc>
+          <w:tcPr>
+            <w:tcW w:w="1073" w:type="dxa"/>
+          </w:tcPr>
+          <w:p>
+            <w:pPr>
+              <w:pStyle w:val="Body"/>
+              <w:pBdr>
+                <w:top w:val="none" w:sz="0" w:space="0" w:color="auto"/>
+                <w:left w:val="none" w:sz="0" w:space="0" w:color="auto"/>
+                <w:bottom w:val="none" w:sz="0" w:space="0" w:color="auto"/>
+                <w:right w:val="none" w:sz="0" w:space="0" w:color="auto"/>
+                <w:between w:val="none" w:sz="0" w:space="0" w:color="auto"/>
+                <w:bar w:val="none" w:sz="0" w:color="auto"/>
+              </w:pBdr>
+              <w:spacing w:line="276" w:lineRule="auto"/>
+            </w:pPr>
+            <w:r>
+              <w:t>0.615</w:t>
+            </w:r>
+          </w:p>
+        </w:tc>
+        <w:tc>
+          <w:tcPr>
+            <w:tcW w:w="1066" w:type="dxa"/>
+          </w:tcPr>
+          <w:p>
+            <w:pPr>
+              <w:pStyle w:val="Body"/>
+              <w:pBdr>
+                <w:top w:val="none" w:sz="0" w:space="0" w:color="auto"/>
+                <w:left w:val="none" w:sz="0" w:space="0" w:color="auto"/>
+                <w:bottom w:val="none" w:sz="0" w:space="0" w:color="auto"/>
+                <w:right w:val="none" w:sz="0" w:space="0" w:color="auto"/>
+                <w:between w:val="none" w:sz="0" w:space="0" w:color="auto"/>
+                <w:bar w:val="none" w:sz="0" w:color="auto"/>
+              </w:pBdr>
+              <w:spacing w:line="276" w:lineRule="auto"/>
+            </w:pPr>
+            <w:r>
+              <w:t>85.6%</w:t>
+            </w:r>
+          </w:p>
+        </w:tc>
+        <w:tc>
+          <w:tcPr>
+            <w:tcW w:w="1033" w:type="dxa"/>
+          </w:tcPr>
+          <w:p>
+            <w:pPr>
+              <w:pStyle w:val="Body"/>
+              <w:pBdr>
+                <w:top w:val="none" w:sz="0" w:space="0" w:color="auto"/>
+                <w:left w:val="none" w:sz="0" w:space="0" w:color="auto"/>
+                <w:bottom w:val="none" w:sz="0" w:space="0" w:color="auto"/>
+                <w:right w:val="none" w:sz="0" w:space="0" w:color="auto"/>
+                <w:between w:val="none" w:sz="0" w:space="0" w:color="auto"/>
+                <w:bar w:val="none" w:sz="0" w:color="auto"/>
+              </w:pBdr>
+              <w:spacing w:line="276" w:lineRule="auto"/>
+            </w:pPr>
+            <w:r>
+              <w:t>38</w:t>
+            </w:r>
+            <w:r>
+              <w:t>-</w:t>
+            </w:r>
+          </w:p>
+        </w:tc>
+        <w:tc>
+          <w:tcPr>
+            <w:tcW w:w="1006" w:type="dxa"/>
+          </w:tcPr>
+          <w:p>
+            <w:pPr>
+              <w:pStyle w:val="Body"/>
+              <w:pBdr>
+                <w:top w:val="none" w:sz="0" w:space="0" w:color="auto"/>
+                <w:left w:val="none" w:sz="0" w:space="0" w:color="auto"/>
+                <w:bottom w:val="none" w:sz="0" w:space="0" w:color="auto"/>
+                <w:right w:val="none" w:sz="0" w:space="0" w:color="auto"/>
+                <w:between w:val="none" w:sz="0" w:space="0" w:color="auto"/>
+                <w:bar w:val="none" w:sz="0" w:color="auto"/>
+              </w:pBdr>
+              <w:spacing w:line="276" w:lineRule="auto"/>
+            </w:pPr>
+            <w:r>
+              <w:t>0.81</w:t>
+            </w:r>
+          </w:p>
+        </w:tc>
+      </w:tr>
+      <w:tr>
+        <w:trPr>
+          <w:trHeight w:val="299"/>
+        </w:trPr>
+        <w:tc>
+          <w:tcPr>
+            <w:tcW w:w="1052" w:type="dxa"/>
+          </w:tcPr>
+          <w:p>
+            <w:pPr>
+              <w:pStyle w:val="Body"/>
+              <w:pBdr>
+                <w:top w:val="none" w:sz="0" w:space="0" w:color="auto"/>
+                <w:left w:val="none" w:sz="0" w:space="0" w:color="auto"/>
+                <w:bottom w:val="none" w:sz="0" w:space="0" w:color="auto"/>
+                <w:right w:val="none" w:sz="0" w:space="0" w:color="auto"/>
+                <w:between w:val="none" w:sz="0" w:space="0" w:color="auto"/>
+                <w:bar w:val="none" w:sz="0" w:color="auto"/>
+              </w:pBdr>
+              <w:spacing w:line="276" w:lineRule="auto"/>
+            </w:pPr>
+            <w:r>
+              <w:t>RF</w:t>
+            </w:r>
+          </w:p>
+        </w:tc>
+        <w:tc>
+          <w:tcPr>
+            <w:tcW w:w="1222" w:type="dxa"/>
+          </w:tcPr>
+          <w:p>
+            <w:pPr>
+              <w:pStyle w:val="Body"/>
+              <w:pBdr>
+                <w:top w:val="none" w:sz="0" w:space="0" w:color="auto"/>
+                <w:left w:val="none" w:sz="0" w:space="0" w:color="auto"/>
+                <w:bottom w:val="none" w:sz="0" w:space="0" w:color="auto"/>
+                <w:right w:val="none" w:sz="0" w:space="0" w:color="auto"/>
+                <w:between w:val="none" w:sz="0" w:space="0" w:color="auto"/>
+                <w:bar w:val="none" w:sz="0" w:color="auto"/>
+              </w:pBdr>
+              <w:spacing w:line="276" w:lineRule="auto"/>
+            </w:pPr>
+            <w:r>
+              <w:t>0.808</w:t>
+            </w:r>
+          </w:p>
+        </w:tc>
+        <w:tc>
+          <w:tcPr>
+            <w:tcW w:w="1232" w:type="dxa"/>
+          </w:tcPr>
+          <w:p>
+            <w:pPr>
+              <w:pStyle w:val="Body"/>
+              <w:pBdr>
+                <w:top w:val="none" w:sz="0" w:space="0" w:color="auto"/>
+                <w:left w:val="none" w:sz="0" w:space="0" w:color="auto"/>
+                <w:bottom w:val="none" w:sz="0" w:space="0" w:color="auto"/>
+                <w:right w:val="none" w:sz="0" w:space="0" w:color="auto"/>
+                <w:between w:val="none" w:sz="0" w:space="0" w:color="auto"/>
+                <w:bar w:val="none" w:sz="0" w:color="auto"/>
+              </w:pBdr>
+              <w:spacing w:line="276" w:lineRule="auto"/>
+            </w:pPr>
+            <w:r>
+              <w:t>0.8</w:t>
+            </w:r>
+          </w:p>
+        </w:tc>
+        <w:tc>
+          <w:tcPr>
+            <w:tcW w:w="1041" w:type="dxa"/>
+          </w:tcPr>
+          <w:p>
+            <w:pPr>
+              <w:pStyle w:val="Body"/>
+              <w:pBdr>
+                <w:top w:val="none" w:sz="0" w:space="0" w:color="auto"/>
+                <w:left w:val="none" w:sz="0" w:space="0" w:color="auto"/>
+                <w:bottom w:val="none" w:sz="0" w:space="0" w:color="auto"/>
+                <w:right w:val="none" w:sz="0" w:space="0" w:color="auto"/>
+                <w:between w:val="none" w:sz="0" w:space="0" w:color="auto"/>
+                <w:bar w:val="none" w:sz="0" w:color="auto"/>
+              </w:pBdr>
+              <w:spacing w:line="276" w:lineRule="auto"/>
+            </w:pPr>
+            <w:r>
+              <w:t>0.727</w:t>
+            </w:r>
+          </w:p>
+        </w:tc>
+        <w:tc>
+          <w:tcPr>
+            <w:tcW w:w="1033" w:type="dxa"/>
+          </w:tcPr>
+          <w:p>
+            <w:pPr>
+              <w:pStyle w:val="Body"/>
+              <w:pBdr>
+                <w:top w:val="none" w:sz="0" w:space="0" w:color="auto"/>
+                <w:left w:val="none" w:sz="0" w:space="0" w:color="auto"/>
+                <w:bottom w:val="none" w:sz="0" w:space="0" w:color="auto"/>
+                <w:right w:val="none" w:sz="0" w:space="0" w:color="auto"/>
+                <w:between w:val="none" w:sz="0" w:space="0" w:color="auto"/>
+                <w:bar w:val="none" w:sz="0" w:color="auto"/>
+              </w:pBdr>
+              <w:spacing w:line="276" w:lineRule="auto"/>
+            </w:pPr>
+            <w:r>
+              <w:t>0.8</w:t>
+            </w:r>
+          </w:p>
+        </w:tc>
+        <w:tc>
+          <w:tcPr>
+            <w:tcW w:w="1073" w:type="dxa"/>
+          </w:tcPr>
+          <w:p>
+            <w:pPr>
+              <w:pStyle w:val="Body"/>
+              <w:pBdr>
+                <w:top w:val="none" w:sz="0" w:space="0" w:color="auto"/>
+                <w:left w:val="none" w:sz="0" w:space="0" w:color="auto"/>
+                <w:bottom w:val="none" w:sz="0" w:space="0" w:color="auto"/>
+                <w:right w:val="none" w:sz="0" w:space="0" w:color="auto"/>
+                <w:between w:val="none" w:sz="0" w:space="0" w:color="auto"/>
+                <w:bar w:val="none" w:sz="0" w:color="auto"/>
+              </w:pBdr>
+              <w:spacing w:line="276" w:lineRule="auto"/>
+            </w:pPr>
+            <w:r>
+              <w:t>0.601</w:t>
+            </w:r>
+          </w:p>
+        </w:tc>
+        <w:tc>
+          <w:tcPr>
+            <w:tcW w:w="1066" w:type="dxa"/>
+          </w:tcPr>
+          <w:p>
+            <w:pPr>
+              <w:pStyle w:val="Body"/>
+              <w:pBdr>
+                <w:top w:val="none" w:sz="0" w:space="0" w:color="auto"/>
+                <w:left w:val="none" w:sz="0" w:space="0" w:color="auto"/>
+                <w:bottom w:val="none" w:sz="0" w:space="0" w:color="auto"/>
+                <w:right w:val="none" w:sz="0" w:space="0" w:color="auto"/>
+                <w:between w:val="none" w:sz="0" w:space="0" w:color="auto"/>
+                <w:bar w:val="none" w:sz="0" w:color="auto"/>
+              </w:pBdr>
+              <w:spacing w:line="276" w:lineRule="auto"/>
+            </w:pPr>
+            <w:r>
+              <w:t>74.6%</w:t>
+            </w:r>
+          </w:p>
+        </w:tc>
+        <w:tc>
+          <w:tcPr>
+            <w:tcW w:w="1033" w:type="dxa"/>
+          </w:tcPr>
+          <w:p>
+            <w:pPr>
+              <w:pStyle w:val="Body"/>
+              <w:pBdr>
+                <w:top w:val="none" w:sz="0" w:space="0" w:color="auto"/>
+                <w:left w:val="none" w:sz="0" w:space="0" w:color="auto"/>
+                <w:bottom w:val="none" w:sz="0" w:space="0" w:color="auto"/>
+                <w:right w:val="none" w:sz="0" w:space="0" w:color="auto"/>
+                <w:between w:val="none" w:sz="0" w:space="0" w:color="auto"/>
+                <w:bar w:val="none" w:sz="0" w:color="auto"/>
+              </w:pBdr>
+              <w:spacing w:line="276" w:lineRule="auto"/>
+            </w:pPr>
+            <w:r>
+              <w:t>0</w:t>
+            </w:r>
+          </w:p>
+        </w:tc>
+        <w:tc>
+          <w:tcPr>
+            <w:tcW w:w="1006" w:type="dxa"/>
+          </w:tcPr>
+          <w:p>
+            <w:pPr>
+              <w:pStyle w:val="Body"/>
+              <w:pBdr>
+                <w:top w:val="none" w:sz="0" w:space="0" w:color="auto"/>
+                <w:left w:val="none" w:sz="0" w:space="0" w:color="auto"/>
+                <w:bottom w:val="none" w:sz="0" w:space="0" w:color="auto"/>
+                <w:right w:val="none" w:sz="0" w:space="0" w:color="auto"/>
+                <w:between w:val="none" w:sz="0" w:space="0" w:color="auto"/>
+                <w:bar w:val="none" w:sz="0" w:color="auto"/>
+              </w:pBdr>
+              <w:spacing w:line="276" w:lineRule="auto"/>
+            </w:pPr>
+            <w:r>
+              <w:t>0.71</w:t>
+            </w:r>
+          </w:p>
+        </w:tc>
+      </w:tr>
+      <w:tr>
+        <w:trPr>
+          <w:trHeight w:val="299"/>
+        </w:trPr>
+        <w:tc>
+          <w:tcPr>
+            <w:tcW w:w="1052" w:type="dxa"/>
+          </w:tcPr>
+          <w:p>
+            <w:pPr>
+              <w:pStyle w:val="Body"/>
+              <w:pBdr>
+                <w:top w:val="none" w:sz="0" w:space="0" w:color="auto"/>
+                <w:left w:val="none" w:sz="0" w:space="0" w:color="auto"/>
+                <w:bottom w:val="none" w:sz="0" w:space="0" w:color="auto"/>
+                <w:right w:val="none" w:sz="0" w:space="0" w:color="auto"/>
+                <w:between w:val="none" w:sz="0" w:space="0" w:color="auto"/>
+                <w:bar w:val="none" w:sz="0" w:color="auto"/>
+              </w:pBdr>
+              <w:spacing w:line="276" w:lineRule="auto"/>
+            </w:pPr>
+            <w:r>
+              <w:t>LDA</w:t>
+            </w:r>
+          </w:p>
+        </w:tc>
+        <w:tc>
+          <w:tcPr>
+            <w:tcW w:w="1222" w:type="dxa"/>
+          </w:tcPr>
+          <w:p>
+            <w:pPr>
+              <w:pStyle w:val="Body"/>
+              <w:pBdr>
+                <w:top w:val="none" w:sz="0" w:space="0" w:color="auto"/>
+                <w:left w:val="none" w:sz="0" w:space="0" w:color="auto"/>
+                <w:bottom w:val="none" w:sz="0" w:space="0" w:color="auto"/>
+                <w:right w:val="none" w:sz="0" w:space="0" w:color="auto"/>
+                <w:between w:val="none" w:sz="0" w:space="0" w:color="auto"/>
+                <w:bar w:val="none" w:sz="0" w:color="auto"/>
+              </w:pBdr>
+              <w:spacing w:line="276" w:lineRule="auto"/>
+            </w:pPr>
+            <w:r>
+              <w:t>0.769</w:t>
+            </w:r>
+          </w:p>
+        </w:tc>
+        <w:tc>
+          <w:tcPr>
+            <w:tcW w:w="1232" w:type="dxa"/>
+          </w:tcPr>
+          <w:p>
+            <w:pPr>
+              <w:pStyle w:val="Body"/>
+              <w:pBdr>
+                <w:top w:val="none" w:sz="0" w:space="0" w:color="auto"/>
+                <w:left w:val="none" w:sz="0" w:space="0" w:color="auto"/>
+                <w:bottom w:val="none" w:sz="0" w:space="0" w:color="auto"/>
+                <w:right w:val="none" w:sz="0" w:space="0" w:color="auto"/>
+                <w:between w:val="none" w:sz="0" w:space="0" w:color="auto"/>
+                <w:bar w:val="none" w:sz="0" w:color="auto"/>
+              </w:pBdr>
+              <w:spacing w:line="276" w:lineRule="auto"/>
+            </w:pPr>
+            <w:r>
+              <w:t>0.833</w:t>
+            </w:r>
+          </w:p>
+        </w:tc>
+        <w:tc>
+          <w:tcPr>
+            <w:tcW w:w="1041" w:type="dxa"/>
+          </w:tcPr>
+          <w:p>
+            <w:pPr>
+              <w:pStyle w:val="Body"/>
+              <w:pBdr>
+                <w:top w:val="none" w:sz="0" w:space="0" w:color="auto"/>
+                <w:left w:val="none" w:sz="0" w:space="0" w:color="auto"/>
+                <w:bottom w:val="none" w:sz="0" w:space="0" w:color="auto"/>
+                <w:right w:val="none" w:sz="0" w:space="0" w:color="auto"/>
+                <w:between w:val="none" w:sz="0" w:space="0" w:color="auto"/>
+                <w:bar w:val="none" w:sz="0" w:color="auto"/>
+              </w:pBdr>
+              <w:spacing w:line="276" w:lineRule="auto"/>
+            </w:pPr>
+            <w:r>
+              <w:t>0.714</w:t>
+            </w:r>
+          </w:p>
+        </w:tc>
+        <w:tc>
+          <w:tcPr>
+            <w:tcW w:w="1033" w:type="dxa"/>
+          </w:tcPr>
+          <w:p>
+            <w:pPr>
+              <w:pStyle w:val="Body"/>
+              <w:pBdr>
+                <w:top w:val="none" w:sz="0" w:space="0" w:color="auto"/>
+                <w:left w:val="none" w:sz="0" w:space="0" w:color="auto"/>
+                <w:bottom w:val="none" w:sz="0" w:space="0" w:color="auto"/>
+                <w:right w:val="none" w:sz="0" w:space="0" w:color="auto"/>
+                <w:between w:val="none" w:sz="0" w:space="0" w:color="auto"/>
+                <w:bar w:val="none" w:sz="0" w:color="auto"/>
+              </w:pBdr>
+              <w:spacing w:line="276" w:lineRule="auto"/>
+            </w:pPr>
+            <w:r>
+              <w:t>0.769</w:t>
+            </w:r>
+          </w:p>
+        </w:tc>
+        <w:tc>
+          <w:tcPr>
+            <w:tcW w:w="1073" w:type="dxa"/>
+          </w:tcPr>
+          <w:p>
+            <w:pPr>
+              <w:pStyle w:val="Body"/>
+              <w:pBdr>
+                <w:top w:val="none" w:sz="0" w:space="0" w:color="auto"/>
+                <w:left w:val="none" w:sz="0" w:space="0" w:color="auto"/>
+                <w:bottom w:val="none" w:sz="0" w:space="0" w:color="auto"/>
+                <w:right w:val="none" w:sz="0" w:space="0" w:color="auto"/>
+                <w:between w:val="none" w:sz="0" w:space="0" w:color="auto"/>
+                <w:bar w:val="none" w:sz="0" w:color="auto"/>
+              </w:pBdr>
+              <w:spacing w:line="276" w:lineRule="auto"/>
+            </w:pPr>
+            <w:r>
+              <w:t>0.541</w:t>
+            </w:r>
+          </w:p>
+        </w:tc>
+        <w:tc>
+          <w:tcPr>
+            <w:tcW w:w="1066" w:type="dxa"/>
+          </w:tcPr>
+          <w:p>
+            <w:pPr>
+              <w:pStyle w:val="Body"/>
+              <w:pBdr>
+                <w:top w:val="none" w:sz="0" w:space="0" w:color="auto"/>
+                <w:left w:val="none" w:sz="0" w:space="0" w:color="auto"/>
+                <w:bottom w:val="none" w:sz="0" w:space="0" w:color="auto"/>
+                <w:right w:val="none" w:sz="0" w:space="0" w:color="auto"/>
+                <w:between w:val="none" w:sz="0" w:space="0" w:color="auto"/>
+                <w:bar w:val="none" w:sz="0" w:color="auto"/>
+              </w:pBdr>
+              <w:spacing w:line="276" w:lineRule="auto"/>
+            </w:pPr>
+            <w:r>
+              <w:t>82.8%</w:t>
+            </w:r>
+          </w:p>
+        </w:tc>
+        <w:tc>
+          <w:tcPr>
+            <w:tcW w:w="1033" w:type="dxa"/>
+          </w:tcPr>
+          <w:p>
+            <w:pPr>
+              <w:pStyle w:val="Body"/>
+              <w:pBdr>
+                <w:top w:val="none" w:sz="0" w:space="0" w:color="auto"/>
+                <w:left w:val="none" w:sz="0" w:space="0" w:color="auto"/>
+                <w:bottom w:val="none" w:sz="0" w:space="0" w:color="auto"/>
+                <w:right w:val="none" w:sz="0" w:space="0" w:color="auto"/>
+                <w:between w:val="none" w:sz="0" w:space="0" w:color="auto"/>
+                <w:bar w:val="none" w:sz="0" w:color="auto"/>
+              </w:pBdr>
+              <w:spacing w:line="276" w:lineRule="auto"/>
+            </w:pPr>
+            <w:r>
+              <w:t>80+</w:t>
+            </w:r>
+          </w:p>
+        </w:tc>
+        <w:tc>
+          <w:tcPr>
+            <w:tcW w:w="1006" w:type="dxa"/>
+          </w:tcPr>
+          <w:p>
+            <w:pPr>
+              <w:pStyle w:val="Body"/>
+              <w:pBdr>
+                <w:top w:val="none" w:sz="0" w:space="0" w:color="auto"/>
+                <w:left w:val="none" w:sz="0" w:space="0" w:color="auto"/>
+                <w:bottom w:val="none" w:sz="0" w:space="0" w:color="auto"/>
+                <w:right w:val="none" w:sz="0" w:space="0" w:color="auto"/>
+                <w:between w:val="none" w:sz="0" w:space="0" w:color="auto"/>
+                <w:bar w:val="none" w:sz="0" w:color="auto"/>
+              </w:pBdr>
+              <w:spacing w:line="276" w:lineRule="auto"/>
+            </w:pPr>
+            <w:r>
+              <w:t>0.77</w:t>
+            </w:r>
+          </w:p>
+        </w:tc>
+      </w:tr>
+    </w:tbl>
+    <w:p>
+      <w:pPr>
+        <w:pStyle w:val="Body"/>
+        <w:spacing w:line="276" w:lineRule="auto"/>
+      </w:pPr>
+    </w:p>
+    <w:p>
+      <w:pPr>
+        <w:pStyle w:val="Body"/>
+        <w:spacing w:line="276" w:lineRule="auto"/>
+      </w:pPr>
+      <w:r>
+        <w:rPr>
+          <w:b/>
+          <w:bCs/>
+        </w:rPr>
+        <w:t>SVM – Support Vector Machine</w:t>
+      </w:r>
+      <w:r>
+        <w:t xml:space="preserve"> </w:t>
+      </w:r>
+      <w:r>
+        <w:t>|</w:t>
+      </w:r>
+      <w:r>
+        <w:t xml:space="preserve"> </w:t>
+      </w:r>
+      <w:r>
+        <w:rPr>
+          <w:b/>
+          <w:bCs/>
+        </w:rPr>
+        <w:t>RF – Random Forest</w:t>
+      </w:r>
+      <w:r>
+        <w:t xml:space="preserve"> | </w:t>
+      </w:r>
+      <w:r>
+        <w:rPr>
+          <w:b/>
+          <w:bCs/>
+        </w:rPr>
+        <w:t>LDA – Linear Discriminant Analysis</w:t>
+      </w:r>
+    </w:p>
+    <w:p>
+      <w:pPr>
+        <w:pStyle w:val="Body"/>
+        <w:spacing w:line="276" w:lineRule="auto"/>
+      </w:pPr>
+      <w:r>
+        <w:t xml:space="preserve">The </w:t>
+      </w:r>
+      <w:r>
+        <w:t xml:space="preserve">best </w:t>
+      </w:r>
+      <w:r>
+        <w:t xml:space="preserve">predictive </w:t>
+      </w:r>
+      <w:r>
+        <w:t>metric</w:t>
+      </w:r>
+      <w:r>
+        <w:t xml:space="preserve"> of a </w:t>
+      </w:r>
+      <w:r>
+        <w:t>model’s</w:t>
+      </w:r>
+      <w:r>
+        <w:t xml:space="preserve"> performance</w:t>
+      </w:r>
+      <w:r>
+        <w:t xml:space="preserve"> </w:t>
+      </w:r>
+      <w:r>
+        <w:t>from</w:t>
+      </w:r>
+      <w:r>
+        <w:t xml:space="preserve"> the table above seems to be AUC derived from a ROC graph in the notebook.</w:t>
+      </w:r>
+      <w:r>
+        <w:t xml:space="preserve"> Other evaluation metrics for RF don’t seem to reflect the on Kaggle score</w:t>
+      </w:r>
+      <w:r>
+        <w:t xml:space="preserve"> however RF is not preferable when working with </w:t>
+      </w:r>
+      <w:r>
+        <w:t xml:space="preserve">only </w:t>
+      </w:r>
+      <w:r>
+        <w:t xml:space="preserve">two </w:t>
+      </w:r>
+      <w:r>
+        <w:t>modalities</w:t>
+      </w:r>
+      <w:r>
+        <w:t>, I hoped that because of the nature of the dataset it would preform better but it didn’t</w:t>
+      </w:r>
+      <w:r>
+        <w:t xml:space="preserve">, having said that, feature selection was used but never </w:t>
+      </w:r>
+      <w:r>
+        <w:t xml:space="preserve">properly </w:t>
+      </w:r>
+      <w:r>
+        <w:t>implemented</w:t>
+      </w:r>
+      <w:r>
+        <w:t xml:space="preserve"> in a new model</w:t>
+      </w:r>
+      <w:r>
+        <w:t>. SVM model excels at</w:t>
+      </w:r>
+      <w:r>
+        <w:t xml:space="preserve"> </w:t>
+      </w:r>
+      <w:r>
+        <w:t xml:space="preserve">comparing two </w:t>
+      </w:r>
+      <w:r>
+        <w:t>modalities</w:t>
+      </w:r>
+      <w:r>
+        <w:t>.</w:t>
+      </w:r>
+    </w:p>
+    <w:p>
+      <w:pPr>
+        <w:pStyle w:val="Body"/>
+        <w:spacing w:line="276" w:lineRule="auto"/>
+      </w:pPr>
+      <w:r>
+        <w:t xml:space="preserve">Stepping to the LDA model, </w:t>
+      </w:r>
+      <w:r>
+        <w:t xml:space="preserve">I think </w:t>
+      </w:r>
+      <w:r>
+        <w:t xml:space="preserve">it was a step in the right direction, I wanted to explore other options for working with such a dataset and find alternatives that could outperform the SVM model. </w:t>
+      </w:r>
+      <w:r>
+        <w:t>Unfortunately,</w:t>
+      </w:r>
+      <w:r>
+        <w:t xml:space="preserve"> I’ve ran out of time to do more work on this.</w:t>
+      </w:r>
+    </w:p>
+    <w:p>
+      <w:pPr>
+        <w:pStyle w:val="Body"/>
+        <w:spacing w:line="276" w:lineRule="auto"/>
+      </w:pPr>
+      <w:r>
+        <w:t xml:space="preserve">The </w:t>
+      </w:r>
+      <w:r>
+        <w:rPr>
+          <w:b/>
+          <w:bCs/>
+        </w:rPr>
+        <w:t>po</w:t>
+      </w:r>
+      <w:r>
+        <w:rPr>
+          <w:b/>
+          <w:bCs/>
+        </w:rPr>
+        <w:t>s</w:t>
+      </w:r>
+      <w:r>
+        <w:t xml:space="preserve">itive or </w:t>
+      </w:r>
+      <w:r>
+        <w:rPr>
+          <w:b/>
+          <w:bCs/>
+        </w:rPr>
+        <w:t>neg</w:t>
+      </w:r>
+      <w:r>
+        <w:t xml:space="preserve">ative values for the </w:t>
+      </w:r>
+      <w:r>
+        <w:rPr>
+          <w:b/>
+          <w:bCs/>
+        </w:rPr>
+        <w:t>Learn-R</w:t>
+      </w:r>
+      <w:r>
+        <w:t>ate</w:t>
+      </w:r>
+      <w:r>
+        <w:t xml:space="preserve"> column stand for whether the model started performing better or worse</w:t>
+      </w:r>
+      <w:r>
+        <w:t xml:space="preserve"> with more data</w:t>
+      </w:r>
+      <w:r>
+        <w:t>.</w:t>
+      </w:r>
+      <w:r>
+        <w:t xml:space="preserve"> RF had a constant value of 1</w:t>
+      </w:r>
+      <w:r>
+        <w:t xml:space="preserve">, meanwhile SVM showed a sharp drop at 38 with LDA a strong progressive </w:t>
+      </w:r>
+      <w:r>
+        <w:t>upward trend.</w:t>
+      </w:r>
     </w:p>
     <w:p>
       <w:pPr>
@@ -3450,6 +3033,7 @@
           <w:sz w:val="28"/>
           <w:szCs w:val="28"/>
         </w:rPr>
+        <w:lastRenderedPageBreak/>
         <w:t xml:space="preserve">Kaggle – Performance Report </w:t>
       </w:r>
     </w:p>
@@ -3459,19 +3043,17 @@
         <w:spacing w:line="276" w:lineRule="auto"/>
       </w:pPr>
       <w:r>
-        <w:t>This competition closed 7 years ago, with 313 participants.</w:t>
-      </w:r>
-    </w:p>
-    <w:p>
-      <w:pPr>
-        <w:pStyle w:val="Body"/>
-        <w:spacing w:line="276" w:lineRule="auto"/>
-      </w:pPr>
-      <w:r>
         <w:t>Best attempt with</w:t>
       </w:r>
       <w:r>
-        <w:t xml:space="preserve"> SVM</w:t>
+        <w:t xml:space="preserve"> </w:t>
+      </w:r>
+      <w:r>
+        <w:rPr>
+          <w:b/>
+          <w:bCs/>
+        </w:rPr>
+        <w:t>support vector machine</w:t>
       </w:r>
       <w:r>
         <w:t>:</w:t>
@@ -3486,6 +3068,10 @@
         <w:spacing w:line="276" w:lineRule="auto"/>
       </w:pPr>
       <w:r>
+        <w:rPr>
+          <w:b/>
+          <w:bCs/>
+        </w:rPr>
         <w:t>Public</w:t>
       </w:r>
       <w:r>
@@ -3503,13 +3089,11 @@
       <w:r>
         <w:t xml:space="preserve"> </w:t>
       </w:r>
-    </w:p>
-    <w:p>
-      <w:pPr>
-        <w:pStyle w:val="Body"/>
-        <w:spacing w:line="276" w:lineRule="auto"/>
-      </w:pPr>
-      <w:r>
+      <w:r>
+        <w:rPr>
+          <w:b/>
+          <w:bCs/>
+        </w:rPr>
         <w:t>Private</w:t>
       </w:r>
       <w:r>
@@ -3530,6 +3114,46 @@
       <w:r>
         <w:t>- bronze</w:t>
       </w:r>
+      <w:r>
+        <w:rPr>
+          <w:noProof/>
+        </w:rPr>
+        <w:drawing>
+          <wp:inline distT="0" distB="0" distL="0" distR="0" wp14:anchorId="5775E343" wp14:editId="22AEB95E">
+            <wp:extent cx="4648200" cy="1067746"/>
+            <wp:effectExtent l="0" t="0" r="0" b="0"/>
+            <wp:docPr id="10" name="Picture 10"/>
+            <wp:cNvGraphicFramePr>
+              <a:graphicFrameLocks xmlns:a="http://schemas.openxmlformats.org/drawingml/2006/main" noChangeAspect="1"/>
+            </wp:cNvGraphicFramePr>
+            <a:graphic xmlns:a="http://schemas.openxmlformats.org/drawingml/2006/main">
+              <a:graphicData uri="http://schemas.openxmlformats.org/drawingml/2006/picture">
+                <pic:pic xmlns:pic="http://schemas.openxmlformats.org/drawingml/2006/picture">
+                  <pic:nvPicPr>
+                    <pic:cNvPr id="1" name=""/>
+                    <pic:cNvPicPr/>
+                  </pic:nvPicPr>
+                  <pic:blipFill>
+                    <a:blip r:embed="rId10"/>
+                    <a:stretch>
+                      <a:fillRect/>
+                    </a:stretch>
+                  </pic:blipFill>
+                  <pic:spPr>
+                    <a:xfrm>
+                      <a:off x="0" y="0"/>
+                      <a:ext cx="4719967" cy="1084232"/>
+                    </a:xfrm>
+                    <a:prstGeom prst="rect">
+                      <a:avLst/>
+                    </a:prstGeom>
+                  </pic:spPr>
+                </pic:pic>
+              </a:graphicData>
+            </a:graphic>
+          </wp:inline>
+        </w:drawing>
+      </w:r>
     </w:p>
     <w:p>
       <w:pPr>
@@ -3550,10 +3174,285 @@
           <w:noProof/>
         </w:rPr>
         <w:drawing>
-          <wp:inline distT="0" distB="0" distL="0" distR="0" wp14:anchorId="61D915DB" wp14:editId="79A6DA1B">
-            <wp:extent cx="5727700" cy="995680"/>
-            <wp:effectExtent l="0" t="0" r="6350" b="0"/>
+          <wp:inline distT="0" distB="0" distL="0" distR="0" wp14:anchorId="61D915DB" wp14:editId="0DDFD109">
+            <wp:extent cx="4962525" cy="862665"/>
+            <wp:effectExtent l="0" t="0" r="0" b="0"/>
             <wp:docPr id="7" name="Picture 7"/>
+            <wp:cNvGraphicFramePr>
+              <a:graphicFrameLocks xmlns:a="http://schemas.openxmlformats.org/drawingml/2006/main" noChangeAspect="1"/>
+            </wp:cNvGraphicFramePr>
+            <a:graphic xmlns:a="http://schemas.openxmlformats.org/drawingml/2006/main">
+              <a:graphicData uri="http://schemas.openxmlformats.org/drawingml/2006/picture">
+                <pic:pic xmlns:pic="http://schemas.openxmlformats.org/drawingml/2006/picture">
+                  <pic:nvPicPr>
+                    <pic:cNvPr id="1" name=""/>
+                    <pic:cNvPicPr/>
+                  </pic:nvPicPr>
+                  <pic:blipFill>
+                    <a:blip r:embed="rId11"/>
+                    <a:stretch>
+                      <a:fillRect/>
+                    </a:stretch>
+                  </pic:blipFill>
+                  <pic:spPr>
+                    <a:xfrm>
+                      <a:off x="0" y="0"/>
+                      <a:ext cx="5122888" cy="890542"/>
+                    </a:xfrm>
+                    <a:prstGeom prst="rect">
+                      <a:avLst/>
+                    </a:prstGeom>
+                  </pic:spPr>
+                </pic:pic>
+              </a:graphicData>
+            </a:graphic>
+          </wp:inline>
+        </w:drawing>
+      </w:r>
+    </w:p>
+    <w:p>
+      <w:pPr>
+        <w:pStyle w:val="Body"/>
+        <w:spacing w:line="276" w:lineRule="auto"/>
+      </w:pPr>
+      <w:r>
+        <w:t xml:space="preserve">Public </w:t>
+      </w:r>
+    </w:p>
+    <w:p>
+      <w:pPr>
+        <w:pStyle w:val="Body"/>
+        <w:spacing w:line="276" w:lineRule="auto"/>
+      </w:pPr>
+      <w:r>
+        <w:rPr>
+          <w:noProof/>
+        </w:rPr>
+        <w:drawing>
+          <wp:inline distT="0" distB="0" distL="0" distR="0" wp14:anchorId="148C8692" wp14:editId="0BFABD06">
+            <wp:extent cx="4991100" cy="696098"/>
+            <wp:effectExtent l="0" t="0" r="0" b="8890"/>
+            <wp:docPr id="8" name="Picture 8"/>
+            <wp:cNvGraphicFramePr>
+              <a:graphicFrameLocks xmlns:a="http://schemas.openxmlformats.org/drawingml/2006/main" noChangeAspect="1"/>
+            </wp:cNvGraphicFramePr>
+            <a:graphic xmlns:a="http://schemas.openxmlformats.org/drawingml/2006/main">
+              <a:graphicData uri="http://schemas.openxmlformats.org/drawingml/2006/picture">
+                <pic:pic xmlns:pic="http://schemas.openxmlformats.org/drawingml/2006/picture">
+                  <pic:nvPicPr>
+                    <pic:cNvPr id="1" name=""/>
+                    <pic:cNvPicPr/>
+                  </pic:nvPicPr>
+                  <pic:blipFill>
+                    <a:blip r:embed="rId12"/>
+                    <a:stretch>
+                      <a:fillRect/>
+                    </a:stretch>
+                  </pic:blipFill>
+                  <pic:spPr>
+                    <a:xfrm>
+                      <a:off x="0" y="0"/>
+                      <a:ext cx="5059767" cy="705675"/>
+                    </a:xfrm>
+                    <a:prstGeom prst="rect">
+                      <a:avLst/>
+                    </a:prstGeom>
+                  </pic:spPr>
+                </pic:pic>
+              </a:graphicData>
+            </a:graphic>
+          </wp:inline>
+        </w:drawing>
+      </w:r>
+    </w:p>
+    <w:p>
+      <w:pPr>
+        <w:pStyle w:val="Body"/>
+        <w:spacing w:line="276" w:lineRule="auto"/>
+      </w:pPr>
+    </w:p>
+    <w:p>
+      <w:pPr>
+        <w:pStyle w:val="Body"/>
+        <w:spacing w:line="276" w:lineRule="auto"/>
+      </w:pPr>
+      <w:r>
+        <w:t xml:space="preserve">Best attempt with </w:t>
+      </w:r>
+      <w:r>
+        <w:rPr>
+          <w:b/>
+          <w:bCs/>
+        </w:rPr>
+        <w:t>d</w:t>
+      </w:r>
+      <w:r>
+        <w:rPr>
+          <w:b/>
+          <w:bCs/>
+        </w:rPr>
+        <w:t>iscriminant linear analysis</w:t>
+      </w:r>
+      <w:r>
+        <w:t xml:space="preserve">: </w:t>
+      </w:r>
+    </w:p>
+    <w:p>
+      <w:pPr>
+        <w:pStyle w:val="Body"/>
+        <w:spacing w:line="276" w:lineRule="auto"/>
+      </w:pPr>
+      <w:r>
+        <w:rPr>
+          <w:b/>
+          <w:bCs/>
+        </w:rPr>
+        <w:t>Public</w:t>
+      </w:r>
+      <w:r>
+        <w:t xml:space="preserve">: </w:t>
+      </w:r>
+      <w:r>
+        <w:t>283</w:t>
+      </w:r>
+      <w:r>
+        <w:t xml:space="preserve">/313 </w:t>
+      </w:r>
+      <w:r>
+        <w:rPr>
+          <w:b/>
+          <w:bCs/>
+        </w:rPr>
+        <w:t>Private</w:t>
+      </w:r>
+      <w:r>
+        <w:t xml:space="preserve">: </w:t>
+      </w:r>
+      <w:r>
+        <w:t>150</w:t>
+      </w:r>
+      <w:r>
+        <w:t xml:space="preserve">/313 </w:t>
+      </w:r>
+      <w:r>
+        <w:rPr>
+          <w:noProof/>
+        </w:rPr>
+        <w:drawing>
+          <wp:inline distT="0" distB="0" distL="0" distR="0" wp14:anchorId="4B653AC7" wp14:editId="2DCFB918">
+            <wp:extent cx="5172075" cy="589456"/>
+            <wp:effectExtent l="0" t="0" r="0" b="1270"/>
+            <wp:docPr id="9" name="Picture 9"/>
+            <wp:cNvGraphicFramePr>
+              <a:graphicFrameLocks xmlns:a="http://schemas.openxmlformats.org/drawingml/2006/main" noChangeAspect="1"/>
+            </wp:cNvGraphicFramePr>
+            <a:graphic xmlns:a="http://schemas.openxmlformats.org/drawingml/2006/main">
+              <a:graphicData uri="http://schemas.openxmlformats.org/drawingml/2006/picture">
+                <pic:pic xmlns:pic="http://schemas.openxmlformats.org/drawingml/2006/picture">
+                  <pic:nvPicPr>
+                    <pic:cNvPr id="1" name=""/>
+                    <pic:cNvPicPr/>
+                  </pic:nvPicPr>
+                  <pic:blipFill>
+                    <a:blip r:embed="rId13"/>
+                    <a:stretch>
+                      <a:fillRect/>
+                    </a:stretch>
+                  </pic:blipFill>
+                  <pic:spPr>
+                    <a:xfrm>
+                      <a:off x="0" y="0"/>
+                      <a:ext cx="5302992" cy="604376"/>
+                    </a:xfrm>
+                    <a:prstGeom prst="rect">
+                      <a:avLst/>
+                    </a:prstGeom>
+                  </pic:spPr>
+                </pic:pic>
+              </a:graphicData>
+            </a:graphic>
+          </wp:inline>
+        </w:drawing>
+      </w:r>
+    </w:p>
+    <w:p>
+      <w:pPr>
+        <w:pStyle w:val="Body"/>
+        <w:spacing w:line="276" w:lineRule="auto"/>
+      </w:pPr>
+      <w:r>
+        <w:t>Private</w:t>
+      </w:r>
+    </w:p>
+    <w:p>
+      <w:pPr>
+        <w:pStyle w:val="Body"/>
+        <w:spacing w:line="276" w:lineRule="auto"/>
+      </w:pPr>
+      <w:r>
+        <w:rPr>
+          <w:noProof/>
+        </w:rPr>
+        <w:drawing>
+          <wp:inline distT="0" distB="0" distL="0" distR="0" wp14:anchorId="1721968C" wp14:editId="0E422115">
+            <wp:extent cx="4981575" cy="832287"/>
+            <wp:effectExtent l="0" t="0" r="0" b="6350"/>
+            <wp:docPr id="11" name="Picture 11"/>
+            <wp:cNvGraphicFramePr>
+              <a:graphicFrameLocks xmlns:a="http://schemas.openxmlformats.org/drawingml/2006/main" noChangeAspect="1"/>
+            </wp:cNvGraphicFramePr>
+            <a:graphic xmlns:a="http://schemas.openxmlformats.org/drawingml/2006/main">
+              <a:graphicData uri="http://schemas.openxmlformats.org/drawingml/2006/picture">
+                <pic:pic xmlns:pic="http://schemas.openxmlformats.org/drawingml/2006/picture">
+                  <pic:nvPicPr>
+                    <pic:cNvPr id="1" name=""/>
+                    <pic:cNvPicPr/>
+                  </pic:nvPicPr>
+                  <pic:blipFill>
+                    <a:blip r:embed="rId14"/>
+                    <a:stretch>
+                      <a:fillRect/>
+                    </a:stretch>
+                  </pic:blipFill>
+                  <pic:spPr>
+                    <a:xfrm>
+                      <a:off x="0" y="0"/>
+                      <a:ext cx="5100693" cy="852188"/>
+                    </a:xfrm>
+                    <a:prstGeom prst="rect">
+                      <a:avLst/>
+                    </a:prstGeom>
+                  </pic:spPr>
+                </pic:pic>
+              </a:graphicData>
+            </a:graphic>
+          </wp:inline>
+        </w:drawing>
+      </w:r>
+    </w:p>
+    <w:p>
+      <w:pPr>
+        <w:pStyle w:val="Body"/>
+        <w:spacing w:line="276" w:lineRule="auto"/>
+      </w:pPr>
+      <w:r>
+        <w:t xml:space="preserve">Public </w:t>
+      </w:r>
+    </w:p>
+    <w:p>
+      <w:pPr>
+        <w:pStyle w:val="Body"/>
+        <w:spacing w:line="276" w:lineRule="auto"/>
+      </w:pPr>
+      <w:r>
+        <w:rPr>
+          <w:noProof/>
+        </w:rPr>
+        <w:drawing>
+          <wp:inline distT="0" distB="0" distL="0" distR="0" wp14:anchorId="56BAAAED" wp14:editId="0E2003F8">
+            <wp:extent cx="4914900" cy="766114"/>
+            <wp:effectExtent l="0" t="0" r="0" b="0"/>
+            <wp:docPr id="12" name="Picture 12"/>
             <wp:cNvGraphicFramePr>
               <a:graphicFrameLocks xmlns:a="http://schemas.openxmlformats.org/drawingml/2006/main" noChangeAspect="1"/>
             </wp:cNvGraphicFramePr>
@@ -3573,7 +3472,7 @@
                   <pic:spPr>
                     <a:xfrm>
                       <a:off x="0" y="0"/>
-                      <a:ext cx="5727700" cy="995680"/>
+                      <a:ext cx="5002755" cy="779808"/>
                     </a:xfrm>
                     <a:prstGeom prst="rect">
                       <a:avLst/>
@@ -3592,7 +3491,54 @@
         <w:spacing w:line="276" w:lineRule="auto"/>
       </w:pPr>
       <w:r>
-        <w:t xml:space="preserve">Public </w:t>
+        <w:lastRenderedPageBreak/>
+        <w:t xml:space="preserve">Best attempt with </w:t>
+      </w:r>
+      <w:r>
+        <w:rPr>
+          <w:b/>
+          <w:bCs/>
+        </w:rPr>
+        <w:t>random forest</w:t>
+      </w:r>
+      <w:r>
+        <w:rPr>
+          <w:b/>
+          <w:bCs/>
+        </w:rPr>
+        <w:t>:</w:t>
+      </w:r>
+    </w:p>
+    <w:p>
+      <w:pPr>
+        <w:pStyle w:val="Body"/>
+        <w:spacing w:line="276" w:lineRule="auto"/>
+      </w:pPr>
+      <w:r>
+        <w:rPr>
+          <w:b/>
+          <w:bCs/>
+        </w:rPr>
+        <w:t>Public</w:t>
+      </w:r>
+      <w:r>
+        <w:t xml:space="preserve">: 283/313 </w:t>
+      </w:r>
+      <w:r>
+        <w:rPr>
+          <w:b/>
+          <w:bCs/>
+        </w:rPr>
+        <w:t>Private</w:t>
+      </w:r>
+      <w:r>
+        <w:t xml:space="preserve">: </w:t>
+      </w:r>
+      <w:r>
+        <w:t>261</w:t>
+      </w:r>
+      <w:r>
+        <w:t>/313</w:t>
       </w:r>
     </w:p>
     <w:p>
@@ -3605,10 +3551,10 @@
           <w:noProof/>
         </w:rPr>
         <w:drawing>
-          <wp:inline distT="0" distB="0" distL="0" distR="0" wp14:anchorId="148C8692" wp14:editId="1A5C0105">
-            <wp:extent cx="5727700" cy="798830"/>
-            <wp:effectExtent l="0" t="0" r="6350" b="1270"/>
-            <wp:docPr id="8" name="Picture 8"/>
+          <wp:inline distT="0" distB="0" distL="0" distR="0" wp14:anchorId="725EC072" wp14:editId="709DC5A3">
+            <wp:extent cx="4619625" cy="1050427"/>
+            <wp:effectExtent l="0" t="0" r="0" b="0"/>
+            <wp:docPr id="13" name="Picture 13"/>
             <wp:cNvGraphicFramePr>
               <a:graphicFrameLocks xmlns:a="http://schemas.openxmlformats.org/drawingml/2006/main" noChangeAspect="1"/>
             </wp:cNvGraphicFramePr>
@@ -3628,7 +3574,7 @@
                   <pic:spPr>
                     <a:xfrm>
                       <a:off x="0" y="0"/>
-                      <a:ext cx="5727700" cy="798830"/>
+                      <a:ext cx="4681150" cy="1064417"/>
                     </a:xfrm>
                     <a:prstGeom prst="rect">
                       <a:avLst/>
@@ -3647,14 +3593,23 @@
         <w:spacing w:line="276" w:lineRule="auto"/>
       </w:pPr>
       <w:r>
+        <w:t xml:space="preserve">Private </w:t>
+      </w:r>
+    </w:p>
+    <w:p>
+      <w:pPr>
+        <w:pStyle w:val="Body"/>
+        <w:spacing w:line="276" w:lineRule="auto"/>
+      </w:pPr>
+      <w:r>
         <w:rPr>
           <w:noProof/>
         </w:rPr>
         <w:drawing>
-          <wp:inline distT="0" distB="0" distL="0" distR="0" wp14:anchorId="32189389" wp14:editId="22A2E5BA">
-            <wp:extent cx="5727700" cy="729615"/>
-            <wp:effectExtent l="0" t="0" r="6350" b="0"/>
-            <wp:docPr id="6" name="Picture 6"/>
+          <wp:inline distT="0" distB="0" distL="0" distR="0" wp14:anchorId="41DA89EB" wp14:editId="1EF6D5FD">
+            <wp:extent cx="4743450" cy="722035"/>
+            <wp:effectExtent l="0" t="0" r="0" b="1905"/>
+            <wp:docPr id="15" name="Picture 15"/>
             <wp:cNvGraphicFramePr>
               <a:graphicFrameLocks xmlns:a="http://schemas.openxmlformats.org/drawingml/2006/main" noChangeAspect="1"/>
             </wp:cNvGraphicFramePr>
@@ -3674,7 +3629,7 @@
                   <pic:spPr>
                     <a:xfrm>
                       <a:off x="0" y="0"/>
-                      <a:ext cx="5727700" cy="729615"/>
+                      <a:ext cx="4783658" cy="728155"/>
                     </a:xfrm>
                     <a:prstGeom prst="rect">
                       <a:avLst/>
@@ -3692,6 +3647,9 @@
         <w:pStyle w:val="Body"/>
         <w:spacing w:line="276" w:lineRule="auto"/>
       </w:pPr>
+      <w:r>
+        <w:t>Public</w:t>
+      </w:r>
     </w:p>
     <w:p>
       <w:pPr>
@@ -3703,10 +3661,10 @@
           <w:noProof/>
         </w:rPr>
         <w:drawing>
-          <wp:inline distT="0" distB="0" distL="0" distR="0" wp14:anchorId="36E05FBD" wp14:editId="13C9D6E8">
-            <wp:extent cx="5727700" cy="652780"/>
-            <wp:effectExtent l="0" t="0" r="6350" b="0"/>
-            <wp:docPr id="9" name="Picture 9"/>
+          <wp:inline distT="0" distB="0" distL="0" distR="0" wp14:anchorId="086BB1E9" wp14:editId="42F55AA1">
+            <wp:extent cx="4733925" cy="737904"/>
+            <wp:effectExtent l="0" t="0" r="0" b="5080"/>
+            <wp:docPr id="14" name="Picture 14"/>
             <wp:cNvGraphicFramePr>
               <a:graphicFrameLocks xmlns:a="http://schemas.openxmlformats.org/drawingml/2006/main" noChangeAspect="1"/>
             </wp:cNvGraphicFramePr>
@@ -3718,7 +3676,7 @@
                     <pic:cNvPicPr/>
                   </pic:nvPicPr>
                   <pic:blipFill>
-                    <a:blip r:embed="rId18"/>
+                    <a:blip r:embed="rId15"/>
                     <a:stretch>
                       <a:fillRect/>
                     </a:stretch>
@@ -3726,7 +3684,7 @@
                   <pic:spPr>
                     <a:xfrm>
                       <a:off x="0" y="0"/>
-                      <a:ext cx="5727700" cy="652780"/>
+                      <a:ext cx="4818265" cy="751051"/>
                     </a:xfrm>
                     <a:prstGeom prst="rect">
                       <a:avLst/>
@@ -3741,42 +3699,6 @@
     </w:p>
     <w:p>
       <w:pPr>
-        <w:pStyle w:val="Body"/>
-        <w:spacing w:line="276" w:lineRule="auto"/>
-      </w:pPr>
-    </w:p>
-    <w:p>
-      <w:pPr>
-        <w:pStyle w:val="Body"/>
-        <w:spacing w:line="276" w:lineRule="auto"/>
-      </w:pPr>
-    </w:p>
-    <w:p>
-      <w:pPr>
-        <w:pStyle w:val="Body"/>
-        <w:spacing w:line="276" w:lineRule="auto"/>
-      </w:pPr>
-    </w:p>
-    <w:p>
-      <w:pPr>
-        <w:pStyle w:val="Body"/>
-        <w:spacing w:line="276" w:lineRule="auto"/>
-      </w:pPr>
-    </w:p>
-    <w:p>
-      <w:pPr>
-        <w:pStyle w:val="Body"/>
-        <w:spacing w:line="276" w:lineRule="auto"/>
-      </w:pPr>
-    </w:p>
-    <w:p>
-      <w:pPr>
-        <w:pStyle w:val="Body"/>
-        <w:spacing w:line="276" w:lineRule="auto"/>
-      </w:pPr>
-    </w:p>
-    <w:p>
-      <w:pPr>
         <w:pStyle w:val="IntenseQuote"/>
         <w:spacing w:line="276" w:lineRule="auto"/>
         <w:rPr>
@@ -3832,10 +3754,41 @@
       <w:r>
         <w:t>.</w:t>
       </w:r>
+      <w:r>
+        <w:t xml:space="preserve"> Id also like to reach out to the research facility and see what has come of that competition, have the models made by the winners been used, has there been any progress made since the? </w:t>
+      </w:r>
+    </w:p>
+    <w:p>
+      <w:pPr>
+        <w:pStyle w:val="Body"/>
+        <w:spacing w:line="276" w:lineRule="auto"/>
+      </w:pPr>
+    </w:p>
+    <w:p>
+      <w:pPr>
+        <w:pStyle w:val="Body"/>
+        <w:spacing w:line="276" w:lineRule="auto"/>
+      </w:pPr>
+    </w:p>
+    <w:p>
+      <w:pPr>
+        <w:pStyle w:val="Body"/>
+        <w:spacing w:line="276" w:lineRule="auto"/>
+      </w:pPr>
+    </w:p>
+    <w:p>
+      <w:pPr>
+        <w:pStyle w:val="Body"/>
+        <w:spacing w:line="276" w:lineRule="auto"/>
+      </w:pPr>
+    </w:p>
+    <w:p>
+      <w:pPr>
+        <w:pStyle w:val="Body"/>
+        <w:spacing w:line="276" w:lineRule="auto"/>
+      </w:pPr>
     </w:p>
     <w:bookmarkEnd w:id="0"/>
-    <w:p/>
-    <w:p/>
     <w:p/>
     <w:p/>
     <w:p/>
@@ -4119,7 +4072,6 @@
                   <w:bCs/>
                   <w:noProof/>
                 </w:rPr>
-                <w:lastRenderedPageBreak/>
                 <w:fldChar w:fldCharType="end"/>
               </w:r>
             </w:p>
@@ -4129,7 +4081,7 @@
     </w:sdt>
     <w:p/>
     <w:sectPr>
-      <w:headerReference w:type="first" r:id="rId19"/>
+      <w:headerReference w:type="first" r:id="rId18"/>
       <w:pgSz w:w="11900" w:h="16840"/>
       <w:pgMar w:top="1440" w:right="1440" w:bottom="1440" w:left="1440" w:header="708" w:footer="708" w:gutter="0"/>
       <w:pgNumType w:start="1"/>
@@ -4240,59 +4192,6 @@
 </w:ftr>
 </file>
 
-<file path=word/footer3.xml><?xml version="1.0" encoding="utf-8"?>
-<w:ftr xmlns:wpc="http://schemas.microsoft.com/office/word/2010/wordprocessingCanvas" xmlns:cx="http://schemas.microsoft.com/office/drawing/2014/chartex" xmlns:cx1="http://schemas.microsoft.com/office/drawing/2015/9/8/chartex" xmlns:cx2="http://schemas.microsoft.com/office/drawing/2015/10/21/chartex" xmlns:cx3="http://schemas.microsoft.com/office/drawing/2016/5/9/chartex" xmlns:cx4="http://schemas.microsoft.com/office/drawing/2016/5/10/chartex" xmlns:cx5="http://schemas.microsoft.com/office/drawing/2016/5/11/chartex" xmlns:cx6="http://schemas.microsoft.com/office/drawing/2016/5/12/chartex" xmlns:cx7="http://schemas.microsoft.com/office/drawing/2016/5/13/chartex" xmlns:cx8="http://schemas.microsoft.com/office/drawing/2016/5/14/chartex" xmlns:mc="http://schemas.openxmlformats.org/markup-compatibility/2006" xmlns:aink="http://schemas.microsoft.com/office/drawing/2016/ink" xmlns:am3d="http://schemas.microsoft.com/office/drawing/2017/model3d" xmlns:o="urn:schemas-microsoft-com:office:office" xmlns:r="http://schemas.openxmlformats.org/officeDocument/2006/relationships" xmlns:m="http://schemas.openxmlformats.org/officeDocument/2006/math" xmlns:v="urn:schemas-microsoft-com:vml" xmlns:wp14="http://schemas.microsoft.com/office/word/2010/wordprocessingDrawing" xmlns:wp="http://schemas.openxmlformats.org/drawingml/2006/wordprocessingDrawing" xmlns:w10="urn:schemas-microsoft-com:office:word" xmlns:w="http://schemas.openxmlformats.org/wordprocessingml/2006/main" xmlns:w14="http://schemas.microsoft.com/office/word/2010/wordml" xmlns:w15="http://schemas.microsoft.com/office/word/2012/wordml" xmlns:w16cex="http://schemas.microsoft.com/office/word/2018/wordml/cex" xmlns:w16cid="http://schemas.microsoft.com/office/word/2016/wordml/cid" xmlns:w16="http://schemas.microsoft.com/office/word/2018/wordml" xmlns:w16sdtdh="http://schemas.microsoft.com/office/word/2020/wordml/sdtdatahash" xmlns:w16se="http://schemas.microsoft.com/office/word/2015/wordml/symex" xmlns:wpg="http://schemas.microsoft.com/office/word/2010/wordprocessingGroup" xmlns:wpi="http://schemas.microsoft.com/office/word/2010/wordprocessingInk" xmlns:wne="http://schemas.microsoft.com/office/word/2006/wordml" xmlns:wps="http://schemas.microsoft.com/office/word/2010/wordprocessingShape" mc:Ignorable="w14 w15 w16se w16cid w16 w16cex w16sdtdh wp14">
-  <w:sdt>
-    <w:sdtPr>
-      <w:id w:val="-524010361"/>
-      <w:docPartObj>
-        <w:docPartGallery w:val="Page Numbers (Bottom of Page)"/>
-        <w:docPartUnique/>
-      </w:docPartObj>
-    </w:sdtPr>
-    <w:sdtEndPr>
-      <w:rPr>
-        <w:noProof/>
-      </w:rPr>
-    </w:sdtEndPr>
-    <w:sdtContent>
-      <w:p>
-        <w:pPr>
-          <w:pStyle w:val="Footer"/>
-          <w:jc w:val="center"/>
-        </w:pPr>
-        <w:r>
-          <w:fldChar w:fldCharType="begin"/>
-        </w:r>
-        <w:r>
-          <w:instrText xml:space="preserve"> PAGE   \* MERGEFORMAT </w:instrText>
-        </w:r>
-        <w:r>
-          <w:fldChar w:fldCharType="separate"/>
-        </w:r>
-        <w:r>
-          <w:rPr>
-            <w:noProof/>
-          </w:rPr>
-          <w:t>2</w:t>
-        </w:r>
-        <w:r>
-          <w:rPr>
-            <w:noProof/>
-          </w:rPr>
-          <w:fldChar w:fldCharType="end"/>
-        </w:r>
-      </w:p>
-    </w:sdtContent>
-  </w:sdt>
-  <w:p>
-    <w:pPr>
-      <w:pStyle w:val="Footer"/>
-    </w:pPr>
-  </w:p>
-</w:ftr>
-</file>
-
 <file path=word/footnotes.xml><?xml version="1.0" encoding="utf-8"?>
 <w:footnotes xmlns:wpc="http://schemas.microsoft.com/office/word/2010/wordprocessingCanvas" xmlns:cx="http://schemas.microsoft.com/office/drawing/2014/chartex" xmlns:cx1="http://schemas.microsoft.com/office/drawing/2015/9/8/chartex" xmlns:cx2="http://schemas.microsoft.com/office/drawing/2015/10/21/chartex" xmlns:cx3="http://schemas.microsoft.com/office/drawing/2016/5/9/chartex" xmlns:cx4="http://schemas.microsoft.com/office/drawing/2016/5/10/chartex" xmlns:cx5="http://schemas.microsoft.com/office/drawing/2016/5/11/chartex" xmlns:cx6="http://schemas.microsoft.com/office/drawing/2016/5/12/chartex" xmlns:cx7="http://schemas.microsoft.com/office/drawing/2016/5/13/chartex" xmlns:cx8="http://schemas.microsoft.com/office/drawing/2016/5/14/chartex" xmlns:mc="http://schemas.openxmlformats.org/markup-compatibility/2006" xmlns:aink="http://schemas.microsoft.com/office/drawing/2016/ink" xmlns:am3d="http://schemas.microsoft.com/office/drawing/2017/model3d" xmlns:o="urn:schemas-microsoft-com:office:office" xmlns:r="http://schemas.openxmlformats.org/officeDocument/2006/relationships" xmlns:m="http://schemas.openxmlformats.org/officeDocument/2006/math" xmlns:v="urn:schemas-microsoft-com:vml" xmlns:wp14="http://schemas.microsoft.com/office/word/2010/wordprocessingDrawing" xmlns:wp="http://schemas.openxmlformats.org/drawingml/2006/wordprocessingDrawing" xmlns:w10="urn:schemas-microsoft-com:office:word" xmlns:w="http://schemas.openxmlformats.org/wordprocessingml/2006/main" xmlns:w14="http://schemas.microsoft.com/office/word/2010/wordml" xmlns:w15="http://schemas.microsoft.com/office/word/2012/wordml" xmlns:w16cex="http://schemas.microsoft.com/office/word/2018/wordml/cex" xmlns:w16cid="http://schemas.microsoft.com/office/word/2016/wordml/cid" xmlns:w16="http://schemas.microsoft.com/office/word/2018/wordml" xmlns:w16sdtdh="http://schemas.microsoft.com/office/word/2020/wordml/sdtdatahash" xmlns:w16se="http://schemas.microsoft.com/office/word/2015/wordml/symex" xmlns:wpg="http://schemas.microsoft.com/office/word/2010/wordprocessingGroup" xmlns:wpi="http://schemas.microsoft.com/office/word/2010/wordprocessingInk" xmlns:wne="http://schemas.microsoft.com/office/word/2006/wordml" xmlns:wps="http://schemas.microsoft.com/office/word/2010/wordprocessingShape" mc:Ignorable="w14 w15 w16se w16cid w16 w16cex w16sdtdh wp14">
   <w:footnote w:type="separator" w:id="-1">
@@ -4313,16 +4212,6 @@
 </file>
 
 <file path=word/header1.xml><?xml version="1.0" encoding="utf-8"?>
-<w:hdr xmlns:wpc="http://schemas.microsoft.com/office/word/2010/wordprocessingCanvas" xmlns:cx="http://schemas.microsoft.com/office/drawing/2014/chartex" xmlns:cx1="http://schemas.microsoft.com/office/drawing/2015/9/8/chartex" xmlns:cx2="http://schemas.microsoft.com/office/drawing/2015/10/21/chartex" xmlns:cx3="http://schemas.microsoft.com/office/drawing/2016/5/9/chartex" xmlns:cx4="http://schemas.microsoft.com/office/drawing/2016/5/10/chartex" xmlns:cx5="http://schemas.microsoft.com/office/drawing/2016/5/11/chartex" xmlns:cx6="http://schemas.microsoft.com/office/drawing/2016/5/12/chartex" xmlns:cx7="http://schemas.microsoft.com/office/drawing/2016/5/13/chartex" xmlns:cx8="http://schemas.microsoft.com/office/drawing/2016/5/14/chartex" xmlns:mc="http://schemas.openxmlformats.org/markup-compatibility/2006" xmlns:aink="http://schemas.microsoft.com/office/drawing/2016/ink" xmlns:am3d="http://schemas.microsoft.com/office/drawing/2017/model3d" xmlns:o="urn:schemas-microsoft-com:office:office" xmlns:r="http://schemas.openxmlformats.org/officeDocument/2006/relationships" xmlns:m="http://schemas.openxmlformats.org/officeDocument/2006/math" xmlns:v="urn:schemas-microsoft-com:vml" xmlns:wp14="http://schemas.microsoft.com/office/word/2010/wordprocessingDrawing" xmlns:wp="http://schemas.openxmlformats.org/drawingml/2006/wordprocessingDrawing" xmlns:w10="urn:schemas-microsoft-com:office:word" xmlns:w="http://schemas.openxmlformats.org/wordprocessingml/2006/main" xmlns:w14="http://schemas.microsoft.com/office/word/2010/wordml" xmlns:w15="http://schemas.microsoft.com/office/word/2012/wordml" xmlns:w16cex="http://schemas.microsoft.com/office/word/2018/wordml/cex" xmlns:w16cid="http://schemas.microsoft.com/office/word/2016/wordml/cid" xmlns:w16="http://schemas.microsoft.com/office/word/2018/wordml" xmlns:w16sdtdh="http://schemas.microsoft.com/office/word/2020/wordml/sdtdatahash" xmlns:w16se="http://schemas.microsoft.com/office/word/2015/wordml/symex" xmlns:wpg="http://schemas.microsoft.com/office/word/2010/wordprocessingGroup" xmlns:wpi="http://schemas.microsoft.com/office/word/2010/wordprocessingInk" xmlns:wne="http://schemas.microsoft.com/office/word/2006/wordml" xmlns:wps="http://schemas.microsoft.com/office/word/2010/wordprocessingShape" mc:Ignorable="w14 w15 w16se w16cid w16 w16cex w16sdtdh wp14">
-  <w:p>
-    <w:pPr>
-      <w:pStyle w:val="Header"/>
-    </w:pPr>
-  </w:p>
-</w:hdr>
-</file>
-
-<file path=word/header2.xml><?xml version="1.0" encoding="utf-8"?>
 <w:hdr xmlns:wpc="http://schemas.microsoft.com/office/word/2010/wordprocessingCanvas" xmlns:cx="http://schemas.microsoft.com/office/drawing/2014/chartex" xmlns:cx1="http://schemas.microsoft.com/office/drawing/2015/9/8/chartex" xmlns:cx2="http://schemas.microsoft.com/office/drawing/2015/10/21/chartex" xmlns:cx3="http://schemas.microsoft.com/office/drawing/2016/5/9/chartex" xmlns:cx4="http://schemas.microsoft.com/office/drawing/2016/5/10/chartex" xmlns:cx5="http://schemas.microsoft.com/office/drawing/2016/5/11/chartex" xmlns:cx6="http://schemas.microsoft.com/office/drawing/2016/5/12/chartex" xmlns:cx7="http://schemas.microsoft.com/office/drawing/2016/5/13/chartex" xmlns:cx8="http://schemas.microsoft.com/office/drawing/2016/5/14/chartex" xmlns:mc="http://schemas.openxmlformats.org/markup-compatibility/2006" xmlns:aink="http://schemas.microsoft.com/office/drawing/2016/ink" xmlns:am3d="http://schemas.microsoft.com/office/drawing/2017/model3d" xmlns:o="urn:schemas-microsoft-com:office:office" xmlns:r="http://schemas.openxmlformats.org/officeDocument/2006/relationships" xmlns:m="http://schemas.openxmlformats.org/officeDocument/2006/math" xmlns:v="urn:schemas-microsoft-com:vml" xmlns:wp14="http://schemas.microsoft.com/office/word/2010/wordprocessingDrawing" xmlns:wp="http://schemas.openxmlformats.org/drawingml/2006/wordprocessingDrawing" xmlns:w10="urn:schemas-microsoft-com:office:word" xmlns:w="http://schemas.openxmlformats.org/wordprocessingml/2006/main" xmlns:w14="http://schemas.microsoft.com/office/word/2010/wordml" xmlns:w15="http://schemas.microsoft.com/office/word/2012/wordml" xmlns:w16cex="http://schemas.microsoft.com/office/word/2018/wordml/cex" xmlns:w16cid="http://schemas.microsoft.com/office/word/2016/wordml/cid" xmlns:w16="http://schemas.microsoft.com/office/word/2018/wordml" xmlns:w16sdtdh="http://schemas.microsoft.com/office/word/2020/wordml/sdtdatahash" xmlns:w16se="http://schemas.microsoft.com/office/word/2015/wordml/symex" xmlns:wpg="http://schemas.microsoft.com/office/word/2010/wordprocessingGroup" xmlns:wpi="http://schemas.microsoft.com/office/word/2010/wordprocessingInk" xmlns:wne="http://schemas.microsoft.com/office/word/2006/wordml" xmlns:wps="http://schemas.microsoft.com/office/word/2010/wordprocessingShape" mc:Ignorable="w14 w15 w16se w16cid w16 w16cex w16sdtdh wp14">
   <w:p>
     <w:pPr>
@@ -5099,6 +4988,25 @@
       <w:lang w:val="en-GB" w:eastAsia="en-GB"/>
     </w:rPr>
   </w:style>
+  <w:style w:type="paragraph" w:styleId="Caption">
+    <w:name w:val="caption"/>
+    <w:basedOn w:val="Normal"/>
+    <w:next w:val="Normal"/>
+    <w:uiPriority w:val="35"/>
+    <w:unhideWhenUsed/>
+    <w:qFormat/>
+    <w:rsid w:val="00F207C4"/>
+    <w:pPr>
+      <w:spacing w:after="200"/>
+    </w:pPr>
+    <w:rPr>
+      <w:i/>
+      <w:iCs/>
+      <w:color w:val="44546A" w:themeColor="text2"/>
+      <w:sz w:val="18"/>
+      <w:szCs w:val="18"/>
+    </w:rPr>
+  </w:style>
 </w:styles>
 </file>
 

</xml_diff>

<commit_message>
i did nothin today :DDD, grid searching and scaling did nothing but take my time today
</commit_message>
<xml_diff>
--- a/assignments/machine-learning/Machine Learning - Maksymilian Drzezdzon.docx
+++ b/assignments/machine-learning/Machine Learning - Maksymilian Drzezdzon.docx
@@ -550,23 +550,17 @@
             <w14:bevel/>
           </w14:textOutline>
         </w:rPr>
-        <w:t>Collection of this dataset was made at the Mind Research Network under an NIH NIGMS Centers of Biomedical Research Excellence (COBRE) grant 5P20RR021938/P20GM103472 to Vince Calhoun (PI).</w:t>
-      </w:r>
-    </w:p>
-    <w:p>
-      <w:pPr>
-        <w:pBdr>
-          <w:top w:val="none" w:sz="0" w:space="0" w:color="auto"/>
-          <w:left w:val="none" w:sz="0" w:space="0" w:color="auto"/>
-          <w:bottom w:val="none" w:sz="0" w:space="0" w:color="auto"/>
-          <w:right w:val="none" w:sz="0" w:space="0" w:color="auto"/>
-          <w:between w:val="none" w:sz="0" w:space="0" w:color="auto"/>
-          <w:bar w:val="none" w:sz="0" w:color="auto"/>
-        </w:pBdr>
-        <w:spacing w:after="160" w:line="259" w:lineRule="auto"/>
-        <w:rPr>
-          <w:rFonts w:eastAsia="Times New Roman"/>
+        <w:t xml:space="preserve">Collection of this dataset was made at the Mind Research Network under an NIH NIGMS </w:t>
+      </w:r>
+      <w:proofErr w:type="spellStart"/>
+      <w:r>
+        <w:rPr>
+          <w:rFonts w:asciiTheme="minorHAnsi" w:eastAsia="Times New Roman" w:hAnsiTheme="minorHAnsi" w:cstheme="minorHAnsi"/>
+          <w:i/>
+          <w:iCs/>
           <w:color w:val="000000"/>
+          <w:sz w:val="22"/>
+          <w:szCs w:val="22"/>
           <w:u w:color="000000"/>
           <w:lang w:val="en-GB" w:eastAsia="en-GB"/>
           <w14:textOutline w14:w="0" w14:cap="flat" w14:cmpd="sng" w14:algn="ctr">
@@ -575,7 +569,27 @@
             <w14:bevel/>
           </w14:textOutline>
         </w:rPr>
-      </w:pPr>
+        <w:t>Centers</w:t>
+      </w:r>
+      <w:proofErr w:type="spellEnd"/>
+      <w:r>
+        <w:rPr>
+          <w:rFonts w:asciiTheme="minorHAnsi" w:eastAsia="Times New Roman" w:hAnsiTheme="minorHAnsi" w:cstheme="minorHAnsi"/>
+          <w:i/>
+          <w:iCs/>
+          <w:color w:val="000000"/>
+          <w:sz w:val="22"/>
+          <w:szCs w:val="22"/>
+          <w:u w:color="000000"/>
+          <w:lang w:val="en-GB" w:eastAsia="en-GB"/>
+          <w14:textOutline w14:w="0" w14:cap="flat" w14:cmpd="sng" w14:algn="ctr">
+            <w14:noFill/>
+            <w14:prstDash w14:val="solid"/>
+            <w14:bevel/>
+          </w14:textOutline>
+        </w:rPr>
+        <w:t xml:space="preserve"> of Biomedical Research Excellence (COBRE) grant 5P20RR021938/P20GM103472 to Vince Calhoun (PI).</w:t>
+      </w:r>
     </w:p>
     <w:p>
       <w:pPr>
@@ -1010,12 +1024,6 @@
     </w:p>
     <w:p>
       <w:pPr>
-        <w:pStyle w:val="Body"/>
-        <w:spacing w:line="276" w:lineRule="auto"/>
-      </w:pPr>
-    </w:p>
-    <w:p>
-      <w:pPr>
         <w:pStyle w:val="IntenseQuote"/>
         <w:spacing w:line="276" w:lineRule="auto"/>
         <w:rPr>
@@ -1030,6 +1038,7 @@
           <w:sz w:val="28"/>
           <w:szCs w:val="28"/>
         </w:rPr>
+        <w:lastRenderedPageBreak/>
         <w:t xml:space="preserve">Models </w:t>
       </w:r>
       <w:r>
@@ -1126,10 +1135,7 @@
         <w:t xml:space="preserve"> </w:t>
       </w:r>
       <w:r>
-        <w:t>feature</w:t>
-      </w:r>
-      <w:r>
-        <w:t xml:space="preserve"> </w:t>
+        <w:t xml:space="preserve">feature </w:t>
       </w:r>
       <w:r>
         <w:t>selecti</w:t>
@@ -1343,26 +1349,27 @@
         <w:spacing w:line="276" w:lineRule="auto"/>
       </w:pPr>
       <w:r>
-        <w:t>Following that I’ve created a loop in which the model is built without setting a random_state. Once run it would select a model with the highest accuracy and store it in a variable, this loop was set to 100 iterations. If this variable is not set the models results will be different each time because a randomly seeded number will be chosen.</w:t>
-      </w:r>
-      <w:r>
-        <w:t xml:space="preserve"> The idea behind this was to brute force an optimal random_state, however I was unable to then retrieve the number that was assigned to the model build call. I ended up settling for 104 as it preformed best from manual testing.</w:t>
-      </w:r>
-      <w:r>
-        <w:t xml:space="preserve"> I would use the same approach one would when using binary search, altering values and seeing the performance gains from the metrics described in the evaluation section.</w:t>
-      </w:r>
-    </w:p>
-    <w:p>
-      <w:pPr>
-        <w:pStyle w:val="Body"/>
-        <w:spacing w:line="276" w:lineRule="auto"/>
-      </w:pPr>
-    </w:p>
-    <w:p>
-      <w:pPr>
-        <w:pStyle w:val="Body"/>
-        <w:spacing w:line="276" w:lineRule="auto"/>
-      </w:pPr>
+        <w:t xml:space="preserve">Following that I’ve created a loop in which the model is built without setting a </w:t>
+      </w:r>
+      <w:proofErr w:type="spellStart"/>
+      <w:r>
+        <w:t>random_state</w:t>
+      </w:r>
+      <w:proofErr w:type="spellEnd"/>
+      <w:r>
+        <w:t>. Once run it would select a model with the highest accuracy and store it in a variable, this loop was set to 100 iterations. If this variable is not set the models results will be different each time because a randomly seeded number will be chosen.</w:t>
+      </w:r>
+      <w:r>
+        <w:t xml:space="preserve"> The idea behind this was to brute force an optimal </w:t>
+      </w:r>
+      <w:proofErr w:type="spellStart"/>
+      <w:r>
+        <w:t>random_state</w:t>
+      </w:r>
+      <w:proofErr w:type="spellEnd"/>
+      <w:r>
+        <w:t>, however I was unable to then retrieve the number that was assigned to the model build call. I ended up settling for 104 as it preformed best from manual testing</w:t>
+      </w:r>
     </w:p>
     <w:p>
       <w:pPr>
@@ -1418,7 +1425,11 @@
         <w:t xml:space="preserve"> index. Having said that, the performance difference currently is not big, ~2%.</w:t>
       </w:r>
       <w:r>
-        <w:t xml:space="preserve"> Other decision made when building this model is the use of a plot to show feature importance, however this was not </w:t>
+        <w:t xml:space="preserve"> Other decision made when building this model is the use of a plot to show </w:t>
+      </w:r>
+      <w:r>
+        <w:lastRenderedPageBreak/>
+        <w:t xml:space="preserve">feature importance, however this was not </w:t>
       </w:r>
       <w:r>
         <w:t xml:space="preserve">fully </w:t>
@@ -1448,7 +1459,16 @@
         <w:t>values</w:t>
       </w:r>
       <w:r>
-        <w:t xml:space="preserve"> seemed to work best.</w:t>
+        <w:t xml:space="preserve"> seemed to work best</w:t>
+      </w:r>
+      <w:r>
+        <w:t xml:space="preserve"> and added no changes in model performance</w:t>
+      </w:r>
+      <w:r>
+        <w:t>.</w:t>
+      </w:r>
+      <w:r>
+        <w:t xml:space="preserve"> Random forests performance can be boosted with cross validation. It also works well with missing values, however in this dataset there are none.</w:t>
       </w:r>
     </w:p>
     <w:p>
@@ -1478,32 +1498,29 @@
         <w:spacing w:line="276" w:lineRule="auto"/>
       </w:pPr>
       <w:r>
-        <w:t>The reasoning behind using this model is that it has similar properties to SVM when using the sigmoid kernel, which has showed</w:t>
+        <w:t>The reasoning behind using this model is that it has similar properties to SVM when using the sigmoid kernel, which showed</w:t>
       </w:r>
       <w:r>
         <w:t xml:space="preserve"> good results, at least when compared to other models.</w:t>
       </w:r>
       <w:r>
-        <w:t xml:space="preserve"> After trying and reading up on different params for each model iteration, the defaults seemed to work best.</w:t>
-      </w:r>
-    </w:p>
-    <w:p>
-      <w:pPr>
-        <w:pStyle w:val="Body"/>
-        <w:spacing w:line="276" w:lineRule="auto"/>
-      </w:pPr>
-    </w:p>
-    <w:p>
-      <w:pPr>
-        <w:pStyle w:val="Body"/>
-        <w:spacing w:line="276" w:lineRule="auto"/>
-      </w:pPr>
-    </w:p>
-    <w:p>
-      <w:pPr>
-        <w:pStyle w:val="Body"/>
-        <w:spacing w:line="276" w:lineRule="auto"/>
-      </w:pPr>
+        <w:t xml:space="preserve"> After trying and reading </w:t>
+      </w:r>
+      <w:r>
+        <w:t>the documentation</w:t>
+      </w:r>
+      <w:r>
+        <w:t xml:space="preserve"> on different params for each model iteration, the defaults seemed to work best.</w:t>
+      </w:r>
+      <w:r>
+        <w:t xml:space="preserve"> Currently I think more time could be spent on data modelling for these models, since parameter tunning did very little.</w:t>
+      </w:r>
+      <w:r>
+        <w:t xml:space="preserve"> Alternately better suited algorithms can be identified over the ones selected</w:t>
+      </w:r>
+      <w:r>
+        <w:t>.</w:t>
+      </w:r>
     </w:p>
     <w:p>
       <w:pPr>
@@ -1727,7 +1744,15 @@
         <w:t>.</w:t>
       </w:r>
       <w:r>
-        <w:t xml:space="preserve"> Its an informative way to </w:t>
+        <w:t xml:space="preserve"> </w:t>
+      </w:r>
+      <w:proofErr w:type="spellStart"/>
+      <w:r>
+        <w:t>Its</w:t>
+      </w:r>
+      <w:proofErr w:type="spellEnd"/>
+      <w:r>
+        <w:t xml:space="preserve"> an informative way to </w:t>
       </w:r>
       <w:r>
         <w:t xml:space="preserve">if the dataset is unbalanced or not as unbalanced datasets will </w:t>
@@ -1754,7 +1779,13 @@
         <w:sym w:font="Wingdings" w:char="F0E0"/>
       </w:r>
       <w:r>
-        <w:t xml:space="preserve"> measures the performance of a classification model, however it requires probability values rather than binary values, for the current setup this metric was not used buts its worth mentioning as it seems popular and useful for models</w:t>
+        <w:t xml:space="preserve"> measures the performance of a classification model, however it requires probability values rather than binary values, for the current setup this metric was </w:t>
+      </w:r>
+      <w:r>
+        <w:t>removed and not</w:t>
+      </w:r>
+      <w:r>
+        <w:t xml:space="preserve"> used buts its worth mentioning as it seems popular and useful for models</w:t>
       </w:r>
       <w:r>
         <w:t xml:space="preserve"> where probability</w:t>
@@ -1769,13 +1800,13 @@
         <w:t>s</w:t>
       </w:r>
       <w:r>
-        <w:t xml:space="preserve"> can</w:t>
-      </w:r>
-      <w:r>
         <w:t xml:space="preserve"> </w:t>
       </w:r>
       <w:r>
-        <w:t>be used</w:t>
+        <w:t>are</w:t>
+      </w:r>
+      <w:r>
+        <w:t xml:space="preserve"> used</w:t>
       </w:r>
       <w:r>
         <w:t>.</w:t>
@@ -1787,50 +1818,56 @@
         <w:spacing w:line="276" w:lineRule="auto"/>
       </w:pPr>
       <w:r>
+        <w:t xml:space="preserve">Learning Curve </w:t>
+      </w:r>
+      <w:r>
+        <w:sym w:font="Wingdings" w:char="F0E0"/>
+      </w:r>
+      <w:r>
+        <w:t xml:space="preserve"> This ‘metric’ or more so visualisation maps the change in performance as more values are added.</w:t>
+      </w:r>
+    </w:p>
+    <w:p>
+      <w:pPr>
+        <w:pStyle w:val="Body"/>
+        <w:spacing w:line="276" w:lineRule="auto"/>
+      </w:pPr>
+      <w:r>
+        <w:t xml:space="preserve">ROC </w:t>
+      </w:r>
+      <w:r>
+        <w:sym w:font="Wingdings" w:char="F0E0"/>
+      </w:r>
+      <w:r>
+        <w:t xml:space="preserve"> This is a graph that shows the performance of a classification model</w:t>
+      </w:r>
+      <w:r>
+        <w:t xml:space="preserve"> at all thresholds</w:t>
+      </w:r>
+    </w:p>
+    <w:p>
+      <w:pPr>
+        <w:pStyle w:val="Body"/>
+        <w:spacing w:line="276" w:lineRule="auto"/>
+      </w:pPr>
+      <w:r>
         <w:lastRenderedPageBreak/>
-        <w:t xml:space="preserve">Learning Curve </w:t>
+        <w:t xml:space="preserve">AUC </w:t>
       </w:r>
       <w:r>
         <w:sym w:font="Wingdings" w:char="F0E0"/>
       </w:r>
       <w:r>
-        <w:t xml:space="preserve"> This ‘metric’ or more so visualisation maps the change in performance as more values are added.</w:t>
-      </w:r>
-    </w:p>
-    <w:p>
-      <w:pPr>
-        <w:pStyle w:val="Body"/>
-        <w:spacing w:line="276" w:lineRule="auto"/>
-      </w:pPr>
-      <w:r>
-        <w:t xml:space="preserve">ROC </w:t>
-      </w:r>
-      <w:r>
-        <w:sym w:font="Wingdings" w:char="F0E0"/>
-      </w:r>
-      <w:r>
-        <w:t xml:space="preserve"> This is a graph that shows the performance of a classification model</w:t>
-      </w:r>
-      <w:r>
-        <w:t xml:space="preserve"> at all thresholds</w:t>
-      </w:r>
-    </w:p>
-    <w:p>
-      <w:pPr>
-        <w:pStyle w:val="Body"/>
-        <w:spacing w:line="276" w:lineRule="auto"/>
-      </w:pPr>
-      <w:r>
-        <w:t xml:space="preserve">AUC </w:t>
-      </w:r>
-      <w:r>
-        <w:sym w:font="Wingdings" w:char="F0E0"/>
-      </w:r>
-      <w:r>
         <w:t xml:space="preserve"> </w:t>
       </w:r>
       <w:r>
-        <w:t xml:space="preserve">This is a graph that visualises the are under the ROC curve, this can be interpreted as the probability that the model will rank a random positive example more highly than a negative example. </w:t>
+        <w:t xml:space="preserve">This is a graph that visualises the </w:t>
+      </w:r>
+      <w:r>
+        <w:t>area</w:t>
+      </w:r>
+      <w:r>
+        <w:t xml:space="preserve"> under the ROC curve, this can be interpreted as the probability that the model will rank a random positive example more highly than a negative example. </w:t>
       </w:r>
       <w:r>
         <w:t xml:space="preserve"> </w:t>
@@ -2159,8 +2196,13 @@
             <w:r>
               <w:t xml:space="preserve"> </w:t>
             </w:r>
+            <w:proofErr w:type="spellStart"/>
             <w:r>
-              <w:t>pos or neg</w:t>
+              <w:t>pos</w:t>
+            </w:r>
+            <w:proofErr w:type="spellEnd"/>
+            <w:r>
+              <w:t xml:space="preserve"> or neg</w:t>
             </w:r>
           </w:p>
         </w:tc>
@@ -2878,7 +2920,16 @@
         <w:t>from</w:t>
       </w:r>
       <w:r>
-        <w:t xml:space="preserve"> the table above seems to be AUC derived from a ROC graph in the notebook.</w:t>
+        <w:t xml:space="preserve"> the table above </w:t>
+      </w:r>
+      <w:r>
+        <w:t xml:space="preserve">is </w:t>
+      </w:r>
+      <w:r>
+        <w:t>AUC derived from a ROC graph in the notebook.</w:t>
+      </w:r>
+      <w:r>
+        <w:t xml:space="preserve"> This is because this is what the Kaggle competition used to evaluate models.</w:t>
       </w:r>
       <w:r>
         <w:t xml:space="preserve"> Other evaluation metrics for RF don’t seem to reflect the on Kaggle score</w:t>
@@ -2896,7 +2947,13 @@
         <w:t>modalities</w:t>
       </w:r>
       <w:r>
-        <w:t>, I hoped that because of the nature of the dataset it would preform better but it didn’t</w:t>
+        <w:t xml:space="preserve">, I hoped that because of the nature of the dataset it would </w:t>
+      </w:r>
+      <w:r>
+        <w:t>perform</w:t>
+      </w:r>
+      <w:r>
+        <w:t xml:space="preserve"> better but it didn’t</w:t>
       </w:r>
       <w:r>
         <w:t xml:space="preserve">, having said that, feature selection was used but never </w:t>
@@ -3005,17 +3062,59 @@
         <w:t xml:space="preserve"> RF had a constant value of 1</w:t>
       </w:r>
       <w:r>
-        <w:t xml:space="preserve">, meanwhile SVM showed a sharp drop at 38 with LDA a strong progressive </w:t>
-      </w:r>
-      <w:r>
-        <w:t>upward trend.</w:t>
-      </w:r>
-    </w:p>
-    <w:p>
-      <w:pPr>
-        <w:pStyle w:val="Body"/>
-        <w:spacing w:line="276" w:lineRule="auto"/>
-      </w:pPr>
+        <w:t xml:space="preserve"> meaning there was no change with more data</w:t>
+      </w:r>
+      <w:r>
+        <w:t xml:space="preserve">, </w:t>
+      </w:r>
+      <w:r>
+        <w:t xml:space="preserve">meanwhile SVM showed a sharp drop at 38 </w:t>
+      </w:r>
+      <w:r>
+        <w:t xml:space="preserve">using feature selection from this result would be strongly advised and explored later on, </w:t>
+      </w:r>
+      <w:r>
+        <w:t xml:space="preserve">with LDA a strong progressive </w:t>
+      </w:r>
+      <w:r>
+        <w:t>upward trend</w:t>
+      </w:r>
+      <w:r>
+        <w:t>, potentially synthesising data could help improve the model</w:t>
+      </w:r>
+      <w:r>
+        <w:t>.</w:t>
+      </w:r>
+      <w:r>
+        <w:t xml:space="preserve"> </w:t>
+      </w:r>
+      <w:r>
+        <w:t>Both SVM and RF had the same accuracy but widely varied on every other metric.</w:t>
+      </w:r>
+      <w:r>
+        <w:t xml:space="preserve"> </w:t>
+      </w:r>
+      <w:r>
+        <w:t>SVM had the highest score for predicting true positives at 0.9, however LDA and RF had a much higher recall meaning they missed less predictions.</w:t>
+      </w:r>
+      <w:r>
+        <w:t xml:space="preserve"> </w:t>
+      </w:r>
+      <w:r>
+        <w:t>The F1 score takes a weighted average of precision and recall.</w:t>
+      </w:r>
+      <w:r>
+        <w:t xml:space="preserve"> Despite the short comings of RF</w:t>
+      </w:r>
+      <w:r>
+        <w:t xml:space="preserve"> and LDA</w:t>
+      </w:r>
+      <w:r>
+        <w:t xml:space="preserve">, with </w:t>
+      </w:r>
+      <w:r>
+        <w:t xml:space="preserve">more time and data modelling these scores could be bumped up. </w:t>
+      </w:r>
     </w:p>
     <w:p>
       <w:pPr>
@@ -3326,13 +3425,7 @@
         <w:t>Private</w:t>
       </w:r>
       <w:r>
-        <w:t xml:space="preserve">: </w:t>
-      </w:r>
-      <w:r>
-        <w:t>150</w:t>
-      </w:r>
-      <w:r>
-        <w:t xml:space="preserve">/313 </w:t>
+        <w:t xml:space="preserve">: 150/313 </w:t>
       </w:r>
       <w:r>
         <w:rPr>
@@ -3755,7 +3848,15 @@
         <w:t>.</w:t>
       </w:r>
       <w:r>
-        <w:t xml:space="preserve"> Id also like to reach out to the research facility and see what has come of that competition, have the models made by the winners been used, has there been any progress made since the? </w:t>
+        <w:t xml:space="preserve"> </w:t>
+      </w:r>
+      <w:proofErr w:type="spellStart"/>
+      <w:r>
+        <w:t>Id</w:t>
+      </w:r>
+      <w:proofErr w:type="spellEnd"/>
+      <w:r>
+        <w:t xml:space="preserve"> also like to reach out to the research facility and see what has come of that competition, have the models made by the winners been used, has there been any progress made since the? </w:t>
       </w:r>
     </w:p>
     <w:p>

</xml_diff>

<commit_message>
adding to ml assign
</commit_message>
<xml_diff>
--- a/assignments/machine-learning/Machine Learning - Maksymilian Drzezdzon.docx
+++ b/assignments/machine-learning/Machine Learning - Maksymilian Drzezdzon.docx
@@ -1349,7 +1349,37 @@
         <w:spacing w:line="276" w:lineRule="auto"/>
       </w:pPr>
       <w:r>
-        <w:t xml:space="preserve">Following that I’ve created a loop in which the model is built without setting a </w:t>
+        <w:t xml:space="preserve">After careful investigation and achieving bronze via manual configuration, I was able to setup grid searching properly and got a 0.5% boost in performance with a completely different kernel, previously I used sigmoid, now its poly. The only configuration I set as default within the grid search was boosting as it caused crashes since some features only work when boosting is enabled, adding an option for false creates combinations </w:t>
+      </w:r>
+      <w:r>
+        <w:t>that then cause</w:t>
+      </w:r>
+      <w:r>
+        <w:t xml:space="preserve"> crashes, id assume there would be a case implemented to prevent that but there isn’t</w:t>
+      </w:r>
+      <w:r>
+        <w:t>.</w:t>
+      </w:r>
+    </w:p>
+    <w:p>
+      <w:pPr>
+        <w:pStyle w:val="Body"/>
+        <w:spacing w:line="276" w:lineRule="auto"/>
+      </w:pPr>
+      <w:r>
+        <w:t>After identifying the poly kernel as being the best, I was then able to start cutting out unneeded configurations</w:t>
+      </w:r>
+      <w:r>
+        <w:t xml:space="preserve"> to</w:t>
+      </w:r>
+      <w:r>
+        <w:t xml:space="preserve"> </w:t>
+      </w:r>
+      <w:r>
+        <w:t xml:space="preserve">look at patterns, rebuild visualisations </w:t>
+      </w:r>
+      <w:r>
+        <w:t xml:space="preserve">and fine tune the presplit </w:t>
       </w:r>
       <w:proofErr w:type="spellStart"/>
       <w:r>
@@ -1357,18 +1387,18 @@
       </w:r>
       <w:proofErr w:type="spellEnd"/>
       <w:r>
-        <w:t>. Once run it would select a model with the highest accuracy and store it in a variable, this loop was set to 100 iterations. If this variable is not set the models results will be different each time because a randomly seeded number will be chosen.</w:t>
-      </w:r>
-      <w:r>
-        <w:t xml:space="preserve"> The idea behind this was to brute force an optimal </w:t>
+        <w:t xml:space="preserve"> to get better result.</w:t>
+      </w:r>
+      <w:r>
+        <w:t xml:space="preserve"> The entire </w:t>
       </w:r>
       <w:proofErr w:type="spellStart"/>
       <w:r>
-        <w:t>random_state</w:t>
+        <w:t>grid_search</w:t>
       </w:r>
       <w:proofErr w:type="spellEnd"/>
       <w:r>
-        <w:t>, however I was unable to then retrieve the number that was assigned to the model build call. I ended up settling for 104 as it preformed best from manual testing</w:t>
+        <w:t xml:space="preserve"> config has been left in place.</w:t>
       </w:r>
     </w:p>
     <w:p>
@@ -1382,15 +1412,18 @@
           <w:szCs w:val="28"/>
         </w:rPr>
       </w:pPr>
-      <w:r>
+    </w:p>
+    <w:p>
+      <w:pPr>
+        <w:pStyle w:val="Body"/>
+        <w:spacing w:line="276" w:lineRule="auto"/>
         <w:rPr>
           <w:b/>
           <w:bCs/>
           <w:sz w:val="28"/>
           <w:szCs w:val="28"/>
         </w:rPr>
-        <w:t xml:space="preserve">Random </w:t>
-      </w:r>
+      </w:pPr>
       <w:r>
         <w:rPr>
           <w:b/>
@@ -1398,7 +1431,8 @@
           <w:sz w:val="28"/>
           <w:szCs w:val="28"/>
         </w:rPr>
-        <w:t>F</w:t>
+        <w:lastRenderedPageBreak/>
+        <w:t xml:space="preserve">Random </w:t>
       </w:r>
       <w:r>
         <w:rPr>
@@ -1407,88 +1441,45 @@
           <w:sz w:val="28"/>
           <w:szCs w:val="28"/>
         </w:rPr>
-        <w:t>orest</w:t>
-      </w:r>
-    </w:p>
-    <w:p>
-      <w:pPr>
-        <w:pStyle w:val="Body"/>
-        <w:spacing w:line="276" w:lineRule="auto"/>
-      </w:pPr>
-      <w:r>
-        <w:t xml:space="preserve">The only parameter that was changed is the criterion, entropy was chosen because the information gain metric is a lot more valuable than the </w:t>
-      </w:r>
-      <w:r>
-        <w:t>Gini</w:t>
-      </w:r>
-      <w:r>
-        <w:t xml:space="preserve"> index. Having said that, the performance difference currently is not big, ~2%.</w:t>
-      </w:r>
-      <w:r>
-        <w:t xml:space="preserve"> Other decision made when building this model is the use of a plot to show </w:t>
-      </w:r>
-      <w:r>
-        <w:lastRenderedPageBreak/>
-        <w:t xml:space="preserve">feature importance, however this was not </w:t>
-      </w:r>
-      <w:r>
-        <w:t xml:space="preserve">fully </w:t>
-      </w:r>
-      <w:r>
-        <w:t>implemented because of time constraints on my end.</w:t>
-      </w:r>
-      <w:r>
-        <w:t xml:space="preserve"> </w:t>
-      </w:r>
-      <w:r>
-        <w:t xml:space="preserve">After trying and reading up on different params for each model iteration, </w:t>
-      </w:r>
-      <w:r>
-        <w:t>other than the Gini index</w:t>
-      </w:r>
-      <w:r>
-        <w:t xml:space="preserve"> default</w:t>
-      </w:r>
-      <w:r>
-        <w:t xml:space="preserve"> </w:t>
-      </w:r>
-      <w:r>
-        <w:t xml:space="preserve">configuration </w:t>
-      </w:r>
-      <w:r>
-        <w:t>values</w:t>
-      </w:r>
-      <w:r>
-        <w:t xml:space="preserve"> seemed to work best</w:t>
-      </w:r>
-      <w:r>
-        <w:t xml:space="preserve"> and added no changes in model performance</w:t>
-      </w:r>
-      <w:r>
-        <w:t>.</w:t>
-      </w:r>
-      <w:r>
-        <w:t xml:space="preserve"> Random forests performance can be boosted with cross validation. It also works well with missing values, however in this dataset there are none.</w:t>
-      </w:r>
-    </w:p>
-    <w:p>
-      <w:pPr>
-        <w:pStyle w:val="Body"/>
-        <w:spacing w:line="276" w:lineRule="auto"/>
+        <w:t>F</w:t>
+      </w:r>
+      <w:r>
         <w:rPr>
           <w:b/>
           <w:bCs/>
           <w:sz w:val="28"/>
           <w:szCs w:val="28"/>
         </w:rPr>
-      </w:pPr>
-      <w:r>
+        <w:t>orest</w:t>
+      </w:r>
+    </w:p>
+    <w:p>
+      <w:pPr>
+        <w:pStyle w:val="Body"/>
+        <w:spacing w:line="276" w:lineRule="auto"/>
+      </w:pPr>
+      <w:r>
+        <w:t>A similar approach was taken, a grid of params was created and evaluated against manual configurations. Feature selection was attempted but never used to retrain the model because of time constraints on my end. Visualisations are kept in the notebook.</w:t>
+      </w:r>
+    </w:p>
+    <w:p>
+      <w:pPr>
+        <w:pStyle w:val="Body"/>
+        <w:spacing w:line="276" w:lineRule="auto"/>
         <w:rPr>
           <w:b/>
           <w:bCs/>
           <w:sz w:val="28"/>
           <w:szCs w:val="28"/>
         </w:rPr>
+      </w:pPr>
+      <w:r>
+        <w:rPr>
+          <w:b/>
+          <w:bCs/>
+          <w:sz w:val="28"/>
+          <w:szCs w:val="28"/>
+        </w:rPr>
         <w:t>Linear Discriminant Analysis</w:t>
       </w:r>
     </w:p>
@@ -1510,7 +1501,39 @@
         <w:t>the documentation</w:t>
       </w:r>
       <w:r>
-        <w:t xml:space="preserve"> on different params for each model iteration, the defaults seemed to work best.</w:t>
+        <w:t xml:space="preserve"> on different params for each model iteration</w:t>
+      </w:r>
+      <w:r>
+        <w:t xml:space="preserve"> and then using </w:t>
+      </w:r>
+      <w:proofErr w:type="spellStart"/>
+      <w:r>
+        <w:t>grid_search</w:t>
+      </w:r>
+      <w:proofErr w:type="spellEnd"/>
+      <w:r>
+        <w:t>, the defaults seemed to work best</w:t>
+      </w:r>
+      <w:r>
+        <w:t xml:space="preserve"> with entropy</w:t>
+      </w:r>
+      <w:r>
+        <w:t xml:space="preserve"> as the </w:t>
+      </w:r>
+      <w:r>
+        <w:t>criterion</w:t>
+      </w:r>
+      <w:r>
+        <w:t xml:space="preserve"> so </w:t>
+      </w:r>
+      <w:r>
+        <w:t xml:space="preserve">the </w:t>
+      </w:r>
+      <w:r>
+        <w:t>grid search was reverted</w:t>
+      </w:r>
+      <w:r>
+        <w:t>.</w:t>
       </w:r>
       <w:r>
         <w:t xml:space="preserve"> Currently I think more time could be spent on data modelling for these models, since parameter tunning did very little.</w:t>
@@ -1824,7 +1847,22 @@
         <w:sym w:font="Wingdings" w:char="F0E0"/>
       </w:r>
       <w:r>
-        <w:t xml:space="preserve"> This ‘metric’ or more so visualisation maps the change in performance as more values are added.</w:t>
+        <w:t xml:space="preserve"> This</w:t>
+      </w:r>
+      <w:r>
+        <w:t xml:space="preserve"> is a </w:t>
+      </w:r>
+      <w:r>
+        <w:t xml:space="preserve">visualisation </w:t>
+      </w:r>
+      <w:r>
+        <w:t xml:space="preserve">that </w:t>
+      </w:r>
+      <w:r>
+        <w:t xml:space="preserve">maps the change in performance as </w:t>
+      </w:r>
+      <w:r>
+        <w:t>over time.</w:t>
       </w:r>
     </w:p>
     <w:p>
@@ -2383,7 +2421,19 @@
               <w:spacing w:line="276" w:lineRule="auto"/>
             </w:pPr>
             <w:r>
-              <w:t>85.6%</w:t>
+              <w:t>8</w:t>
+            </w:r>
+            <w:r>
+              <w:t>6</w:t>
+            </w:r>
+            <w:r>
+              <w:t>.</w:t>
+            </w:r>
+            <w:r>
+              <w:t>15</w:t>
+            </w:r>
+            <w:r>
+              <w:t>%</w:t>
             </w:r>
           </w:p>
         </w:tc>
@@ -3089,18 +3139,15 @@
         <w:t xml:space="preserve"> </w:t>
       </w:r>
       <w:r>
-        <w:t>Both SVM and RF had the same accuracy but widely varied on every other metric.</w:t>
+        <w:t xml:space="preserve">Both SVM and RF had the same accuracy but widely varied on every other metric. </w:t>
+      </w:r>
+      <w:r>
+        <w:t>SVM had the highest score for predicting true positives at 0.9, however LDA and RF had a much higher recall meaning they missed less predictions.</w:t>
       </w:r>
       <w:r>
         <w:t xml:space="preserve"> </w:t>
       </w:r>
       <w:r>
-        <w:t>SVM had the highest score for predicting true positives at 0.9, however LDA and RF had a much higher recall meaning they missed less predictions.</w:t>
-      </w:r>
-      <w:r>
-        <w:t xml:space="preserve"> </w:t>
-      </w:r>
-      <w:r>
         <w:t>The F1 score takes a weighted average of precision and recall.</w:t>
       </w:r>
       <w:r>
@@ -3114,6 +3161,45 @@
       </w:r>
       <w:r>
         <w:t xml:space="preserve">more time and data modelling these scores could be bumped up. </w:t>
+      </w:r>
+    </w:p>
+    <w:p>
+      <w:pPr>
+        <w:pStyle w:val="Body"/>
+        <w:spacing w:line="276" w:lineRule="auto"/>
+      </w:pPr>
+      <w:r>
+        <w:lastRenderedPageBreak/>
+        <w:t xml:space="preserve">After reviewing the </w:t>
+      </w:r>
+      <w:proofErr w:type="spellStart"/>
+      <w:r>
+        <w:t>grid_search</w:t>
+      </w:r>
+      <w:proofErr w:type="spellEnd"/>
+      <w:r>
+        <w:t xml:space="preserve"> approach a small bump in performance was attained with a new kernel. SVM is very popular in classifying mental health disorders, rotating back again to data modelling and  the use of feature selection, I think both could significantly boost the performance of SVM well in to high 80s on </w:t>
+      </w:r>
+      <w:r>
+        <w:t>Kaggle’s</w:t>
+      </w:r>
+      <w:r>
+        <w:t xml:space="preserve"> performance report.</w:t>
+      </w:r>
+    </w:p>
+    <w:p>
+      <w:pPr>
+        <w:pStyle w:val="Body"/>
+        <w:spacing w:line="276" w:lineRule="auto"/>
+      </w:pPr>
+      <w:r>
+        <w:t xml:space="preserve">The reason for more time being required despite having done feature selection is that id have to further model the output so that it matches the training set so that Kaggle accepts the </w:t>
+      </w:r>
+      <w:r>
+        <w:t>submission</w:t>
+      </w:r>
+      <w:r>
+        <w:t>, otherwise I get a score of 0.</w:t>
       </w:r>
     </w:p>
     <w:p>
@@ -3132,7 +3218,6 @@
           <w:sz w:val="28"/>
           <w:szCs w:val="28"/>
         </w:rPr>
-        <w:lastRenderedPageBreak/>
         <w:t xml:space="preserve">Kaggle – Performance Report </w:t>
       </w:r>
     </w:p>
@@ -3202,7 +3287,7 @@
         <w:t xml:space="preserve"> </w:t>
       </w:r>
       <w:r>
-        <w:t>80</w:t>
+        <w:t>69</w:t>
       </w:r>
       <w:r>
         <w:t>/313</w:t>
@@ -3218,10 +3303,10 @@
           <w:noProof/>
         </w:rPr>
         <w:drawing>
-          <wp:inline distT="0" distB="0" distL="0" distR="0" wp14:anchorId="5775E343" wp14:editId="22AEB95E">
-            <wp:extent cx="4648200" cy="1067746"/>
+          <wp:inline distT="0" distB="0" distL="0" distR="0" wp14:anchorId="55003415" wp14:editId="0DAF8793">
+            <wp:extent cx="4615295" cy="866775"/>
             <wp:effectExtent l="0" t="0" r="0" b="0"/>
-            <wp:docPr id="10" name="Picture 10"/>
+            <wp:docPr id="2" name="Picture 2"/>
             <wp:cNvGraphicFramePr>
               <a:graphicFrameLocks xmlns:a="http://schemas.openxmlformats.org/drawingml/2006/main" noChangeAspect="1"/>
             </wp:cNvGraphicFramePr>
@@ -3241,7 +3326,7 @@
                   <pic:spPr>
                     <a:xfrm>
                       <a:off x="0" y="0"/>
-                      <a:ext cx="4719967" cy="1084232"/>
+                      <a:ext cx="4620096" cy="867677"/>
                     </a:xfrm>
                     <a:prstGeom prst="rect">
                       <a:avLst/>
@@ -3273,10 +3358,10 @@
           <w:noProof/>
         </w:rPr>
         <w:drawing>
-          <wp:inline distT="0" distB="0" distL="0" distR="0" wp14:anchorId="61D915DB" wp14:editId="0DDFD109">
-            <wp:extent cx="4962525" cy="862665"/>
+          <wp:inline distT="0" distB="0" distL="0" distR="0" wp14:anchorId="6D23B6C5" wp14:editId="3E923C73">
+            <wp:extent cx="4561886" cy="1143000"/>
             <wp:effectExtent l="0" t="0" r="0" b="0"/>
-            <wp:docPr id="7" name="Picture 7"/>
+            <wp:docPr id="3" name="Picture 3"/>
             <wp:cNvGraphicFramePr>
               <a:graphicFrameLocks xmlns:a="http://schemas.openxmlformats.org/drawingml/2006/main" noChangeAspect="1"/>
             </wp:cNvGraphicFramePr>
@@ -3296,7 +3381,7 @@
                   <pic:spPr>
                     <a:xfrm>
                       <a:off x="0" y="0"/>
-                      <a:ext cx="5122888" cy="890542"/>
+                      <a:ext cx="4626480" cy="1159184"/>
                     </a:xfrm>
                     <a:prstGeom prst="rect">
                       <a:avLst/>
@@ -3328,9 +3413,9 @@
           <w:noProof/>
         </w:rPr>
         <w:drawing>
-          <wp:inline distT="0" distB="0" distL="0" distR="0" wp14:anchorId="148C8692" wp14:editId="0BFABD06">
-            <wp:extent cx="4991100" cy="696098"/>
-            <wp:effectExtent l="0" t="0" r="0" b="8890"/>
+          <wp:inline distT="0" distB="0" distL="0" distR="0" wp14:anchorId="148C8692" wp14:editId="664A3DAC">
+            <wp:extent cx="4533900" cy="632333"/>
+            <wp:effectExtent l="0" t="0" r="0" b="0"/>
             <wp:docPr id="8" name="Picture 8"/>
             <wp:cNvGraphicFramePr>
               <a:graphicFrameLocks xmlns:a="http://schemas.openxmlformats.org/drawingml/2006/main" noChangeAspect="1"/>
@@ -3351,7 +3436,7 @@
                   <pic:spPr>
                     <a:xfrm>
                       <a:off x="0" y="0"/>
-                      <a:ext cx="5059767" cy="705675"/>
+                      <a:ext cx="4618511" cy="644133"/>
                     </a:xfrm>
                     <a:prstGeom prst="rect">
                       <a:avLst/>
@@ -3432,9 +3517,9 @@
           <w:noProof/>
         </w:rPr>
         <w:drawing>
-          <wp:inline distT="0" distB="0" distL="0" distR="0" wp14:anchorId="4B653AC7" wp14:editId="2DCFB918">
-            <wp:extent cx="5172075" cy="589456"/>
-            <wp:effectExtent l="0" t="0" r="0" b="1270"/>
+          <wp:inline distT="0" distB="0" distL="0" distR="0" wp14:anchorId="4B653AC7" wp14:editId="62D7077A">
+            <wp:extent cx="4667250" cy="531921"/>
+            <wp:effectExtent l="0" t="0" r="0" b="1905"/>
             <wp:docPr id="9" name="Picture 9"/>
             <wp:cNvGraphicFramePr>
               <a:graphicFrameLocks xmlns:a="http://schemas.openxmlformats.org/drawingml/2006/main" noChangeAspect="1"/>
@@ -3455,7 +3540,7 @@
                   <pic:spPr>
                     <a:xfrm>
                       <a:off x="0" y="0"/>
-                      <a:ext cx="5302992" cy="604376"/>
+                      <a:ext cx="4824946" cy="549893"/>
                     </a:xfrm>
                     <a:prstGeom prst="rect">
                       <a:avLst/>
@@ -3486,10 +3571,11 @@
         <w:rPr>
           <w:noProof/>
         </w:rPr>
+        <w:lastRenderedPageBreak/>
         <w:drawing>
-          <wp:inline distT="0" distB="0" distL="0" distR="0" wp14:anchorId="1721968C" wp14:editId="0E422115">
-            <wp:extent cx="4981575" cy="832287"/>
-            <wp:effectExtent l="0" t="0" r="0" b="6350"/>
+          <wp:inline distT="0" distB="0" distL="0" distR="0" wp14:anchorId="1721968C" wp14:editId="79FCE745">
+            <wp:extent cx="4562475" cy="762266"/>
+            <wp:effectExtent l="0" t="0" r="0" b="0"/>
             <wp:docPr id="11" name="Picture 11"/>
             <wp:cNvGraphicFramePr>
               <a:graphicFrameLocks xmlns:a="http://schemas.openxmlformats.org/drawingml/2006/main" noChangeAspect="1"/>
@@ -3510,7 +3596,7 @@
                   <pic:spPr>
                     <a:xfrm>
                       <a:off x="0" y="0"/>
-                      <a:ext cx="5100693" cy="852188"/>
+                      <a:ext cx="4689188" cy="783436"/>
                     </a:xfrm>
                     <a:prstGeom prst="rect">
                       <a:avLst/>
@@ -3542,8 +3628,8 @@
           <w:noProof/>
         </w:rPr>
         <w:drawing>
-          <wp:inline distT="0" distB="0" distL="0" distR="0" wp14:anchorId="56BAAAED" wp14:editId="0E2003F8">
-            <wp:extent cx="4914900" cy="766114"/>
+          <wp:inline distT="0" distB="0" distL="0" distR="0" wp14:anchorId="56BAAAED" wp14:editId="2E5FFB23">
+            <wp:extent cx="4533900" cy="706725"/>
             <wp:effectExtent l="0" t="0" r="0" b="0"/>
             <wp:docPr id="12" name="Picture 12"/>
             <wp:cNvGraphicFramePr>
@@ -3565,7 +3651,7 @@
                   <pic:spPr>
                     <a:xfrm>
                       <a:off x="0" y="0"/>
-                      <a:ext cx="5002755" cy="779808"/>
+                      <a:ext cx="4642445" cy="723644"/>
                     </a:xfrm>
                     <a:prstGeom prst="rect">
                       <a:avLst/>
@@ -3584,7 +3670,6 @@
         <w:spacing w:line="276" w:lineRule="auto"/>
       </w:pPr>
       <w:r>
-        <w:lastRenderedPageBreak/>
         <w:t xml:space="preserve">Best attempt with </w:t>
       </w:r>
       <w:r>
@@ -3644,8 +3729,8 @@
           <w:noProof/>
         </w:rPr>
         <w:drawing>
-          <wp:inline distT="0" distB="0" distL="0" distR="0" wp14:anchorId="725EC072" wp14:editId="709DC5A3">
-            <wp:extent cx="4619625" cy="1050427"/>
+          <wp:inline distT="0" distB="0" distL="0" distR="0" wp14:anchorId="725EC072" wp14:editId="544020E6">
+            <wp:extent cx="4038600" cy="918312"/>
             <wp:effectExtent l="0" t="0" r="0" b="0"/>
             <wp:docPr id="13" name="Picture 13"/>
             <wp:cNvGraphicFramePr>
@@ -3667,7 +3752,7 @@
                   <pic:spPr>
                     <a:xfrm>
                       <a:off x="0" y="0"/>
-                      <a:ext cx="4681150" cy="1064417"/>
+                      <a:ext cx="4116521" cy="936030"/>
                     </a:xfrm>
                     <a:prstGeom prst="rect">
                       <a:avLst/>
@@ -3699,9 +3784,9 @@
           <w:noProof/>
         </w:rPr>
         <w:drawing>
-          <wp:inline distT="0" distB="0" distL="0" distR="0" wp14:anchorId="41DA89EB" wp14:editId="1EF6D5FD">
-            <wp:extent cx="4743450" cy="722035"/>
-            <wp:effectExtent l="0" t="0" r="0" b="1905"/>
+          <wp:inline distT="0" distB="0" distL="0" distR="0" wp14:anchorId="41DA89EB" wp14:editId="25B377FE">
+            <wp:extent cx="4133850" cy="629243"/>
+            <wp:effectExtent l="0" t="0" r="0" b="0"/>
             <wp:docPr id="15" name="Picture 15"/>
             <wp:cNvGraphicFramePr>
               <a:graphicFrameLocks xmlns:a="http://schemas.openxmlformats.org/drawingml/2006/main" noChangeAspect="1"/>
@@ -3722,7 +3807,7 @@
                   <pic:spPr>
                     <a:xfrm>
                       <a:off x="0" y="0"/>
-                      <a:ext cx="4783658" cy="728155"/>
+                      <a:ext cx="4184713" cy="636985"/>
                     </a:xfrm>
                     <a:prstGeom prst="rect">
                       <a:avLst/>
@@ -3754,9 +3839,9 @@
           <w:noProof/>
         </w:rPr>
         <w:drawing>
-          <wp:inline distT="0" distB="0" distL="0" distR="0" wp14:anchorId="086BB1E9" wp14:editId="42F55AA1">
-            <wp:extent cx="4733925" cy="737904"/>
-            <wp:effectExtent l="0" t="0" r="0" b="5080"/>
+          <wp:inline distT="0" distB="0" distL="0" distR="0" wp14:anchorId="086BB1E9" wp14:editId="09C5A260">
+            <wp:extent cx="4152900" cy="647337"/>
+            <wp:effectExtent l="0" t="0" r="0" b="635"/>
             <wp:docPr id="14" name="Picture 14"/>
             <wp:cNvGraphicFramePr>
               <a:graphicFrameLocks xmlns:a="http://schemas.openxmlformats.org/drawingml/2006/main" noChangeAspect="1"/>
@@ -3777,7 +3862,7 @@
                   <pic:spPr>
                     <a:xfrm>
                       <a:off x="0" y="0"/>
-                      <a:ext cx="4818265" cy="751051"/>
+                      <a:ext cx="4249299" cy="662363"/>
                     </a:xfrm>
                     <a:prstGeom prst="rect">
                       <a:avLst/>

</xml_diff>